<commit_message>
modifies MCOs for 121 and 141
</commit_message>
<xml_diff>
--- a/121/CS 121 Syllabus.docx
+++ b/121/CS 121 Syllabus.docx
@@ -57,6 +57,12 @@
                         <w:txbxContent>
                           <w:sdt>
                             <w:sdtPr>
+                              <w:rPr>
+                                <w:smallCaps w:val="0"/>
+                                <w:spacing w:val="0"/>
+                                <w:sz w:val="20"/>
+                                <w:szCs w:val="20"/>
+                              </w:rPr>
                               <w:id w:val="-431354697"/>
                               <w:docPartObj>
                                 <w:docPartGallery w:val="Table of Contents"/>
@@ -67,11 +73,7 @@
                               <w:rPr>
                                 <w:b/>
                                 <w:bCs/>
-                                <w:smallCaps w:val="0"/>
-                                <w:noProof/>
-                                <w:spacing w:val="0"/>
-                                <w:sz w:val="20"/>
-                                <w:szCs w:val="20"/>
+                                <w:noProof/>
                               </w:rPr>
                             </w:sdtEndPr>
                             <w:sdtContent>
@@ -4043,20 +4045,20 @@
           <w:sz w:val="28"/>
         </w:rPr>
       </w:pPr>
-      <w:bookmarkStart w:id="11" w:name="_Toc509386060"/>
-      <w:bookmarkStart w:id="12" w:name="_Toc510519456"/>
-      <w:bookmarkStart w:id="13" w:name="_Toc510519731"/>
-      <w:bookmarkStart w:id="14" w:name="_Toc513565970"/>
-      <w:bookmarkStart w:id="15" w:name="_Toc513566255"/>
-      <w:bookmarkStart w:id="16" w:name="_Toc513566344"/>
-      <w:bookmarkStart w:id="17" w:name="_Toc515994812"/>
+      <w:bookmarkStart w:id="11" w:name="_Toc515994812"/>
+      <w:bookmarkStart w:id="12" w:name="_Toc509386060"/>
+      <w:bookmarkStart w:id="13" w:name="_Toc510519456"/>
+      <w:bookmarkStart w:id="14" w:name="_Toc510519731"/>
+      <w:bookmarkStart w:id="15" w:name="_Toc513565970"/>
+      <w:bookmarkStart w:id="16" w:name="_Toc513566255"/>
+      <w:bookmarkStart w:id="17" w:name="_Toc513566344"/>
       <w:r>
         <w:rPr>
           <w:sz w:val="28"/>
         </w:rPr>
         <w:t>This course provides an introduction to computer programming. Explore foundational programming constructs, such as variables, functions, decisions, loops, and lists. Explore foundational programming concepts, such as problem solving, testing, and debugging. This course is intended for students with little to no prior programming experience.</w:t>
       </w:r>
-      <w:bookmarkEnd w:id="17"/>
+      <w:bookmarkEnd w:id="11"/>
     </w:p>
     <w:p>
       <w:pPr>
@@ -4071,12 +4073,12 @@
       <w:bookmarkStart w:id="20" w:name="_Toc515995091"/>
       <w:bookmarkStart w:id="21" w:name="_Toc515995137"/>
       <w:bookmarkStart w:id="22" w:name="_Toc515996158"/>
-      <w:bookmarkEnd w:id="11"/>
       <w:bookmarkEnd w:id="12"/>
       <w:bookmarkEnd w:id="13"/>
       <w:bookmarkEnd w:id="14"/>
       <w:bookmarkEnd w:id="15"/>
       <w:bookmarkEnd w:id="16"/>
+      <w:bookmarkEnd w:id="17"/>
       <w:r>
         <w:rPr>
           <w:b/>
@@ -4118,21 +4120,22 @@
           <w:szCs w:val="28"/>
         </w:rPr>
       </w:pPr>
-      <w:bookmarkStart w:id="24" w:name="_Toc509386061"/>
-      <w:bookmarkStart w:id="25" w:name="_Toc510519457"/>
-      <w:bookmarkStart w:id="26" w:name="_Toc510519732"/>
-      <w:bookmarkStart w:id="27" w:name="_Toc513565971"/>
-      <w:bookmarkStart w:id="28" w:name="_Toc513566256"/>
-      <w:bookmarkStart w:id="29" w:name="_Toc513566345"/>
-      <w:bookmarkStart w:id="30" w:name="_Toc515994815"/>
-      <w:r>
-        <w:rPr>
-          <w:sz w:val="28"/>
-          <w:szCs w:val="28"/>
-        </w:rPr>
-        <w:t>Identify and use programming language constructs such as sequence, selection, iteration, and procedures.</w:t>
-      </w:r>
-      <w:bookmarkEnd w:id="30"/>
+      <w:bookmarkStart w:id="24" w:name="_Toc515994815"/>
+      <w:bookmarkStart w:id="25" w:name="_Toc509386061"/>
+      <w:bookmarkStart w:id="26" w:name="_Toc510519457"/>
+      <w:bookmarkStart w:id="27" w:name="_Toc510519732"/>
+      <w:bookmarkStart w:id="28" w:name="_Toc513565971"/>
+      <w:bookmarkStart w:id="29" w:name="_Toc513566256"/>
+      <w:bookmarkStart w:id="30" w:name="_Toc513566345"/>
+      <w:bookmarkStart w:id="31" w:name="_Toc515994817"/>
+      <w:r>
+        <w:rPr>
+          <w:sz w:val="28"/>
+          <w:szCs w:val="28"/>
+        </w:rPr>
+        <w:t>Develop solutions to small, independent problems given an algorithm.</w:t>
+      </w:r>
+      <w:bookmarkEnd w:id="31"/>
     </w:p>
     <w:p>
       <w:pPr>
@@ -4146,15 +4149,14 @@
           <w:szCs w:val="28"/>
         </w:rPr>
       </w:pPr>
-      <w:bookmarkStart w:id="31" w:name="_Toc515994816"/>
-      <w:r>
-        <w:rPr>
-          <w:sz w:val="28"/>
-          <w:szCs w:val="28"/>
-        </w:rPr>
-        <w:t>Examine and explain syntax, semantics, and practical effects of programming statements and procedures.</w:t>
-      </w:r>
-      <w:bookmarkEnd w:id="31"/>
+      <w:r>
+        <w:rPr>
+          <w:sz w:val="28"/>
+          <w:szCs w:val="28"/>
+        </w:rPr>
+        <w:t>Identify and use programming language constructs such as sequence, selection, iteration, and procedures.</w:t>
+      </w:r>
+      <w:bookmarkEnd w:id="24"/>
     </w:p>
     <w:p>
       <w:pPr>
@@ -4168,13 +4170,13 @@
           <w:szCs w:val="28"/>
         </w:rPr>
       </w:pPr>
-      <w:bookmarkStart w:id="32" w:name="_Toc515994817"/>
-      <w:r>
-        <w:rPr>
-          <w:sz w:val="28"/>
-          <w:szCs w:val="28"/>
-        </w:rPr>
-        <w:t>Develop solutions to small, independent problems given an algorithm.</w:t>
+      <w:bookmarkStart w:id="32" w:name="_Toc515994816"/>
+      <w:r>
+        <w:rPr>
+          <w:sz w:val="28"/>
+          <w:szCs w:val="28"/>
+        </w:rPr>
+        <w:t>Examine and explain syntax, semantics, and practical effects of programming statements and procedures.</w:t>
       </w:r>
       <w:bookmarkEnd w:id="32"/>
     </w:p>
@@ -4256,12 +4258,12 @@
         <w:lastRenderedPageBreak/>
         <w:t>Prerequisites</w:t>
       </w:r>
-      <w:bookmarkEnd w:id="24"/>
       <w:bookmarkEnd w:id="25"/>
       <w:bookmarkEnd w:id="26"/>
       <w:bookmarkEnd w:id="27"/>
       <w:bookmarkEnd w:id="28"/>
       <w:bookmarkEnd w:id="29"/>
+      <w:bookmarkEnd w:id="30"/>
       <w:bookmarkEnd w:id="35"/>
       <w:bookmarkEnd w:id="36"/>
       <w:bookmarkEnd w:id="37"/>
@@ -4291,28 +4293,28 @@
           <w:b/>
         </w:rPr>
       </w:pPr>
-      <w:bookmarkStart w:id="40" w:name="_Toc513565972"/>
-      <w:bookmarkStart w:id="41" w:name="_Toc513566257"/>
-      <w:bookmarkStart w:id="42" w:name="_Toc513566346"/>
-      <w:bookmarkStart w:id="43" w:name="_Toc509386062"/>
-      <w:bookmarkStart w:id="44" w:name="_Toc510519458"/>
-      <w:bookmarkStart w:id="45" w:name="_Toc510519733"/>
-      <w:bookmarkStart w:id="46" w:name="_Toc515994821"/>
-      <w:bookmarkStart w:id="47" w:name="_Toc515994954"/>
-      <w:bookmarkStart w:id="48" w:name="_Toc515995093"/>
-      <w:bookmarkStart w:id="49" w:name="_Toc515995139"/>
-      <w:bookmarkStart w:id="50" w:name="_Toc515996160"/>
+      <w:bookmarkStart w:id="40" w:name="_Toc515994821"/>
+      <w:bookmarkStart w:id="41" w:name="_Toc515994954"/>
+      <w:bookmarkStart w:id="42" w:name="_Toc515995093"/>
+      <w:bookmarkStart w:id="43" w:name="_Toc515995139"/>
+      <w:bookmarkStart w:id="44" w:name="_Toc515996160"/>
+      <w:bookmarkStart w:id="45" w:name="_Toc513565972"/>
+      <w:bookmarkStart w:id="46" w:name="_Toc513566257"/>
+      <w:bookmarkStart w:id="47" w:name="_Toc513566346"/>
+      <w:bookmarkStart w:id="48" w:name="_Toc509386062"/>
+      <w:bookmarkStart w:id="49" w:name="_Toc510519458"/>
+      <w:bookmarkStart w:id="50" w:name="_Toc510519733"/>
       <w:r>
         <w:rPr>
           <w:b/>
         </w:rPr>
         <w:t>Topic Coverage</w:t>
       </w:r>
-      <w:bookmarkEnd w:id="46"/>
-      <w:bookmarkEnd w:id="47"/>
-      <w:bookmarkEnd w:id="48"/>
-      <w:bookmarkEnd w:id="49"/>
-      <w:bookmarkEnd w:id="50"/>
+      <w:bookmarkEnd w:id="40"/>
+      <w:bookmarkEnd w:id="41"/>
+      <w:bookmarkEnd w:id="42"/>
+      <w:bookmarkEnd w:id="43"/>
+      <w:bookmarkEnd w:id="44"/>
     </w:p>
     <w:p>
       <w:pPr>
@@ -4407,8 +4409,6 @@
           <w:szCs w:val="28"/>
         </w:rPr>
       </w:pPr>
-      <w:bookmarkStart w:id="51" w:name="_GoBack"/>
-      <w:bookmarkEnd w:id="51"/>
       <w:r>
         <w:rPr>
           <w:sz w:val="28"/>
@@ -5196,8 +5196,8 @@
           <w:b/>
         </w:rPr>
       </w:pPr>
-      <w:bookmarkStart w:id="52" w:name="_Toc515994822"/>
-      <w:bookmarkStart w:id="53" w:name="_Toc515994955"/>
+      <w:bookmarkStart w:id="51" w:name="_Toc515994822"/>
+      <w:bookmarkStart w:id="52" w:name="_Toc515994955"/>
     </w:p>
     <w:p>
       <w:pPr>
@@ -5219,9 +5219,9 @@
           <w:b/>
         </w:rPr>
       </w:pPr>
-      <w:bookmarkStart w:id="54" w:name="_Toc515995094"/>
-      <w:bookmarkStart w:id="55" w:name="_Toc515995140"/>
-      <w:bookmarkStart w:id="56" w:name="_Toc515996161"/>
+      <w:bookmarkStart w:id="53" w:name="_Toc515995094"/>
+      <w:bookmarkStart w:id="54" w:name="_Toc515995140"/>
+      <w:bookmarkStart w:id="55" w:name="_Toc515996161"/>
       <w:r>
         <w:rPr>
           <w:b/>
@@ -5229,14 +5229,14 @@
         <w:lastRenderedPageBreak/>
         <w:t>Required Materials</w:t>
       </w:r>
-      <w:bookmarkEnd w:id="40"/>
-      <w:bookmarkEnd w:id="41"/>
-      <w:bookmarkEnd w:id="42"/>
+      <w:bookmarkEnd w:id="45"/>
+      <w:bookmarkEnd w:id="46"/>
+      <w:bookmarkEnd w:id="47"/>
+      <w:bookmarkEnd w:id="51"/>
       <w:bookmarkEnd w:id="52"/>
       <w:bookmarkEnd w:id="53"/>
       <w:bookmarkEnd w:id="54"/>
       <w:bookmarkEnd w:id="55"/>
-      <w:bookmarkEnd w:id="56"/>
     </w:p>
     <w:p>
       <w:pPr>
@@ -5245,23 +5245,24 @@
           <w:b/>
         </w:rPr>
       </w:pPr>
-      <w:bookmarkStart w:id="57" w:name="_Toc513565973"/>
-      <w:bookmarkStart w:id="58" w:name="_Toc513566258"/>
-      <w:bookmarkStart w:id="59" w:name="_Toc513566347"/>
-      <w:bookmarkStart w:id="60" w:name="_Toc515994823"/>
-      <w:bookmarkStart w:id="61" w:name="_Toc515994956"/>
-      <w:bookmarkStart w:id="62" w:name="_Toc515995095"/>
-      <w:bookmarkStart w:id="63" w:name="_Toc515995141"/>
-      <w:bookmarkStart w:id="64" w:name="_Toc515996162"/>
+      <w:bookmarkStart w:id="56" w:name="_Toc513565973"/>
+      <w:bookmarkStart w:id="57" w:name="_Toc513566258"/>
+      <w:bookmarkStart w:id="58" w:name="_Toc513566347"/>
+      <w:bookmarkStart w:id="59" w:name="_Toc515994823"/>
+      <w:bookmarkStart w:id="60" w:name="_Toc515994956"/>
+      <w:bookmarkStart w:id="61" w:name="_Toc515995095"/>
+      <w:bookmarkStart w:id="62" w:name="_Toc515995141"/>
+      <w:bookmarkStart w:id="63" w:name="_Toc515996162"/>
       <w:r>
         <w:rPr>
           <w:b/>
         </w:rPr>
         <w:t>Software</w:t>
       </w:r>
-      <w:bookmarkEnd w:id="43"/>
-      <w:bookmarkEnd w:id="44"/>
-      <w:bookmarkEnd w:id="45"/>
+      <w:bookmarkEnd w:id="48"/>
+      <w:bookmarkEnd w:id="49"/>
+      <w:bookmarkEnd w:id="50"/>
+      <w:bookmarkEnd w:id="56"/>
       <w:bookmarkEnd w:id="57"/>
       <w:bookmarkEnd w:id="58"/>
       <w:bookmarkEnd w:id="59"/>
@@ -5269,7 +5270,6 @@
       <w:bookmarkEnd w:id="61"/>
       <w:bookmarkEnd w:id="62"/>
       <w:bookmarkEnd w:id="63"/>
-      <w:bookmarkEnd w:id="64"/>
     </w:p>
     <w:p>
       <w:pPr>
@@ -5323,23 +5323,24 @@
           <w:b/>
         </w:rPr>
       </w:pPr>
-      <w:bookmarkStart w:id="65" w:name="_Toc509386063"/>
-      <w:bookmarkStart w:id="66" w:name="_Toc510519459"/>
-      <w:bookmarkStart w:id="67" w:name="_Toc510519734"/>
-      <w:bookmarkStart w:id="68" w:name="_Toc513565974"/>
-      <w:bookmarkStart w:id="69" w:name="_Toc513566259"/>
-      <w:bookmarkStart w:id="70" w:name="_Toc513566348"/>
-      <w:bookmarkStart w:id="71" w:name="_Toc515994824"/>
-      <w:bookmarkStart w:id="72" w:name="_Toc515994957"/>
-      <w:bookmarkStart w:id="73" w:name="_Toc515995096"/>
-      <w:bookmarkStart w:id="74" w:name="_Toc515995142"/>
-      <w:bookmarkStart w:id="75" w:name="_Toc515996163"/>
+      <w:bookmarkStart w:id="64" w:name="_Toc509386063"/>
+      <w:bookmarkStart w:id="65" w:name="_Toc510519459"/>
+      <w:bookmarkStart w:id="66" w:name="_Toc510519734"/>
+      <w:bookmarkStart w:id="67" w:name="_Toc513565974"/>
+      <w:bookmarkStart w:id="68" w:name="_Toc513566259"/>
+      <w:bookmarkStart w:id="69" w:name="_Toc513566348"/>
+      <w:bookmarkStart w:id="70" w:name="_Toc515994824"/>
+      <w:bookmarkStart w:id="71" w:name="_Toc515994957"/>
+      <w:bookmarkStart w:id="72" w:name="_Toc515995096"/>
+      <w:bookmarkStart w:id="73" w:name="_Toc515995142"/>
+      <w:bookmarkStart w:id="74" w:name="_Toc515996163"/>
       <w:r>
         <w:rPr>
           <w:b/>
         </w:rPr>
         <w:t>Text</w:t>
       </w:r>
+      <w:bookmarkEnd w:id="64"/>
       <w:bookmarkEnd w:id="65"/>
       <w:bookmarkEnd w:id="66"/>
       <w:bookmarkEnd w:id="67"/>
@@ -5350,7 +5351,6 @@
       <w:bookmarkEnd w:id="72"/>
       <w:bookmarkEnd w:id="73"/>
       <w:bookmarkEnd w:id="74"/>
-      <w:bookmarkEnd w:id="75"/>
     </w:p>
     <w:p>
       <w:pPr>
@@ -5397,31 +5397,31 @@
           <w:b/>
         </w:rPr>
       </w:pPr>
-      <w:bookmarkStart w:id="76" w:name="_Toc513565975"/>
-      <w:bookmarkStart w:id="77" w:name="_Toc513566260"/>
-      <w:bookmarkStart w:id="78" w:name="_Toc513566349"/>
-      <w:bookmarkStart w:id="79" w:name="_Toc509386064"/>
-      <w:bookmarkStart w:id="80" w:name="_Toc510519460"/>
-      <w:bookmarkStart w:id="81" w:name="_Toc510519735"/>
-      <w:bookmarkStart w:id="82" w:name="_Toc515994825"/>
-      <w:bookmarkStart w:id="83" w:name="_Toc515994958"/>
-      <w:bookmarkStart w:id="84" w:name="_Toc515995097"/>
-      <w:bookmarkStart w:id="85" w:name="_Toc515995143"/>
-      <w:bookmarkStart w:id="86" w:name="_Toc515996164"/>
+      <w:bookmarkStart w:id="75" w:name="_Toc513565975"/>
+      <w:bookmarkStart w:id="76" w:name="_Toc513566260"/>
+      <w:bookmarkStart w:id="77" w:name="_Toc513566349"/>
+      <w:bookmarkStart w:id="78" w:name="_Toc515994825"/>
+      <w:bookmarkStart w:id="79" w:name="_Toc515994958"/>
+      <w:bookmarkStart w:id="80" w:name="_Toc515995097"/>
+      <w:bookmarkStart w:id="81" w:name="_Toc515995143"/>
+      <w:bookmarkStart w:id="82" w:name="_Toc515996164"/>
+      <w:bookmarkStart w:id="83" w:name="_Toc509386064"/>
+      <w:bookmarkStart w:id="84" w:name="_Toc510519460"/>
+      <w:bookmarkStart w:id="85" w:name="_Toc510519735"/>
       <w:r>
         <w:rPr>
           <w:b/>
         </w:rPr>
         <w:t>Computer</w:t>
       </w:r>
+      <w:bookmarkEnd w:id="75"/>
       <w:bookmarkEnd w:id="76"/>
       <w:bookmarkEnd w:id="77"/>
       <w:bookmarkEnd w:id="78"/>
+      <w:bookmarkEnd w:id="79"/>
+      <w:bookmarkEnd w:id="80"/>
+      <w:bookmarkEnd w:id="81"/>
       <w:bookmarkEnd w:id="82"/>
-      <w:bookmarkEnd w:id="83"/>
-      <w:bookmarkEnd w:id="84"/>
-      <w:bookmarkEnd w:id="85"/>
-      <w:bookmarkEnd w:id="86"/>
     </w:p>
     <w:p>
       <w:pPr>
@@ -5700,20 +5700,21 @@
           <w:b/>
         </w:rPr>
       </w:pPr>
-      <w:bookmarkStart w:id="87" w:name="_Toc513565976"/>
-      <w:bookmarkStart w:id="88" w:name="_Toc513566261"/>
-      <w:bookmarkStart w:id="89" w:name="_Toc513566350"/>
-      <w:bookmarkStart w:id="90" w:name="_Toc515994826"/>
-      <w:bookmarkStart w:id="91" w:name="_Toc515994959"/>
-      <w:bookmarkStart w:id="92" w:name="_Toc515995098"/>
-      <w:bookmarkStart w:id="93" w:name="_Toc515995144"/>
-      <w:bookmarkStart w:id="94" w:name="_Toc515996165"/>
+      <w:bookmarkStart w:id="86" w:name="_Toc513565976"/>
+      <w:bookmarkStart w:id="87" w:name="_Toc513566261"/>
+      <w:bookmarkStart w:id="88" w:name="_Toc513566350"/>
+      <w:bookmarkStart w:id="89" w:name="_Toc515994826"/>
+      <w:bookmarkStart w:id="90" w:name="_Toc515994959"/>
+      <w:bookmarkStart w:id="91" w:name="_Toc515995098"/>
+      <w:bookmarkStart w:id="92" w:name="_Toc515995144"/>
+      <w:bookmarkStart w:id="93" w:name="_Toc515996165"/>
       <w:r>
         <w:rPr>
           <w:b/>
         </w:rPr>
         <w:t>Academic Integrity</w:t>
       </w:r>
+      <w:bookmarkEnd w:id="86"/>
       <w:bookmarkEnd w:id="87"/>
       <w:bookmarkEnd w:id="88"/>
       <w:bookmarkEnd w:id="89"/>
@@ -5721,7 +5722,6 @@
       <w:bookmarkEnd w:id="91"/>
       <w:bookmarkEnd w:id="92"/>
       <w:bookmarkEnd w:id="93"/>
-      <w:bookmarkEnd w:id="94"/>
     </w:p>
     <w:p>
       <w:pPr>
@@ -5780,9 +5780,9 @@
         </w:rPr>
         <w:t xml:space="preserve"> </w:t>
       </w:r>
-      <w:bookmarkStart w:id="95" w:name="_Toc513565977"/>
-      <w:bookmarkStart w:id="96" w:name="_Toc513566262"/>
-      <w:bookmarkStart w:id="97" w:name="_Toc513566351"/>
+      <w:bookmarkStart w:id="94" w:name="_Toc513565977"/>
+      <w:bookmarkStart w:id="95" w:name="_Toc513566262"/>
+      <w:bookmarkStart w:id="96" w:name="_Toc513566351"/>
     </w:p>
     <w:p>
       <w:pPr>
@@ -5792,11 +5792,11 @@
           <w:b/>
         </w:rPr>
       </w:pPr>
-      <w:bookmarkStart w:id="98" w:name="_Toc515994827"/>
-      <w:bookmarkStart w:id="99" w:name="_Toc515994960"/>
-      <w:bookmarkStart w:id="100" w:name="_Toc515995099"/>
-      <w:bookmarkStart w:id="101" w:name="_Toc515995145"/>
-      <w:bookmarkStart w:id="102" w:name="_Toc515996166"/>
+      <w:bookmarkStart w:id="97" w:name="_Toc515994827"/>
+      <w:bookmarkStart w:id="98" w:name="_Toc515994960"/>
+      <w:bookmarkStart w:id="99" w:name="_Toc515995099"/>
+      <w:bookmarkStart w:id="100" w:name="_Toc515995145"/>
+      <w:bookmarkStart w:id="101" w:name="_Toc515996166"/>
       <w:r>
         <w:rPr>
           <w:b/>
@@ -5804,15 +5804,16 @@
         <w:lastRenderedPageBreak/>
         <w:t xml:space="preserve">Grading </w:t>
       </w:r>
-      <w:bookmarkEnd w:id="79"/>
-      <w:bookmarkEnd w:id="80"/>
-      <w:bookmarkEnd w:id="81"/>
+      <w:bookmarkEnd w:id="83"/>
+      <w:bookmarkEnd w:id="84"/>
+      <w:bookmarkEnd w:id="85"/>
       <w:r>
         <w:rPr>
           <w:b/>
         </w:rPr>
         <w:t>and Assessment</w:t>
       </w:r>
+      <w:bookmarkEnd w:id="94"/>
       <w:bookmarkEnd w:id="95"/>
       <w:bookmarkEnd w:id="96"/>
       <w:bookmarkEnd w:id="97"/>
@@ -5820,7 +5821,6 @@
       <w:bookmarkEnd w:id="99"/>
       <w:bookmarkEnd w:id="100"/>
       <w:bookmarkEnd w:id="101"/>
-      <w:bookmarkEnd w:id="102"/>
     </w:p>
     <w:p>
       <w:pPr>
@@ -6636,1132 +6636,52 @@
         <w:t xml:space="preserve"> will be used in accordance with the following table.</w:t>
       </w:r>
     </w:p>
-    <w:tbl>
-      <w:tblPr>
-        <w:tblStyle w:val="TableGrid"/>
-        <w:tblW w:w="0" w:type="auto"/>
-        <w:tblInd w:w="939" w:type="dxa"/>
-        <w:tblBorders>
-          <w:top w:val="none" w:sz="0" w:space="0" w:color="auto"/>
-          <w:bottom w:val="none" w:sz="0" w:space="0" w:color="auto"/>
-          <w:insideH w:val="none" w:sz="0" w:space="0" w:color="auto"/>
-          <w:insideV w:val="none" w:sz="0" w:space="0" w:color="auto"/>
-        </w:tblBorders>
-        <w:tblLook w:val="04A0" w:firstRow="1" w:lastRow="0" w:firstColumn="1" w:lastColumn="0" w:noHBand="0" w:noVBand="1"/>
-      </w:tblPr>
-      <w:tblGrid>
-        <w:gridCol w:w="1770"/>
-        <w:gridCol w:w="1770"/>
-        <w:gridCol w:w="1770"/>
-      </w:tblGrid>
-      <w:tr>
-        <w:tc>
-          <w:tcPr>
-            <w:tcW w:w="1770" w:type="dxa"/>
-            <w:tcBorders>
-              <w:right w:val="single" w:sz="4" w:space="0" w:color="auto"/>
-            </w:tcBorders>
-          </w:tcPr>
-          <w:p>
-            <w:pPr>
-              <w:rPr>
-                <w:sz w:val="28"/>
-                <w:szCs w:val="28"/>
-              </w:rPr>
-            </w:pPr>
-            <w:r>
-              <w:rPr>
-                <w:sz w:val="28"/>
-                <w:szCs w:val="28"/>
-              </w:rPr>
-              <w:t xml:space="preserve"> &gt;= 95%     </w:t>
-            </w:r>
-            <w:r>
-              <w:rPr>
-                <w:b/>
-                <w:sz w:val="28"/>
-                <w:szCs w:val="28"/>
-              </w:rPr>
-              <w:t>4.0</w:t>
-            </w:r>
-          </w:p>
-        </w:tc>
-        <w:tc>
-          <w:tcPr>
-            <w:tcW w:w="1770" w:type="dxa"/>
-            <w:tcBorders>
-              <w:left w:val="single" w:sz="4" w:space="0" w:color="auto"/>
-              <w:right w:val="single" w:sz="4" w:space="0" w:color="auto"/>
-            </w:tcBorders>
-          </w:tcPr>
-          <w:p>
-            <w:pPr>
-              <w:rPr>
-                <w:sz w:val="28"/>
-                <w:szCs w:val="28"/>
-              </w:rPr>
-            </w:pPr>
-            <w:r>
-              <w:rPr>
-                <w:sz w:val="28"/>
-                <w:szCs w:val="28"/>
-              </w:rPr>
-              <w:t xml:space="preserve"> 79-78%    </w:t>
-            </w:r>
-            <w:r>
-              <w:rPr>
-                <w:b/>
-                <w:sz w:val="28"/>
-                <w:szCs w:val="28"/>
-              </w:rPr>
-              <w:t>2.9</w:t>
-            </w:r>
-          </w:p>
-        </w:tc>
-        <w:tc>
-          <w:tcPr>
-            <w:tcW w:w="1770" w:type="dxa"/>
-            <w:tcBorders>
-              <w:left w:val="single" w:sz="4" w:space="0" w:color="auto"/>
-            </w:tcBorders>
-          </w:tcPr>
-          <w:p>
-            <w:pPr>
-              <w:rPr>
-                <w:sz w:val="28"/>
-                <w:szCs w:val="28"/>
-              </w:rPr>
-            </w:pPr>
-            <w:r>
-              <w:rPr>
-                <w:sz w:val="28"/>
-                <w:szCs w:val="28"/>
-              </w:rPr>
-              <w:t xml:space="preserve">       65%    </w:t>
-            </w:r>
-            <w:r>
-              <w:rPr>
-                <w:b/>
-                <w:sz w:val="28"/>
-                <w:szCs w:val="28"/>
-              </w:rPr>
-              <w:t>1.8</w:t>
-            </w:r>
-          </w:p>
-        </w:tc>
-      </w:tr>
-      <w:tr>
-        <w:tc>
-          <w:tcPr>
-            <w:tcW w:w="1770" w:type="dxa"/>
-            <w:tcBorders>
-              <w:right w:val="single" w:sz="4" w:space="0" w:color="auto"/>
-            </w:tcBorders>
-          </w:tcPr>
-          <w:p>
-            <w:pPr>
-              <w:rPr>
-                <w:sz w:val="28"/>
-                <w:szCs w:val="28"/>
-              </w:rPr>
-            </w:pPr>
-            <w:r>
-              <w:rPr>
-                <w:sz w:val="28"/>
-                <w:szCs w:val="28"/>
-              </w:rPr>
-              <w:t xml:space="preserve">      94%     </w:t>
-            </w:r>
-            <w:r>
-              <w:rPr>
-                <w:b/>
-                <w:sz w:val="28"/>
-                <w:szCs w:val="28"/>
-              </w:rPr>
-              <w:t>3.9</w:t>
-            </w:r>
-            <w:r>
-              <w:rPr>
-                <w:sz w:val="28"/>
-                <w:szCs w:val="28"/>
-              </w:rPr>
-              <w:t xml:space="preserve">   </w:t>
-            </w:r>
-          </w:p>
-        </w:tc>
-        <w:tc>
-          <w:tcPr>
-            <w:tcW w:w="1770" w:type="dxa"/>
-            <w:tcBorders>
-              <w:left w:val="single" w:sz="4" w:space="0" w:color="auto"/>
-              <w:right w:val="single" w:sz="4" w:space="0" w:color="auto"/>
-            </w:tcBorders>
-          </w:tcPr>
-          <w:p>
-            <w:pPr>
-              <w:rPr>
-                <w:sz w:val="28"/>
-                <w:szCs w:val="28"/>
-              </w:rPr>
-            </w:pPr>
-            <w:r>
-              <w:rPr>
-                <w:sz w:val="28"/>
-                <w:szCs w:val="28"/>
-              </w:rPr>
-              <w:t xml:space="preserve"> 77-76%    </w:t>
-            </w:r>
-            <w:r>
-              <w:rPr>
-                <w:b/>
-                <w:sz w:val="28"/>
-                <w:szCs w:val="28"/>
-              </w:rPr>
-              <w:t>2.8</w:t>
-            </w:r>
-          </w:p>
-        </w:tc>
-        <w:tc>
-          <w:tcPr>
-            <w:tcW w:w="1770" w:type="dxa"/>
-            <w:tcBorders>
-              <w:left w:val="single" w:sz="4" w:space="0" w:color="auto"/>
-            </w:tcBorders>
-          </w:tcPr>
-          <w:p>
-            <w:pPr>
-              <w:rPr>
-                <w:sz w:val="28"/>
-                <w:szCs w:val="28"/>
-              </w:rPr>
-            </w:pPr>
-            <w:r>
-              <w:rPr>
-                <w:sz w:val="28"/>
-                <w:szCs w:val="28"/>
-              </w:rPr>
-              <w:t xml:space="preserve">       64%    </w:t>
-            </w:r>
-            <w:r>
-              <w:rPr>
-                <w:b/>
-                <w:sz w:val="28"/>
-                <w:szCs w:val="28"/>
-              </w:rPr>
-              <w:t>1.7</w:t>
-            </w:r>
-          </w:p>
-        </w:tc>
-      </w:tr>
-      <w:tr>
-        <w:tc>
-          <w:tcPr>
-            <w:tcW w:w="1770" w:type="dxa"/>
-            <w:tcBorders>
-              <w:right w:val="single" w:sz="4" w:space="0" w:color="auto"/>
-            </w:tcBorders>
-          </w:tcPr>
-          <w:p>
-            <w:pPr>
-              <w:rPr>
-                <w:sz w:val="28"/>
-                <w:szCs w:val="28"/>
-              </w:rPr>
-            </w:pPr>
-            <w:r>
-              <w:rPr>
-                <w:sz w:val="28"/>
-                <w:szCs w:val="28"/>
-              </w:rPr>
-              <w:t xml:space="preserve">      93%     </w:t>
-            </w:r>
-            <w:r>
-              <w:rPr>
-                <w:b/>
-                <w:sz w:val="28"/>
-                <w:szCs w:val="28"/>
-              </w:rPr>
-              <w:t>3.8</w:t>
-            </w:r>
-            <w:r>
-              <w:rPr>
-                <w:sz w:val="28"/>
-                <w:szCs w:val="28"/>
-              </w:rPr>
-              <w:t xml:space="preserve">   </w:t>
-            </w:r>
-          </w:p>
-        </w:tc>
-        <w:tc>
-          <w:tcPr>
-            <w:tcW w:w="1770" w:type="dxa"/>
-            <w:tcBorders>
-              <w:left w:val="single" w:sz="4" w:space="0" w:color="auto"/>
-              <w:right w:val="single" w:sz="4" w:space="0" w:color="auto"/>
-            </w:tcBorders>
-          </w:tcPr>
-          <w:p>
-            <w:pPr>
-              <w:rPr>
-                <w:sz w:val="28"/>
-                <w:szCs w:val="28"/>
-              </w:rPr>
-            </w:pPr>
-            <w:r>
-              <w:rPr>
-                <w:sz w:val="28"/>
-                <w:szCs w:val="28"/>
-              </w:rPr>
-              <w:t xml:space="preserve"> 75-74%    </w:t>
-            </w:r>
-            <w:r>
-              <w:rPr>
-                <w:b/>
-                <w:sz w:val="28"/>
-                <w:szCs w:val="28"/>
-              </w:rPr>
-              <w:t>2.7</w:t>
-            </w:r>
-          </w:p>
-        </w:tc>
-        <w:tc>
-          <w:tcPr>
-            <w:tcW w:w="1770" w:type="dxa"/>
-            <w:tcBorders>
-              <w:left w:val="single" w:sz="4" w:space="0" w:color="auto"/>
-            </w:tcBorders>
-          </w:tcPr>
-          <w:p>
-            <w:pPr>
-              <w:rPr>
-                <w:sz w:val="28"/>
-                <w:szCs w:val="28"/>
-              </w:rPr>
-            </w:pPr>
-            <w:r>
-              <w:rPr>
-                <w:sz w:val="28"/>
-                <w:szCs w:val="28"/>
-              </w:rPr>
-              <w:t xml:space="preserve"> 63-62%    </w:t>
-            </w:r>
-            <w:r>
-              <w:rPr>
-                <w:b/>
-                <w:sz w:val="28"/>
-                <w:szCs w:val="28"/>
-              </w:rPr>
-              <w:t>1.6</w:t>
-            </w:r>
-          </w:p>
-        </w:tc>
-      </w:tr>
-      <w:tr>
-        <w:tc>
-          <w:tcPr>
-            <w:tcW w:w="1770" w:type="dxa"/>
-            <w:tcBorders>
-              <w:right w:val="single" w:sz="4" w:space="0" w:color="auto"/>
-            </w:tcBorders>
-          </w:tcPr>
-          <w:p>
-            <w:pPr>
-              <w:rPr>
-                <w:sz w:val="28"/>
-                <w:szCs w:val="28"/>
-              </w:rPr>
-            </w:pPr>
-            <w:r>
-              <w:rPr>
-                <w:sz w:val="28"/>
-                <w:szCs w:val="28"/>
-              </w:rPr>
-              <w:t xml:space="preserve">      92%     </w:t>
-            </w:r>
-            <w:r>
-              <w:rPr>
-                <w:b/>
-                <w:sz w:val="28"/>
-                <w:szCs w:val="28"/>
-              </w:rPr>
-              <w:t>3.7</w:t>
-            </w:r>
-            <w:r>
-              <w:rPr>
-                <w:sz w:val="28"/>
-                <w:szCs w:val="28"/>
-              </w:rPr>
-              <w:t xml:space="preserve">   </w:t>
-            </w:r>
-          </w:p>
-        </w:tc>
-        <w:tc>
-          <w:tcPr>
-            <w:tcW w:w="1770" w:type="dxa"/>
-            <w:tcBorders>
-              <w:left w:val="single" w:sz="4" w:space="0" w:color="auto"/>
-              <w:right w:val="single" w:sz="4" w:space="0" w:color="auto"/>
-            </w:tcBorders>
-          </w:tcPr>
-          <w:p>
-            <w:pPr>
-              <w:rPr>
-                <w:sz w:val="28"/>
-                <w:szCs w:val="28"/>
-              </w:rPr>
-            </w:pPr>
-            <w:r>
-              <w:rPr>
-                <w:sz w:val="28"/>
-                <w:szCs w:val="28"/>
-              </w:rPr>
-              <w:t xml:space="preserve">       73%    </w:t>
-            </w:r>
-            <w:r>
-              <w:rPr>
-                <w:b/>
-                <w:sz w:val="28"/>
-                <w:szCs w:val="28"/>
-              </w:rPr>
-              <w:t>2.6</w:t>
-            </w:r>
-          </w:p>
-        </w:tc>
-        <w:tc>
-          <w:tcPr>
-            <w:tcW w:w="1770" w:type="dxa"/>
-            <w:tcBorders>
-              <w:left w:val="single" w:sz="4" w:space="0" w:color="auto"/>
-            </w:tcBorders>
-          </w:tcPr>
-          <w:p>
-            <w:pPr>
-              <w:rPr>
-                <w:sz w:val="28"/>
-                <w:szCs w:val="28"/>
-              </w:rPr>
-            </w:pPr>
-            <w:r>
-              <w:rPr>
-                <w:sz w:val="28"/>
-                <w:szCs w:val="28"/>
-              </w:rPr>
-              <w:t xml:space="preserve"> 61-60%    </w:t>
-            </w:r>
-            <w:r>
-              <w:rPr>
-                <w:b/>
-                <w:sz w:val="28"/>
-                <w:szCs w:val="28"/>
-              </w:rPr>
-              <w:t>1.5</w:t>
-            </w:r>
-          </w:p>
-        </w:tc>
-      </w:tr>
-      <w:tr>
-        <w:tc>
-          <w:tcPr>
-            <w:tcW w:w="1770" w:type="dxa"/>
-            <w:tcBorders>
-              <w:right w:val="single" w:sz="4" w:space="0" w:color="auto"/>
-            </w:tcBorders>
-          </w:tcPr>
-          <w:p>
-            <w:pPr>
-              <w:rPr>
-                <w:sz w:val="28"/>
-                <w:szCs w:val="28"/>
-              </w:rPr>
-            </w:pPr>
-            <w:r>
-              <w:rPr>
-                <w:sz w:val="28"/>
-                <w:szCs w:val="28"/>
-              </w:rPr>
-              <w:t xml:space="preserve">      91%     </w:t>
-            </w:r>
-            <w:r>
-              <w:rPr>
-                <w:b/>
-                <w:sz w:val="28"/>
-                <w:szCs w:val="28"/>
-              </w:rPr>
-              <w:t>3.6</w:t>
-            </w:r>
-            <w:r>
-              <w:rPr>
-                <w:sz w:val="28"/>
-                <w:szCs w:val="28"/>
-              </w:rPr>
-              <w:t xml:space="preserve">   </w:t>
-            </w:r>
-          </w:p>
-        </w:tc>
-        <w:tc>
-          <w:tcPr>
-            <w:tcW w:w="1770" w:type="dxa"/>
-            <w:tcBorders>
-              <w:left w:val="single" w:sz="4" w:space="0" w:color="auto"/>
-              <w:right w:val="single" w:sz="4" w:space="0" w:color="auto"/>
-            </w:tcBorders>
-          </w:tcPr>
-          <w:p>
-            <w:pPr>
-              <w:rPr>
-                <w:sz w:val="28"/>
-                <w:szCs w:val="28"/>
-              </w:rPr>
-            </w:pPr>
-            <w:r>
-              <w:rPr>
-                <w:sz w:val="28"/>
-                <w:szCs w:val="28"/>
-              </w:rPr>
-              <w:t xml:space="preserve">       72%    </w:t>
-            </w:r>
-            <w:r>
-              <w:rPr>
-                <w:b/>
-                <w:sz w:val="28"/>
-                <w:szCs w:val="28"/>
-              </w:rPr>
-              <w:t>2.5</w:t>
-            </w:r>
-          </w:p>
-        </w:tc>
-        <w:tc>
-          <w:tcPr>
-            <w:tcW w:w="1770" w:type="dxa"/>
-            <w:tcBorders>
-              <w:left w:val="single" w:sz="4" w:space="0" w:color="auto"/>
-            </w:tcBorders>
-          </w:tcPr>
-          <w:p>
-            <w:pPr>
-              <w:rPr>
-                <w:sz w:val="28"/>
-                <w:szCs w:val="28"/>
-              </w:rPr>
-            </w:pPr>
-            <w:r>
-              <w:rPr>
-                <w:sz w:val="28"/>
-                <w:szCs w:val="28"/>
-              </w:rPr>
-              <w:t xml:space="preserve"> 59-58%    </w:t>
-            </w:r>
-            <w:r>
-              <w:rPr>
-                <w:b/>
-                <w:sz w:val="28"/>
-                <w:szCs w:val="28"/>
-              </w:rPr>
-              <w:t>1.4</w:t>
-            </w:r>
-          </w:p>
-        </w:tc>
-      </w:tr>
-      <w:tr>
-        <w:tc>
-          <w:tcPr>
-            <w:tcW w:w="1770" w:type="dxa"/>
-            <w:tcBorders>
-              <w:right w:val="single" w:sz="4" w:space="0" w:color="auto"/>
-            </w:tcBorders>
-          </w:tcPr>
-          <w:p>
-            <w:pPr>
-              <w:rPr>
-                <w:sz w:val="28"/>
-                <w:szCs w:val="28"/>
-              </w:rPr>
-            </w:pPr>
-            <w:r>
-              <w:rPr>
-                <w:sz w:val="28"/>
-                <w:szCs w:val="28"/>
-              </w:rPr>
-              <w:t xml:space="preserve">      90%     </w:t>
-            </w:r>
-            <w:r>
-              <w:rPr>
-                <w:b/>
-                <w:sz w:val="28"/>
-                <w:szCs w:val="28"/>
-              </w:rPr>
-              <w:t>3.5</w:t>
-            </w:r>
-            <w:r>
-              <w:rPr>
-                <w:sz w:val="28"/>
-                <w:szCs w:val="28"/>
-              </w:rPr>
-              <w:t xml:space="preserve">  </w:t>
-            </w:r>
-          </w:p>
-        </w:tc>
-        <w:tc>
-          <w:tcPr>
-            <w:tcW w:w="1770" w:type="dxa"/>
-            <w:tcBorders>
-              <w:left w:val="single" w:sz="4" w:space="0" w:color="auto"/>
-              <w:right w:val="single" w:sz="4" w:space="0" w:color="auto"/>
-            </w:tcBorders>
-          </w:tcPr>
-          <w:p>
-            <w:pPr>
-              <w:rPr>
-                <w:sz w:val="28"/>
-                <w:szCs w:val="28"/>
-              </w:rPr>
-            </w:pPr>
-            <w:r>
-              <w:rPr>
-                <w:sz w:val="28"/>
-                <w:szCs w:val="28"/>
-              </w:rPr>
-              <w:t xml:space="preserve">       71%    </w:t>
-            </w:r>
-            <w:r>
-              <w:rPr>
-                <w:b/>
-                <w:sz w:val="28"/>
-                <w:szCs w:val="28"/>
-              </w:rPr>
-              <w:t>2.4</w:t>
-            </w:r>
-          </w:p>
-        </w:tc>
-        <w:tc>
-          <w:tcPr>
-            <w:tcW w:w="1770" w:type="dxa"/>
-            <w:tcBorders>
-              <w:left w:val="single" w:sz="4" w:space="0" w:color="auto"/>
-            </w:tcBorders>
-          </w:tcPr>
-          <w:p>
-            <w:pPr>
-              <w:rPr>
-                <w:sz w:val="28"/>
-                <w:szCs w:val="28"/>
-              </w:rPr>
-            </w:pPr>
-            <w:r>
-              <w:rPr>
-                <w:sz w:val="28"/>
-                <w:szCs w:val="28"/>
-              </w:rPr>
-              <w:t xml:space="preserve"> 57-56%    </w:t>
-            </w:r>
-            <w:r>
-              <w:rPr>
-                <w:b/>
-                <w:sz w:val="28"/>
-                <w:szCs w:val="28"/>
-              </w:rPr>
-              <w:t>1.3</w:t>
-            </w:r>
-          </w:p>
-        </w:tc>
-      </w:tr>
-      <w:tr>
-        <w:tc>
-          <w:tcPr>
-            <w:tcW w:w="1770" w:type="dxa"/>
-            <w:tcBorders>
-              <w:right w:val="single" w:sz="4" w:space="0" w:color="auto"/>
-            </w:tcBorders>
-          </w:tcPr>
-          <w:p>
-            <w:pPr>
-              <w:rPr>
-                <w:sz w:val="28"/>
-                <w:szCs w:val="28"/>
-              </w:rPr>
-            </w:pPr>
-            <w:r>
-              <w:rPr>
-                <w:sz w:val="28"/>
-                <w:szCs w:val="28"/>
-              </w:rPr>
-              <w:t xml:space="preserve"> 89-88%    </w:t>
-            </w:r>
-            <w:r>
-              <w:rPr>
-                <w:b/>
-                <w:sz w:val="28"/>
-                <w:szCs w:val="28"/>
-              </w:rPr>
-              <w:t>3.4</w:t>
-            </w:r>
-            <w:r>
-              <w:rPr>
-                <w:sz w:val="28"/>
-                <w:szCs w:val="28"/>
-              </w:rPr>
-              <w:t xml:space="preserve">   </w:t>
-            </w:r>
-          </w:p>
-        </w:tc>
-        <w:tc>
-          <w:tcPr>
-            <w:tcW w:w="1770" w:type="dxa"/>
-            <w:tcBorders>
-              <w:left w:val="single" w:sz="4" w:space="0" w:color="auto"/>
-              <w:right w:val="single" w:sz="4" w:space="0" w:color="auto"/>
-            </w:tcBorders>
-          </w:tcPr>
-          <w:p>
-            <w:pPr>
-              <w:rPr>
-                <w:sz w:val="28"/>
-                <w:szCs w:val="28"/>
-              </w:rPr>
-            </w:pPr>
-            <w:r>
-              <w:rPr>
-                <w:sz w:val="28"/>
-                <w:szCs w:val="28"/>
-              </w:rPr>
-              <w:t xml:space="preserve">       70%    </w:t>
-            </w:r>
-            <w:r>
-              <w:rPr>
-                <w:b/>
-                <w:sz w:val="28"/>
-                <w:szCs w:val="28"/>
-              </w:rPr>
-              <w:t>2.3</w:t>
-            </w:r>
-          </w:p>
-        </w:tc>
-        <w:tc>
-          <w:tcPr>
-            <w:tcW w:w="1770" w:type="dxa"/>
-            <w:tcBorders>
-              <w:left w:val="single" w:sz="4" w:space="0" w:color="auto"/>
-            </w:tcBorders>
-          </w:tcPr>
-          <w:p>
-            <w:pPr>
-              <w:rPr>
-                <w:sz w:val="28"/>
-                <w:szCs w:val="28"/>
-              </w:rPr>
-            </w:pPr>
-            <w:r>
-              <w:rPr>
-                <w:sz w:val="28"/>
-                <w:szCs w:val="28"/>
-              </w:rPr>
-              <w:t xml:space="preserve"> 55-54%    </w:t>
-            </w:r>
-            <w:r>
-              <w:rPr>
-                <w:b/>
-                <w:sz w:val="28"/>
-                <w:szCs w:val="28"/>
-              </w:rPr>
-              <w:t>1.2</w:t>
-            </w:r>
-          </w:p>
-        </w:tc>
-      </w:tr>
-      <w:tr>
-        <w:tc>
-          <w:tcPr>
-            <w:tcW w:w="1770" w:type="dxa"/>
-            <w:tcBorders>
-              <w:right w:val="single" w:sz="4" w:space="0" w:color="auto"/>
-            </w:tcBorders>
-          </w:tcPr>
-          <w:p>
-            <w:pPr>
-              <w:rPr>
-                <w:sz w:val="28"/>
-                <w:szCs w:val="28"/>
-              </w:rPr>
-            </w:pPr>
-            <w:r>
-              <w:rPr>
-                <w:sz w:val="28"/>
-                <w:szCs w:val="28"/>
-              </w:rPr>
-              <w:t xml:space="preserve"> 87-86%    </w:t>
-            </w:r>
-            <w:r>
-              <w:rPr>
-                <w:b/>
-                <w:sz w:val="28"/>
-                <w:szCs w:val="28"/>
-              </w:rPr>
-              <w:t>3.3</w:t>
-            </w:r>
-          </w:p>
-        </w:tc>
-        <w:tc>
-          <w:tcPr>
-            <w:tcW w:w="1770" w:type="dxa"/>
-            <w:tcBorders>
-              <w:left w:val="single" w:sz="4" w:space="0" w:color="auto"/>
-              <w:right w:val="single" w:sz="4" w:space="0" w:color="auto"/>
-            </w:tcBorders>
-          </w:tcPr>
-          <w:p>
-            <w:pPr>
-              <w:rPr>
-                <w:sz w:val="28"/>
-                <w:szCs w:val="28"/>
-              </w:rPr>
-            </w:pPr>
-            <w:r>
-              <w:rPr>
-                <w:sz w:val="28"/>
-                <w:szCs w:val="28"/>
-              </w:rPr>
-              <w:t xml:space="preserve">       69%    </w:t>
-            </w:r>
-            <w:r>
-              <w:rPr>
-                <w:b/>
-                <w:sz w:val="28"/>
-                <w:szCs w:val="28"/>
-              </w:rPr>
-              <w:t>2.2</w:t>
-            </w:r>
-          </w:p>
-        </w:tc>
-        <w:tc>
-          <w:tcPr>
-            <w:tcW w:w="1770" w:type="dxa"/>
-            <w:tcBorders>
-              <w:left w:val="single" w:sz="4" w:space="0" w:color="auto"/>
-            </w:tcBorders>
-          </w:tcPr>
-          <w:p>
-            <w:pPr>
-              <w:rPr>
-                <w:sz w:val="28"/>
-                <w:szCs w:val="28"/>
-              </w:rPr>
-            </w:pPr>
-            <w:r>
-              <w:rPr>
-                <w:sz w:val="28"/>
-                <w:szCs w:val="28"/>
-              </w:rPr>
-              <w:t xml:space="preserve"> 53-52%    </w:t>
-            </w:r>
-            <w:r>
-              <w:rPr>
-                <w:b/>
-                <w:sz w:val="28"/>
-                <w:szCs w:val="28"/>
-              </w:rPr>
-              <w:t>1.1</w:t>
-            </w:r>
-          </w:p>
-        </w:tc>
-      </w:tr>
-      <w:tr>
-        <w:tc>
-          <w:tcPr>
-            <w:tcW w:w="1770" w:type="dxa"/>
-            <w:tcBorders>
-              <w:right w:val="single" w:sz="4" w:space="0" w:color="auto"/>
-            </w:tcBorders>
-          </w:tcPr>
-          <w:p>
-            <w:pPr>
-              <w:rPr>
-                <w:sz w:val="28"/>
-                <w:szCs w:val="28"/>
-              </w:rPr>
-            </w:pPr>
-            <w:r>
-              <w:rPr>
-                <w:sz w:val="28"/>
-                <w:szCs w:val="28"/>
-              </w:rPr>
-              <w:t xml:space="preserve"> 85-84%    </w:t>
-            </w:r>
-            <w:r>
-              <w:rPr>
-                <w:b/>
-                <w:sz w:val="28"/>
-                <w:szCs w:val="28"/>
-              </w:rPr>
-              <w:t>3.2</w:t>
-            </w:r>
-          </w:p>
-        </w:tc>
-        <w:tc>
-          <w:tcPr>
-            <w:tcW w:w="1770" w:type="dxa"/>
-            <w:tcBorders>
-              <w:left w:val="single" w:sz="4" w:space="0" w:color="auto"/>
-              <w:right w:val="single" w:sz="4" w:space="0" w:color="auto"/>
-            </w:tcBorders>
-          </w:tcPr>
-          <w:p>
-            <w:pPr>
-              <w:rPr>
-                <w:sz w:val="28"/>
-                <w:szCs w:val="28"/>
-              </w:rPr>
-            </w:pPr>
-            <w:r>
-              <w:rPr>
-                <w:sz w:val="28"/>
-                <w:szCs w:val="28"/>
-              </w:rPr>
-              <w:t xml:space="preserve">       68%    </w:t>
-            </w:r>
-            <w:r>
-              <w:rPr>
-                <w:b/>
-                <w:sz w:val="28"/>
-                <w:szCs w:val="28"/>
-              </w:rPr>
-              <w:t>2.1</w:t>
-            </w:r>
-          </w:p>
-        </w:tc>
-        <w:tc>
-          <w:tcPr>
-            <w:tcW w:w="1770" w:type="dxa"/>
-            <w:tcBorders>
-              <w:left w:val="single" w:sz="4" w:space="0" w:color="auto"/>
-            </w:tcBorders>
-          </w:tcPr>
-          <w:p>
-            <w:pPr>
-              <w:rPr>
-                <w:sz w:val="28"/>
-                <w:szCs w:val="28"/>
-              </w:rPr>
-            </w:pPr>
-            <w:r>
-              <w:rPr>
-                <w:sz w:val="28"/>
-                <w:szCs w:val="28"/>
-              </w:rPr>
-              <w:t xml:space="preserve"> 51-50%    </w:t>
-            </w:r>
-            <w:r>
-              <w:rPr>
-                <w:b/>
-                <w:sz w:val="28"/>
-                <w:szCs w:val="28"/>
-              </w:rPr>
-              <w:t>1.0</w:t>
-            </w:r>
-          </w:p>
-        </w:tc>
-      </w:tr>
-      <w:tr>
-        <w:tc>
-          <w:tcPr>
-            <w:tcW w:w="1770" w:type="dxa"/>
-            <w:tcBorders>
-              <w:right w:val="single" w:sz="4" w:space="0" w:color="auto"/>
-            </w:tcBorders>
-          </w:tcPr>
-          <w:p>
-            <w:pPr>
-              <w:rPr>
-                <w:sz w:val="28"/>
-                <w:szCs w:val="28"/>
-              </w:rPr>
-            </w:pPr>
-            <w:r>
-              <w:rPr>
-                <w:sz w:val="28"/>
-                <w:szCs w:val="28"/>
-              </w:rPr>
-              <w:t xml:space="preserve"> 83-82%    </w:t>
-            </w:r>
-            <w:r>
-              <w:rPr>
-                <w:b/>
-                <w:sz w:val="28"/>
-                <w:szCs w:val="28"/>
-              </w:rPr>
-              <w:t>3.1</w:t>
-            </w:r>
-          </w:p>
-        </w:tc>
-        <w:tc>
-          <w:tcPr>
-            <w:tcW w:w="1770" w:type="dxa"/>
-            <w:tcBorders>
-              <w:left w:val="single" w:sz="4" w:space="0" w:color="auto"/>
-              <w:right w:val="single" w:sz="4" w:space="0" w:color="auto"/>
-            </w:tcBorders>
-          </w:tcPr>
-          <w:p>
-            <w:pPr>
-              <w:rPr>
-                <w:sz w:val="28"/>
-                <w:szCs w:val="28"/>
-              </w:rPr>
-            </w:pPr>
-            <w:r>
-              <w:rPr>
-                <w:sz w:val="28"/>
-                <w:szCs w:val="28"/>
-              </w:rPr>
-              <w:t xml:space="preserve">       67%    </w:t>
-            </w:r>
-            <w:r>
-              <w:rPr>
-                <w:b/>
-                <w:sz w:val="28"/>
-                <w:szCs w:val="28"/>
-              </w:rPr>
-              <w:t>2.0</w:t>
-            </w:r>
-          </w:p>
-        </w:tc>
-        <w:tc>
-          <w:tcPr>
-            <w:tcW w:w="1770" w:type="dxa"/>
-            <w:tcBorders>
-              <w:left w:val="single" w:sz="4" w:space="0" w:color="auto"/>
-            </w:tcBorders>
-          </w:tcPr>
-          <w:p>
-            <w:pPr>
-              <w:rPr>
-                <w:sz w:val="28"/>
-                <w:szCs w:val="28"/>
-              </w:rPr>
-            </w:pPr>
-            <w:r>
-              <w:rPr>
-                <w:sz w:val="28"/>
-                <w:szCs w:val="28"/>
-              </w:rPr>
-              <w:t xml:space="preserve"> 49-48%    </w:t>
-            </w:r>
-            <w:r>
-              <w:rPr>
-                <w:b/>
-                <w:sz w:val="28"/>
-                <w:szCs w:val="28"/>
-              </w:rPr>
-              <w:t>0.9</w:t>
-            </w:r>
-          </w:p>
-        </w:tc>
-      </w:tr>
-      <w:tr>
-        <w:tc>
-          <w:tcPr>
-            <w:tcW w:w="1770" w:type="dxa"/>
-            <w:tcBorders>
-              <w:right w:val="single" w:sz="4" w:space="0" w:color="auto"/>
-            </w:tcBorders>
-          </w:tcPr>
-          <w:p>
-            <w:pPr>
-              <w:rPr>
-                <w:sz w:val="28"/>
-                <w:szCs w:val="28"/>
-              </w:rPr>
-            </w:pPr>
-            <w:r>
-              <w:rPr>
-                <w:sz w:val="28"/>
-                <w:szCs w:val="28"/>
-              </w:rPr>
-              <w:t xml:space="preserve"> 81-80%    </w:t>
-            </w:r>
-            <w:r>
-              <w:rPr>
-                <w:b/>
-                <w:sz w:val="28"/>
-                <w:szCs w:val="28"/>
-              </w:rPr>
-              <w:t>3.0</w:t>
-            </w:r>
-          </w:p>
-        </w:tc>
-        <w:tc>
-          <w:tcPr>
-            <w:tcW w:w="1770" w:type="dxa"/>
-            <w:tcBorders>
-              <w:left w:val="single" w:sz="4" w:space="0" w:color="auto"/>
-              <w:right w:val="single" w:sz="4" w:space="0" w:color="auto"/>
-            </w:tcBorders>
-          </w:tcPr>
-          <w:p>
-            <w:pPr>
-              <w:rPr>
-                <w:sz w:val="28"/>
-                <w:szCs w:val="28"/>
-              </w:rPr>
-            </w:pPr>
-            <w:r>
-              <w:rPr>
-                <w:sz w:val="28"/>
-                <w:szCs w:val="28"/>
-              </w:rPr>
-              <w:t xml:space="preserve">       66%    </w:t>
-            </w:r>
-            <w:r>
-              <w:rPr>
-                <w:b/>
-                <w:sz w:val="28"/>
-                <w:szCs w:val="28"/>
-              </w:rPr>
-              <w:t>1.9</w:t>
-            </w:r>
-          </w:p>
-        </w:tc>
-        <w:tc>
-          <w:tcPr>
-            <w:tcW w:w="1770" w:type="dxa"/>
-            <w:tcBorders>
-              <w:left w:val="single" w:sz="4" w:space="0" w:color="auto"/>
-            </w:tcBorders>
-          </w:tcPr>
-          <w:p>
-            <w:pPr>
-              <w:rPr>
-                <w:sz w:val="28"/>
-                <w:szCs w:val="28"/>
-              </w:rPr>
-            </w:pPr>
-            <w:r>
-              <w:rPr>
-                <w:sz w:val="28"/>
-                <w:szCs w:val="28"/>
-              </w:rPr>
-              <w:t xml:space="preserve">     &lt;48%   </w:t>
-            </w:r>
-            <w:r>
-              <w:rPr>
-                <w:b/>
-                <w:sz w:val="28"/>
-                <w:szCs w:val="28"/>
-              </w:rPr>
-              <w:t>0.0</w:t>
-            </w:r>
-          </w:p>
-        </w:tc>
-      </w:tr>
-    </w:tbl>
     <w:p>
       <w:pPr>
-        <w:rPr>
+        <w:spacing w:after="0"/>
+        <w:ind w:firstLine="720"/>
+        <w:contextualSpacing/>
+        <w:rPr>
+          <w:rFonts w:ascii="Times New Roman" w:hAnsi="Times New Roman"/>
           <w:b/>
           <w:bCs/>
-          <w:sz w:val="16"/>
-          <w:szCs w:val="28"/>
-        </w:rPr>
-      </w:pPr>
+        </w:rPr>
+      </w:pPr>
+      <w:r>
+        <w:rPr>
+          <w:rFonts w:ascii="Times New Roman" w:hAnsi="Times New Roman"/>
+          <w:b/>
+          <w:bCs/>
+          <w:noProof/>
+        </w:rPr>
+        <w:object w:dxaOrig="6769" w:dyaOrig="4919" w14:anchorId="2FC357AF">
+          <v:shapetype id="_x0000_t75" coordsize="21600,21600" o:spt="75" o:preferrelative="t" path="m@4@5l@4@11@9@11@9@5xe" filled="f" stroked="f">
+            <v:stroke joinstyle="miter"/>
+            <v:formulas>
+              <v:f eqn="if lineDrawn pixelLineWidth 0"/>
+              <v:f eqn="sum @0 1 0"/>
+              <v:f eqn="sum 0 0 @1"/>
+              <v:f eqn="prod @2 1 2"/>
+              <v:f eqn="prod @3 21600 pixelWidth"/>
+              <v:f eqn="prod @3 21600 pixelHeight"/>
+              <v:f eqn="sum @0 0 1"/>
+              <v:f eqn="prod @6 1 2"/>
+              <v:f eqn="prod @7 21600 pixelWidth"/>
+              <v:f eqn="sum @8 21600 0"/>
+              <v:f eqn="prod @7 21600 pixelHeight"/>
+              <v:f eqn="sum @10 21600 0"/>
+            </v:formulas>
+            <v:path o:extrusionok="f" gradientshapeok="t" o:connecttype="rect"/>
+            <o:lock v:ext="edit" aspectratio="t"/>
+          </v:shapetype>
+          <v:shape id="_x0000_i1025" type="#_x0000_t75" alt="" style="width:289.9pt;height:210.3pt;mso-width-percent:0;mso-height-percent:0;mso-width-percent:0;mso-height-percent:0" o:ole="">
+            <v:imagedata r:id="rId16" o:title=""/>
+          </v:shape>
+          <o:OLEObject Type="Embed" ProgID="Excel.Sheet.8" ShapeID="_x0000_i1025" DrawAspect="Content" ObjectID="_1595922104" r:id="rId17"/>
+        </w:object>
+      </w:r>
+      <w:bookmarkStart w:id="102" w:name="_GoBack"/>
+      <w:bookmarkEnd w:id="102"/>
     </w:p>
     <w:p>
       <w:pPr>
@@ -7906,7 +6826,7 @@
         </w:rPr>
         <w:t xml:space="preserve">: </w:t>
       </w:r>
-      <w:hyperlink r:id="rId16" w:history="1">
+      <w:hyperlink r:id="rId18" w:history="1">
         <w:r>
           <w:rPr>
             <w:rStyle w:val="Hyperlink"/>
@@ -8288,7 +7208,7 @@
         </w:rPr>
         <w:t xml:space="preserve">No really, this is actually </w:t>
       </w:r>
-      <w:hyperlink r:id="rId17" w:history="1">
+      <w:hyperlink r:id="rId19" w:history="1">
         <w:r>
           <w:rPr>
             <w:rStyle w:val="Hyperlink"/>
@@ -8437,12 +7357,12 @@
       <w:bookmarkStart w:id="135" w:name="_Toc513565981"/>
       <w:bookmarkStart w:id="136" w:name="_Toc513566266"/>
       <w:bookmarkStart w:id="137" w:name="_Toc513566355"/>
-      <w:bookmarkStart w:id="138" w:name="_Toc509386067"/>
-      <w:bookmarkStart w:id="139" w:name="_Toc515994831"/>
-      <w:bookmarkStart w:id="140" w:name="_Toc515994964"/>
-      <w:bookmarkStart w:id="141" w:name="_Toc515995103"/>
-      <w:bookmarkStart w:id="142" w:name="_Toc515995149"/>
-      <w:bookmarkStart w:id="143" w:name="_Toc515996170"/>
+      <w:bookmarkStart w:id="138" w:name="_Toc515994831"/>
+      <w:bookmarkStart w:id="139" w:name="_Toc515994964"/>
+      <w:bookmarkStart w:id="140" w:name="_Toc515995103"/>
+      <w:bookmarkStart w:id="141" w:name="_Toc515995149"/>
+      <w:bookmarkStart w:id="142" w:name="_Toc515996170"/>
+      <w:bookmarkStart w:id="143" w:name="_Toc509386067"/>
       <w:r>
         <w:rPr>
           <w:b/>
@@ -8455,11 +7375,11 @@
       <w:bookmarkEnd w:id="135"/>
       <w:bookmarkEnd w:id="136"/>
       <w:bookmarkEnd w:id="137"/>
+      <w:bookmarkEnd w:id="138"/>
       <w:bookmarkEnd w:id="139"/>
       <w:bookmarkEnd w:id="140"/>
       <w:bookmarkEnd w:id="141"/>
       <w:bookmarkEnd w:id="142"/>
-      <w:bookmarkEnd w:id="143"/>
     </w:p>
     <w:p>
       <w:pPr>
@@ -8816,7 +7736,7 @@
       <w:bookmarkStart w:id="146" w:name="_Toc515995104"/>
       <w:bookmarkStart w:id="147" w:name="_Toc515995150"/>
       <w:bookmarkStart w:id="148" w:name="_Toc515996171"/>
-      <w:bookmarkEnd w:id="138"/>
+      <w:bookmarkEnd w:id="143"/>
       <w:r>
         <w:rPr>
           <w:b/>
@@ -8837,30 +7757,132 @@
           <w:b/>
         </w:rPr>
       </w:pPr>
-      <w:bookmarkStart w:id="149" w:name="_Toc509386068"/>
-      <w:bookmarkStart w:id="150" w:name="_Toc510519465"/>
-      <w:bookmarkStart w:id="151" w:name="_Toc510519740"/>
-      <w:bookmarkStart w:id="152" w:name="_Toc513565983"/>
-      <w:bookmarkStart w:id="153" w:name="_Toc513566268"/>
-      <w:bookmarkStart w:id="154" w:name="_Toc513566357"/>
-      <w:bookmarkStart w:id="155" w:name="_Toc515994833"/>
-      <w:bookmarkStart w:id="156" w:name="_Toc515994966"/>
-      <w:bookmarkStart w:id="157" w:name="_Toc515995105"/>
-      <w:bookmarkStart w:id="158" w:name="_Toc515995151"/>
-      <w:bookmarkStart w:id="159" w:name="_Toc513565986"/>
-      <w:bookmarkStart w:id="160" w:name="_Toc513566271"/>
-      <w:bookmarkStart w:id="161" w:name="_Toc513566360"/>
-      <w:bookmarkStart w:id="162" w:name="_Toc515994837"/>
-      <w:bookmarkStart w:id="163" w:name="_Toc515994970"/>
-      <w:bookmarkStart w:id="164" w:name="_Toc515995109"/>
-      <w:bookmarkStart w:id="165" w:name="_Toc515995155"/>
-      <w:bookmarkStart w:id="166" w:name="_Toc515996172"/>
+      <w:bookmarkStart w:id="149" w:name="_Toc513565986"/>
+      <w:bookmarkStart w:id="150" w:name="_Toc513566271"/>
+      <w:bookmarkStart w:id="151" w:name="_Toc513566360"/>
+      <w:bookmarkStart w:id="152" w:name="_Toc515994837"/>
+      <w:bookmarkStart w:id="153" w:name="_Toc515994970"/>
+      <w:bookmarkStart w:id="154" w:name="_Toc515995109"/>
+      <w:bookmarkStart w:id="155" w:name="_Toc515995155"/>
+      <w:bookmarkStart w:id="156" w:name="_Toc515996172"/>
+      <w:bookmarkStart w:id="157" w:name="_Toc509386068"/>
+      <w:bookmarkStart w:id="158" w:name="_Toc510519465"/>
+      <w:bookmarkStart w:id="159" w:name="_Toc510519740"/>
+      <w:bookmarkStart w:id="160" w:name="_Toc513565983"/>
+      <w:bookmarkStart w:id="161" w:name="_Toc513566268"/>
+      <w:bookmarkStart w:id="162" w:name="_Toc513566357"/>
+      <w:bookmarkStart w:id="163" w:name="_Toc515994833"/>
+      <w:bookmarkStart w:id="164" w:name="_Toc515994966"/>
+      <w:bookmarkStart w:id="165" w:name="_Toc515995105"/>
+      <w:bookmarkStart w:id="166" w:name="_Toc515995151"/>
       <w:r>
         <w:rPr>
           <w:b/>
         </w:rPr>
         <w:t>Campus Closures / Cancelled Class</w:t>
       </w:r>
+      <w:bookmarkEnd w:id="149"/>
+      <w:bookmarkEnd w:id="150"/>
+      <w:bookmarkEnd w:id="151"/>
+      <w:bookmarkEnd w:id="152"/>
+      <w:bookmarkEnd w:id="153"/>
+      <w:bookmarkEnd w:id="154"/>
+      <w:bookmarkEnd w:id="155"/>
+      <w:bookmarkEnd w:id="156"/>
+    </w:p>
+    <w:p>
+      <w:pPr>
+        <w:rPr>
+          <w:sz w:val="28"/>
+        </w:rPr>
+      </w:pPr>
+      <w:r>
+        <w:rPr>
+          <w:sz w:val="28"/>
+        </w:rPr>
+        <w:t>There are two types of suspended operat</w:t>
+      </w:r>
+      <w:r>
+        <w:rPr>
+          <w:sz w:val="28"/>
+        </w:rPr>
+        <w:t>ions possible: campus is closed</w:t>
+      </w:r>
+      <w:r>
+        <w:rPr>
+          <w:sz w:val="28"/>
+        </w:rPr>
+        <w:t xml:space="preserve"> or classes are cancelled.  In the event of campus closure</w:t>
+      </w:r>
+      <w:r>
+        <w:rPr>
+          <w:sz w:val="28"/>
+        </w:rPr>
+        <w:t xml:space="preserve"> or cancelled class</w:t>
+      </w:r>
+      <w:r>
+        <w:rPr>
+          <w:sz w:val="28"/>
+        </w:rPr>
+        <w:t xml:space="preserve">, </w:t>
+      </w:r>
+      <w:r>
+        <w:rPr>
+          <w:sz w:val="28"/>
+        </w:rPr>
+        <w:t>students will be notified via Canvas of their expectations in relation to school work</w:t>
+      </w:r>
+      <w:r>
+        <w:rPr>
+          <w:sz w:val="28"/>
+        </w:rPr>
+        <w:t xml:space="preserve">.  </w:t>
+      </w:r>
+    </w:p>
+    <w:p>
+      <w:pPr>
+        <w:rPr>
+          <w:sz w:val="28"/>
+        </w:rPr>
+      </w:pPr>
+      <w:r>
+        <w:rPr>
+          <w:sz w:val="28"/>
+        </w:rPr>
+        <w:t xml:space="preserve">You can read Shoreline’s </w:t>
+      </w:r>
+      <w:hyperlink r:id="rId20" w:history="1">
+        <w:r>
+          <w:rPr>
+            <w:rStyle w:val="Hyperlink"/>
+            <w:sz w:val="28"/>
+          </w:rPr>
+          <w:t>Suspended Operations Procedures</w:t>
+        </w:r>
+      </w:hyperlink>
+      <w:r>
+        <w:rPr>
+          <w:sz w:val="28"/>
+        </w:rPr>
+        <w:t>.</w:t>
+      </w:r>
+    </w:p>
+    <w:p>
+      <w:pPr>
+        <w:pStyle w:val="Heading2"/>
+        <w:rPr>
+          <w:b/>
+        </w:rPr>
+      </w:pPr>
+      <w:bookmarkStart w:id="167" w:name="_Toc515996173"/>
+      <w:r>
+        <w:rPr>
+          <w:b/>
+        </w:rPr>
+        <w:t>Students with Disabilities</w:t>
+      </w:r>
+      <w:bookmarkEnd w:id="157"/>
+      <w:bookmarkEnd w:id="158"/>
       <w:bookmarkEnd w:id="159"/>
       <w:bookmarkEnd w:id="160"/>
       <w:bookmarkEnd w:id="161"/>
@@ -8869,108 +7891,6 @@
       <w:bookmarkEnd w:id="164"/>
       <w:bookmarkEnd w:id="165"/>
       <w:bookmarkEnd w:id="166"/>
-    </w:p>
-    <w:p>
-      <w:pPr>
-        <w:rPr>
-          <w:sz w:val="28"/>
-        </w:rPr>
-      </w:pPr>
-      <w:r>
-        <w:rPr>
-          <w:sz w:val="28"/>
-        </w:rPr>
-        <w:t>There are two types of suspended operat</w:t>
-      </w:r>
-      <w:r>
-        <w:rPr>
-          <w:sz w:val="28"/>
-        </w:rPr>
-        <w:t>ions possible: campus is closed</w:t>
-      </w:r>
-      <w:r>
-        <w:rPr>
-          <w:sz w:val="28"/>
-        </w:rPr>
-        <w:t xml:space="preserve"> or classes are cancelled.  In the event of campus closure</w:t>
-      </w:r>
-      <w:r>
-        <w:rPr>
-          <w:sz w:val="28"/>
-        </w:rPr>
-        <w:t xml:space="preserve"> or cancelled class</w:t>
-      </w:r>
-      <w:r>
-        <w:rPr>
-          <w:sz w:val="28"/>
-        </w:rPr>
-        <w:t xml:space="preserve">, </w:t>
-      </w:r>
-      <w:r>
-        <w:rPr>
-          <w:sz w:val="28"/>
-        </w:rPr>
-        <w:t>students will be notified via Canvas of their expectations in relation to school work</w:t>
-      </w:r>
-      <w:r>
-        <w:rPr>
-          <w:sz w:val="28"/>
-        </w:rPr>
-        <w:t xml:space="preserve">.  </w:t>
-      </w:r>
-    </w:p>
-    <w:p>
-      <w:pPr>
-        <w:rPr>
-          <w:sz w:val="28"/>
-        </w:rPr>
-      </w:pPr>
-      <w:r>
-        <w:rPr>
-          <w:sz w:val="28"/>
-        </w:rPr>
-        <w:t xml:space="preserve">You can read Shoreline’s </w:t>
-      </w:r>
-      <w:hyperlink r:id="rId18" w:history="1">
-        <w:r>
-          <w:rPr>
-            <w:rStyle w:val="Hyperlink"/>
-            <w:sz w:val="28"/>
-          </w:rPr>
-          <w:t>Suspended Operations Procedures</w:t>
-        </w:r>
-      </w:hyperlink>
-      <w:r>
-        <w:rPr>
-          <w:sz w:val="28"/>
-        </w:rPr>
-        <w:t>.</w:t>
-      </w:r>
-    </w:p>
-    <w:p>
-      <w:pPr>
-        <w:pStyle w:val="Heading2"/>
-        <w:rPr>
-          <w:b/>
-        </w:rPr>
-      </w:pPr>
-      <w:bookmarkStart w:id="167" w:name="_Toc515996173"/>
-      <w:r>
-        <w:rPr>
-          <w:b/>
-        </w:rPr>
-        <w:t>Students with Disabilities</w:t>
-      </w:r>
-      <w:bookmarkEnd w:id="149"/>
-      <w:bookmarkEnd w:id="150"/>
-      <w:bookmarkEnd w:id="151"/>
-      <w:bookmarkEnd w:id="152"/>
-      <w:bookmarkEnd w:id="153"/>
-      <w:bookmarkEnd w:id="154"/>
-      <w:bookmarkEnd w:id="155"/>
-      <w:bookmarkEnd w:id="156"/>
-      <w:bookmarkEnd w:id="157"/>
-      <w:bookmarkEnd w:id="158"/>
       <w:bookmarkEnd w:id="167"/>
     </w:p>
     <w:p>
@@ -9011,7 +7931,7 @@
         </w:rPr>
         <w:t xml:space="preserve"> </w:t>
       </w:r>
-      <w:hyperlink r:id="rId19" w:history="1">
+      <w:hyperlink r:id="rId21" w:history="1">
         <w:r>
           <w:rPr>
             <w:rStyle w:val="Hyperlink"/>
@@ -9145,7 +8065,7 @@
         </w:rPr>
         <w:t xml:space="preserve"> assistance or to apply to become a tutor, please visit our office in 4228 (Library), email </w:t>
       </w:r>
-      <w:hyperlink r:id="rId20" w:history="1">
+      <w:hyperlink r:id="rId22" w:history="1">
         <w:r>
           <w:rPr>
             <w:rStyle w:val="Hyperlink"/>
@@ -9175,7 +8095,7 @@
         </w:rPr>
         <w:t xml:space="preserve"> webpage: </w:t>
       </w:r>
-      <w:hyperlink r:id="rId21" w:history="1">
+      <w:hyperlink r:id="rId23" w:history="1">
         <w:r>
           <w:rPr>
             <w:rStyle w:val="Hyperlink"/>
@@ -9207,7 +8127,7 @@
         </w:rPr>
         <w:t xml:space="preserve">The college also provides students with free online tutoring in a variety of courses through </w:t>
       </w:r>
-      <w:hyperlink r:id="rId22" w:history="1">
+      <w:hyperlink r:id="rId24" w:history="1">
         <w:r>
           <w:rPr>
             <w:rStyle w:val="Hyperlink"/>
@@ -9363,7 +8283,7 @@
         </w:rPr>
         <w:t xml:space="preserve">, </w:t>
       </w:r>
-      <w:hyperlink r:id="rId23" w:history="1">
+      <w:hyperlink r:id="rId25" w:history="1">
         <w:r>
           <w:rPr>
             <w:rStyle w:val="Hyperlink"/>
@@ -9470,7 +8390,7 @@
         </w:rPr>
         <w:t xml:space="preserve">Live Chat: </w:t>
       </w:r>
-      <w:hyperlink r:id="rId24" w:history="1">
+      <w:hyperlink r:id="rId26" w:history="1">
         <w:r>
           <w:rPr>
             <w:rStyle w:val="Hyperlink"/>
@@ -9568,7 +8488,7 @@
         </w:rPr>
         <w:t>Shoreline Community College provides students with </w:t>
       </w:r>
-      <w:hyperlink r:id="rId25" w:tgtFrame="_blank" w:history="1">
+      <w:hyperlink r:id="rId27" w:tgtFrame="_blank" w:history="1">
         <w:r>
           <w:rPr>
             <w:rStyle w:val="Hyperlink"/>
@@ -9640,7 +8560,7 @@
         </w:rPr>
         <w:t>on study strategies, goal planning, time management, balancing life’s priorities, focus, motivation, and organization. Coaches also help you identify and connect to other resources. Coaching is not </w:t>
       </w:r>
-      <w:hyperlink r:id="rId26" w:tgtFrame="_blank" w:history="1">
+      <w:hyperlink r:id="rId28" w:tgtFrame="_blank" w:history="1">
         <w:r>
           <w:rPr>
             <w:rStyle w:val="Hyperlink"/>
@@ -9657,7 +8577,7 @@
         </w:rPr>
         <w:t>, </w:t>
       </w:r>
-      <w:hyperlink r:id="rId27" w:tgtFrame="_blank" w:history="1">
+      <w:hyperlink r:id="rId29" w:tgtFrame="_blank" w:history="1">
         <w:r>
           <w:rPr>
             <w:rStyle w:val="Hyperlink"/>
@@ -9674,7 +8594,7 @@
         </w:rPr>
         <w:t>, or </w:t>
       </w:r>
-      <w:hyperlink r:id="rId28" w:tgtFrame="_blank" w:history="1">
+      <w:hyperlink r:id="rId30" w:tgtFrame="_blank" w:history="1">
         <w:r>
           <w:rPr>
             <w:rStyle w:val="Hyperlink"/>
@@ -9717,7 +8637,7 @@
         </w:rPr>
         <w:t>For more information: </w:t>
       </w:r>
-      <w:hyperlink r:id="rId29" w:tgtFrame="_blank" w:history="1">
+      <w:hyperlink r:id="rId31" w:tgtFrame="_blank" w:history="1">
         <w:r>
           <w:rPr>
             <w:rStyle w:val="Hyperlink"/>
@@ -9758,7 +8678,7 @@
         </w:rPr>
         <w:t xml:space="preserve"> </w:t>
       </w:r>
-      <w:hyperlink r:id="rId30" w:history="1">
+      <w:hyperlink r:id="rId32" w:history="1">
         <w:r>
           <w:rPr>
             <w:rStyle w:val="Hyperlink"/>
@@ -9823,7 +8743,7 @@
         </w:rPr>
         <w:t xml:space="preserve">Check out the </w:t>
       </w:r>
-      <w:hyperlink r:id="rId31" w:history="1">
+      <w:hyperlink r:id="rId33" w:history="1">
         <w:r>
           <w:rPr>
             <w:rStyle w:val="Hyperlink"/>
@@ -9959,25 +8879,15 @@
           <w:numId w:val="33"/>
         </w:numPr>
       </w:pPr>
-      <w:r>
-        <w:fldChar w:fldCharType="begin"/>
-      </w:r>
-      <w:r>
-        <w:instrText xml:space="preserve"> HYPERLINK "https://repl.it/site/privacy" </w:instrText>
-      </w:r>
-      <w:r>
-        <w:fldChar w:fldCharType="separate"/>
-      </w:r>
-      <w:r>
-        <w:rPr>
-          <w:rStyle w:val="Hyperlink"/>
-          <w:sz w:val="28"/>
-        </w:rPr>
-        <w:t>Repl.it Privacy Policy</w:t>
-      </w:r>
-      <w:r>
-        <w:fldChar w:fldCharType="end"/>
-      </w:r>
+      <w:hyperlink r:id="rId34" w:history="1">
+        <w:r>
+          <w:rPr>
+            <w:rStyle w:val="Hyperlink"/>
+            <w:sz w:val="28"/>
+          </w:rPr>
+          <w:t>Repl.it Privacy Policy</w:t>
+        </w:r>
+      </w:hyperlink>
     </w:p>
     <w:p>
       <w:pPr>
@@ -9987,7 +8897,7 @@
           <w:numId w:val="33"/>
         </w:numPr>
       </w:pPr>
-      <w:hyperlink r:id="rId32" w:history="1">
+      <w:hyperlink r:id="rId35" w:history="1">
         <w:r>
           <w:rPr>
             <w:rStyle w:val="Hyperlink"/>
@@ -10005,7 +8915,7 @@
           <w:numId w:val="33"/>
         </w:numPr>
       </w:pPr>
-      <w:hyperlink r:id="rId33" w:tgtFrame="_blank" w:history="1">
+      <w:hyperlink r:id="rId36" w:tgtFrame="_blank" w:history="1">
         <w:r>
           <w:rPr>
             <w:rStyle w:val="Hyperlink"/>
@@ -10023,7 +8933,7 @@
           <w:numId w:val="33"/>
         </w:numPr>
       </w:pPr>
-      <w:hyperlink r:id="rId34" w:tgtFrame="_blank" w:history="1">
+      <w:hyperlink r:id="rId37" w:tgtFrame="_blank" w:history="1">
         <w:proofErr w:type="spellStart"/>
         <w:r>
           <w:rPr>
@@ -10043,7 +8953,7 @@
           <w:numId w:val="33"/>
         </w:numPr>
       </w:pPr>
-      <w:hyperlink r:id="rId35" w:tgtFrame="_blank" w:history="1">
+      <w:hyperlink r:id="rId38" w:tgtFrame="_blank" w:history="1">
         <w:r>
           <w:rPr>
             <w:rStyle w:val="Hyperlink"/>
@@ -10061,27 +8971,13 @@
           <w:numId w:val="33"/>
         </w:numPr>
       </w:pPr>
-      <w:hyperlink r:id="rId36" w:tgtFrame="_blank" w:history="1">
+      <w:hyperlink r:id="rId39" w:tgtFrame="_blank" w:history="1">
         <w:r>
           <w:rPr>
             <w:rStyle w:val="Hyperlink"/>
             <w:sz w:val="28"/>
           </w:rPr>
-          <w:t>Student Poli</w:t>
-        </w:r>
-        <w:r>
-          <w:rPr>
-            <w:rStyle w:val="Hyperlink"/>
-            <w:sz w:val="28"/>
-          </w:rPr>
-          <w:t>c</w:t>
-        </w:r>
-        <w:r>
-          <w:rPr>
-            <w:rStyle w:val="Hyperlink"/>
-            <w:sz w:val="28"/>
-          </w:rPr>
-          <w:t>ies</w:t>
+          <w:t>Student Policies</w:t>
         </w:r>
       </w:hyperlink>
     </w:p>
@@ -10093,7 +8989,7 @@
           <w:numId w:val="33"/>
         </w:numPr>
       </w:pPr>
-      <w:hyperlink r:id="rId37" w:tgtFrame="_blank" w:history="1">
+      <w:hyperlink r:id="rId40" w:tgtFrame="_blank" w:history="1">
         <w:r>
           <w:rPr>
             <w:rStyle w:val="Hyperlink"/>
@@ -10111,7 +9007,7 @@
           <w:numId w:val="33"/>
         </w:numPr>
       </w:pPr>
-      <w:hyperlink r:id="rId38" w:tgtFrame="_blank" w:history="1">
+      <w:hyperlink r:id="rId41" w:tgtFrame="_blank" w:history="1">
         <w:r>
           <w:rPr>
             <w:rStyle w:val="Hyperlink"/>
@@ -10182,7 +9078,7 @@
           <w:szCs w:val="28"/>
         </w:rPr>
       </w:pPr>
-      <w:hyperlink r:id="rId39" w:tgtFrame="_blank" w:history="1">
+      <w:hyperlink r:id="rId42" w:tgtFrame="_blank" w:history="1">
         <w:r>
           <w:rPr>
             <w:rStyle w:val="Hyperlink"/>
@@ -10205,7 +9101,7 @@
           <w:szCs w:val="28"/>
         </w:rPr>
       </w:pPr>
-      <w:hyperlink r:id="rId40" w:history="1">
+      <w:hyperlink r:id="rId43" w:history="1">
         <w:proofErr w:type="spellStart"/>
         <w:r>
           <w:rPr>
@@ -10238,7 +9134,7 @@
           <w:szCs w:val="28"/>
         </w:rPr>
       </w:pPr>
-      <w:hyperlink r:id="rId41" w:tgtFrame="_blank" w:history="1">
+      <w:hyperlink r:id="rId44" w:tgtFrame="_blank" w:history="1">
         <w:r>
           <w:rPr>
             <w:rStyle w:val="Hyperlink"/>
@@ -10255,7 +9151,7 @@
         </w:rPr>
         <w:t> </w:t>
       </w:r>
-      <w:hyperlink r:id="rId42" w:tgtFrame="_blank" w:history="1">
+      <w:hyperlink r:id="rId45" w:tgtFrame="_blank" w:history="1">
         <w:r>
           <w:rPr>
             <w:rStyle w:val="Hyperlink"/>
@@ -10285,7 +9181,7 @@
           <w:szCs w:val="28"/>
         </w:rPr>
       </w:pPr>
-      <w:hyperlink r:id="rId43" w:tgtFrame="_blank" w:history="1">
+      <w:hyperlink r:id="rId46" w:tgtFrame="_blank" w:history="1">
         <w:r>
           <w:rPr>
             <w:rStyle w:val="Hyperlink"/>
@@ -10308,7 +9204,7 @@
           <w:szCs w:val="28"/>
         </w:rPr>
       </w:pPr>
-      <w:hyperlink r:id="rId44" w:tgtFrame="_blank" w:history="1">
+      <w:hyperlink r:id="rId47" w:tgtFrame="_blank" w:history="1">
         <w:r>
           <w:rPr>
             <w:rStyle w:val="Hyperlink"/>
@@ -14634,6 +13530,7 @@
   <w:style w:type="character" w:default="1" w:styleId="DefaultParagraphFont">
     <w:name w:val="Default Paragraph Font"/>
     <w:uiPriority w:val="1"/>
+    <w:semiHidden/>
     <w:unhideWhenUsed/>
   </w:style>
   <w:style w:type="table" w:default="1" w:styleId="TableNormal">
@@ -15533,7 +14430,7 @@
 </file>
 
 <file path=customXml/itemProps1.xml><?xml version="1.0" encoding="utf-8"?>
-<ds:datastoreItem xmlns:ds="http://schemas.openxmlformats.org/officeDocument/2006/customXml" ds:itemID="{0571F6CF-BD98-2340-BD74-D432C3B59F67}">
+<ds:datastoreItem xmlns:ds="http://schemas.openxmlformats.org/officeDocument/2006/customXml" ds:itemID="{5519BBB4-1DC3-F847-B6BE-92F1008430E7}">
   <ds:schemaRefs>
     <ds:schemaRef ds:uri="http://schemas.openxmlformats.org/officeDocument/2006/bibliography"/>
   </ds:schemaRefs>

</xml_diff>

<commit_message>
updates 121 syllabus and readme
</commit_message>
<xml_diff>
--- a/121/CS 121 Syllabus.docx
+++ b/121/CS 121 Syllabus.docx
@@ -57,6 +57,12 @@
                         <w:txbxContent>
                           <w:sdt>
                             <w:sdtPr>
+                              <w:rPr>
+                                <w:smallCaps w:val="0"/>
+                                <w:spacing w:val="0"/>
+                                <w:sz w:val="20"/>
+                                <w:szCs w:val="20"/>
+                              </w:rPr>
                               <w:id w:val="-684822568"/>
                               <w:docPartObj>
                                 <w:docPartGallery w:val="Table of Contents"/>
@@ -67,11 +73,7 @@
                               <w:rPr>
                                 <w:b/>
                                 <w:bCs/>
-                                <w:smallCaps w:val="0"/>
-                                <w:noProof/>
-                                <w:spacing w:val="0"/>
-                                <w:sz w:val="20"/>
-                                <w:szCs w:val="20"/>
+                                <w:noProof/>
                               </w:rPr>
                             </w:sdtEndPr>
                             <w:sdtContent>
@@ -1948,10 +1950,7 @@
                               </w:p>
                             </w:sdtContent>
                           </w:sdt>
-                          <w:p>
-                            <w:bookmarkStart w:id="0" w:name="_GoBack"/>
-                            <w:bookmarkEnd w:id="0"/>
-                          </w:p>
+                          <w:p/>
                           <w:p/>
                           <w:p/>
                           <w:p/>
@@ -1998,6 +1997,12 @@
                   <w:txbxContent>
                     <w:sdt>
                       <w:sdtPr>
+                        <w:rPr>
+                          <w:smallCaps w:val="0"/>
+                          <w:spacing w:val="0"/>
+                          <w:sz w:val="20"/>
+                          <w:szCs w:val="20"/>
+                        </w:rPr>
                         <w:id w:val="-684822568"/>
                         <w:docPartObj>
                           <w:docPartGallery w:val="Table of Contents"/>
@@ -2008,11 +2013,7 @@
                         <w:rPr>
                           <w:b/>
                           <w:bCs/>
-                          <w:smallCaps w:val="0"/>
                           <w:noProof/>
-                          <w:spacing w:val="0"/>
-                          <w:sz w:val="20"/>
-                          <w:szCs w:val="20"/>
                         </w:rPr>
                       </w:sdtEndPr>
                       <w:sdtContent>
@@ -3889,10 +3890,7 @@
                         </w:p>
                       </w:sdtContent>
                     </w:sdt>
-                    <w:p>
-                      <w:bookmarkStart w:id="1" w:name="_GoBack"/>
-                      <w:bookmarkEnd w:id="1"/>
-                    </w:p>
+                    <w:p/>
                     <w:p/>
                     <w:p/>
                     <w:p/>
@@ -3937,29 +3935,31 @@
           <w:b/>
         </w:rPr>
       </w:pPr>
-      <w:bookmarkStart w:id="2" w:name="_Toc509386059"/>
-      <w:bookmarkStart w:id="3" w:name="_Toc510519455"/>
-      <w:bookmarkStart w:id="4" w:name="_Toc510519730"/>
-      <w:bookmarkStart w:id="5" w:name="_Toc513565969"/>
-      <w:bookmarkStart w:id="6" w:name="_Toc513566254"/>
-      <w:bookmarkStart w:id="7" w:name="_Toc513566343"/>
-      <w:bookmarkStart w:id="8" w:name="_Toc515994811"/>
-      <w:bookmarkStart w:id="9" w:name="_Toc515994951"/>
-      <w:bookmarkStart w:id="10" w:name="_Toc515995090"/>
-      <w:bookmarkStart w:id="11" w:name="_Toc515995136"/>
-      <w:bookmarkStart w:id="12" w:name="_Toc515996157"/>
-      <w:bookmarkStart w:id="13" w:name="_Toc524353254"/>
-      <w:bookmarkStart w:id="14" w:name="_Toc524353412"/>
-      <w:bookmarkStart w:id="15" w:name="_Toc524358438"/>
-      <w:bookmarkStart w:id="16" w:name="_Toc524358515"/>
-      <w:bookmarkStart w:id="17" w:name="_Toc524358585"/>
-      <w:bookmarkStart w:id="18" w:name="_Toc524358665"/>
+      <w:bookmarkStart w:id="0" w:name="_Toc509386059"/>
+      <w:bookmarkStart w:id="1" w:name="_Toc510519455"/>
+      <w:bookmarkStart w:id="2" w:name="_Toc510519730"/>
+      <w:bookmarkStart w:id="3" w:name="_Toc513565969"/>
+      <w:bookmarkStart w:id="4" w:name="_Toc513566254"/>
+      <w:bookmarkStart w:id="5" w:name="_Toc513566343"/>
+      <w:bookmarkStart w:id="6" w:name="_Toc515994811"/>
+      <w:bookmarkStart w:id="7" w:name="_Toc515994951"/>
+      <w:bookmarkStart w:id="8" w:name="_Toc515995090"/>
+      <w:bookmarkStart w:id="9" w:name="_Toc515995136"/>
+      <w:bookmarkStart w:id="10" w:name="_Toc515996157"/>
+      <w:bookmarkStart w:id="11" w:name="_Toc524353254"/>
+      <w:bookmarkStart w:id="12" w:name="_Toc524353412"/>
+      <w:bookmarkStart w:id="13" w:name="_Toc524358438"/>
+      <w:bookmarkStart w:id="14" w:name="_Toc524358515"/>
+      <w:bookmarkStart w:id="15" w:name="_Toc524358585"/>
+      <w:bookmarkStart w:id="16" w:name="_Toc524358665"/>
       <w:r>
         <w:rPr>
           <w:b/>
         </w:rPr>
         <w:t>Course Details</w:t>
       </w:r>
+      <w:bookmarkEnd w:id="0"/>
+      <w:bookmarkEnd w:id="1"/>
       <w:bookmarkEnd w:id="2"/>
       <w:bookmarkEnd w:id="3"/>
       <w:bookmarkEnd w:id="4"/>
@@ -3975,8 +3975,6 @@
       <w:bookmarkEnd w:id="14"/>
       <w:bookmarkEnd w:id="15"/>
       <w:bookmarkEnd w:id="16"/>
-      <w:bookmarkEnd w:id="17"/>
-      <w:bookmarkEnd w:id="18"/>
     </w:p>
     <w:tbl>
       <w:tblPr>
@@ -4442,30 +4440,16 @@
           <w:sz w:val="28"/>
         </w:rPr>
       </w:pPr>
-      <w:bookmarkStart w:id="19" w:name="_Toc515994813"/>
-      <w:bookmarkStart w:id="20" w:name="_Toc515994952"/>
-      <w:bookmarkStart w:id="21" w:name="_Toc515995091"/>
-      <w:bookmarkStart w:id="22" w:name="_Toc515995137"/>
-      <w:bookmarkStart w:id="23" w:name="_Toc515996158"/>
-      <w:r>
-        <w:rPr>
-          <w:sz w:val="28"/>
-        </w:rPr>
-        <w:t xml:space="preserve">This course </w:t>
-      </w:r>
-      <w:proofErr w:type="gramStart"/>
-      <w:r>
-        <w:rPr>
-          <w:sz w:val="28"/>
-        </w:rPr>
-        <w:t>provides an introduction to</w:t>
-      </w:r>
-      <w:proofErr w:type="gramEnd"/>
-      <w:r>
-        <w:rPr>
-          <w:sz w:val="28"/>
-        </w:rPr>
-        <w:t xml:space="preserve"> computer programming. Explore foundational programming constructs, such as variables, functions, decisions, loops, and lists. Explore foundational programming concepts, such as problem solving, testing, and debugging. This course is intended for students with little to no prior programming experience.</w:t>
+      <w:bookmarkStart w:id="17" w:name="_Toc515994813"/>
+      <w:bookmarkStart w:id="18" w:name="_Toc515994952"/>
+      <w:bookmarkStart w:id="19" w:name="_Toc515995091"/>
+      <w:bookmarkStart w:id="20" w:name="_Toc515995137"/>
+      <w:bookmarkStart w:id="21" w:name="_Toc515996158"/>
+      <w:r>
+        <w:rPr>
+          <w:sz w:val="28"/>
+        </w:rPr>
+        <w:t>This course provides an introduction to computer programming. Explore foundational programming constructs, such as variables, functions, decisions, loops, and lists. Explore foundational programming concepts, such as problem solving, testing, and debugging. This course is intended for students with little to no prior programming experience.</w:t>
       </w:r>
     </w:p>
     <w:p>
@@ -4476,18 +4460,20 @@
           <w:b/>
         </w:rPr>
       </w:pPr>
-      <w:bookmarkStart w:id="24" w:name="_Toc524353255"/>
-      <w:bookmarkStart w:id="25" w:name="_Toc524353413"/>
-      <w:bookmarkStart w:id="26" w:name="_Toc524358439"/>
-      <w:bookmarkStart w:id="27" w:name="_Toc524358516"/>
-      <w:bookmarkStart w:id="28" w:name="_Toc524358586"/>
-      <w:bookmarkStart w:id="29" w:name="_Toc524358666"/>
+      <w:bookmarkStart w:id="22" w:name="_Toc524353255"/>
+      <w:bookmarkStart w:id="23" w:name="_Toc524353413"/>
+      <w:bookmarkStart w:id="24" w:name="_Toc524358439"/>
+      <w:bookmarkStart w:id="25" w:name="_Toc524358516"/>
+      <w:bookmarkStart w:id="26" w:name="_Toc524358586"/>
+      <w:bookmarkStart w:id="27" w:name="_Toc524358666"/>
       <w:r>
         <w:rPr>
           <w:b/>
         </w:rPr>
         <w:t>Course Outcomes</w:t>
       </w:r>
+      <w:bookmarkEnd w:id="17"/>
+      <w:bookmarkEnd w:id="18"/>
       <w:bookmarkEnd w:id="19"/>
       <w:bookmarkEnd w:id="20"/>
       <w:bookmarkEnd w:id="21"/>
@@ -4497,8 +4483,6 @@
       <w:bookmarkEnd w:id="25"/>
       <w:bookmarkEnd w:id="26"/>
       <w:bookmarkEnd w:id="27"/>
-      <w:bookmarkEnd w:id="28"/>
-      <w:bookmarkEnd w:id="29"/>
     </w:p>
     <w:p>
       <w:pPr>
@@ -4512,6 +4496,8 @@
           <w:szCs w:val="28"/>
         </w:rPr>
       </w:pPr>
+      <w:bookmarkStart w:id="28" w:name="_Toc515994817"/>
+      <w:bookmarkStart w:id="29" w:name="_Toc515994815"/>
       <w:bookmarkStart w:id="30" w:name="_Toc509386061"/>
       <w:bookmarkStart w:id="31" w:name="_Toc510519457"/>
       <w:bookmarkStart w:id="32" w:name="_Toc510519732"/>
@@ -4523,8 +4509,6 @@
       <w:bookmarkStart w:id="38" w:name="_Toc515995092"/>
       <w:bookmarkStart w:id="39" w:name="_Toc515995138"/>
       <w:bookmarkStart w:id="40" w:name="_Toc515996159"/>
-      <w:bookmarkStart w:id="41" w:name="_Toc515994817"/>
-      <w:bookmarkStart w:id="42" w:name="_Toc515994815"/>
       <w:r>
         <w:rPr>
           <w:sz w:val="24"/>
@@ -4546,7 +4530,7 @@
         </w:rPr>
         <w:t>.</w:t>
       </w:r>
-      <w:bookmarkEnd w:id="41"/>
+      <w:bookmarkEnd w:id="28"/>
     </w:p>
     <w:p>
       <w:pPr>
@@ -4567,7 +4551,7 @@
         </w:rPr>
         <w:t>Identify and use programming language constructs such as sequence, selection, iteration, and procedures.</w:t>
       </w:r>
-      <w:bookmarkEnd w:id="42"/>
+      <w:bookmarkEnd w:id="29"/>
     </w:p>
     <w:p>
       <w:pPr>
@@ -4581,7 +4565,7 @@
           <w:szCs w:val="28"/>
         </w:rPr>
       </w:pPr>
-      <w:bookmarkStart w:id="43" w:name="_Toc515994816"/>
+      <w:bookmarkStart w:id="41" w:name="_Toc515994816"/>
       <w:r>
         <w:rPr>
           <w:sz w:val="24"/>
@@ -4596,7 +4580,7 @@
         </w:rPr>
         <w:t xml:space="preserve"> and explain syntax, semantics, and practical effects of programming statements and procedures.</w:t>
       </w:r>
-      <w:bookmarkEnd w:id="43"/>
+      <w:bookmarkEnd w:id="41"/>
     </w:p>
     <w:p>
       <w:pPr>
@@ -4610,7 +4594,7 @@
           <w:szCs w:val="28"/>
         </w:rPr>
       </w:pPr>
-      <w:bookmarkStart w:id="44" w:name="_Toc515994818"/>
+      <w:bookmarkStart w:id="42" w:name="_Toc515994818"/>
       <w:r>
         <w:rPr>
           <w:sz w:val="24"/>
@@ -4618,7 +4602,7 @@
         </w:rPr>
         <w:t>Recognize and use test cases to verify that solutions meet specifications.</w:t>
       </w:r>
-      <w:bookmarkEnd w:id="44"/>
+      <w:bookmarkEnd w:id="42"/>
     </w:p>
     <w:p>
       <w:pPr>
@@ -4632,7 +4616,7 @@
           <w:szCs w:val="28"/>
         </w:rPr>
       </w:pPr>
-      <w:bookmarkStart w:id="45" w:name="_Toc515994819"/>
+      <w:bookmarkStart w:id="43" w:name="_Toc515994819"/>
       <w:r>
         <w:rPr>
           <w:sz w:val="24"/>
@@ -4640,7 +4624,7 @@
         </w:rPr>
         <w:t>Examine and compare reasoning, design, and effectiveness of alternative solutions.</w:t>
       </w:r>
-      <w:bookmarkEnd w:id="45"/>
+      <w:bookmarkEnd w:id="43"/>
     </w:p>
     <w:p>
       <w:pPr>
@@ -4650,12 +4634,12 @@
           <w:b/>
         </w:rPr>
       </w:pPr>
-      <w:bookmarkStart w:id="46" w:name="_Toc524353256"/>
-      <w:bookmarkStart w:id="47" w:name="_Toc524353414"/>
-      <w:bookmarkStart w:id="48" w:name="_Toc524358440"/>
-      <w:bookmarkStart w:id="49" w:name="_Toc524358517"/>
-      <w:bookmarkStart w:id="50" w:name="_Toc524358587"/>
-      <w:bookmarkStart w:id="51" w:name="_Toc524358667"/>
+      <w:bookmarkStart w:id="44" w:name="_Toc524353256"/>
+      <w:bookmarkStart w:id="45" w:name="_Toc524353414"/>
+      <w:bookmarkStart w:id="46" w:name="_Toc524358440"/>
+      <w:bookmarkStart w:id="47" w:name="_Toc524358517"/>
+      <w:bookmarkStart w:id="48" w:name="_Toc524358587"/>
+      <w:bookmarkStart w:id="49" w:name="_Toc524358667"/>
       <w:r>
         <w:rPr>
           <w:b/>
@@ -4674,70 +4658,70 @@
       <w:bookmarkEnd w:id="38"/>
       <w:bookmarkEnd w:id="39"/>
       <w:bookmarkEnd w:id="40"/>
+      <w:bookmarkEnd w:id="44"/>
+      <w:bookmarkEnd w:id="45"/>
       <w:bookmarkEnd w:id="46"/>
       <w:bookmarkEnd w:id="47"/>
       <w:bookmarkEnd w:id="48"/>
       <w:bookmarkEnd w:id="49"/>
+    </w:p>
+    <w:p>
+      <w:pPr>
+        <w:rPr>
+          <w:sz w:val="28"/>
+          <w:szCs w:val="28"/>
+        </w:rPr>
+      </w:pPr>
+      <w:r>
+        <w:rPr>
+          <w:sz w:val="28"/>
+          <w:szCs w:val="28"/>
+        </w:rPr>
+        <w:t>Placement into ENGL&amp; 101, and MATH 099 with grade of 2.0 or better, or instructor permission.</w:t>
+      </w:r>
+    </w:p>
+    <w:p>
+      <w:pPr>
+        <w:pStyle w:val="Heading2"/>
+        <w:jc w:val="both"/>
+        <w:rPr>
+          <w:b/>
+        </w:rPr>
+      </w:pPr>
+      <w:bookmarkStart w:id="50" w:name="_Toc515994821"/>
+      <w:bookmarkStart w:id="51" w:name="_Toc515994954"/>
+      <w:bookmarkStart w:id="52" w:name="_Toc515995093"/>
+      <w:bookmarkStart w:id="53" w:name="_Toc515995139"/>
+      <w:bookmarkStart w:id="54" w:name="_Toc515996160"/>
+      <w:bookmarkStart w:id="55" w:name="_Toc524353257"/>
+      <w:bookmarkStart w:id="56" w:name="_Toc524353415"/>
+      <w:bookmarkStart w:id="57" w:name="_Toc524358441"/>
+      <w:bookmarkStart w:id="58" w:name="_Toc524358518"/>
+      <w:bookmarkStart w:id="59" w:name="_Toc524358588"/>
+      <w:bookmarkStart w:id="60" w:name="_Toc524358668"/>
+      <w:bookmarkStart w:id="61" w:name="_Toc513565972"/>
+      <w:bookmarkStart w:id="62" w:name="_Toc513566257"/>
+      <w:bookmarkStart w:id="63" w:name="_Toc513566346"/>
+      <w:bookmarkStart w:id="64" w:name="_Toc509386062"/>
+      <w:bookmarkStart w:id="65" w:name="_Toc510519458"/>
+      <w:bookmarkStart w:id="66" w:name="_Toc510519733"/>
+      <w:r>
+        <w:rPr>
+          <w:b/>
+        </w:rPr>
+        <w:t>Topic Coverage</w:t>
+      </w:r>
       <w:bookmarkEnd w:id="50"/>
       <w:bookmarkEnd w:id="51"/>
-    </w:p>
-    <w:p>
-      <w:pPr>
-        <w:rPr>
-          <w:sz w:val="28"/>
-          <w:szCs w:val="28"/>
-        </w:rPr>
-      </w:pPr>
-      <w:r>
-        <w:rPr>
-          <w:sz w:val="28"/>
-          <w:szCs w:val="28"/>
-        </w:rPr>
-        <w:t>Placement into ENGL&amp; 101, and MATH 099 with grade of 2.0 or better, or instructor permission.</w:t>
-      </w:r>
-    </w:p>
-    <w:p>
-      <w:pPr>
-        <w:pStyle w:val="Heading2"/>
-        <w:jc w:val="both"/>
-        <w:rPr>
-          <w:b/>
-        </w:rPr>
-      </w:pPr>
-      <w:bookmarkStart w:id="52" w:name="_Toc515994821"/>
-      <w:bookmarkStart w:id="53" w:name="_Toc515994954"/>
-      <w:bookmarkStart w:id="54" w:name="_Toc515995093"/>
-      <w:bookmarkStart w:id="55" w:name="_Toc515995139"/>
-      <w:bookmarkStart w:id="56" w:name="_Toc515996160"/>
-      <w:bookmarkStart w:id="57" w:name="_Toc513565972"/>
-      <w:bookmarkStart w:id="58" w:name="_Toc513566257"/>
-      <w:bookmarkStart w:id="59" w:name="_Toc513566346"/>
-      <w:bookmarkStart w:id="60" w:name="_Toc509386062"/>
-      <w:bookmarkStart w:id="61" w:name="_Toc510519458"/>
-      <w:bookmarkStart w:id="62" w:name="_Toc510519733"/>
-      <w:bookmarkStart w:id="63" w:name="_Toc524353257"/>
-      <w:bookmarkStart w:id="64" w:name="_Toc524353415"/>
-      <w:bookmarkStart w:id="65" w:name="_Toc524358441"/>
-      <w:bookmarkStart w:id="66" w:name="_Toc524358518"/>
-      <w:bookmarkStart w:id="67" w:name="_Toc524358588"/>
-      <w:bookmarkStart w:id="68" w:name="_Toc524358668"/>
-      <w:r>
-        <w:rPr>
-          <w:b/>
-        </w:rPr>
-        <w:t>Topic Coverage</w:t>
-      </w:r>
       <w:bookmarkEnd w:id="52"/>
       <w:bookmarkEnd w:id="53"/>
       <w:bookmarkEnd w:id="54"/>
       <w:bookmarkEnd w:id="55"/>
       <w:bookmarkEnd w:id="56"/>
-      <w:bookmarkEnd w:id="63"/>
-      <w:bookmarkEnd w:id="64"/>
-      <w:bookmarkEnd w:id="65"/>
-      <w:bookmarkEnd w:id="66"/>
-      <w:bookmarkEnd w:id="67"/>
-      <w:bookmarkEnd w:id="68"/>
+      <w:bookmarkEnd w:id="57"/>
+      <w:bookmarkEnd w:id="58"/>
+      <w:bookmarkEnd w:id="59"/>
+      <w:bookmarkEnd w:id="60"/>
     </w:p>
     <w:p>
       <w:pPr>
@@ -5602,8 +5586,8 @@
           <w:b/>
         </w:rPr>
       </w:pPr>
-      <w:bookmarkStart w:id="69" w:name="_Toc515994822"/>
-      <w:bookmarkStart w:id="70" w:name="_Toc515994955"/>
+      <w:bookmarkStart w:id="67" w:name="_Toc515994822"/>
+      <w:bookmarkStart w:id="68" w:name="_Toc515994955"/>
     </w:p>
     <w:p>
       <w:pPr>
@@ -5625,15 +5609,15 @@
           <w:b/>
         </w:rPr>
       </w:pPr>
-      <w:bookmarkStart w:id="71" w:name="_Toc515995094"/>
-      <w:bookmarkStart w:id="72" w:name="_Toc515995140"/>
-      <w:bookmarkStart w:id="73" w:name="_Toc515996161"/>
-      <w:bookmarkStart w:id="74" w:name="_Toc524353258"/>
-      <w:bookmarkStart w:id="75" w:name="_Toc524353416"/>
-      <w:bookmarkStart w:id="76" w:name="_Toc524358442"/>
-      <w:bookmarkStart w:id="77" w:name="_Toc524358519"/>
-      <w:bookmarkStart w:id="78" w:name="_Toc524358589"/>
-      <w:bookmarkStart w:id="79" w:name="_Toc524358669"/>
+      <w:bookmarkStart w:id="69" w:name="_Toc515995094"/>
+      <w:bookmarkStart w:id="70" w:name="_Toc515995140"/>
+      <w:bookmarkStart w:id="71" w:name="_Toc515996161"/>
+      <w:bookmarkStart w:id="72" w:name="_Toc524353258"/>
+      <w:bookmarkStart w:id="73" w:name="_Toc524353416"/>
+      <w:bookmarkStart w:id="74" w:name="_Toc524358442"/>
+      <w:bookmarkStart w:id="75" w:name="_Toc524358519"/>
+      <w:bookmarkStart w:id="76" w:name="_Toc524358589"/>
+      <w:bookmarkStart w:id="77" w:name="_Toc524358669"/>
       <w:r>
         <w:rPr>
           <w:b/>
@@ -5641,9 +5625,11 @@
         <w:lastRenderedPageBreak/>
         <w:t>Required Materials</w:t>
       </w:r>
-      <w:bookmarkEnd w:id="57"/>
-      <w:bookmarkEnd w:id="58"/>
-      <w:bookmarkEnd w:id="59"/>
+      <w:bookmarkEnd w:id="61"/>
+      <w:bookmarkEnd w:id="62"/>
+      <w:bookmarkEnd w:id="63"/>
+      <w:bookmarkEnd w:id="67"/>
+      <w:bookmarkEnd w:id="68"/>
       <w:bookmarkEnd w:id="69"/>
       <w:bookmarkEnd w:id="70"/>
       <w:bookmarkEnd w:id="71"/>
@@ -5653,39 +5639,39 @@
       <w:bookmarkEnd w:id="75"/>
       <w:bookmarkEnd w:id="76"/>
       <w:bookmarkEnd w:id="77"/>
+    </w:p>
+    <w:p>
+      <w:pPr>
+        <w:pStyle w:val="Heading2"/>
+        <w:rPr>
+          <w:b/>
+        </w:rPr>
+      </w:pPr>
+      <w:bookmarkStart w:id="78" w:name="_Toc513565973"/>
+      <w:bookmarkStart w:id="79" w:name="_Toc513566258"/>
+      <w:bookmarkStart w:id="80" w:name="_Toc513566347"/>
+      <w:bookmarkStart w:id="81" w:name="_Toc515994823"/>
+      <w:bookmarkStart w:id="82" w:name="_Toc515994956"/>
+      <w:bookmarkStart w:id="83" w:name="_Toc515995095"/>
+      <w:bookmarkStart w:id="84" w:name="_Toc515995141"/>
+      <w:bookmarkStart w:id="85" w:name="_Toc515996162"/>
+      <w:bookmarkStart w:id="86" w:name="_Toc524353259"/>
+      <w:bookmarkStart w:id="87" w:name="_Toc524353417"/>
+      <w:bookmarkStart w:id="88" w:name="_Toc524358443"/>
+      <w:bookmarkStart w:id="89" w:name="_Toc524358520"/>
+      <w:bookmarkStart w:id="90" w:name="_Toc524358590"/>
+      <w:bookmarkStart w:id="91" w:name="_Toc524358670"/>
+      <w:r>
+        <w:rPr>
+          <w:b/>
+        </w:rPr>
+        <w:t>Software</w:t>
+      </w:r>
+      <w:bookmarkEnd w:id="64"/>
+      <w:bookmarkEnd w:id="65"/>
+      <w:bookmarkEnd w:id="66"/>
       <w:bookmarkEnd w:id="78"/>
       <w:bookmarkEnd w:id="79"/>
-    </w:p>
-    <w:p>
-      <w:pPr>
-        <w:pStyle w:val="Heading2"/>
-        <w:rPr>
-          <w:b/>
-        </w:rPr>
-      </w:pPr>
-      <w:bookmarkStart w:id="80" w:name="_Toc513565973"/>
-      <w:bookmarkStart w:id="81" w:name="_Toc513566258"/>
-      <w:bookmarkStart w:id="82" w:name="_Toc513566347"/>
-      <w:bookmarkStart w:id="83" w:name="_Toc515994823"/>
-      <w:bookmarkStart w:id="84" w:name="_Toc515994956"/>
-      <w:bookmarkStart w:id="85" w:name="_Toc515995095"/>
-      <w:bookmarkStart w:id="86" w:name="_Toc515995141"/>
-      <w:bookmarkStart w:id="87" w:name="_Toc515996162"/>
-      <w:bookmarkStart w:id="88" w:name="_Toc524353259"/>
-      <w:bookmarkStart w:id="89" w:name="_Toc524353417"/>
-      <w:bookmarkStart w:id="90" w:name="_Toc524358443"/>
-      <w:bookmarkStart w:id="91" w:name="_Toc524358520"/>
-      <w:bookmarkStart w:id="92" w:name="_Toc524358590"/>
-      <w:bookmarkStart w:id="93" w:name="_Toc524358670"/>
-      <w:r>
-        <w:rPr>
-          <w:b/>
-        </w:rPr>
-        <w:t>Software</w:t>
-      </w:r>
-      <w:bookmarkEnd w:id="60"/>
-      <w:bookmarkEnd w:id="61"/>
-      <w:bookmarkEnd w:id="62"/>
       <w:bookmarkEnd w:id="80"/>
       <w:bookmarkEnd w:id="81"/>
       <w:bookmarkEnd w:id="82"/>
@@ -5698,8 +5684,6 @@
       <w:bookmarkEnd w:id="89"/>
       <w:bookmarkEnd w:id="90"/>
       <w:bookmarkEnd w:id="91"/>
-      <w:bookmarkEnd w:id="92"/>
-      <w:bookmarkEnd w:id="93"/>
     </w:p>
     <w:p>
       <w:pPr>
@@ -5753,29 +5737,31 @@
           <w:b/>
         </w:rPr>
       </w:pPr>
-      <w:bookmarkStart w:id="94" w:name="_Toc509386063"/>
-      <w:bookmarkStart w:id="95" w:name="_Toc510519459"/>
-      <w:bookmarkStart w:id="96" w:name="_Toc510519734"/>
-      <w:bookmarkStart w:id="97" w:name="_Toc513565974"/>
-      <w:bookmarkStart w:id="98" w:name="_Toc513566259"/>
-      <w:bookmarkStart w:id="99" w:name="_Toc513566348"/>
-      <w:bookmarkStart w:id="100" w:name="_Toc515994824"/>
-      <w:bookmarkStart w:id="101" w:name="_Toc515994957"/>
-      <w:bookmarkStart w:id="102" w:name="_Toc515995096"/>
-      <w:bookmarkStart w:id="103" w:name="_Toc515995142"/>
-      <w:bookmarkStart w:id="104" w:name="_Toc515996163"/>
-      <w:bookmarkStart w:id="105" w:name="_Toc524353260"/>
-      <w:bookmarkStart w:id="106" w:name="_Toc524353418"/>
-      <w:bookmarkStart w:id="107" w:name="_Toc524358444"/>
-      <w:bookmarkStart w:id="108" w:name="_Toc524358521"/>
-      <w:bookmarkStart w:id="109" w:name="_Toc524358591"/>
-      <w:bookmarkStart w:id="110" w:name="_Toc524358671"/>
+      <w:bookmarkStart w:id="92" w:name="_Toc509386063"/>
+      <w:bookmarkStart w:id="93" w:name="_Toc510519459"/>
+      <w:bookmarkStart w:id="94" w:name="_Toc510519734"/>
+      <w:bookmarkStart w:id="95" w:name="_Toc513565974"/>
+      <w:bookmarkStart w:id="96" w:name="_Toc513566259"/>
+      <w:bookmarkStart w:id="97" w:name="_Toc513566348"/>
+      <w:bookmarkStart w:id="98" w:name="_Toc515994824"/>
+      <w:bookmarkStart w:id="99" w:name="_Toc515994957"/>
+      <w:bookmarkStart w:id="100" w:name="_Toc515995096"/>
+      <w:bookmarkStart w:id="101" w:name="_Toc515995142"/>
+      <w:bookmarkStart w:id="102" w:name="_Toc515996163"/>
+      <w:bookmarkStart w:id="103" w:name="_Toc524353260"/>
+      <w:bookmarkStart w:id="104" w:name="_Toc524353418"/>
+      <w:bookmarkStart w:id="105" w:name="_Toc524358444"/>
+      <w:bookmarkStart w:id="106" w:name="_Toc524358521"/>
+      <w:bookmarkStart w:id="107" w:name="_Toc524358591"/>
+      <w:bookmarkStart w:id="108" w:name="_Toc524358671"/>
       <w:r>
         <w:rPr>
           <w:b/>
         </w:rPr>
         <w:t>Text</w:t>
       </w:r>
+      <w:bookmarkEnd w:id="92"/>
+      <w:bookmarkEnd w:id="93"/>
       <w:bookmarkEnd w:id="94"/>
       <w:bookmarkEnd w:id="95"/>
       <w:bookmarkEnd w:id="96"/>
@@ -5791,8 +5777,6 @@
       <w:bookmarkEnd w:id="106"/>
       <w:bookmarkEnd w:id="107"/>
       <w:bookmarkEnd w:id="108"/>
-      <w:bookmarkEnd w:id="109"/>
-      <w:bookmarkEnd w:id="110"/>
     </w:p>
     <w:p>
       <w:pPr>
@@ -5839,49 +5823,49 @@
           <w:b/>
         </w:rPr>
       </w:pPr>
-      <w:bookmarkStart w:id="111" w:name="_Toc513565975"/>
-      <w:bookmarkStart w:id="112" w:name="_Toc513566260"/>
-      <w:bookmarkStart w:id="113" w:name="_Toc513566349"/>
-      <w:bookmarkStart w:id="114" w:name="_Toc515994825"/>
-      <w:bookmarkStart w:id="115" w:name="_Toc515994958"/>
-      <w:bookmarkStart w:id="116" w:name="_Toc515995097"/>
-      <w:bookmarkStart w:id="117" w:name="_Toc515995143"/>
-      <w:bookmarkStart w:id="118" w:name="_Toc515996164"/>
-      <w:bookmarkStart w:id="119" w:name="_Toc509386064"/>
-      <w:bookmarkStart w:id="120" w:name="_Toc510519460"/>
-      <w:bookmarkStart w:id="121" w:name="_Toc510519735"/>
-      <w:bookmarkStart w:id="122" w:name="_Toc524353261"/>
-      <w:bookmarkStart w:id="123" w:name="_Toc524353419"/>
-      <w:bookmarkStart w:id="124" w:name="_Toc524358445"/>
-      <w:bookmarkStart w:id="125" w:name="_Toc524358522"/>
-      <w:bookmarkStart w:id="126" w:name="_Toc524358592"/>
-      <w:bookmarkStart w:id="127" w:name="_Toc524358672"/>
+      <w:bookmarkStart w:id="109" w:name="_Toc513565975"/>
+      <w:bookmarkStart w:id="110" w:name="_Toc513566260"/>
+      <w:bookmarkStart w:id="111" w:name="_Toc513566349"/>
+      <w:bookmarkStart w:id="112" w:name="_Toc515994825"/>
+      <w:bookmarkStart w:id="113" w:name="_Toc515994958"/>
+      <w:bookmarkStart w:id="114" w:name="_Toc515995097"/>
+      <w:bookmarkStart w:id="115" w:name="_Toc515995143"/>
+      <w:bookmarkStart w:id="116" w:name="_Toc515996164"/>
+      <w:bookmarkStart w:id="117" w:name="_Toc524353261"/>
+      <w:bookmarkStart w:id="118" w:name="_Toc524353419"/>
+      <w:bookmarkStart w:id="119" w:name="_Toc524358445"/>
+      <w:bookmarkStart w:id="120" w:name="_Toc524358522"/>
+      <w:bookmarkStart w:id="121" w:name="_Toc524358592"/>
+      <w:bookmarkStart w:id="122" w:name="_Toc524358672"/>
+      <w:bookmarkStart w:id="123" w:name="_Toc509386064"/>
+      <w:bookmarkStart w:id="124" w:name="_Toc510519460"/>
+      <w:bookmarkStart w:id="125" w:name="_Toc510519735"/>
       <w:r>
         <w:rPr>
           <w:b/>
         </w:rPr>
         <w:t>Computer</w:t>
       </w:r>
+      <w:bookmarkEnd w:id="109"/>
+      <w:bookmarkEnd w:id="110"/>
       <w:bookmarkEnd w:id="111"/>
       <w:bookmarkEnd w:id="112"/>
       <w:bookmarkEnd w:id="113"/>
       <w:bookmarkEnd w:id="114"/>
       <w:bookmarkEnd w:id="115"/>
       <w:bookmarkEnd w:id="116"/>
+      <w:r>
+        <w:rPr>
+          <w:b/>
+        </w:rPr>
+        <w:t xml:space="preserve"> &amp; Technical Requirements</w:t>
+      </w:r>
       <w:bookmarkEnd w:id="117"/>
       <w:bookmarkEnd w:id="118"/>
-      <w:r>
-        <w:rPr>
-          <w:b/>
-        </w:rPr>
-        <w:t xml:space="preserve"> &amp; Technical Requirements</w:t>
-      </w:r>
+      <w:bookmarkEnd w:id="119"/>
+      <w:bookmarkEnd w:id="120"/>
+      <w:bookmarkEnd w:id="121"/>
       <w:bookmarkEnd w:id="122"/>
-      <w:bookmarkEnd w:id="123"/>
-      <w:bookmarkEnd w:id="124"/>
-      <w:bookmarkEnd w:id="125"/>
-      <w:bookmarkEnd w:id="126"/>
-      <w:bookmarkEnd w:id="127"/>
     </w:p>
     <w:p>
       <w:pPr>
@@ -6160,26 +6144,28 @@
           <w:b/>
         </w:rPr>
       </w:pPr>
-      <w:bookmarkStart w:id="128" w:name="_Toc513565976"/>
-      <w:bookmarkStart w:id="129" w:name="_Toc513566261"/>
-      <w:bookmarkStart w:id="130" w:name="_Toc513566350"/>
-      <w:bookmarkStart w:id="131" w:name="_Toc515994826"/>
-      <w:bookmarkStart w:id="132" w:name="_Toc515994959"/>
-      <w:bookmarkStart w:id="133" w:name="_Toc515995098"/>
-      <w:bookmarkStart w:id="134" w:name="_Toc515995144"/>
-      <w:bookmarkStart w:id="135" w:name="_Toc515996165"/>
-      <w:bookmarkStart w:id="136" w:name="_Toc524353262"/>
-      <w:bookmarkStart w:id="137" w:name="_Toc524353420"/>
-      <w:bookmarkStart w:id="138" w:name="_Toc524358446"/>
-      <w:bookmarkStart w:id="139" w:name="_Toc524358523"/>
-      <w:bookmarkStart w:id="140" w:name="_Toc524358593"/>
-      <w:bookmarkStart w:id="141" w:name="_Toc524358673"/>
+      <w:bookmarkStart w:id="126" w:name="_Toc513565976"/>
+      <w:bookmarkStart w:id="127" w:name="_Toc513566261"/>
+      <w:bookmarkStart w:id="128" w:name="_Toc513566350"/>
+      <w:bookmarkStart w:id="129" w:name="_Toc515994826"/>
+      <w:bookmarkStart w:id="130" w:name="_Toc515994959"/>
+      <w:bookmarkStart w:id="131" w:name="_Toc515995098"/>
+      <w:bookmarkStart w:id="132" w:name="_Toc515995144"/>
+      <w:bookmarkStart w:id="133" w:name="_Toc515996165"/>
+      <w:bookmarkStart w:id="134" w:name="_Toc524353262"/>
+      <w:bookmarkStart w:id="135" w:name="_Toc524353420"/>
+      <w:bookmarkStart w:id="136" w:name="_Toc524358446"/>
+      <w:bookmarkStart w:id="137" w:name="_Toc524358523"/>
+      <w:bookmarkStart w:id="138" w:name="_Toc524358593"/>
+      <w:bookmarkStart w:id="139" w:name="_Toc524358673"/>
       <w:r>
         <w:rPr>
           <w:b/>
         </w:rPr>
         <w:t>Academic Integrity</w:t>
       </w:r>
+      <w:bookmarkEnd w:id="126"/>
+      <w:bookmarkEnd w:id="127"/>
       <w:bookmarkEnd w:id="128"/>
       <w:bookmarkEnd w:id="129"/>
       <w:bookmarkEnd w:id="130"/>
@@ -6192,8 +6178,6 @@
       <w:bookmarkEnd w:id="137"/>
       <w:bookmarkEnd w:id="138"/>
       <w:bookmarkEnd w:id="139"/>
-      <w:bookmarkEnd w:id="140"/>
-      <w:bookmarkEnd w:id="141"/>
     </w:p>
     <w:p>
       <w:pPr>
@@ -6252,9 +6236,9 @@
         </w:rPr>
         <w:t xml:space="preserve"> </w:t>
       </w:r>
-      <w:bookmarkStart w:id="142" w:name="_Toc513565977"/>
-      <w:bookmarkStart w:id="143" w:name="_Toc513566262"/>
-      <w:bookmarkStart w:id="144" w:name="_Toc513566351"/>
+      <w:bookmarkStart w:id="140" w:name="_Toc513565977"/>
+      <w:bookmarkStart w:id="141" w:name="_Toc513566262"/>
+      <w:bookmarkStart w:id="142" w:name="_Toc513566351"/>
     </w:p>
     <w:p>
       <w:pPr>
@@ -6264,17 +6248,17 @@
           <w:b/>
         </w:rPr>
       </w:pPr>
-      <w:bookmarkStart w:id="145" w:name="_Toc515994827"/>
-      <w:bookmarkStart w:id="146" w:name="_Toc515994960"/>
-      <w:bookmarkStart w:id="147" w:name="_Toc515995099"/>
-      <w:bookmarkStart w:id="148" w:name="_Toc515995145"/>
-      <w:bookmarkStart w:id="149" w:name="_Toc515996166"/>
-      <w:bookmarkStart w:id="150" w:name="_Toc524353263"/>
-      <w:bookmarkStart w:id="151" w:name="_Toc524353421"/>
-      <w:bookmarkStart w:id="152" w:name="_Toc524358447"/>
-      <w:bookmarkStart w:id="153" w:name="_Toc524358524"/>
-      <w:bookmarkStart w:id="154" w:name="_Toc524358594"/>
-      <w:bookmarkStart w:id="155" w:name="_Toc524358674"/>
+      <w:bookmarkStart w:id="143" w:name="_Toc515994827"/>
+      <w:bookmarkStart w:id="144" w:name="_Toc515994960"/>
+      <w:bookmarkStart w:id="145" w:name="_Toc515995099"/>
+      <w:bookmarkStart w:id="146" w:name="_Toc515995145"/>
+      <w:bookmarkStart w:id="147" w:name="_Toc515996166"/>
+      <w:bookmarkStart w:id="148" w:name="_Toc524353263"/>
+      <w:bookmarkStart w:id="149" w:name="_Toc524353421"/>
+      <w:bookmarkStart w:id="150" w:name="_Toc524358447"/>
+      <w:bookmarkStart w:id="151" w:name="_Toc524358524"/>
+      <w:bookmarkStart w:id="152" w:name="_Toc524358594"/>
+      <w:bookmarkStart w:id="153" w:name="_Toc524358674"/>
       <w:r>
         <w:rPr>
           <w:b/>
@@ -6282,15 +6266,17 @@
         <w:lastRenderedPageBreak/>
         <w:t xml:space="preserve">Grading </w:t>
       </w:r>
-      <w:bookmarkEnd w:id="119"/>
-      <w:bookmarkEnd w:id="120"/>
-      <w:bookmarkEnd w:id="121"/>
+      <w:bookmarkEnd w:id="123"/>
+      <w:bookmarkEnd w:id="124"/>
+      <w:bookmarkEnd w:id="125"/>
       <w:r>
         <w:rPr>
           <w:b/>
         </w:rPr>
         <w:t>and Assessment</w:t>
       </w:r>
+      <w:bookmarkEnd w:id="140"/>
+      <w:bookmarkEnd w:id="141"/>
       <w:bookmarkEnd w:id="142"/>
       <w:bookmarkEnd w:id="143"/>
       <w:bookmarkEnd w:id="144"/>
@@ -6303,8 +6289,6 @@
       <w:bookmarkEnd w:id="151"/>
       <w:bookmarkEnd w:id="152"/>
       <w:bookmarkEnd w:id="153"/>
-      <w:bookmarkEnd w:id="154"/>
-      <w:bookmarkEnd w:id="155"/>
     </w:p>
     <w:p>
       <w:pPr>
@@ -7089,9 +7073,9 @@
           <w:b/>
         </w:rPr>
       </w:pPr>
-      <w:bookmarkStart w:id="156" w:name="_Toc524358525"/>
-      <w:bookmarkStart w:id="157" w:name="_Toc524358595"/>
-      <w:bookmarkStart w:id="158" w:name="_Toc524358675"/>
+      <w:bookmarkStart w:id="154" w:name="_Toc524358525"/>
+      <w:bookmarkStart w:id="155" w:name="_Toc524358595"/>
+      <w:bookmarkStart w:id="156" w:name="_Toc524358675"/>
       <w:r>
         <w:rPr>
           <w:b/>
@@ -7104,9 +7088,9 @@
         </w:rPr>
         <w:t xml:space="preserve"> / Course Alignment</w:t>
       </w:r>
+      <w:bookmarkEnd w:id="154"/>
+      <w:bookmarkEnd w:id="155"/>
       <w:bookmarkEnd w:id="156"/>
-      <w:bookmarkEnd w:id="157"/>
-      <w:bookmarkEnd w:id="158"/>
     </w:p>
     <w:p>
       <w:pPr>
@@ -7141,21 +7125,7 @@
           <w:sz w:val="28"/>
           <w:szCs w:val="28"/>
         </w:rPr>
-        <w:t xml:space="preserve"> </w:t>
-      </w:r>
-      <w:r>
-        <w:rPr>
-          <w:sz w:val="28"/>
-          <w:szCs w:val="28"/>
-        </w:rPr>
-        <w:t>(Course Objective</w:t>
-      </w:r>
-      <w:r>
-        <w:rPr>
-          <w:sz w:val="28"/>
-          <w:szCs w:val="28"/>
-        </w:rPr>
-        <w:t>s</w:t>
+        <w:t xml:space="preserve"> (Course Objectives</w:t>
       </w:r>
       <w:r>
         <w:rPr>
@@ -7248,14 +7218,107 @@
           <w:sz w:val="28"/>
           <w:szCs w:val="28"/>
         </w:rPr>
-        <w:t xml:space="preserve"> are created for you to practice </w:t>
-      </w:r>
-      <w:r>
-        <w:rPr>
-          <w:sz w:val="28"/>
-          <w:szCs w:val="28"/>
-        </w:rPr>
-        <w:t>using computing vocabulary, fix broken code, and provide explanations of working code.</w:t>
+        <w:t xml:space="preserve"> </w:t>
+      </w:r>
+      <w:r>
+        <w:rPr>
+          <w:sz w:val="28"/>
+          <w:szCs w:val="28"/>
+        </w:rPr>
+        <w:t>provide a</w:t>
+      </w:r>
+      <w:r>
+        <w:rPr>
+          <w:sz w:val="28"/>
+          <w:szCs w:val="28"/>
+        </w:rPr>
+        <w:t xml:space="preserve"> smaller-scale</w:t>
+      </w:r>
+      <w:r>
+        <w:rPr>
+          <w:sz w:val="28"/>
+          <w:szCs w:val="28"/>
+        </w:rPr>
+        <w:t xml:space="preserve"> assess</w:t>
+      </w:r>
+      <w:bookmarkStart w:id="157" w:name="_GoBack"/>
+      <w:bookmarkEnd w:id="157"/>
+      <w:r>
+        <w:rPr>
+          <w:sz w:val="28"/>
+          <w:szCs w:val="28"/>
+        </w:rPr>
+        <w:t>ment of your understanding</w:t>
+      </w:r>
+      <w:r>
+        <w:rPr>
+          <w:sz w:val="28"/>
+          <w:szCs w:val="28"/>
+        </w:rPr>
+        <w:t xml:space="preserve"> of</w:t>
+      </w:r>
+      <w:r>
+        <w:rPr>
+          <w:sz w:val="28"/>
+          <w:szCs w:val="28"/>
+        </w:rPr>
+        <w:t xml:space="preserve"> </w:t>
+      </w:r>
+      <w:r>
+        <w:rPr>
+          <w:sz w:val="28"/>
+          <w:szCs w:val="28"/>
+        </w:rPr>
+        <w:t xml:space="preserve">the previous week’s learning, including: using </w:t>
+      </w:r>
+      <w:r>
+        <w:rPr>
+          <w:sz w:val="28"/>
+          <w:szCs w:val="28"/>
+        </w:rPr>
+        <w:t>computing vocabulary, fix</w:t>
+      </w:r>
+      <w:r>
+        <w:rPr>
+          <w:sz w:val="28"/>
+          <w:szCs w:val="28"/>
+        </w:rPr>
+        <w:t>ing</w:t>
+      </w:r>
+      <w:r>
+        <w:rPr>
+          <w:sz w:val="28"/>
+          <w:szCs w:val="28"/>
+        </w:rPr>
+        <w:t xml:space="preserve"> broken code, and </w:t>
+      </w:r>
+      <w:r>
+        <w:rPr>
+          <w:sz w:val="28"/>
+          <w:szCs w:val="28"/>
+        </w:rPr>
+        <w:t>explaining how</w:t>
+      </w:r>
+      <w:r>
+        <w:rPr>
+          <w:sz w:val="28"/>
+          <w:szCs w:val="28"/>
+        </w:rPr>
+        <w:t xml:space="preserve"> code</w:t>
+      </w:r>
+      <w:r>
+        <w:rPr>
+          <w:sz w:val="28"/>
+          <w:szCs w:val="28"/>
+        </w:rPr>
+        <w:t xml:space="preserve"> works</w:t>
+      </w:r>
+      <w:r>
+        <w:rPr>
+          <w:sz w:val="28"/>
+          <w:szCs w:val="28"/>
+        </w:rPr>
+        <w:t>.</w:t>
       </w:r>
       <w:r>
         <w:rPr>
@@ -7434,7 +7497,7 @@
           <v:shape id="_x0000_i1025" type="#_x0000_t75" alt="" style="width:289.9pt;height:210.3pt;mso-width-percent:0;mso-height-percent:0;mso-width-percent:0;mso-height-percent:0" o:ole="">
             <v:imagedata r:id="rId16" o:title=""/>
           </v:shape>
-          <o:OLEObject Type="Embed" ProgID="Excel.Sheet.8" ShapeID="_x0000_i1025" DrawAspect="Content" ObjectID="_1598100539" r:id="rId17"/>
+          <o:OLEObject Type="Embed" ProgID="Excel.Sheet.8" ShapeID="_x0000_i1025" DrawAspect="Content" ObjectID="_1603865205" r:id="rId17"/>
         </w:object>
       </w:r>
     </w:p>
@@ -7445,26 +7508,27 @@
           <w:b/>
         </w:rPr>
       </w:pPr>
-      <w:bookmarkStart w:id="159" w:name="_Toc513565978"/>
-      <w:bookmarkStart w:id="160" w:name="_Toc513566263"/>
-      <w:bookmarkStart w:id="161" w:name="_Toc513566352"/>
-      <w:bookmarkStart w:id="162" w:name="_Toc515994828"/>
-      <w:bookmarkStart w:id="163" w:name="_Toc515994961"/>
-      <w:bookmarkStart w:id="164" w:name="_Toc515995100"/>
-      <w:bookmarkStart w:id="165" w:name="_Toc515995146"/>
-      <w:bookmarkStart w:id="166" w:name="_Toc515996167"/>
-      <w:bookmarkStart w:id="167" w:name="_Toc524353264"/>
-      <w:bookmarkStart w:id="168" w:name="_Toc524353422"/>
-      <w:bookmarkStart w:id="169" w:name="_Toc524358448"/>
-      <w:bookmarkStart w:id="170" w:name="_Toc524358526"/>
-      <w:bookmarkStart w:id="171" w:name="_Toc524358596"/>
-      <w:bookmarkStart w:id="172" w:name="_Toc524358676"/>
+      <w:bookmarkStart w:id="158" w:name="_Toc513565978"/>
+      <w:bookmarkStart w:id="159" w:name="_Toc513566263"/>
+      <w:bookmarkStart w:id="160" w:name="_Toc513566352"/>
+      <w:bookmarkStart w:id="161" w:name="_Toc515994828"/>
+      <w:bookmarkStart w:id="162" w:name="_Toc515994961"/>
+      <w:bookmarkStart w:id="163" w:name="_Toc515995100"/>
+      <w:bookmarkStart w:id="164" w:name="_Toc515995146"/>
+      <w:bookmarkStart w:id="165" w:name="_Toc515996167"/>
+      <w:bookmarkStart w:id="166" w:name="_Toc524353264"/>
+      <w:bookmarkStart w:id="167" w:name="_Toc524353422"/>
+      <w:bookmarkStart w:id="168" w:name="_Toc524358448"/>
+      <w:bookmarkStart w:id="169" w:name="_Toc524358526"/>
+      <w:bookmarkStart w:id="170" w:name="_Toc524358596"/>
+      <w:bookmarkStart w:id="171" w:name="_Toc524358676"/>
       <w:r>
         <w:rPr>
           <w:b/>
         </w:rPr>
         <w:t>Late Policy</w:t>
       </w:r>
+      <w:bookmarkEnd w:id="158"/>
       <w:bookmarkEnd w:id="159"/>
       <w:bookmarkEnd w:id="160"/>
       <w:bookmarkEnd w:id="161"/>
@@ -7478,7 +7542,6 @@
       <w:bookmarkEnd w:id="169"/>
       <w:bookmarkEnd w:id="170"/>
       <w:bookmarkEnd w:id="171"/>
-      <w:bookmarkEnd w:id="172"/>
     </w:p>
     <w:p>
       <w:pPr>
@@ -7611,29 +7674,30 @@
           <w:b/>
         </w:rPr>
       </w:pPr>
-      <w:bookmarkStart w:id="173" w:name="_Toc509386065"/>
-      <w:bookmarkStart w:id="174" w:name="_Toc510519461"/>
-      <w:bookmarkStart w:id="175" w:name="_Toc510519736"/>
-      <w:bookmarkStart w:id="176" w:name="_Toc513565979"/>
-      <w:bookmarkStart w:id="177" w:name="_Toc513566264"/>
-      <w:bookmarkStart w:id="178" w:name="_Toc513566353"/>
-      <w:bookmarkStart w:id="179" w:name="_Toc515994829"/>
-      <w:bookmarkStart w:id="180" w:name="_Toc515994962"/>
-      <w:bookmarkStart w:id="181" w:name="_Toc515995101"/>
-      <w:bookmarkStart w:id="182" w:name="_Toc515995147"/>
-      <w:bookmarkStart w:id="183" w:name="_Toc515996168"/>
-      <w:bookmarkStart w:id="184" w:name="_Toc524353265"/>
-      <w:bookmarkStart w:id="185" w:name="_Toc524353423"/>
-      <w:bookmarkStart w:id="186" w:name="_Toc524358449"/>
-      <w:bookmarkStart w:id="187" w:name="_Toc524358527"/>
-      <w:bookmarkStart w:id="188" w:name="_Toc524358597"/>
-      <w:bookmarkStart w:id="189" w:name="_Toc524358677"/>
+      <w:bookmarkStart w:id="172" w:name="_Toc509386065"/>
+      <w:bookmarkStart w:id="173" w:name="_Toc510519461"/>
+      <w:bookmarkStart w:id="174" w:name="_Toc510519736"/>
+      <w:bookmarkStart w:id="175" w:name="_Toc513565979"/>
+      <w:bookmarkStart w:id="176" w:name="_Toc513566264"/>
+      <w:bookmarkStart w:id="177" w:name="_Toc513566353"/>
+      <w:bookmarkStart w:id="178" w:name="_Toc515994829"/>
+      <w:bookmarkStart w:id="179" w:name="_Toc515994962"/>
+      <w:bookmarkStart w:id="180" w:name="_Toc515995101"/>
+      <w:bookmarkStart w:id="181" w:name="_Toc515995147"/>
+      <w:bookmarkStart w:id="182" w:name="_Toc515996168"/>
+      <w:bookmarkStart w:id="183" w:name="_Toc524353265"/>
+      <w:bookmarkStart w:id="184" w:name="_Toc524353423"/>
+      <w:bookmarkStart w:id="185" w:name="_Toc524358449"/>
+      <w:bookmarkStart w:id="186" w:name="_Toc524358527"/>
+      <w:bookmarkStart w:id="187" w:name="_Toc524358597"/>
+      <w:bookmarkStart w:id="188" w:name="_Toc524358677"/>
       <w:r>
         <w:rPr>
           <w:b/>
         </w:rPr>
         <w:t>Classroom Contract</w:t>
       </w:r>
+      <w:bookmarkEnd w:id="172"/>
       <w:bookmarkEnd w:id="173"/>
       <w:bookmarkEnd w:id="174"/>
       <w:bookmarkEnd w:id="175"/>
@@ -7650,7 +7714,6 @@
       <w:bookmarkEnd w:id="186"/>
       <w:bookmarkEnd w:id="187"/>
       <w:bookmarkEnd w:id="188"/>
-      <w:bookmarkEnd w:id="189"/>
     </w:p>
     <w:p>
       <w:pPr>
@@ -7797,23 +7860,23 @@
           <w:b/>
         </w:rPr>
       </w:pPr>
-      <w:bookmarkStart w:id="190" w:name="_Toc509386066"/>
-      <w:bookmarkStart w:id="191" w:name="_Toc510519462"/>
-      <w:bookmarkStart w:id="192" w:name="_Toc510519737"/>
-      <w:bookmarkStart w:id="193" w:name="_Toc513565980"/>
-      <w:bookmarkStart w:id="194" w:name="_Toc513566265"/>
-      <w:bookmarkStart w:id="195" w:name="_Toc513566354"/>
-      <w:bookmarkStart w:id="196" w:name="_Toc515994830"/>
-      <w:bookmarkStart w:id="197" w:name="_Toc515994963"/>
-      <w:bookmarkStart w:id="198" w:name="_Toc515995102"/>
-      <w:bookmarkStart w:id="199" w:name="_Toc515995148"/>
-      <w:bookmarkStart w:id="200" w:name="_Toc515996169"/>
-      <w:bookmarkStart w:id="201" w:name="_Toc524353266"/>
-      <w:bookmarkStart w:id="202" w:name="_Toc524353424"/>
-      <w:bookmarkStart w:id="203" w:name="_Toc524358450"/>
-      <w:bookmarkStart w:id="204" w:name="_Toc524358528"/>
-      <w:bookmarkStart w:id="205" w:name="_Toc524358598"/>
-      <w:bookmarkStart w:id="206" w:name="_Toc524358678"/>
+      <w:bookmarkStart w:id="189" w:name="_Toc524353266"/>
+      <w:bookmarkStart w:id="190" w:name="_Toc524353424"/>
+      <w:bookmarkStart w:id="191" w:name="_Toc524358450"/>
+      <w:bookmarkStart w:id="192" w:name="_Toc524358528"/>
+      <w:bookmarkStart w:id="193" w:name="_Toc524358598"/>
+      <w:bookmarkStart w:id="194" w:name="_Toc524358678"/>
+      <w:bookmarkStart w:id="195" w:name="_Toc509386066"/>
+      <w:bookmarkStart w:id="196" w:name="_Toc510519462"/>
+      <w:bookmarkStart w:id="197" w:name="_Toc510519737"/>
+      <w:bookmarkStart w:id="198" w:name="_Toc513565980"/>
+      <w:bookmarkStart w:id="199" w:name="_Toc513566265"/>
+      <w:bookmarkStart w:id="200" w:name="_Toc513566354"/>
+      <w:bookmarkStart w:id="201" w:name="_Toc515994830"/>
+      <w:bookmarkStart w:id="202" w:name="_Toc515994963"/>
+      <w:bookmarkStart w:id="203" w:name="_Toc515995102"/>
+      <w:bookmarkStart w:id="204" w:name="_Toc515995148"/>
+      <w:bookmarkStart w:id="205" w:name="_Toc515996169"/>
       <w:r>
         <w:rPr>
           <w:b/>
@@ -7821,410 +7884,410 @@
         <w:lastRenderedPageBreak/>
         <w:t>Discussion Expectations</w:t>
       </w:r>
+      <w:bookmarkEnd w:id="189"/>
+      <w:bookmarkEnd w:id="190"/>
+      <w:bookmarkEnd w:id="191"/>
+      <w:bookmarkEnd w:id="192"/>
+      <w:bookmarkEnd w:id="193"/>
+      <w:bookmarkEnd w:id="194"/>
+    </w:p>
+    <w:p>
+      <w:pPr>
+        <w:rPr>
+          <w:sz w:val="28"/>
+          <w:szCs w:val="28"/>
+        </w:rPr>
+      </w:pPr>
+      <w:r>
+        <w:rPr>
+          <w:sz w:val="28"/>
+          <w:szCs w:val="28"/>
+        </w:rPr>
+        <w:t>(Adapted from Dr. Susan Shaw, Oregon State University &amp; Angela Velez-</w:t>
+      </w:r>
+      <w:proofErr w:type="spellStart"/>
+      <w:r>
+        <w:rPr>
+          <w:sz w:val="28"/>
+          <w:szCs w:val="28"/>
+        </w:rPr>
+        <w:t>Solic</w:t>
+      </w:r>
+      <w:proofErr w:type="spellEnd"/>
+      <w:r>
+        <w:rPr>
+          <w:sz w:val="28"/>
+          <w:szCs w:val="28"/>
+        </w:rPr>
+        <w:t>, Indiana University Northwest)</w:t>
+      </w:r>
+    </w:p>
+    <w:p>
+      <w:pPr>
+        <w:numPr>
+          <w:ilvl w:val="0"/>
+          <w:numId w:val="4"/>
+        </w:numPr>
+        <w:spacing w:after="0" w:line="240" w:lineRule="auto"/>
+        <w:rPr>
+          <w:sz w:val="28"/>
+          <w:szCs w:val="28"/>
+        </w:rPr>
+      </w:pPr>
+      <w:r>
+        <w:rPr>
+          <w:sz w:val="28"/>
+          <w:szCs w:val="28"/>
+        </w:rPr>
+        <w:t xml:space="preserve">Commit </w:t>
+      </w:r>
+      <w:r>
+        <w:rPr>
+          <w:sz w:val="28"/>
+          <w:szCs w:val="28"/>
+        </w:rPr>
+        <w:t xml:space="preserve">to learning about, understanding, and supporting </w:t>
+      </w:r>
+      <w:r>
+        <w:rPr>
+          <w:sz w:val="28"/>
+          <w:szCs w:val="28"/>
+        </w:rPr>
+        <w:t xml:space="preserve">your </w:t>
+      </w:r>
+      <w:r>
+        <w:rPr>
+          <w:sz w:val="28"/>
+          <w:szCs w:val="28"/>
+        </w:rPr>
+        <w:t>peers.</w:t>
+      </w:r>
+    </w:p>
+    <w:p>
+      <w:pPr>
+        <w:numPr>
+          <w:ilvl w:val="0"/>
+          <w:numId w:val="4"/>
+        </w:numPr>
+        <w:spacing w:after="0" w:line="240" w:lineRule="auto"/>
+        <w:rPr>
+          <w:sz w:val="28"/>
+          <w:szCs w:val="28"/>
+        </w:rPr>
+      </w:pPr>
+      <w:r>
+        <w:rPr>
+          <w:sz w:val="28"/>
+          <w:szCs w:val="28"/>
+        </w:rPr>
+        <w:t>Assume the best of others in the class and expect the best from them.</w:t>
+      </w:r>
+    </w:p>
+    <w:p>
+      <w:pPr>
+        <w:numPr>
+          <w:ilvl w:val="0"/>
+          <w:numId w:val="4"/>
+        </w:numPr>
+        <w:spacing w:after="0" w:line="240" w:lineRule="auto"/>
+        <w:rPr>
+          <w:sz w:val="28"/>
+          <w:szCs w:val="28"/>
+        </w:rPr>
+      </w:pPr>
+      <w:r>
+        <w:rPr>
+          <w:sz w:val="28"/>
+          <w:szCs w:val="28"/>
+        </w:rPr>
+        <w:t>Recognize and value the experiences, abilities, and knowledge each person brings to class.</w:t>
+      </w:r>
+    </w:p>
+    <w:p>
+      <w:pPr>
+        <w:numPr>
+          <w:ilvl w:val="0"/>
+          <w:numId w:val="4"/>
+        </w:numPr>
+        <w:spacing w:after="0" w:line="240" w:lineRule="auto"/>
+        <w:rPr>
+          <w:sz w:val="28"/>
+          <w:szCs w:val="28"/>
+        </w:rPr>
+      </w:pPr>
+      <w:r>
+        <w:rPr>
+          <w:sz w:val="28"/>
+          <w:szCs w:val="28"/>
+        </w:rPr>
+        <w:t>Participate actively in the discussions.</w:t>
+      </w:r>
+    </w:p>
+    <w:p>
+      <w:pPr>
+        <w:numPr>
+          <w:ilvl w:val="0"/>
+          <w:numId w:val="4"/>
+        </w:numPr>
+        <w:spacing w:after="0" w:line="240" w:lineRule="auto"/>
+        <w:rPr>
+          <w:sz w:val="28"/>
+          <w:szCs w:val="28"/>
+        </w:rPr>
+      </w:pPr>
+      <w:r>
+        <w:rPr>
+          <w:sz w:val="28"/>
+          <w:szCs w:val="28"/>
+        </w:rPr>
+        <w:t>Think through and re-read your comments before you post them.</w:t>
+      </w:r>
+    </w:p>
+    <w:p>
+      <w:pPr>
+        <w:numPr>
+          <w:ilvl w:val="0"/>
+          <w:numId w:val="4"/>
+        </w:numPr>
+        <w:spacing w:after="0" w:line="240" w:lineRule="auto"/>
+        <w:rPr>
+          <w:sz w:val="28"/>
+          <w:szCs w:val="28"/>
+        </w:rPr>
+      </w:pPr>
+      <w:r>
+        <w:rPr>
+          <w:sz w:val="28"/>
+          <w:szCs w:val="28"/>
+        </w:rPr>
+        <w:t>Never make derogatory comments toward another person in the class.</w:t>
+      </w:r>
+      <w:r>
+        <w:rPr>
+          <w:sz w:val="28"/>
+          <w:szCs w:val="28"/>
+        </w:rPr>
+        <w:t xml:space="preserve"> </w:t>
+      </w:r>
+      <w:r>
+        <w:rPr>
+          <w:sz w:val="28"/>
+          <w:szCs w:val="28"/>
+        </w:rPr>
+        <w:t>Do not demean or embarrass others.</w:t>
+      </w:r>
+    </w:p>
+    <w:p>
+      <w:pPr>
+        <w:numPr>
+          <w:ilvl w:val="0"/>
+          <w:numId w:val="4"/>
+        </w:numPr>
+        <w:spacing w:after="0" w:line="240" w:lineRule="auto"/>
+        <w:rPr>
+          <w:sz w:val="28"/>
+          <w:szCs w:val="28"/>
+        </w:rPr>
+      </w:pPr>
+      <w:r>
+        <w:rPr>
+          <w:sz w:val="28"/>
+          <w:szCs w:val="28"/>
+        </w:rPr>
+        <w:t>Do not make sexist, racist, homophobic, or victim-blaming comments at all.</w:t>
+      </w:r>
+    </w:p>
+    <w:p>
+      <w:pPr>
+        <w:numPr>
+          <w:ilvl w:val="0"/>
+          <w:numId w:val="4"/>
+        </w:numPr>
+        <w:spacing w:after="0" w:line="240" w:lineRule="auto"/>
+        <w:rPr>
+          <w:sz w:val="28"/>
+          <w:szCs w:val="28"/>
+        </w:rPr>
+      </w:pPr>
+      <w:r>
+        <w:rPr>
+          <w:sz w:val="28"/>
+          <w:szCs w:val="28"/>
+        </w:rPr>
+        <w:t>It is ok to d</w:t>
+      </w:r>
+      <w:r>
+        <w:rPr>
+          <w:sz w:val="28"/>
+          <w:szCs w:val="28"/>
+        </w:rPr>
+        <w:t>isagree with ideas, but do not make personal attacks. </w:t>
+      </w:r>
+    </w:p>
+    <w:p>
+      <w:pPr>
+        <w:numPr>
+          <w:ilvl w:val="0"/>
+          <w:numId w:val="4"/>
+        </w:numPr>
+        <w:spacing w:after="0" w:line="240" w:lineRule="auto"/>
+        <w:rPr>
+          <w:sz w:val="28"/>
+          <w:szCs w:val="28"/>
+        </w:rPr>
+      </w:pPr>
+      <w:r>
+        <w:rPr>
+          <w:sz w:val="28"/>
+          <w:szCs w:val="28"/>
+        </w:rPr>
+        <w:t>Be open to be</w:t>
+      </w:r>
+      <w:r>
+        <w:rPr>
+          <w:sz w:val="28"/>
+          <w:szCs w:val="28"/>
+        </w:rPr>
+        <w:t>ing</w:t>
+      </w:r>
+      <w:r>
+        <w:rPr>
+          <w:sz w:val="28"/>
+          <w:szCs w:val="28"/>
+        </w:rPr>
+        <w:t xml:space="preserve"> challenged or confronted on your ideas or prejudices.</w:t>
+      </w:r>
+    </w:p>
+    <w:p>
+      <w:pPr>
+        <w:numPr>
+          <w:ilvl w:val="0"/>
+          <w:numId w:val="4"/>
+        </w:numPr>
+        <w:spacing w:after="0" w:line="240" w:lineRule="auto"/>
+        <w:rPr>
+          <w:sz w:val="28"/>
+          <w:szCs w:val="28"/>
+        </w:rPr>
+      </w:pPr>
+      <w:r>
+        <w:rPr>
+          <w:sz w:val="28"/>
+          <w:szCs w:val="28"/>
+        </w:rPr>
+        <w:t>Challenge others with the intent of facilitating growth. </w:t>
+      </w:r>
+    </w:p>
+    <w:p>
+      <w:pPr>
+        <w:numPr>
+          <w:ilvl w:val="0"/>
+          <w:numId w:val="4"/>
+        </w:numPr>
+        <w:spacing w:after="0" w:line="240" w:lineRule="auto"/>
+        <w:rPr>
+          <w:sz w:val="28"/>
+          <w:szCs w:val="28"/>
+        </w:rPr>
+      </w:pPr>
+      <w:r>
+        <w:rPr>
+          <w:sz w:val="28"/>
+          <w:szCs w:val="28"/>
+        </w:rPr>
+        <w:t>Encourage others to develop and share their ideas.</w:t>
+      </w:r>
+    </w:p>
+    <w:p>
+      <w:pPr>
+        <w:numPr>
+          <w:ilvl w:val="0"/>
+          <w:numId w:val="4"/>
+        </w:numPr>
+        <w:spacing w:after="0" w:line="240" w:lineRule="auto"/>
+        <w:rPr>
+          <w:sz w:val="28"/>
+          <w:szCs w:val="28"/>
+        </w:rPr>
+      </w:pPr>
+      <w:r>
+        <w:rPr>
+          <w:sz w:val="28"/>
+          <w:szCs w:val="28"/>
+        </w:rPr>
+        <w:t>Be willing to change.</w:t>
+      </w:r>
+    </w:p>
+    <w:p>
+      <w:pPr>
+        <w:numPr>
+          <w:ilvl w:val="0"/>
+          <w:numId w:val="4"/>
+        </w:numPr>
+        <w:spacing w:after="0" w:line="240" w:lineRule="auto"/>
+        <w:rPr>
+          <w:sz w:val="28"/>
+          <w:szCs w:val="28"/>
+        </w:rPr>
+      </w:pPr>
+      <w:r>
+        <w:rPr>
+          <w:sz w:val="28"/>
+          <w:szCs w:val="28"/>
+        </w:rPr>
+        <w:t xml:space="preserve">Any form of hatred </w:t>
+      </w:r>
+      <w:r>
+        <w:rPr>
+          <w:sz w:val="28"/>
+          <w:szCs w:val="28"/>
+        </w:rPr>
+        <w:t>is considered serious and inappropriate</w:t>
+      </w:r>
+      <w:r>
+        <w:rPr>
+          <w:sz w:val="28"/>
+          <w:szCs w:val="28"/>
+        </w:rPr>
+        <w:t>.</w:t>
+      </w:r>
+    </w:p>
+    <w:p>
+      <w:pPr>
+        <w:pStyle w:val="Heading1"/>
+        <w:rPr>
+          <w:b/>
+        </w:rPr>
+      </w:pPr>
+      <w:bookmarkStart w:id="206" w:name="_Toc524353267"/>
+      <w:bookmarkStart w:id="207" w:name="_Toc524353425"/>
+      <w:bookmarkStart w:id="208" w:name="_Toc524358451"/>
+      <w:bookmarkStart w:id="209" w:name="_Toc524358529"/>
+      <w:bookmarkStart w:id="210" w:name="_Toc524358599"/>
+      <w:bookmarkStart w:id="211" w:name="_Toc524358679"/>
+      <w:r>
+        <w:rPr>
+          <w:b/>
+        </w:rPr>
+        <w:t>Getting Unstuck</w:t>
+      </w:r>
+      <w:bookmarkEnd w:id="195"/>
+      <w:bookmarkEnd w:id="196"/>
+      <w:bookmarkEnd w:id="197"/>
+      <w:bookmarkEnd w:id="198"/>
+      <w:bookmarkEnd w:id="199"/>
+      <w:bookmarkEnd w:id="200"/>
       <w:bookmarkEnd w:id="201"/>
       <w:bookmarkEnd w:id="202"/>
       <w:bookmarkEnd w:id="203"/>
       <w:bookmarkEnd w:id="204"/>
       <w:bookmarkEnd w:id="205"/>
       <w:bookmarkEnd w:id="206"/>
-    </w:p>
-    <w:p>
-      <w:pPr>
-        <w:rPr>
-          <w:sz w:val="28"/>
-          <w:szCs w:val="28"/>
-        </w:rPr>
-      </w:pPr>
-      <w:r>
-        <w:rPr>
-          <w:sz w:val="28"/>
-          <w:szCs w:val="28"/>
-        </w:rPr>
-        <w:t>(Adapted from Dr. Susan Shaw, Oregon State University &amp; Angela Velez-</w:t>
-      </w:r>
-      <w:proofErr w:type="spellStart"/>
-      <w:r>
-        <w:rPr>
-          <w:sz w:val="28"/>
-          <w:szCs w:val="28"/>
-        </w:rPr>
-        <w:t>Solic</w:t>
-      </w:r>
-      <w:proofErr w:type="spellEnd"/>
-      <w:r>
-        <w:rPr>
-          <w:sz w:val="28"/>
-          <w:szCs w:val="28"/>
-        </w:rPr>
-        <w:t>, Indiana University Northwest)</w:t>
-      </w:r>
-    </w:p>
-    <w:p>
-      <w:pPr>
-        <w:numPr>
-          <w:ilvl w:val="0"/>
-          <w:numId w:val="4"/>
-        </w:numPr>
-        <w:spacing w:after="0" w:line="240" w:lineRule="auto"/>
-        <w:rPr>
-          <w:sz w:val="28"/>
-          <w:szCs w:val="28"/>
-        </w:rPr>
-      </w:pPr>
-      <w:r>
-        <w:rPr>
-          <w:sz w:val="28"/>
-          <w:szCs w:val="28"/>
-        </w:rPr>
-        <w:t xml:space="preserve">Commit </w:t>
-      </w:r>
-      <w:r>
-        <w:rPr>
-          <w:sz w:val="28"/>
-          <w:szCs w:val="28"/>
-        </w:rPr>
-        <w:t xml:space="preserve">to learning about, understanding, and supporting </w:t>
-      </w:r>
-      <w:r>
-        <w:rPr>
-          <w:sz w:val="28"/>
-          <w:szCs w:val="28"/>
-        </w:rPr>
-        <w:t xml:space="preserve">your </w:t>
-      </w:r>
-      <w:r>
-        <w:rPr>
-          <w:sz w:val="28"/>
-          <w:szCs w:val="28"/>
-        </w:rPr>
-        <w:t>peers.</w:t>
-      </w:r>
-    </w:p>
-    <w:p>
-      <w:pPr>
-        <w:numPr>
-          <w:ilvl w:val="0"/>
-          <w:numId w:val="4"/>
-        </w:numPr>
-        <w:spacing w:after="0" w:line="240" w:lineRule="auto"/>
-        <w:rPr>
-          <w:sz w:val="28"/>
-          <w:szCs w:val="28"/>
-        </w:rPr>
-      </w:pPr>
-      <w:r>
-        <w:rPr>
-          <w:sz w:val="28"/>
-          <w:szCs w:val="28"/>
-        </w:rPr>
-        <w:t>Assume the best of others in the class and expect the best from them.</w:t>
-      </w:r>
-    </w:p>
-    <w:p>
-      <w:pPr>
-        <w:numPr>
-          <w:ilvl w:val="0"/>
-          <w:numId w:val="4"/>
-        </w:numPr>
-        <w:spacing w:after="0" w:line="240" w:lineRule="auto"/>
-        <w:rPr>
-          <w:sz w:val="28"/>
-          <w:szCs w:val="28"/>
-        </w:rPr>
-      </w:pPr>
-      <w:r>
-        <w:rPr>
-          <w:sz w:val="28"/>
-          <w:szCs w:val="28"/>
-        </w:rPr>
-        <w:t>Recognize and value the experiences, abilities, and knowledge each person brings to class.</w:t>
-      </w:r>
-    </w:p>
-    <w:p>
-      <w:pPr>
-        <w:numPr>
-          <w:ilvl w:val="0"/>
-          <w:numId w:val="4"/>
-        </w:numPr>
-        <w:spacing w:after="0" w:line="240" w:lineRule="auto"/>
-        <w:rPr>
-          <w:sz w:val="28"/>
-          <w:szCs w:val="28"/>
-        </w:rPr>
-      </w:pPr>
-      <w:r>
-        <w:rPr>
-          <w:sz w:val="28"/>
-          <w:szCs w:val="28"/>
-        </w:rPr>
-        <w:t>Participate actively in the discussions.</w:t>
-      </w:r>
-    </w:p>
-    <w:p>
-      <w:pPr>
-        <w:numPr>
-          <w:ilvl w:val="0"/>
-          <w:numId w:val="4"/>
-        </w:numPr>
-        <w:spacing w:after="0" w:line="240" w:lineRule="auto"/>
-        <w:rPr>
-          <w:sz w:val="28"/>
-          <w:szCs w:val="28"/>
-        </w:rPr>
-      </w:pPr>
-      <w:r>
-        <w:rPr>
-          <w:sz w:val="28"/>
-          <w:szCs w:val="28"/>
-        </w:rPr>
-        <w:t>Think through and re-read your comments before you post them.</w:t>
-      </w:r>
-    </w:p>
-    <w:p>
-      <w:pPr>
-        <w:numPr>
-          <w:ilvl w:val="0"/>
-          <w:numId w:val="4"/>
-        </w:numPr>
-        <w:spacing w:after="0" w:line="240" w:lineRule="auto"/>
-        <w:rPr>
-          <w:sz w:val="28"/>
-          <w:szCs w:val="28"/>
-        </w:rPr>
-      </w:pPr>
-      <w:r>
-        <w:rPr>
-          <w:sz w:val="28"/>
-          <w:szCs w:val="28"/>
-        </w:rPr>
-        <w:t>Never make derogatory comments toward another person in the class.</w:t>
-      </w:r>
-      <w:r>
-        <w:rPr>
-          <w:sz w:val="28"/>
-          <w:szCs w:val="28"/>
-        </w:rPr>
-        <w:t xml:space="preserve"> </w:t>
-      </w:r>
-      <w:r>
-        <w:rPr>
-          <w:sz w:val="28"/>
-          <w:szCs w:val="28"/>
-        </w:rPr>
-        <w:t>Do not demean or embarrass others.</w:t>
-      </w:r>
-    </w:p>
-    <w:p>
-      <w:pPr>
-        <w:numPr>
-          <w:ilvl w:val="0"/>
-          <w:numId w:val="4"/>
-        </w:numPr>
-        <w:spacing w:after="0" w:line="240" w:lineRule="auto"/>
-        <w:rPr>
-          <w:sz w:val="28"/>
-          <w:szCs w:val="28"/>
-        </w:rPr>
-      </w:pPr>
-      <w:r>
-        <w:rPr>
-          <w:sz w:val="28"/>
-          <w:szCs w:val="28"/>
-        </w:rPr>
-        <w:t>Do not make sexist, racist, homophobic, or victim-blaming comments at all.</w:t>
-      </w:r>
-    </w:p>
-    <w:p>
-      <w:pPr>
-        <w:numPr>
-          <w:ilvl w:val="0"/>
-          <w:numId w:val="4"/>
-        </w:numPr>
-        <w:spacing w:after="0" w:line="240" w:lineRule="auto"/>
-        <w:rPr>
-          <w:sz w:val="28"/>
-          <w:szCs w:val="28"/>
-        </w:rPr>
-      </w:pPr>
-      <w:r>
-        <w:rPr>
-          <w:sz w:val="28"/>
-          <w:szCs w:val="28"/>
-        </w:rPr>
-        <w:t>It is ok to d</w:t>
-      </w:r>
-      <w:r>
-        <w:rPr>
-          <w:sz w:val="28"/>
-          <w:szCs w:val="28"/>
-        </w:rPr>
-        <w:t>isagree with ideas, but do not make personal attacks. </w:t>
-      </w:r>
-    </w:p>
-    <w:p>
-      <w:pPr>
-        <w:numPr>
-          <w:ilvl w:val="0"/>
-          <w:numId w:val="4"/>
-        </w:numPr>
-        <w:spacing w:after="0" w:line="240" w:lineRule="auto"/>
-        <w:rPr>
-          <w:sz w:val="28"/>
-          <w:szCs w:val="28"/>
-        </w:rPr>
-      </w:pPr>
-      <w:r>
-        <w:rPr>
-          <w:sz w:val="28"/>
-          <w:szCs w:val="28"/>
-        </w:rPr>
-        <w:t>Be open to be</w:t>
-      </w:r>
-      <w:r>
-        <w:rPr>
-          <w:sz w:val="28"/>
-          <w:szCs w:val="28"/>
-        </w:rPr>
-        <w:t>ing</w:t>
-      </w:r>
-      <w:r>
-        <w:rPr>
-          <w:sz w:val="28"/>
-          <w:szCs w:val="28"/>
-        </w:rPr>
-        <w:t xml:space="preserve"> challenged or confronted on your ideas or prejudices.</w:t>
-      </w:r>
-    </w:p>
-    <w:p>
-      <w:pPr>
-        <w:numPr>
-          <w:ilvl w:val="0"/>
-          <w:numId w:val="4"/>
-        </w:numPr>
-        <w:spacing w:after="0" w:line="240" w:lineRule="auto"/>
-        <w:rPr>
-          <w:sz w:val="28"/>
-          <w:szCs w:val="28"/>
-        </w:rPr>
-      </w:pPr>
-      <w:r>
-        <w:rPr>
-          <w:sz w:val="28"/>
-          <w:szCs w:val="28"/>
-        </w:rPr>
-        <w:t>Challenge others with the intent of facilitating growth. </w:t>
-      </w:r>
-    </w:p>
-    <w:p>
-      <w:pPr>
-        <w:numPr>
-          <w:ilvl w:val="0"/>
-          <w:numId w:val="4"/>
-        </w:numPr>
-        <w:spacing w:after="0" w:line="240" w:lineRule="auto"/>
-        <w:rPr>
-          <w:sz w:val="28"/>
-          <w:szCs w:val="28"/>
-        </w:rPr>
-      </w:pPr>
-      <w:r>
-        <w:rPr>
-          <w:sz w:val="28"/>
-          <w:szCs w:val="28"/>
-        </w:rPr>
-        <w:t>Encourage others to develop and share their ideas.</w:t>
-      </w:r>
-    </w:p>
-    <w:p>
-      <w:pPr>
-        <w:numPr>
-          <w:ilvl w:val="0"/>
-          <w:numId w:val="4"/>
-        </w:numPr>
-        <w:spacing w:after="0" w:line="240" w:lineRule="auto"/>
-        <w:rPr>
-          <w:sz w:val="28"/>
-          <w:szCs w:val="28"/>
-        </w:rPr>
-      </w:pPr>
-      <w:r>
-        <w:rPr>
-          <w:sz w:val="28"/>
-          <w:szCs w:val="28"/>
-        </w:rPr>
-        <w:t>Be willing to change.</w:t>
-      </w:r>
-    </w:p>
-    <w:p>
-      <w:pPr>
-        <w:numPr>
-          <w:ilvl w:val="0"/>
-          <w:numId w:val="4"/>
-        </w:numPr>
-        <w:spacing w:after="0" w:line="240" w:lineRule="auto"/>
-        <w:rPr>
-          <w:sz w:val="28"/>
-          <w:szCs w:val="28"/>
-        </w:rPr>
-      </w:pPr>
-      <w:r>
-        <w:rPr>
-          <w:sz w:val="28"/>
-          <w:szCs w:val="28"/>
-        </w:rPr>
-        <w:t xml:space="preserve">Any form of hatred </w:t>
-      </w:r>
-      <w:r>
-        <w:rPr>
-          <w:sz w:val="28"/>
-          <w:szCs w:val="28"/>
-        </w:rPr>
-        <w:t>is considered serious and inappropriate</w:t>
-      </w:r>
-      <w:r>
-        <w:rPr>
-          <w:sz w:val="28"/>
-          <w:szCs w:val="28"/>
-        </w:rPr>
-        <w:t>.</w:t>
-      </w:r>
-    </w:p>
-    <w:p>
-      <w:pPr>
-        <w:pStyle w:val="Heading1"/>
-        <w:rPr>
-          <w:b/>
-        </w:rPr>
-      </w:pPr>
-      <w:bookmarkStart w:id="207" w:name="_Toc524353267"/>
-      <w:bookmarkStart w:id="208" w:name="_Toc524353425"/>
-      <w:bookmarkStart w:id="209" w:name="_Toc524358451"/>
-      <w:bookmarkStart w:id="210" w:name="_Toc524358529"/>
-      <w:bookmarkStart w:id="211" w:name="_Toc524358599"/>
-      <w:bookmarkStart w:id="212" w:name="_Toc524358679"/>
-      <w:r>
-        <w:rPr>
-          <w:b/>
-        </w:rPr>
-        <w:t>Getting Unstuck</w:t>
-      </w:r>
-      <w:bookmarkEnd w:id="190"/>
-      <w:bookmarkEnd w:id="191"/>
-      <w:bookmarkEnd w:id="192"/>
-      <w:bookmarkEnd w:id="193"/>
-      <w:bookmarkEnd w:id="194"/>
-      <w:bookmarkEnd w:id="195"/>
-      <w:bookmarkEnd w:id="196"/>
-      <w:bookmarkEnd w:id="197"/>
-      <w:bookmarkEnd w:id="198"/>
-      <w:bookmarkEnd w:id="199"/>
-      <w:bookmarkEnd w:id="200"/>
       <w:bookmarkEnd w:id="207"/>
       <w:bookmarkEnd w:id="208"/>
       <w:bookmarkEnd w:id="209"/>
       <w:bookmarkEnd w:id="210"/>
       <w:bookmarkEnd w:id="211"/>
-      <w:bookmarkEnd w:id="212"/>
     </w:p>
     <w:p>
       <w:pPr>
@@ -8497,17 +8560,17 @@
         </w:rPr>
         <w:t>I'm here to help you. It's literally my job.</w:t>
       </w:r>
-      <w:bookmarkStart w:id="213" w:name="_Toc510519463"/>
-      <w:bookmarkStart w:id="214" w:name="_Toc510519738"/>
-      <w:bookmarkStart w:id="215" w:name="_Toc513565981"/>
-      <w:bookmarkStart w:id="216" w:name="_Toc513566266"/>
-      <w:bookmarkStart w:id="217" w:name="_Toc513566355"/>
-      <w:bookmarkStart w:id="218" w:name="_Toc515994831"/>
-      <w:bookmarkStart w:id="219" w:name="_Toc515994964"/>
-      <w:bookmarkStart w:id="220" w:name="_Toc515995103"/>
-      <w:bookmarkStart w:id="221" w:name="_Toc515995149"/>
-      <w:bookmarkStart w:id="222" w:name="_Toc515996170"/>
-      <w:bookmarkStart w:id="223" w:name="_Toc509386067"/>
+      <w:bookmarkStart w:id="212" w:name="_Toc510519463"/>
+      <w:bookmarkStart w:id="213" w:name="_Toc510519738"/>
+      <w:bookmarkStart w:id="214" w:name="_Toc513565981"/>
+      <w:bookmarkStart w:id="215" w:name="_Toc513566266"/>
+      <w:bookmarkStart w:id="216" w:name="_Toc513566355"/>
+      <w:bookmarkStart w:id="217" w:name="_Toc515994831"/>
+      <w:bookmarkStart w:id="218" w:name="_Toc515994964"/>
+      <w:bookmarkStart w:id="219" w:name="_Toc515995103"/>
+      <w:bookmarkStart w:id="220" w:name="_Toc515995149"/>
+      <w:bookmarkStart w:id="221" w:name="_Toc515996170"/>
+      <w:bookmarkStart w:id="222" w:name="_Toc509386067"/>
     </w:p>
     <w:p>
       <w:pPr>
@@ -8516,12 +8579,12 @@
           <w:b/>
         </w:rPr>
       </w:pPr>
-      <w:bookmarkStart w:id="224" w:name="_Toc524353268"/>
-      <w:bookmarkStart w:id="225" w:name="_Toc524353426"/>
-      <w:bookmarkStart w:id="226" w:name="_Toc524358452"/>
-      <w:bookmarkStart w:id="227" w:name="_Toc524358530"/>
-      <w:bookmarkStart w:id="228" w:name="_Toc524358600"/>
-      <w:bookmarkStart w:id="229" w:name="_Toc524358680"/>
+      <w:bookmarkStart w:id="223" w:name="_Toc524353268"/>
+      <w:bookmarkStart w:id="224" w:name="_Toc524353426"/>
+      <w:bookmarkStart w:id="225" w:name="_Toc524358452"/>
+      <w:bookmarkStart w:id="226" w:name="_Toc524358530"/>
+      <w:bookmarkStart w:id="227" w:name="_Toc524358600"/>
+      <w:bookmarkStart w:id="228" w:name="_Toc524358680"/>
       <w:r>
         <w:rPr>
           <w:b/>
@@ -8529,6 +8592,7 @@
         <w:lastRenderedPageBreak/>
         <w:t>Letter of Recommendation Requests</w:t>
       </w:r>
+      <w:bookmarkEnd w:id="212"/>
       <w:bookmarkEnd w:id="213"/>
       <w:bookmarkEnd w:id="214"/>
       <w:bookmarkEnd w:id="215"/>
@@ -8538,13 +8602,12 @@
       <w:bookmarkEnd w:id="219"/>
       <w:bookmarkEnd w:id="220"/>
       <w:bookmarkEnd w:id="221"/>
-      <w:bookmarkEnd w:id="222"/>
+      <w:bookmarkEnd w:id="223"/>
       <w:bookmarkEnd w:id="224"/>
       <w:bookmarkEnd w:id="225"/>
       <w:bookmarkEnd w:id="226"/>
       <w:bookmarkEnd w:id="227"/>
       <w:bookmarkEnd w:id="228"/>
-      <w:bookmarkEnd w:id="229"/>
     </w:p>
     <w:p>
       <w:pPr>
@@ -8901,18 +8964,18 @@
           <w:b/>
         </w:rPr>
       </w:pPr>
-      <w:bookmarkStart w:id="230" w:name="_Toc515994832"/>
-      <w:bookmarkStart w:id="231" w:name="_Toc515994965"/>
-      <w:bookmarkStart w:id="232" w:name="_Toc515995104"/>
-      <w:bookmarkStart w:id="233" w:name="_Toc515995150"/>
-      <w:bookmarkStart w:id="234" w:name="_Toc515996171"/>
-      <w:bookmarkStart w:id="235" w:name="_Toc524353269"/>
-      <w:bookmarkStart w:id="236" w:name="_Toc524353427"/>
-      <w:bookmarkStart w:id="237" w:name="_Toc524358453"/>
-      <w:bookmarkStart w:id="238" w:name="_Toc524358531"/>
-      <w:bookmarkStart w:id="239" w:name="_Toc524358601"/>
-      <w:bookmarkStart w:id="240" w:name="_Toc524358681"/>
-      <w:bookmarkEnd w:id="223"/>
+      <w:bookmarkStart w:id="229" w:name="_Toc515994832"/>
+      <w:bookmarkStart w:id="230" w:name="_Toc515994965"/>
+      <w:bookmarkStart w:id="231" w:name="_Toc515995104"/>
+      <w:bookmarkStart w:id="232" w:name="_Toc515995150"/>
+      <w:bookmarkStart w:id="233" w:name="_Toc515996171"/>
+      <w:bookmarkStart w:id="234" w:name="_Toc524353269"/>
+      <w:bookmarkStart w:id="235" w:name="_Toc524353427"/>
+      <w:bookmarkStart w:id="236" w:name="_Toc524358453"/>
+      <w:bookmarkStart w:id="237" w:name="_Toc524358531"/>
+      <w:bookmarkStart w:id="238" w:name="_Toc524358601"/>
+      <w:bookmarkStart w:id="239" w:name="_Toc524358681"/>
+      <w:bookmarkEnd w:id="222"/>
       <w:r>
         <w:rPr>
           <w:b/>
@@ -8920,6 +8983,7 @@
         <w:lastRenderedPageBreak/>
         <w:t>Student Services</w:t>
       </w:r>
+      <w:bookmarkEnd w:id="229"/>
       <w:bookmarkEnd w:id="230"/>
       <w:bookmarkEnd w:id="231"/>
       <w:bookmarkEnd w:id="232"/>
@@ -8930,7 +8994,6 @@
       <w:bookmarkEnd w:id="237"/>
       <w:bookmarkEnd w:id="238"/>
       <w:bookmarkEnd w:id="239"/>
-      <w:bookmarkEnd w:id="240"/>
     </w:p>
     <w:p>
       <w:pPr>
@@ -8939,36 +9002,37 @@
           <w:b/>
         </w:rPr>
       </w:pPr>
-      <w:bookmarkStart w:id="241" w:name="_Toc513565986"/>
-      <w:bookmarkStart w:id="242" w:name="_Toc513566271"/>
-      <w:bookmarkStart w:id="243" w:name="_Toc513566360"/>
-      <w:bookmarkStart w:id="244" w:name="_Toc515994837"/>
-      <w:bookmarkStart w:id="245" w:name="_Toc515994970"/>
-      <w:bookmarkStart w:id="246" w:name="_Toc515995109"/>
-      <w:bookmarkStart w:id="247" w:name="_Toc515995155"/>
-      <w:bookmarkStart w:id="248" w:name="_Toc515996172"/>
-      <w:bookmarkStart w:id="249" w:name="_Toc509386068"/>
-      <w:bookmarkStart w:id="250" w:name="_Toc510519465"/>
-      <w:bookmarkStart w:id="251" w:name="_Toc510519740"/>
-      <w:bookmarkStart w:id="252" w:name="_Toc513565983"/>
-      <w:bookmarkStart w:id="253" w:name="_Toc513566268"/>
-      <w:bookmarkStart w:id="254" w:name="_Toc513566357"/>
-      <w:bookmarkStart w:id="255" w:name="_Toc515994833"/>
-      <w:bookmarkStart w:id="256" w:name="_Toc515994966"/>
-      <w:bookmarkStart w:id="257" w:name="_Toc515995105"/>
-      <w:bookmarkStart w:id="258" w:name="_Toc515995151"/>
-      <w:bookmarkStart w:id="259" w:name="_Toc524353270"/>
-      <w:bookmarkStart w:id="260" w:name="_Toc524353428"/>
-      <w:bookmarkStart w:id="261" w:name="_Toc524358454"/>
-      <w:bookmarkStart w:id="262" w:name="_Toc524358532"/>
-      <w:bookmarkStart w:id="263" w:name="_Toc524358602"/>
-      <w:bookmarkStart w:id="264" w:name="_Toc524358682"/>
+      <w:bookmarkStart w:id="240" w:name="_Toc513565986"/>
+      <w:bookmarkStart w:id="241" w:name="_Toc513566271"/>
+      <w:bookmarkStart w:id="242" w:name="_Toc513566360"/>
+      <w:bookmarkStart w:id="243" w:name="_Toc515994837"/>
+      <w:bookmarkStart w:id="244" w:name="_Toc515994970"/>
+      <w:bookmarkStart w:id="245" w:name="_Toc515995109"/>
+      <w:bookmarkStart w:id="246" w:name="_Toc515995155"/>
+      <w:bookmarkStart w:id="247" w:name="_Toc515996172"/>
+      <w:bookmarkStart w:id="248" w:name="_Toc524353270"/>
+      <w:bookmarkStart w:id="249" w:name="_Toc524353428"/>
+      <w:bookmarkStart w:id="250" w:name="_Toc524358454"/>
+      <w:bookmarkStart w:id="251" w:name="_Toc524358532"/>
+      <w:bookmarkStart w:id="252" w:name="_Toc524358602"/>
+      <w:bookmarkStart w:id="253" w:name="_Toc524358682"/>
+      <w:bookmarkStart w:id="254" w:name="_Toc509386068"/>
+      <w:bookmarkStart w:id="255" w:name="_Toc510519465"/>
+      <w:bookmarkStart w:id="256" w:name="_Toc510519740"/>
+      <w:bookmarkStart w:id="257" w:name="_Toc513565983"/>
+      <w:bookmarkStart w:id="258" w:name="_Toc513566268"/>
+      <w:bookmarkStart w:id="259" w:name="_Toc513566357"/>
+      <w:bookmarkStart w:id="260" w:name="_Toc515994833"/>
+      <w:bookmarkStart w:id="261" w:name="_Toc515994966"/>
+      <w:bookmarkStart w:id="262" w:name="_Toc515995105"/>
+      <w:bookmarkStart w:id="263" w:name="_Toc515995151"/>
       <w:r>
         <w:rPr>
           <w:b/>
         </w:rPr>
         <w:t>Campus Closures / Cancelled Class</w:t>
       </w:r>
+      <w:bookmarkEnd w:id="240"/>
       <w:bookmarkEnd w:id="241"/>
       <w:bookmarkEnd w:id="242"/>
       <w:bookmarkEnd w:id="243"/>
@@ -8977,12 +9041,11 @@
       <w:bookmarkEnd w:id="246"/>
       <w:bookmarkEnd w:id="247"/>
       <w:bookmarkEnd w:id="248"/>
-      <w:bookmarkEnd w:id="259"/>
-      <w:bookmarkEnd w:id="260"/>
-      <w:bookmarkEnd w:id="261"/>
-      <w:bookmarkEnd w:id="262"/>
-      <w:bookmarkEnd w:id="263"/>
-      <w:bookmarkEnd w:id="264"/>
+      <w:bookmarkEnd w:id="249"/>
+      <w:bookmarkEnd w:id="250"/>
+      <w:bookmarkEnd w:id="251"/>
+      <w:bookmarkEnd w:id="252"/>
+      <w:bookmarkEnd w:id="253"/>
     </w:p>
     <w:p>
       <w:pPr>
@@ -9068,36 +9131,36 @@
           <w:b/>
         </w:rPr>
       </w:pPr>
-      <w:bookmarkStart w:id="265" w:name="_Toc515996173"/>
-      <w:bookmarkStart w:id="266" w:name="_Toc524353271"/>
-      <w:bookmarkStart w:id="267" w:name="_Toc524353429"/>
-      <w:bookmarkStart w:id="268" w:name="_Toc524358455"/>
-      <w:bookmarkStart w:id="269" w:name="_Toc524358533"/>
-      <w:bookmarkStart w:id="270" w:name="_Toc524358603"/>
-      <w:bookmarkStart w:id="271" w:name="_Toc524358683"/>
+      <w:bookmarkStart w:id="264" w:name="_Toc515996173"/>
+      <w:bookmarkStart w:id="265" w:name="_Toc524353271"/>
+      <w:bookmarkStart w:id="266" w:name="_Toc524353429"/>
+      <w:bookmarkStart w:id="267" w:name="_Toc524358455"/>
+      <w:bookmarkStart w:id="268" w:name="_Toc524358533"/>
+      <w:bookmarkStart w:id="269" w:name="_Toc524358603"/>
+      <w:bookmarkStart w:id="270" w:name="_Toc524358683"/>
       <w:r>
         <w:rPr>
           <w:b/>
         </w:rPr>
         <w:t>Students with Disabilities</w:t>
       </w:r>
-      <w:bookmarkEnd w:id="249"/>
-      <w:bookmarkEnd w:id="250"/>
-      <w:bookmarkEnd w:id="251"/>
-      <w:bookmarkEnd w:id="252"/>
-      <w:bookmarkEnd w:id="253"/>
       <w:bookmarkEnd w:id="254"/>
       <w:bookmarkEnd w:id="255"/>
       <w:bookmarkEnd w:id="256"/>
       <w:bookmarkEnd w:id="257"/>
       <w:bookmarkEnd w:id="258"/>
+      <w:bookmarkEnd w:id="259"/>
+      <w:bookmarkEnd w:id="260"/>
+      <w:bookmarkEnd w:id="261"/>
+      <w:bookmarkEnd w:id="262"/>
+      <w:bookmarkEnd w:id="263"/>
+      <w:bookmarkEnd w:id="264"/>
       <w:bookmarkEnd w:id="265"/>
       <w:bookmarkEnd w:id="266"/>
       <w:bookmarkEnd w:id="267"/>
       <w:bookmarkEnd w:id="268"/>
       <w:bookmarkEnd w:id="269"/>
       <w:bookmarkEnd w:id="270"/>
-      <w:bookmarkEnd w:id="271"/>
     </w:p>
     <w:p>
       <w:pPr>
@@ -9154,29 +9217,30 @@
           <w:b/>
         </w:rPr>
       </w:pPr>
-      <w:bookmarkStart w:id="272" w:name="_Toc509386069"/>
-      <w:bookmarkStart w:id="273" w:name="_Toc510519466"/>
-      <w:bookmarkStart w:id="274" w:name="_Toc510519741"/>
-      <w:bookmarkStart w:id="275" w:name="_Toc513565984"/>
-      <w:bookmarkStart w:id="276" w:name="_Toc513566269"/>
-      <w:bookmarkStart w:id="277" w:name="_Toc513566358"/>
-      <w:bookmarkStart w:id="278" w:name="_Toc515994834"/>
-      <w:bookmarkStart w:id="279" w:name="_Toc515994967"/>
-      <w:bookmarkStart w:id="280" w:name="_Toc515995106"/>
-      <w:bookmarkStart w:id="281" w:name="_Toc515995152"/>
-      <w:bookmarkStart w:id="282" w:name="_Toc515996174"/>
-      <w:bookmarkStart w:id="283" w:name="_Toc524353272"/>
-      <w:bookmarkStart w:id="284" w:name="_Toc524353430"/>
-      <w:bookmarkStart w:id="285" w:name="_Toc524358456"/>
-      <w:bookmarkStart w:id="286" w:name="_Toc524358534"/>
-      <w:bookmarkStart w:id="287" w:name="_Toc524358604"/>
-      <w:bookmarkStart w:id="288" w:name="_Toc524358684"/>
+      <w:bookmarkStart w:id="271" w:name="_Toc509386069"/>
+      <w:bookmarkStart w:id="272" w:name="_Toc510519466"/>
+      <w:bookmarkStart w:id="273" w:name="_Toc510519741"/>
+      <w:bookmarkStart w:id="274" w:name="_Toc513565984"/>
+      <w:bookmarkStart w:id="275" w:name="_Toc513566269"/>
+      <w:bookmarkStart w:id="276" w:name="_Toc513566358"/>
+      <w:bookmarkStart w:id="277" w:name="_Toc515994834"/>
+      <w:bookmarkStart w:id="278" w:name="_Toc515994967"/>
+      <w:bookmarkStart w:id="279" w:name="_Toc515995106"/>
+      <w:bookmarkStart w:id="280" w:name="_Toc515995152"/>
+      <w:bookmarkStart w:id="281" w:name="_Toc515996174"/>
+      <w:bookmarkStart w:id="282" w:name="_Toc524353272"/>
+      <w:bookmarkStart w:id="283" w:name="_Toc524353430"/>
+      <w:bookmarkStart w:id="284" w:name="_Toc524358456"/>
+      <w:bookmarkStart w:id="285" w:name="_Toc524358534"/>
+      <w:bookmarkStart w:id="286" w:name="_Toc524358604"/>
+      <w:bookmarkStart w:id="287" w:name="_Toc524358684"/>
       <w:r>
         <w:rPr>
           <w:b/>
         </w:rPr>
         <w:t>Tutoring Services</w:t>
       </w:r>
+      <w:bookmarkEnd w:id="271"/>
       <w:bookmarkEnd w:id="272"/>
       <w:bookmarkEnd w:id="273"/>
       <w:bookmarkEnd w:id="274"/>
@@ -9193,7 +9257,6 @@
       <w:bookmarkEnd w:id="285"/>
       <w:bookmarkEnd w:id="286"/>
       <w:bookmarkEnd w:id="287"/>
-      <w:bookmarkEnd w:id="288"/>
     </w:p>
     <w:p>
       <w:pPr>
@@ -9386,23 +9449,23 @@
           <w:b/>
         </w:rPr>
       </w:pPr>
-      <w:bookmarkStart w:id="289" w:name="_Toc509386070"/>
-      <w:bookmarkStart w:id="290" w:name="_Toc510519467"/>
-      <w:bookmarkStart w:id="291" w:name="_Toc510519742"/>
-      <w:bookmarkStart w:id="292" w:name="_Toc513565985"/>
-      <w:bookmarkStart w:id="293" w:name="_Toc513566270"/>
-      <w:bookmarkStart w:id="294" w:name="_Toc513566359"/>
-      <w:bookmarkStart w:id="295" w:name="_Toc515994835"/>
-      <w:bookmarkStart w:id="296" w:name="_Toc515994968"/>
-      <w:bookmarkStart w:id="297" w:name="_Toc515995107"/>
-      <w:bookmarkStart w:id="298" w:name="_Toc515995153"/>
-      <w:bookmarkStart w:id="299" w:name="_Toc515996175"/>
-      <w:bookmarkStart w:id="300" w:name="_Toc524353273"/>
-      <w:bookmarkStart w:id="301" w:name="_Toc524353431"/>
-      <w:bookmarkStart w:id="302" w:name="_Toc524358457"/>
-      <w:bookmarkStart w:id="303" w:name="_Toc524358535"/>
-      <w:bookmarkStart w:id="304" w:name="_Toc524358605"/>
-      <w:bookmarkStart w:id="305" w:name="_Toc524358685"/>
+      <w:bookmarkStart w:id="288" w:name="_Toc509386070"/>
+      <w:bookmarkStart w:id="289" w:name="_Toc510519467"/>
+      <w:bookmarkStart w:id="290" w:name="_Toc510519742"/>
+      <w:bookmarkStart w:id="291" w:name="_Toc513565985"/>
+      <w:bookmarkStart w:id="292" w:name="_Toc513566270"/>
+      <w:bookmarkStart w:id="293" w:name="_Toc513566359"/>
+      <w:bookmarkStart w:id="294" w:name="_Toc515994835"/>
+      <w:bookmarkStart w:id="295" w:name="_Toc515994968"/>
+      <w:bookmarkStart w:id="296" w:name="_Toc515995107"/>
+      <w:bookmarkStart w:id="297" w:name="_Toc515995153"/>
+      <w:bookmarkStart w:id="298" w:name="_Toc515996175"/>
+      <w:bookmarkStart w:id="299" w:name="_Toc524353273"/>
+      <w:bookmarkStart w:id="300" w:name="_Toc524353431"/>
+      <w:bookmarkStart w:id="301" w:name="_Toc524358457"/>
+      <w:bookmarkStart w:id="302" w:name="_Toc524358535"/>
+      <w:bookmarkStart w:id="303" w:name="_Toc524358605"/>
+      <w:bookmarkStart w:id="304" w:name="_Toc524358685"/>
       <w:r>
         <w:rPr>
           <w:b/>
@@ -9410,6 +9473,7 @@
         <w:lastRenderedPageBreak/>
         <w:t>Counseling Center</w:t>
       </w:r>
+      <w:bookmarkEnd w:id="288"/>
       <w:bookmarkEnd w:id="289"/>
       <w:bookmarkEnd w:id="290"/>
       <w:bookmarkEnd w:id="291"/>
@@ -9426,7 +9490,6 @@
       <w:bookmarkEnd w:id="302"/>
       <w:bookmarkEnd w:id="303"/>
       <w:bookmarkEnd w:id="304"/>
-      <w:bookmarkEnd w:id="305"/>
     </w:p>
     <w:p>
       <w:pPr>
@@ -9684,23 +9747,24 @@
           <w:b/>
         </w:rPr>
       </w:pPr>
-      <w:bookmarkStart w:id="306" w:name="_Toc515994836"/>
-      <w:bookmarkStart w:id="307" w:name="_Toc515994969"/>
-      <w:bookmarkStart w:id="308" w:name="_Toc515995108"/>
-      <w:bookmarkStart w:id="309" w:name="_Toc515995154"/>
-      <w:bookmarkStart w:id="310" w:name="_Toc515996176"/>
-      <w:bookmarkStart w:id="311" w:name="_Toc524353274"/>
-      <w:bookmarkStart w:id="312" w:name="_Toc524353432"/>
-      <w:bookmarkStart w:id="313" w:name="_Toc524358458"/>
-      <w:bookmarkStart w:id="314" w:name="_Toc524358536"/>
-      <w:bookmarkStart w:id="315" w:name="_Toc524358606"/>
-      <w:bookmarkStart w:id="316" w:name="_Toc524358686"/>
+      <w:bookmarkStart w:id="305" w:name="_Toc515994836"/>
+      <w:bookmarkStart w:id="306" w:name="_Toc515994969"/>
+      <w:bookmarkStart w:id="307" w:name="_Toc515995108"/>
+      <w:bookmarkStart w:id="308" w:name="_Toc515995154"/>
+      <w:bookmarkStart w:id="309" w:name="_Toc515996176"/>
+      <w:bookmarkStart w:id="310" w:name="_Toc524353274"/>
+      <w:bookmarkStart w:id="311" w:name="_Toc524353432"/>
+      <w:bookmarkStart w:id="312" w:name="_Toc524358458"/>
+      <w:bookmarkStart w:id="313" w:name="_Toc524358536"/>
+      <w:bookmarkStart w:id="314" w:name="_Toc524358606"/>
+      <w:bookmarkStart w:id="315" w:name="_Toc524358686"/>
       <w:r>
         <w:rPr>
           <w:b/>
         </w:rPr>
         <w:t>Success Coaching</w:t>
       </w:r>
+      <w:bookmarkEnd w:id="305"/>
       <w:bookmarkEnd w:id="306"/>
       <w:bookmarkEnd w:id="307"/>
       <w:bookmarkEnd w:id="308"/>
@@ -9711,7 +9775,6 @@
       <w:bookmarkEnd w:id="313"/>
       <w:bookmarkEnd w:id="314"/>
       <w:bookmarkEnd w:id="315"/>
-      <w:bookmarkEnd w:id="316"/>
     </w:p>
     <w:p>
       <w:pPr>
@@ -9945,26 +10008,27 @@
           <w:b/>
         </w:rPr>
       </w:pPr>
-      <w:bookmarkStart w:id="317" w:name="_Toc513565987"/>
-      <w:bookmarkStart w:id="318" w:name="_Toc513566272"/>
-      <w:bookmarkStart w:id="319" w:name="_Toc513566361"/>
-      <w:bookmarkStart w:id="320" w:name="_Toc515994838"/>
-      <w:bookmarkStart w:id="321" w:name="_Toc515994971"/>
-      <w:bookmarkStart w:id="322" w:name="_Toc515995110"/>
-      <w:bookmarkStart w:id="323" w:name="_Toc515995156"/>
-      <w:bookmarkStart w:id="324" w:name="_Toc515996177"/>
-      <w:bookmarkStart w:id="325" w:name="_Toc524353275"/>
-      <w:bookmarkStart w:id="326" w:name="_Toc524353433"/>
-      <w:bookmarkStart w:id="327" w:name="_Toc524358459"/>
-      <w:bookmarkStart w:id="328" w:name="_Toc524358537"/>
-      <w:bookmarkStart w:id="329" w:name="_Toc524358607"/>
-      <w:bookmarkStart w:id="330" w:name="_Toc524358687"/>
+      <w:bookmarkStart w:id="316" w:name="_Toc513565987"/>
+      <w:bookmarkStart w:id="317" w:name="_Toc513566272"/>
+      <w:bookmarkStart w:id="318" w:name="_Toc513566361"/>
+      <w:bookmarkStart w:id="319" w:name="_Toc515994838"/>
+      <w:bookmarkStart w:id="320" w:name="_Toc515994971"/>
+      <w:bookmarkStart w:id="321" w:name="_Toc515995110"/>
+      <w:bookmarkStart w:id="322" w:name="_Toc515995156"/>
+      <w:bookmarkStart w:id="323" w:name="_Toc515996177"/>
+      <w:bookmarkStart w:id="324" w:name="_Toc524353275"/>
+      <w:bookmarkStart w:id="325" w:name="_Toc524353433"/>
+      <w:bookmarkStart w:id="326" w:name="_Toc524358459"/>
+      <w:bookmarkStart w:id="327" w:name="_Toc524358537"/>
+      <w:bookmarkStart w:id="328" w:name="_Toc524358607"/>
+      <w:bookmarkStart w:id="329" w:name="_Toc524358687"/>
       <w:r>
         <w:rPr>
           <w:b/>
         </w:rPr>
         <w:t>Additional Campus Resources</w:t>
       </w:r>
+      <w:bookmarkEnd w:id="316"/>
       <w:bookmarkEnd w:id="317"/>
       <w:bookmarkEnd w:id="318"/>
       <w:bookmarkEnd w:id="319"/>
@@ -9978,7 +10042,6 @@
       <w:bookmarkEnd w:id="327"/>
       <w:bookmarkEnd w:id="328"/>
       <w:bookmarkEnd w:id="329"/>
-      <w:bookmarkEnd w:id="330"/>
     </w:p>
     <w:p>
       <w:pPr>
@@ -9988,7 +10051,7 @@
           <w:szCs w:val="28"/>
         </w:rPr>
       </w:pPr>
-      <w:bookmarkStart w:id="331" w:name="_Toc513565989"/>
+      <w:bookmarkStart w:id="330" w:name="_Toc513565989"/>
       <w:r>
         <w:rPr>
           <w:rFonts w:eastAsia="Times New Roman"/>
@@ -10062,7 +10125,7 @@
         </w:rPr>
         <w:t>and much more.</w:t>
       </w:r>
-      <w:bookmarkEnd w:id="331"/>
+      <w:bookmarkEnd w:id="330"/>
     </w:p>
     <w:p>
       <w:pPr>
@@ -10074,10 +10137,10 @@
           <w:szCs w:val="32"/>
         </w:rPr>
       </w:pPr>
-      <w:bookmarkStart w:id="332" w:name="_Toc515994839"/>
-      <w:bookmarkStart w:id="333" w:name="_Toc515994972"/>
-      <w:bookmarkStart w:id="334" w:name="_Toc515995111"/>
-      <w:bookmarkStart w:id="335" w:name="_Toc515995157"/>
+      <w:bookmarkStart w:id="331" w:name="_Toc515994839"/>
+      <w:bookmarkStart w:id="332" w:name="_Toc515994972"/>
+      <w:bookmarkStart w:id="333" w:name="_Toc515995111"/>
+      <w:bookmarkStart w:id="334" w:name="_Toc515995157"/>
       <w:r>
         <w:rPr>
           <w:b/>
@@ -10092,13 +10155,13 @@
           <w:b/>
         </w:rPr>
       </w:pPr>
-      <w:bookmarkStart w:id="336" w:name="_Toc515996178"/>
-      <w:bookmarkStart w:id="337" w:name="_Toc524353276"/>
-      <w:bookmarkStart w:id="338" w:name="_Toc524353434"/>
-      <w:bookmarkStart w:id="339" w:name="_Toc524358460"/>
-      <w:bookmarkStart w:id="340" w:name="_Toc524358538"/>
-      <w:bookmarkStart w:id="341" w:name="_Toc524358608"/>
-      <w:bookmarkStart w:id="342" w:name="_Toc524358688"/>
+      <w:bookmarkStart w:id="335" w:name="_Toc515996178"/>
+      <w:bookmarkStart w:id="336" w:name="_Toc524353276"/>
+      <w:bookmarkStart w:id="337" w:name="_Toc524353434"/>
+      <w:bookmarkStart w:id="338" w:name="_Toc524358460"/>
+      <w:bookmarkStart w:id="339" w:name="_Toc524358538"/>
+      <w:bookmarkStart w:id="340" w:name="_Toc524358608"/>
+      <w:bookmarkStart w:id="341" w:name="_Toc524358688"/>
       <w:r>
         <w:rPr>
           <w:b/>
@@ -10106,6 +10169,7 @@
         <w:lastRenderedPageBreak/>
         <w:t>Privacy Policies</w:t>
       </w:r>
+      <w:bookmarkEnd w:id="331"/>
       <w:bookmarkEnd w:id="332"/>
       <w:bookmarkEnd w:id="333"/>
       <w:bookmarkEnd w:id="334"/>
@@ -10116,7 +10180,6 @@
       <w:bookmarkEnd w:id="339"/>
       <w:bookmarkEnd w:id="340"/>
       <w:bookmarkEnd w:id="341"/>
-      <w:bookmarkEnd w:id="342"/>
     </w:p>
     <w:p>
       <w:pPr>
@@ -10290,17 +10353,17 @@
           <w:b/>
         </w:rPr>
       </w:pPr>
-      <w:bookmarkStart w:id="343" w:name="_Toc515994840"/>
-      <w:bookmarkStart w:id="344" w:name="_Toc515994973"/>
-      <w:bookmarkStart w:id="345" w:name="_Toc515995112"/>
-      <w:bookmarkStart w:id="346" w:name="_Toc515995158"/>
-      <w:bookmarkStart w:id="347" w:name="_Toc515996179"/>
-      <w:bookmarkStart w:id="348" w:name="_Toc524353277"/>
-      <w:bookmarkStart w:id="349" w:name="_Toc524353435"/>
-      <w:bookmarkStart w:id="350" w:name="_Toc524358461"/>
-      <w:bookmarkStart w:id="351" w:name="_Toc524358539"/>
-      <w:bookmarkStart w:id="352" w:name="_Toc524358609"/>
-      <w:bookmarkStart w:id="353" w:name="_Toc524358689"/>
+      <w:bookmarkStart w:id="342" w:name="_Toc515994840"/>
+      <w:bookmarkStart w:id="343" w:name="_Toc515994973"/>
+      <w:bookmarkStart w:id="344" w:name="_Toc515995112"/>
+      <w:bookmarkStart w:id="345" w:name="_Toc515995158"/>
+      <w:bookmarkStart w:id="346" w:name="_Toc515996179"/>
+      <w:bookmarkStart w:id="347" w:name="_Toc524353277"/>
+      <w:bookmarkStart w:id="348" w:name="_Toc524353435"/>
+      <w:bookmarkStart w:id="349" w:name="_Toc524358461"/>
+      <w:bookmarkStart w:id="350" w:name="_Toc524358539"/>
+      <w:bookmarkStart w:id="351" w:name="_Toc524358609"/>
+      <w:bookmarkStart w:id="352" w:name="_Toc524358689"/>
       <w:r>
         <w:rPr>
           <w:b/>
@@ -10313,6 +10376,7 @@
         </w:rPr>
         <w:t xml:space="preserve"> Policies</w:t>
       </w:r>
+      <w:bookmarkEnd w:id="342"/>
       <w:bookmarkEnd w:id="343"/>
       <w:bookmarkEnd w:id="344"/>
       <w:bookmarkEnd w:id="345"/>
@@ -10323,7 +10387,6 @@
       <w:bookmarkEnd w:id="350"/>
       <w:bookmarkEnd w:id="351"/>
       <w:bookmarkEnd w:id="352"/>
-      <w:bookmarkEnd w:id="353"/>
     </w:p>
     <w:p>
       <w:pPr>
@@ -15076,6 +15139,7 @@
   <w:style w:type="character" w:default="1" w:styleId="DefaultParagraphFont">
     <w:name w:val="Default Paragraph Font"/>
     <w:uiPriority w:val="1"/>
+    <w:semiHidden/>
     <w:unhideWhenUsed/>
   </w:style>
   <w:style w:type="table" w:default="1" w:styleId="TableNormal">
@@ -15984,7 +16048,7 @@
 </file>
 
 <file path=customXml/itemProps1.xml><?xml version="1.0" encoding="utf-8"?>
-<ds:datastoreItem xmlns:ds="http://schemas.openxmlformats.org/officeDocument/2006/customXml" ds:itemID="{F76A7A7D-9FD7-AD44-8201-CD540FE1AC18}">
+<ds:datastoreItem xmlns:ds="http://schemas.openxmlformats.org/officeDocument/2006/customXml" ds:itemID="{79105825-1FF7-A143-B0B8-A57F36A79816}">
   <ds:schemaRefs>
     <ds:schemaRef ds:uri="http://schemas.openxmlformats.org/officeDocument/2006/bibliography"/>
   </ds:schemaRefs>

</xml_diff>

<commit_message>
updates syllabi for winter 19
</commit_message>
<xml_diff>
--- a/121/CS 121 Syllabus.docx
+++ b/121/CS 121 Syllabus.docx
@@ -19,7 +19,7 @@
         <mc:AlternateContent>
           <mc:Choice Requires="wps">
             <w:drawing>
-              <wp:anchor distT="0" distB="0" distL="114300" distR="114300" simplePos="0" relativeHeight="251659264" behindDoc="0" locked="0" layoutInCell="1" allowOverlap="1">
+              <wp:anchor distT="0" distB="0" distL="114300" distR="114300" simplePos="0" relativeHeight="251659264" behindDoc="0" locked="0" layoutInCell="1" allowOverlap="1" wp14:anchorId="496E49A0" wp14:editId="270B4C87">
                 <wp:simplePos x="0" y="0"/>
                 <wp:positionH relativeFrom="margin">
                   <wp:posOffset>4290695</wp:posOffset>
@@ -1988,7 +1988,7 @@
           </mc:Choice>
           <mc:Fallback>
             <w:pict>
-              <v:shapetype id="_x0000_t202" coordsize="21600,21600" o:spt="202" path="m,l,21600r21600,l21600,xe">
+              <v:shapetype w14:anchorId="496E49A0" id="_x0000_t202" coordsize="21600,21600" o:spt="202" path="m,l,21600r21600,l21600,xe">
                 <v:stroke joinstyle="miter"/>
                 <v:path gradientshapeok="t" o:connecttype="rect"/>
               </v:shapetype>
@@ -3926,39 +3926,61 @@
         </w:rPr>
         <w:t xml:space="preserve"> to Programming</w:t>
       </w:r>
+      <w:r>
+        <w:rPr>
+          <w:b/>
+        </w:rPr>
+        <w:t xml:space="preserve"> </w:t>
+      </w:r>
     </w:p>
     <w:p>
       <w:pPr>
+        <w:rPr>
+          <w:rFonts w:ascii="Andale Mono" w:hAnsi="Andale Mono"/>
+          <w:b/>
+        </w:rPr>
+      </w:pPr>
+      <w:r>
+        <w:rPr>
+          <w:rFonts w:ascii="Andale Mono" w:hAnsi="Andale Mono"/>
+          <w:b/>
+        </w:rPr>
+        <w:t>Winter Quarter 2019</w:t>
+      </w:r>
+      <w:bookmarkStart w:id="0" w:name="_GoBack"/>
+      <w:bookmarkEnd w:id="0"/>
+    </w:p>
+    <w:p>
+      <w:pPr>
         <w:pStyle w:val="Heading1"/>
         <w:jc w:val="both"/>
         <w:rPr>
           <w:b/>
         </w:rPr>
       </w:pPr>
-      <w:bookmarkStart w:id="0" w:name="_Toc509386059"/>
-      <w:bookmarkStart w:id="1" w:name="_Toc510519455"/>
-      <w:bookmarkStart w:id="2" w:name="_Toc510519730"/>
-      <w:bookmarkStart w:id="3" w:name="_Toc513565969"/>
-      <w:bookmarkStart w:id="4" w:name="_Toc513566254"/>
-      <w:bookmarkStart w:id="5" w:name="_Toc513566343"/>
-      <w:bookmarkStart w:id="6" w:name="_Toc515994811"/>
-      <w:bookmarkStart w:id="7" w:name="_Toc515994951"/>
-      <w:bookmarkStart w:id="8" w:name="_Toc515995090"/>
-      <w:bookmarkStart w:id="9" w:name="_Toc515995136"/>
-      <w:bookmarkStart w:id="10" w:name="_Toc515996157"/>
-      <w:bookmarkStart w:id="11" w:name="_Toc524353254"/>
-      <w:bookmarkStart w:id="12" w:name="_Toc524353412"/>
-      <w:bookmarkStart w:id="13" w:name="_Toc524358438"/>
-      <w:bookmarkStart w:id="14" w:name="_Toc524358515"/>
-      <w:bookmarkStart w:id="15" w:name="_Toc524358585"/>
-      <w:bookmarkStart w:id="16" w:name="_Toc524358665"/>
+      <w:bookmarkStart w:id="1" w:name="_Toc509386059"/>
+      <w:bookmarkStart w:id="2" w:name="_Toc510519455"/>
+      <w:bookmarkStart w:id="3" w:name="_Toc510519730"/>
+      <w:bookmarkStart w:id="4" w:name="_Toc513565969"/>
+      <w:bookmarkStart w:id="5" w:name="_Toc513566254"/>
+      <w:bookmarkStart w:id="6" w:name="_Toc513566343"/>
+      <w:bookmarkStart w:id="7" w:name="_Toc515994811"/>
+      <w:bookmarkStart w:id="8" w:name="_Toc515994951"/>
+      <w:bookmarkStart w:id="9" w:name="_Toc515995090"/>
+      <w:bookmarkStart w:id="10" w:name="_Toc515995136"/>
+      <w:bookmarkStart w:id="11" w:name="_Toc515996157"/>
+      <w:bookmarkStart w:id="12" w:name="_Toc524353254"/>
+      <w:bookmarkStart w:id="13" w:name="_Toc524353412"/>
+      <w:bookmarkStart w:id="14" w:name="_Toc524358438"/>
+      <w:bookmarkStart w:id="15" w:name="_Toc524358515"/>
+      <w:bookmarkStart w:id="16" w:name="_Toc524358585"/>
+      <w:bookmarkStart w:id="17" w:name="_Toc524358665"/>
       <w:r>
         <w:rPr>
           <w:b/>
         </w:rPr>
         <w:t>Course Details</w:t>
       </w:r>
-      <w:bookmarkEnd w:id="0"/>
       <w:bookmarkEnd w:id="1"/>
       <w:bookmarkEnd w:id="2"/>
       <w:bookmarkEnd w:id="3"/>
@@ -3975,6 +3997,7 @@
       <w:bookmarkEnd w:id="14"/>
       <w:bookmarkEnd w:id="15"/>
       <w:bookmarkEnd w:id="16"/>
+      <w:bookmarkEnd w:id="17"/>
     </w:p>
     <w:tbl>
       <w:tblPr>
@@ -4207,30 +4230,63 @@
                 <w:sz w:val="28"/>
                 <w:szCs w:val="28"/>
               </w:rPr>
-              <w:t xml:space="preserve">Mon 2:30-4pm, Tue 8:30-9:30am, </w:t>
-            </w:r>
-          </w:p>
-          <w:p>
-            <w:pPr>
-              <w:spacing w:after="0"/>
-              <w:rPr>
-                <w:sz w:val="28"/>
-                <w:szCs w:val="28"/>
-              </w:rPr>
-            </w:pPr>
-            <w:r>
-              <w:rPr>
-                <w:sz w:val="28"/>
-                <w:szCs w:val="28"/>
-              </w:rPr>
-              <w:t xml:space="preserve">Wed 11:30-1pm, Thu 3-4pm, or </w:t>
+              <w:t>M</w:t>
             </w:r>
             <w:r>
               <w:rPr>
                 <w:sz w:val="28"/>
                 <w:szCs w:val="28"/>
               </w:rPr>
-              <w:t>by appt.</w:t>
+              <w:t>on</w:t>
+            </w:r>
+            <w:r>
+              <w:rPr>
+                <w:sz w:val="28"/>
+                <w:szCs w:val="28"/>
+              </w:rPr>
+              <w:t xml:space="preserve"> 10-11am &amp; 3-4pm, T</w:t>
+            </w:r>
+            <w:r>
+              <w:rPr>
+                <w:sz w:val="28"/>
+                <w:szCs w:val="28"/>
+              </w:rPr>
+              <w:t>ues</w:t>
+            </w:r>
+            <w:r>
+              <w:rPr>
+                <w:sz w:val="28"/>
+                <w:szCs w:val="28"/>
+              </w:rPr>
+              <w:t xml:space="preserve"> 3-4pm, W</w:t>
+            </w:r>
+            <w:r>
+              <w:rPr>
+                <w:sz w:val="28"/>
+                <w:szCs w:val="28"/>
+              </w:rPr>
+              <w:t>ed</w:t>
+            </w:r>
+            <w:r>
+              <w:rPr>
+                <w:sz w:val="28"/>
+                <w:szCs w:val="28"/>
+              </w:rPr>
+              <w:t xml:space="preserve"> 9-10am, Th</w:t>
+            </w:r>
+            <w:r>
+              <w:rPr>
+                <w:sz w:val="28"/>
+                <w:szCs w:val="28"/>
+              </w:rPr>
+              <w:t>urs</w:t>
+            </w:r>
+            <w:r>
+              <w:rPr>
+                <w:sz w:val="28"/>
+                <w:szCs w:val="28"/>
+              </w:rPr>
+              <w:t xml:space="preserve"> 10-11am, or by appt.</w:t>
             </w:r>
           </w:p>
           <w:p>
@@ -4323,35 +4379,84 @@
                 <w:sz w:val="28"/>
                 <w:szCs w:val="28"/>
               </w:rPr>
-              <w:t xml:space="preserve">M/T/W/TH </w:t>
+              <w:t>M/T/W/T</w:t>
             </w:r>
             <w:r>
               <w:rPr>
                 <w:sz w:val="28"/>
                 <w:szCs w:val="28"/>
               </w:rPr>
-              <w:t xml:space="preserve">9:30-10:20am (3023) or  M/T/W/TH </w:t>
+              <w:t>h</w:t>
             </w:r>
             <w:r>
               <w:rPr>
                 <w:sz w:val="28"/>
                 <w:szCs w:val="28"/>
               </w:rPr>
-              <w:t>10:30-11:20</w:t>
+              <w:t xml:space="preserve"> </w:t>
             </w:r>
             <w:r>
               <w:rPr>
                 <w:sz w:val="28"/>
                 <w:szCs w:val="28"/>
               </w:rPr>
-              <w:t>am</w:t>
+              <w:t>11</w:t>
             </w:r>
             <w:r>
               <w:rPr>
                 <w:sz w:val="28"/>
                 <w:szCs w:val="28"/>
               </w:rPr>
-              <w:t xml:space="preserve"> (0629)</w:t>
+              <w:t>:30</w:t>
+            </w:r>
+            <w:r>
+              <w:rPr>
+                <w:sz w:val="28"/>
+                <w:szCs w:val="28"/>
+              </w:rPr>
+              <w:t xml:space="preserve"> </w:t>
+            </w:r>
+            <w:r>
+              <w:rPr>
+                <w:sz w:val="28"/>
+                <w:szCs w:val="28"/>
+              </w:rPr>
+              <w:t>-</w:t>
+            </w:r>
+            <w:r>
+              <w:rPr>
+                <w:sz w:val="28"/>
+                <w:szCs w:val="28"/>
+              </w:rPr>
+              <w:t xml:space="preserve"> </w:t>
+            </w:r>
+            <w:r>
+              <w:rPr>
+                <w:sz w:val="28"/>
+                <w:szCs w:val="28"/>
+              </w:rPr>
+              <w:t>1</w:t>
+            </w:r>
+            <w:r>
+              <w:rPr>
+                <w:sz w:val="28"/>
+                <w:szCs w:val="28"/>
+              </w:rPr>
+              <w:t>2</w:t>
+            </w:r>
+            <w:r>
+              <w:rPr>
+                <w:sz w:val="28"/>
+                <w:szCs w:val="28"/>
+              </w:rPr>
+              <w:t>:20</w:t>
+            </w:r>
+            <w:r>
+              <w:rPr>
+                <w:sz w:val="28"/>
+                <w:szCs w:val="28"/>
+              </w:rPr>
+              <w:t xml:space="preserve"> PM</w:t>
             </w:r>
           </w:p>
           <w:p>
@@ -4440,11 +4545,11 @@
           <w:sz w:val="28"/>
         </w:rPr>
       </w:pPr>
-      <w:bookmarkStart w:id="17" w:name="_Toc515994813"/>
-      <w:bookmarkStart w:id="18" w:name="_Toc515994952"/>
-      <w:bookmarkStart w:id="19" w:name="_Toc515995091"/>
-      <w:bookmarkStart w:id="20" w:name="_Toc515995137"/>
-      <w:bookmarkStart w:id="21" w:name="_Toc515996158"/>
+      <w:bookmarkStart w:id="18" w:name="_Toc515994813"/>
+      <w:bookmarkStart w:id="19" w:name="_Toc515994952"/>
+      <w:bookmarkStart w:id="20" w:name="_Toc515995091"/>
+      <w:bookmarkStart w:id="21" w:name="_Toc515995137"/>
+      <w:bookmarkStart w:id="22" w:name="_Toc515996158"/>
       <w:r>
         <w:rPr>
           <w:sz w:val="28"/>
@@ -4460,19 +4565,18 @@
           <w:b/>
         </w:rPr>
       </w:pPr>
-      <w:bookmarkStart w:id="22" w:name="_Toc524353255"/>
-      <w:bookmarkStart w:id="23" w:name="_Toc524353413"/>
-      <w:bookmarkStart w:id="24" w:name="_Toc524358439"/>
-      <w:bookmarkStart w:id="25" w:name="_Toc524358516"/>
-      <w:bookmarkStart w:id="26" w:name="_Toc524358586"/>
-      <w:bookmarkStart w:id="27" w:name="_Toc524358666"/>
+      <w:bookmarkStart w:id="23" w:name="_Toc524353255"/>
+      <w:bookmarkStart w:id="24" w:name="_Toc524353413"/>
+      <w:bookmarkStart w:id="25" w:name="_Toc524358439"/>
+      <w:bookmarkStart w:id="26" w:name="_Toc524358516"/>
+      <w:bookmarkStart w:id="27" w:name="_Toc524358586"/>
+      <w:bookmarkStart w:id="28" w:name="_Toc524358666"/>
       <w:r>
         <w:rPr>
           <w:b/>
         </w:rPr>
         <w:t>Course Outcomes</w:t>
       </w:r>
-      <w:bookmarkEnd w:id="17"/>
       <w:bookmarkEnd w:id="18"/>
       <w:bookmarkEnd w:id="19"/>
       <w:bookmarkEnd w:id="20"/>
@@ -4483,6 +4587,7 @@
       <w:bookmarkEnd w:id="25"/>
       <w:bookmarkEnd w:id="26"/>
       <w:bookmarkEnd w:id="27"/>
+      <w:bookmarkEnd w:id="28"/>
     </w:p>
     <w:p>
       <w:pPr>
@@ -4496,19 +4601,19 @@
           <w:szCs w:val="28"/>
         </w:rPr>
       </w:pPr>
-      <w:bookmarkStart w:id="28" w:name="_Toc515994817"/>
-      <w:bookmarkStart w:id="29" w:name="_Toc515994815"/>
-      <w:bookmarkStart w:id="30" w:name="_Toc509386061"/>
-      <w:bookmarkStart w:id="31" w:name="_Toc510519457"/>
-      <w:bookmarkStart w:id="32" w:name="_Toc510519732"/>
-      <w:bookmarkStart w:id="33" w:name="_Toc513565971"/>
-      <w:bookmarkStart w:id="34" w:name="_Toc513566256"/>
-      <w:bookmarkStart w:id="35" w:name="_Toc513566345"/>
-      <w:bookmarkStart w:id="36" w:name="_Toc515994820"/>
-      <w:bookmarkStart w:id="37" w:name="_Toc515994953"/>
-      <w:bookmarkStart w:id="38" w:name="_Toc515995092"/>
-      <w:bookmarkStart w:id="39" w:name="_Toc515995138"/>
-      <w:bookmarkStart w:id="40" w:name="_Toc515996159"/>
+      <w:bookmarkStart w:id="29" w:name="_Toc515994817"/>
+      <w:bookmarkStart w:id="30" w:name="_Toc515994815"/>
+      <w:bookmarkStart w:id="31" w:name="_Toc509386061"/>
+      <w:bookmarkStart w:id="32" w:name="_Toc510519457"/>
+      <w:bookmarkStart w:id="33" w:name="_Toc510519732"/>
+      <w:bookmarkStart w:id="34" w:name="_Toc513565971"/>
+      <w:bookmarkStart w:id="35" w:name="_Toc513566256"/>
+      <w:bookmarkStart w:id="36" w:name="_Toc513566345"/>
+      <w:bookmarkStart w:id="37" w:name="_Toc515994820"/>
+      <w:bookmarkStart w:id="38" w:name="_Toc515994953"/>
+      <w:bookmarkStart w:id="39" w:name="_Toc515995092"/>
+      <w:bookmarkStart w:id="40" w:name="_Toc515995138"/>
+      <w:bookmarkStart w:id="41" w:name="_Toc515996159"/>
       <w:r>
         <w:rPr>
           <w:sz w:val="24"/>
@@ -4530,7 +4635,7 @@
         </w:rPr>
         <w:t>.</w:t>
       </w:r>
-      <w:bookmarkEnd w:id="28"/>
+      <w:bookmarkEnd w:id="29"/>
     </w:p>
     <w:p>
       <w:pPr>
@@ -4551,7 +4656,7 @@
         </w:rPr>
         <w:t>Identify and use programming language constructs such as sequence, selection, iteration, and procedures.</w:t>
       </w:r>
-      <w:bookmarkEnd w:id="29"/>
+      <w:bookmarkEnd w:id="30"/>
     </w:p>
     <w:p>
       <w:pPr>
@@ -4565,7 +4670,7 @@
           <w:szCs w:val="28"/>
         </w:rPr>
       </w:pPr>
-      <w:bookmarkStart w:id="41" w:name="_Toc515994816"/>
+      <w:bookmarkStart w:id="42" w:name="_Toc515994816"/>
       <w:r>
         <w:rPr>
           <w:sz w:val="24"/>
@@ -4580,7 +4685,7 @@
         </w:rPr>
         <w:t xml:space="preserve"> and explain syntax, semantics, and practical effects of programming statements and procedures.</w:t>
       </w:r>
-      <w:bookmarkEnd w:id="41"/>
+      <w:bookmarkEnd w:id="42"/>
     </w:p>
     <w:p>
       <w:pPr>
@@ -4594,7 +4699,7 @@
           <w:szCs w:val="28"/>
         </w:rPr>
       </w:pPr>
-      <w:bookmarkStart w:id="42" w:name="_Toc515994818"/>
+      <w:bookmarkStart w:id="43" w:name="_Toc515994818"/>
       <w:r>
         <w:rPr>
           <w:sz w:val="24"/>
@@ -4602,7 +4707,7 @@
         </w:rPr>
         <w:t>Recognize and use test cases to verify that solutions meet specifications.</w:t>
       </w:r>
-      <w:bookmarkEnd w:id="42"/>
+      <w:bookmarkEnd w:id="43"/>
     </w:p>
     <w:p>
       <w:pPr>
@@ -4616,7 +4721,7 @@
           <w:szCs w:val="28"/>
         </w:rPr>
       </w:pPr>
-      <w:bookmarkStart w:id="43" w:name="_Toc515994819"/>
+      <w:bookmarkStart w:id="44" w:name="_Toc515994819"/>
       <w:r>
         <w:rPr>
           <w:sz w:val="24"/>
@@ -4624,7 +4729,7 @@
         </w:rPr>
         <w:t>Examine and compare reasoning, design, and effectiveness of alternative solutions.</w:t>
       </w:r>
-      <w:bookmarkEnd w:id="43"/>
+      <w:bookmarkEnd w:id="44"/>
     </w:p>
     <w:p>
       <w:pPr>
@@ -4634,12 +4739,12 @@
           <w:b/>
         </w:rPr>
       </w:pPr>
-      <w:bookmarkStart w:id="44" w:name="_Toc524353256"/>
-      <w:bookmarkStart w:id="45" w:name="_Toc524353414"/>
-      <w:bookmarkStart w:id="46" w:name="_Toc524358440"/>
-      <w:bookmarkStart w:id="47" w:name="_Toc524358517"/>
-      <w:bookmarkStart w:id="48" w:name="_Toc524358587"/>
-      <w:bookmarkStart w:id="49" w:name="_Toc524358667"/>
+      <w:bookmarkStart w:id="45" w:name="_Toc524353256"/>
+      <w:bookmarkStart w:id="46" w:name="_Toc524353414"/>
+      <w:bookmarkStart w:id="47" w:name="_Toc524358440"/>
+      <w:bookmarkStart w:id="48" w:name="_Toc524358517"/>
+      <w:bookmarkStart w:id="49" w:name="_Toc524358587"/>
+      <w:bookmarkStart w:id="50" w:name="_Toc524358667"/>
       <w:r>
         <w:rPr>
           <w:b/>
@@ -4647,7 +4752,6 @@
         <w:lastRenderedPageBreak/>
         <w:t>Prerequisites</w:t>
       </w:r>
-      <w:bookmarkEnd w:id="30"/>
       <w:bookmarkEnd w:id="31"/>
       <w:bookmarkEnd w:id="32"/>
       <w:bookmarkEnd w:id="33"/>
@@ -4658,12 +4762,13 @@
       <w:bookmarkEnd w:id="38"/>
       <w:bookmarkEnd w:id="39"/>
       <w:bookmarkEnd w:id="40"/>
-      <w:bookmarkEnd w:id="44"/>
+      <w:bookmarkEnd w:id="41"/>
       <w:bookmarkEnd w:id="45"/>
       <w:bookmarkEnd w:id="46"/>
       <w:bookmarkEnd w:id="47"/>
       <w:bookmarkEnd w:id="48"/>
       <w:bookmarkEnd w:id="49"/>
+      <w:bookmarkEnd w:id="50"/>
     </w:p>
     <w:p>
       <w:pPr>
@@ -4688,30 +4793,29 @@
           <w:b/>
         </w:rPr>
       </w:pPr>
-      <w:bookmarkStart w:id="50" w:name="_Toc515994821"/>
-      <w:bookmarkStart w:id="51" w:name="_Toc515994954"/>
-      <w:bookmarkStart w:id="52" w:name="_Toc515995093"/>
-      <w:bookmarkStart w:id="53" w:name="_Toc515995139"/>
-      <w:bookmarkStart w:id="54" w:name="_Toc515996160"/>
-      <w:bookmarkStart w:id="55" w:name="_Toc524353257"/>
-      <w:bookmarkStart w:id="56" w:name="_Toc524353415"/>
-      <w:bookmarkStart w:id="57" w:name="_Toc524358441"/>
-      <w:bookmarkStart w:id="58" w:name="_Toc524358518"/>
-      <w:bookmarkStart w:id="59" w:name="_Toc524358588"/>
-      <w:bookmarkStart w:id="60" w:name="_Toc524358668"/>
-      <w:bookmarkStart w:id="61" w:name="_Toc513565972"/>
-      <w:bookmarkStart w:id="62" w:name="_Toc513566257"/>
-      <w:bookmarkStart w:id="63" w:name="_Toc513566346"/>
-      <w:bookmarkStart w:id="64" w:name="_Toc509386062"/>
-      <w:bookmarkStart w:id="65" w:name="_Toc510519458"/>
-      <w:bookmarkStart w:id="66" w:name="_Toc510519733"/>
+      <w:bookmarkStart w:id="51" w:name="_Toc515994821"/>
+      <w:bookmarkStart w:id="52" w:name="_Toc515994954"/>
+      <w:bookmarkStart w:id="53" w:name="_Toc515995093"/>
+      <w:bookmarkStart w:id="54" w:name="_Toc515995139"/>
+      <w:bookmarkStart w:id="55" w:name="_Toc515996160"/>
+      <w:bookmarkStart w:id="56" w:name="_Toc524353257"/>
+      <w:bookmarkStart w:id="57" w:name="_Toc524353415"/>
+      <w:bookmarkStart w:id="58" w:name="_Toc524358441"/>
+      <w:bookmarkStart w:id="59" w:name="_Toc524358518"/>
+      <w:bookmarkStart w:id="60" w:name="_Toc524358588"/>
+      <w:bookmarkStart w:id="61" w:name="_Toc524358668"/>
+      <w:bookmarkStart w:id="62" w:name="_Toc513565972"/>
+      <w:bookmarkStart w:id="63" w:name="_Toc513566257"/>
+      <w:bookmarkStart w:id="64" w:name="_Toc513566346"/>
+      <w:bookmarkStart w:id="65" w:name="_Toc509386062"/>
+      <w:bookmarkStart w:id="66" w:name="_Toc510519458"/>
+      <w:bookmarkStart w:id="67" w:name="_Toc510519733"/>
       <w:r>
         <w:rPr>
           <w:b/>
         </w:rPr>
         <w:t>Topic Coverage</w:t>
       </w:r>
-      <w:bookmarkEnd w:id="50"/>
       <w:bookmarkEnd w:id="51"/>
       <w:bookmarkEnd w:id="52"/>
       <w:bookmarkEnd w:id="53"/>
@@ -4722,6 +4826,7 @@
       <w:bookmarkEnd w:id="58"/>
       <w:bookmarkEnd w:id="59"/>
       <w:bookmarkEnd w:id="60"/>
+      <w:bookmarkEnd w:id="61"/>
     </w:p>
     <w:p>
       <w:pPr>
@@ -5161,10 +5266,28 @@
             <w:r>
               <w:rPr>
                 <w:rFonts w:eastAsia="Times New Roman" w:cs="Times New Roman"/>
+                <w:b/>
                 <w:sz w:val="24"/>
                 <w:szCs w:val="28"/>
               </w:rPr>
-              <w:t>Midterm and Turtle Graphics</w:t>
+              <w:t>Midterm</w:t>
+            </w:r>
+            <w:r>
+              <w:rPr>
+                <w:rFonts w:eastAsia="Times New Roman" w:cs="Times New Roman"/>
+                <w:b/>
+                <w:sz w:val="24"/>
+                <w:szCs w:val="28"/>
+              </w:rPr>
+              <w:t xml:space="preserve"> 1</w:t>
+            </w:r>
+            <w:r>
+              <w:rPr>
+                <w:rFonts w:eastAsia="Times New Roman" w:cs="Times New Roman"/>
+                <w:sz w:val="24"/>
+                <w:szCs w:val="28"/>
+              </w:rPr>
+              <w:t xml:space="preserve"> and Turtle Graphics</w:t>
             </w:r>
           </w:p>
         </w:tc>
@@ -5433,10 +5556,19 @@
             <w:r>
               <w:rPr>
                 <w:rFonts w:eastAsia="Times New Roman" w:cs="Times New Roman"/>
+                <w:b/>
                 <w:sz w:val="24"/>
                 <w:szCs w:val="28"/>
               </w:rPr>
-              <w:t>Midterm 2 and Edison Robots</w:t>
+              <w:t>Midterm 2</w:t>
+            </w:r>
+            <w:r>
+              <w:rPr>
+                <w:rFonts w:eastAsia="Times New Roman" w:cs="Times New Roman"/>
+                <w:sz w:val="24"/>
+                <w:szCs w:val="28"/>
+              </w:rPr>
+              <w:t xml:space="preserve"> and Edison Robots</w:t>
             </w:r>
           </w:p>
         </w:tc>
@@ -5562,6 +5694,7 @@
               <w:jc w:val="left"/>
               <w:rPr>
                 <w:rFonts w:eastAsia="Times New Roman" w:cs="Times New Roman"/>
+                <w:b/>
                 <w:sz w:val="24"/>
                 <w:szCs w:val="28"/>
               </w:rPr>
@@ -5569,6 +5702,7 @@
             <w:r>
               <w:rPr>
                 <w:rFonts w:eastAsia="Times New Roman" w:cs="Times New Roman"/>
+                <w:b/>
                 <w:sz w:val="24"/>
                 <w:szCs w:val="28"/>
               </w:rPr>
@@ -5586,8 +5720,8 @@
           <w:b/>
         </w:rPr>
       </w:pPr>
-      <w:bookmarkStart w:id="67" w:name="_Toc515994822"/>
-      <w:bookmarkStart w:id="68" w:name="_Toc515994955"/>
+      <w:bookmarkStart w:id="68" w:name="_Toc515994822"/>
+      <w:bookmarkStart w:id="69" w:name="_Toc515994955"/>
     </w:p>
     <w:p>
       <w:pPr>
@@ -5609,15 +5743,15 @@
           <w:b/>
         </w:rPr>
       </w:pPr>
-      <w:bookmarkStart w:id="69" w:name="_Toc515995094"/>
-      <w:bookmarkStart w:id="70" w:name="_Toc515995140"/>
-      <w:bookmarkStart w:id="71" w:name="_Toc515996161"/>
-      <w:bookmarkStart w:id="72" w:name="_Toc524353258"/>
-      <w:bookmarkStart w:id="73" w:name="_Toc524353416"/>
-      <w:bookmarkStart w:id="74" w:name="_Toc524358442"/>
-      <w:bookmarkStart w:id="75" w:name="_Toc524358519"/>
-      <w:bookmarkStart w:id="76" w:name="_Toc524358589"/>
-      <w:bookmarkStart w:id="77" w:name="_Toc524358669"/>
+      <w:bookmarkStart w:id="70" w:name="_Toc515995094"/>
+      <w:bookmarkStart w:id="71" w:name="_Toc515995140"/>
+      <w:bookmarkStart w:id="72" w:name="_Toc515996161"/>
+      <w:bookmarkStart w:id="73" w:name="_Toc524353258"/>
+      <w:bookmarkStart w:id="74" w:name="_Toc524353416"/>
+      <w:bookmarkStart w:id="75" w:name="_Toc524358442"/>
+      <w:bookmarkStart w:id="76" w:name="_Toc524358519"/>
+      <w:bookmarkStart w:id="77" w:name="_Toc524358589"/>
+      <w:bookmarkStart w:id="78" w:name="_Toc524358669"/>
       <w:r>
         <w:rPr>
           <w:b/>
@@ -5625,10 +5759,9 @@
         <w:lastRenderedPageBreak/>
         <w:t>Required Materials</w:t>
       </w:r>
-      <w:bookmarkEnd w:id="61"/>
       <w:bookmarkEnd w:id="62"/>
       <w:bookmarkEnd w:id="63"/>
-      <w:bookmarkEnd w:id="67"/>
+      <w:bookmarkEnd w:id="64"/>
       <w:bookmarkEnd w:id="68"/>
       <w:bookmarkEnd w:id="69"/>
       <w:bookmarkEnd w:id="70"/>
@@ -5639,6 +5772,7 @@
       <w:bookmarkEnd w:id="75"/>
       <w:bookmarkEnd w:id="76"/>
       <w:bookmarkEnd w:id="77"/>
+      <w:bookmarkEnd w:id="78"/>
     </w:p>
     <w:p>
       <w:pPr>
@@ -5647,30 +5781,29 @@
           <w:b/>
         </w:rPr>
       </w:pPr>
-      <w:bookmarkStart w:id="78" w:name="_Toc513565973"/>
-      <w:bookmarkStart w:id="79" w:name="_Toc513566258"/>
-      <w:bookmarkStart w:id="80" w:name="_Toc513566347"/>
-      <w:bookmarkStart w:id="81" w:name="_Toc515994823"/>
-      <w:bookmarkStart w:id="82" w:name="_Toc515994956"/>
-      <w:bookmarkStart w:id="83" w:name="_Toc515995095"/>
-      <w:bookmarkStart w:id="84" w:name="_Toc515995141"/>
-      <w:bookmarkStart w:id="85" w:name="_Toc515996162"/>
-      <w:bookmarkStart w:id="86" w:name="_Toc524353259"/>
-      <w:bookmarkStart w:id="87" w:name="_Toc524353417"/>
-      <w:bookmarkStart w:id="88" w:name="_Toc524358443"/>
-      <w:bookmarkStart w:id="89" w:name="_Toc524358520"/>
-      <w:bookmarkStart w:id="90" w:name="_Toc524358590"/>
-      <w:bookmarkStart w:id="91" w:name="_Toc524358670"/>
+      <w:bookmarkStart w:id="79" w:name="_Toc513565973"/>
+      <w:bookmarkStart w:id="80" w:name="_Toc513566258"/>
+      <w:bookmarkStart w:id="81" w:name="_Toc513566347"/>
+      <w:bookmarkStart w:id="82" w:name="_Toc515994823"/>
+      <w:bookmarkStart w:id="83" w:name="_Toc515994956"/>
+      <w:bookmarkStart w:id="84" w:name="_Toc515995095"/>
+      <w:bookmarkStart w:id="85" w:name="_Toc515995141"/>
+      <w:bookmarkStart w:id="86" w:name="_Toc515996162"/>
+      <w:bookmarkStart w:id="87" w:name="_Toc524353259"/>
+      <w:bookmarkStart w:id="88" w:name="_Toc524353417"/>
+      <w:bookmarkStart w:id="89" w:name="_Toc524358443"/>
+      <w:bookmarkStart w:id="90" w:name="_Toc524358520"/>
+      <w:bookmarkStart w:id="91" w:name="_Toc524358590"/>
+      <w:bookmarkStart w:id="92" w:name="_Toc524358670"/>
       <w:r>
         <w:rPr>
           <w:b/>
         </w:rPr>
         <w:t>Software</w:t>
       </w:r>
-      <w:bookmarkEnd w:id="64"/>
       <w:bookmarkEnd w:id="65"/>
       <w:bookmarkEnd w:id="66"/>
-      <w:bookmarkEnd w:id="78"/>
+      <w:bookmarkEnd w:id="67"/>
       <w:bookmarkEnd w:id="79"/>
       <w:bookmarkEnd w:id="80"/>
       <w:bookmarkEnd w:id="81"/>
@@ -5684,6 +5817,7 @@
       <w:bookmarkEnd w:id="89"/>
       <w:bookmarkEnd w:id="90"/>
       <w:bookmarkEnd w:id="91"/>
+      <w:bookmarkEnd w:id="92"/>
     </w:p>
     <w:p>
       <w:pPr>
@@ -5737,30 +5871,29 @@
           <w:b/>
         </w:rPr>
       </w:pPr>
-      <w:bookmarkStart w:id="92" w:name="_Toc509386063"/>
-      <w:bookmarkStart w:id="93" w:name="_Toc510519459"/>
-      <w:bookmarkStart w:id="94" w:name="_Toc510519734"/>
-      <w:bookmarkStart w:id="95" w:name="_Toc513565974"/>
-      <w:bookmarkStart w:id="96" w:name="_Toc513566259"/>
-      <w:bookmarkStart w:id="97" w:name="_Toc513566348"/>
-      <w:bookmarkStart w:id="98" w:name="_Toc515994824"/>
-      <w:bookmarkStart w:id="99" w:name="_Toc515994957"/>
-      <w:bookmarkStart w:id="100" w:name="_Toc515995096"/>
-      <w:bookmarkStart w:id="101" w:name="_Toc515995142"/>
-      <w:bookmarkStart w:id="102" w:name="_Toc515996163"/>
-      <w:bookmarkStart w:id="103" w:name="_Toc524353260"/>
-      <w:bookmarkStart w:id="104" w:name="_Toc524353418"/>
-      <w:bookmarkStart w:id="105" w:name="_Toc524358444"/>
-      <w:bookmarkStart w:id="106" w:name="_Toc524358521"/>
-      <w:bookmarkStart w:id="107" w:name="_Toc524358591"/>
-      <w:bookmarkStart w:id="108" w:name="_Toc524358671"/>
+      <w:bookmarkStart w:id="93" w:name="_Toc509386063"/>
+      <w:bookmarkStart w:id="94" w:name="_Toc510519459"/>
+      <w:bookmarkStart w:id="95" w:name="_Toc510519734"/>
+      <w:bookmarkStart w:id="96" w:name="_Toc513565974"/>
+      <w:bookmarkStart w:id="97" w:name="_Toc513566259"/>
+      <w:bookmarkStart w:id="98" w:name="_Toc513566348"/>
+      <w:bookmarkStart w:id="99" w:name="_Toc515994824"/>
+      <w:bookmarkStart w:id="100" w:name="_Toc515994957"/>
+      <w:bookmarkStart w:id="101" w:name="_Toc515995096"/>
+      <w:bookmarkStart w:id="102" w:name="_Toc515995142"/>
+      <w:bookmarkStart w:id="103" w:name="_Toc515996163"/>
+      <w:bookmarkStart w:id="104" w:name="_Toc524353260"/>
+      <w:bookmarkStart w:id="105" w:name="_Toc524353418"/>
+      <w:bookmarkStart w:id="106" w:name="_Toc524358444"/>
+      <w:bookmarkStart w:id="107" w:name="_Toc524358521"/>
+      <w:bookmarkStart w:id="108" w:name="_Toc524358591"/>
+      <w:bookmarkStart w:id="109" w:name="_Toc524358671"/>
       <w:r>
         <w:rPr>
           <w:b/>
         </w:rPr>
         <w:t>Text</w:t>
       </w:r>
-      <w:bookmarkEnd w:id="92"/>
       <w:bookmarkEnd w:id="93"/>
       <w:bookmarkEnd w:id="94"/>
       <w:bookmarkEnd w:id="95"/>
@@ -5777,6 +5910,7 @@
       <w:bookmarkEnd w:id="106"/>
       <w:bookmarkEnd w:id="107"/>
       <w:bookmarkEnd w:id="108"/>
+      <w:bookmarkEnd w:id="109"/>
     </w:p>
     <w:p>
       <w:pPr>
@@ -5823,30 +5957,29 @@
           <w:b/>
         </w:rPr>
       </w:pPr>
-      <w:bookmarkStart w:id="109" w:name="_Toc513565975"/>
-      <w:bookmarkStart w:id="110" w:name="_Toc513566260"/>
-      <w:bookmarkStart w:id="111" w:name="_Toc513566349"/>
-      <w:bookmarkStart w:id="112" w:name="_Toc515994825"/>
-      <w:bookmarkStart w:id="113" w:name="_Toc515994958"/>
-      <w:bookmarkStart w:id="114" w:name="_Toc515995097"/>
-      <w:bookmarkStart w:id="115" w:name="_Toc515995143"/>
-      <w:bookmarkStart w:id="116" w:name="_Toc515996164"/>
-      <w:bookmarkStart w:id="117" w:name="_Toc524353261"/>
-      <w:bookmarkStart w:id="118" w:name="_Toc524353419"/>
-      <w:bookmarkStart w:id="119" w:name="_Toc524358445"/>
-      <w:bookmarkStart w:id="120" w:name="_Toc524358522"/>
-      <w:bookmarkStart w:id="121" w:name="_Toc524358592"/>
-      <w:bookmarkStart w:id="122" w:name="_Toc524358672"/>
-      <w:bookmarkStart w:id="123" w:name="_Toc509386064"/>
-      <w:bookmarkStart w:id="124" w:name="_Toc510519460"/>
-      <w:bookmarkStart w:id="125" w:name="_Toc510519735"/>
+      <w:bookmarkStart w:id="110" w:name="_Toc513565975"/>
+      <w:bookmarkStart w:id="111" w:name="_Toc513566260"/>
+      <w:bookmarkStart w:id="112" w:name="_Toc513566349"/>
+      <w:bookmarkStart w:id="113" w:name="_Toc515994825"/>
+      <w:bookmarkStart w:id="114" w:name="_Toc515994958"/>
+      <w:bookmarkStart w:id="115" w:name="_Toc515995097"/>
+      <w:bookmarkStart w:id="116" w:name="_Toc515995143"/>
+      <w:bookmarkStart w:id="117" w:name="_Toc515996164"/>
+      <w:bookmarkStart w:id="118" w:name="_Toc524353261"/>
+      <w:bookmarkStart w:id="119" w:name="_Toc524353419"/>
+      <w:bookmarkStart w:id="120" w:name="_Toc524358445"/>
+      <w:bookmarkStart w:id="121" w:name="_Toc524358522"/>
+      <w:bookmarkStart w:id="122" w:name="_Toc524358592"/>
+      <w:bookmarkStart w:id="123" w:name="_Toc524358672"/>
+      <w:bookmarkStart w:id="124" w:name="_Toc509386064"/>
+      <w:bookmarkStart w:id="125" w:name="_Toc510519460"/>
+      <w:bookmarkStart w:id="126" w:name="_Toc510519735"/>
       <w:r>
         <w:rPr>
           <w:b/>
         </w:rPr>
         <w:t>Computer</w:t>
       </w:r>
-      <w:bookmarkEnd w:id="109"/>
       <w:bookmarkEnd w:id="110"/>
       <w:bookmarkEnd w:id="111"/>
       <w:bookmarkEnd w:id="112"/>
@@ -5854,18 +5987,19 @@
       <w:bookmarkEnd w:id="114"/>
       <w:bookmarkEnd w:id="115"/>
       <w:bookmarkEnd w:id="116"/>
+      <w:bookmarkEnd w:id="117"/>
       <w:r>
         <w:rPr>
           <w:b/>
         </w:rPr>
         <w:t xml:space="preserve"> &amp; Technical Requirements</w:t>
       </w:r>
-      <w:bookmarkEnd w:id="117"/>
       <w:bookmarkEnd w:id="118"/>
       <w:bookmarkEnd w:id="119"/>
       <w:bookmarkEnd w:id="120"/>
       <w:bookmarkEnd w:id="121"/>
       <w:bookmarkEnd w:id="122"/>
+      <w:bookmarkEnd w:id="123"/>
     </w:p>
     <w:p>
       <w:pPr>
@@ -6144,27 +6278,26 @@
           <w:b/>
         </w:rPr>
       </w:pPr>
-      <w:bookmarkStart w:id="126" w:name="_Toc513565976"/>
-      <w:bookmarkStart w:id="127" w:name="_Toc513566261"/>
-      <w:bookmarkStart w:id="128" w:name="_Toc513566350"/>
-      <w:bookmarkStart w:id="129" w:name="_Toc515994826"/>
-      <w:bookmarkStart w:id="130" w:name="_Toc515994959"/>
-      <w:bookmarkStart w:id="131" w:name="_Toc515995098"/>
-      <w:bookmarkStart w:id="132" w:name="_Toc515995144"/>
-      <w:bookmarkStart w:id="133" w:name="_Toc515996165"/>
-      <w:bookmarkStart w:id="134" w:name="_Toc524353262"/>
-      <w:bookmarkStart w:id="135" w:name="_Toc524353420"/>
-      <w:bookmarkStart w:id="136" w:name="_Toc524358446"/>
-      <w:bookmarkStart w:id="137" w:name="_Toc524358523"/>
-      <w:bookmarkStart w:id="138" w:name="_Toc524358593"/>
-      <w:bookmarkStart w:id="139" w:name="_Toc524358673"/>
+      <w:bookmarkStart w:id="127" w:name="_Toc513565976"/>
+      <w:bookmarkStart w:id="128" w:name="_Toc513566261"/>
+      <w:bookmarkStart w:id="129" w:name="_Toc513566350"/>
+      <w:bookmarkStart w:id="130" w:name="_Toc515994826"/>
+      <w:bookmarkStart w:id="131" w:name="_Toc515994959"/>
+      <w:bookmarkStart w:id="132" w:name="_Toc515995098"/>
+      <w:bookmarkStart w:id="133" w:name="_Toc515995144"/>
+      <w:bookmarkStart w:id="134" w:name="_Toc515996165"/>
+      <w:bookmarkStart w:id="135" w:name="_Toc524353262"/>
+      <w:bookmarkStart w:id="136" w:name="_Toc524353420"/>
+      <w:bookmarkStart w:id="137" w:name="_Toc524358446"/>
+      <w:bookmarkStart w:id="138" w:name="_Toc524358523"/>
+      <w:bookmarkStart w:id="139" w:name="_Toc524358593"/>
+      <w:bookmarkStart w:id="140" w:name="_Toc524358673"/>
       <w:r>
         <w:rPr>
           <w:b/>
         </w:rPr>
         <w:t>Academic Integrity</w:t>
       </w:r>
-      <w:bookmarkEnd w:id="126"/>
       <w:bookmarkEnd w:id="127"/>
       <w:bookmarkEnd w:id="128"/>
       <w:bookmarkEnd w:id="129"/>
@@ -6178,6 +6311,7 @@
       <w:bookmarkEnd w:id="137"/>
       <w:bookmarkEnd w:id="138"/>
       <w:bookmarkEnd w:id="139"/>
+      <w:bookmarkEnd w:id="140"/>
     </w:p>
     <w:p>
       <w:pPr>
@@ -6236,9 +6370,9 @@
         </w:rPr>
         <w:t xml:space="preserve"> </w:t>
       </w:r>
-      <w:bookmarkStart w:id="140" w:name="_Toc513565977"/>
-      <w:bookmarkStart w:id="141" w:name="_Toc513566262"/>
-      <w:bookmarkStart w:id="142" w:name="_Toc513566351"/>
+      <w:bookmarkStart w:id="141" w:name="_Toc513565977"/>
+      <w:bookmarkStart w:id="142" w:name="_Toc513566262"/>
+      <w:bookmarkStart w:id="143" w:name="_Toc513566351"/>
     </w:p>
     <w:p>
       <w:pPr>
@@ -6248,17 +6382,17 @@
           <w:b/>
         </w:rPr>
       </w:pPr>
-      <w:bookmarkStart w:id="143" w:name="_Toc515994827"/>
-      <w:bookmarkStart w:id="144" w:name="_Toc515994960"/>
-      <w:bookmarkStart w:id="145" w:name="_Toc515995099"/>
-      <w:bookmarkStart w:id="146" w:name="_Toc515995145"/>
-      <w:bookmarkStart w:id="147" w:name="_Toc515996166"/>
-      <w:bookmarkStart w:id="148" w:name="_Toc524353263"/>
-      <w:bookmarkStart w:id="149" w:name="_Toc524353421"/>
-      <w:bookmarkStart w:id="150" w:name="_Toc524358447"/>
-      <w:bookmarkStart w:id="151" w:name="_Toc524358524"/>
-      <w:bookmarkStart w:id="152" w:name="_Toc524358594"/>
-      <w:bookmarkStart w:id="153" w:name="_Toc524358674"/>
+      <w:bookmarkStart w:id="144" w:name="_Toc515994827"/>
+      <w:bookmarkStart w:id="145" w:name="_Toc515994960"/>
+      <w:bookmarkStart w:id="146" w:name="_Toc515995099"/>
+      <w:bookmarkStart w:id="147" w:name="_Toc515995145"/>
+      <w:bookmarkStart w:id="148" w:name="_Toc515996166"/>
+      <w:bookmarkStart w:id="149" w:name="_Toc524353263"/>
+      <w:bookmarkStart w:id="150" w:name="_Toc524353421"/>
+      <w:bookmarkStart w:id="151" w:name="_Toc524358447"/>
+      <w:bookmarkStart w:id="152" w:name="_Toc524358524"/>
+      <w:bookmarkStart w:id="153" w:name="_Toc524358594"/>
+      <w:bookmarkStart w:id="154" w:name="_Toc524358674"/>
       <w:r>
         <w:rPr>
           <w:b/>
@@ -6266,16 +6400,15 @@
         <w:lastRenderedPageBreak/>
         <w:t xml:space="preserve">Grading </w:t>
       </w:r>
-      <w:bookmarkEnd w:id="123"/>
       <w:bookmarkEnd w:id="124"/>
       <w:bookmarkEnd w:id="125"/>
+      <w:bookmarkEnd w:id="126"/>
       <w:r>
         <w:rPr>
           <w:b/>
         </w:rPr>
         <w:t>and Assessment</w:t>
       </w:r>
-      <w:bookmarkEnd w:id="140"/>
       <w:bookmarkEnd w:id="141"/>
       <w:bookmarkEnd w:id="142"/>
       <w:bookmarkEnd w:id="143"/>
@@ -6289,6 +6422,7 @@
       <w:bookmarkEnd w:id="151"/>
       <w:bookmarkEnd w:id="152"/>
       <w:bookmarkEnd w:id="153"/>
+      <w:bookmarkEnd w:id="154"/>
     </w:p>
     <w:p>
       <w:pPr>
@@ -6790,7 +6924,7 @@
                 <w:sz w:val="28"/>
                 <w:szCs w:val="28"/>
               </w:rPr>
-              <w:t>(~8)</w:t>
+              <w:t>(8)</w:t>
             </w:r>
           </w:p>
         </w:tc>
@@ -6870,7 +7004,7 @@
                 <w:sz w:val="28"/>
                 <w:szCs w:val="28"/>
               </w:rPr>
-              <w:t>Quizzes (~8)</w:t>
+              <w:t>Quizzes (8)</w:t>
             </w:r>
           </w:p>
         </w:tc>
@@ -7073,9 +7207,9 @@
           <w:b/>
         </w:rPr>
       </w:pPr>
-      <w:bookmarkStart w:id="154" w:name="_Toc524358525"/>
-      <w:bookmarkStart w:id="155" w:name="_Toc524358595"/>
-      <w:bookmarkStart w:id="156" w:name="_Toc524358675"/>
+      <w:bookmarkStart w:id="155" w:name="_Toc524358525"/>
+      <w:bookmarkStart w:id="156" w:name="_Toc524358595"/>
+      <w:bookmarkStart w:id="157" w:name="_Toc524358675"/>
       <w:r>
         <w:rPr>
           <w:b/>
@@ -7088,9 +7222,9 @@
         </w:rPr>
         <w:t xml:space="preserve"> / Course Alignment</w:t>
       </w:r>
-      <w:bookmarkEnd w:id="154"/>
       <w:bookmarkEnd w:id="155"/>
       <w:bookmarkEnd w:id="156"/>
+      <w:bookmarkEnd w:id="157"/>
     </w:p>
     <w:p>
       <w:pPr>
@@ -7225,37 +7359,7 @@
           <w:sz w:val="28"/>
           <w:szCs w:val="28"/>
         </w:rPr>
-        <w:t>provide a</w:t>
-      </w:r>
-      <w:r>
-        <w:rPr>
-          <w:sz w:val="28"/>
-          <w:szCs w:val="28"/>
-        </w:rPr>
-        <w:t xml:space="preserve"> smaller-scale</w:t>
-      </w:r>
-      <w:r>
-        <w:rPr>
-          <w:sz w:val="28"/>
-          <w:szCs w:val="28"/>
-        </w:rPr>
-        <w:t xml:space="preserve"> assess</w:t>
-      </w:r>
-      <w:bookmarkStart w:id="157" w:name="_GoBack"/>
-      <w:bookmarkEnd w:id="157"/>
-      <w:r>
-        <w:rPr>
-          <w:sz w:val="28"/>
-          <w:szCs w:val="28"/>
-        </w:rPr>
-        <w:t>ment of your understanding</w:t>
-      </w:r>
-      <w:r>
-        <w:rPr>
-          <w:sz w:val="28"/>
-          <w:szCs w:val="28"/>
-        </w:rPr>
-        <w:t xml:space="preserve"> of</w:t>
+        <w:t>provide a smaller-scale assessment of your understanding of</w:t>
       </w:r>
       <w:r>
         <w:rPr>
@@ -7474,7 +7578,7 @@
           <w:bCs/>
           <w:noProof/>
         </w:rPr>
-        <w:object w:dxaOrig="6769" w:dyaOrig="4919">
+        <w:object w:dxaOrig="6769" w:dyaOrig="4919" w14:anchorId="626A8548">
           <v:shapetype id="_x0000_t75" coordsize="21600,21600" o:spt="75" o:preferrelative="t" path="m@4@5l@4@11@9@11@9@5xe" filled="f" stroked="f">
             <v:stroke joinstyle="miter"/>
             <v:formulas>
@@ -7497,7 +7601,7 @@
           <v:shape id="_x0000_i1025" type="#_x0000_t75" alt="" style="width:289.9pt;height:210.3pt;mso-width-percent:0;mso-height-percent:0;mso-width-percent:0;mso-height-percent:0" o:ole="">
             <v:imagedata r:id="rId16" o:title=""/>
           </v:shape>
-          <o:OLEObject Type="Embed" ProgID="Excel.Sheet.8" ShapeID="_x0000_i1025" DrawAspect="Content" ObjectID="_1603865205" r:id="rId17"/>
+          <o:OLEObject Type="Embed" ProgID="Excel.Sheet.8" ShapeID="_x0000_i1025" DrawAspect="Content" ObjectID="_1608067488" r:id="rId17"/>
         </w:object>
       </w:r>
     </w:p>
@@ -15139,7 +15243,6 @@
   <w:style w:type="character" w:default="1" w:styleId="DefaultParagraphFont">
     <w:name w:val="Default Paragraph Font"/>
     <w:uiPriority w:val="1"/>
-    <w:semiHidden/>
     <w:unhideWhenUsed/>
   </w:style>
   <w:style w:type="table" w:default="1" w:styleId="TableNormal">
@@ -16048,7 +16151,7 @@
 </file>
 
 <file path=customXml/itemProps1.xml><?xml version="1.0" encoding="utf-8"?>
-<ds:datastoreItem xmlns:ds="http://schemas.openxmlformats.org/officeDocument/2006/customXml" ds:itemID="{79105825-1FF7-A143-B0B8-A57F36A79816}">
+<ds:datastoreItem xmlns:ds="http://schemas.openxmlformats.org/officeDocument/2006/customXml" ds:itemID="{549CEC51-9C46-3F41-A0B2-EB9AD7BED374}">
   <ds:schemaRefs>
     <ds:schemaRef ds:uri="http://schemas.openxmlformats.org/officeDocument/2006/bibliography"/>
   </ds:schemaRefs>

</xml_diff>

<commit_message>
updates syllabi for spring
</commit_message>
<xml_diff>
--- a/121/CS 121 Syllabus.docx
+++ b/121/CS 121 Syllabus.docx
@@ -3945,10 +3945,15 @@
           <w:rFonts w:ascii="Andale Mono" w:hAnsi="Andale Mono"/>
           <w:b/>
         </w:rPr>
-        <w:t>Winter Quarter 2019</w:t>
-      </w:r>
-      <w:bookmarkStart w:id="0" w:name="_GoBack"/>
-      <w:bookmarkEnd w:id="0"/>
+        <w:t>Spring</w:t>
+      </w:r>
+      <w:r>
+        <w:rPr>
+          <w:rFonts w:ascii="Andale Mono" w:hAnsi="Andale Mono"/>
+          <w:b/>
+        </w:rPr>
+        <w:t xml:space="preserve"> Quarter 2019</w:t>
+      </w:r>
     </w:p>
     <w:p>
       <w:pPr>
@@ -3958,29 +3963,30 @@
           <w:b/>
         </w:rPr>
       </w:pPr>
-      <w:bookmarkStart w:id="1" w:name="_Toc509386059"/>
-      <w:bookmarkStart w:id="2" w:name="_Toc510519455"/>
-      <w:bookmarkStart w:id="3" w:name="_Toc510519730"/>
-      <w:bookmarkStart w:id="4" w:name="_Toc513565969"/>
-      <w:bookmarkStart w:id="5" w:name="_Toc513566254"/>
-      <w:bookmarkStart w:id="6" w:name="_Toc513566343"/>
-      <w:bookmarkStart w:id="7" w:name="_Toc515994811"/>
-      <w:bookmarkStart w:id="8" w:name="_Toc515994951"/>
-      <w:bookmarkStart w:id="9" w:name="_Toc515995090"/>
-      <w:bookmarkStart w:id="10" w:name="_Toc515995136"/>
-      <w:bookmarkStart w:id="11" w:name="_Toc515996157"/>
-      <w:bookmarkStart w:id="12" w:name="_Toc524353254"/>
-      <w:bookmarkStart w:id="13" w:name="_Toc524353412"/>
-      <w:bookmarkStart w:id="14" w:name="_Toc524358438"/>
-      <w:bookmarkStart w:id="15" w:name="_Toc524358515"/>
-      <w:bookmarkStart w:id="16" w:name="_Toc524358585"/>
-      <w:bookmarkStart w:id="17" w:name="_Toc524358665"/>
+      <w:bookmarkStart w:id="0" w:name="_Toc509386059"/>
+      <w:bookmarkStart w:id="1" w:name="_Toc510519455"/>
+      <w:bookmarkStart w:id="2" w:name="_Toc510519730"/>
+      <w:bookmarkStart w:id="3" w:name="_Toc513565969"/>
+      <w:bookmarkStart w:id="4" w:name="_Toc513566254"/>
+      <w:bookmarkStart w:id="5" w:name="_Toc513566343"/>
+      <w:bookmarkStart w:id="6" w:name="_Toc515994811"/>
+      <w:bookmarkStart w:id="7" w:name="_Toc515994951"/>
+      <w:bookmarkStart w:id="8" w:name="_Toc515995090"/>
+      <w:bookmarkStart w:id="9" w:name="_Toc515995136"/>
+      <w:bookmarkStart w:id="10" w:name="_Toc515996157"/>
+      <w:bookmarkStart w:id="11" w:name="_Toc524353254"/>
+      <w:bookmarkStart w:id="12" w:name="_Toc524353412"/>
+      <w:bookmarkStart w:id="13" w:name="_Toc524358438"/>
+      <w:bookmarkStart w:id="14" w:name="_Toc524358515"/>
+      <w:bookmarkStart w:id="15" w:name="_Toc524358585"/>
+      <w:bookmarkStart w:id="16" w:name="_Toc524358665"/>
       <w:r>
         <w:rPr>
           <w:b/>
         </w:rPr>
         <w:t>Course Details</w:t>
       </w:r>
+      <w:bookmarkEnd w:id="0"/>
       <w:bookmarkEnd w:id="1"/>
       <w:bookmarkEnd w:id="2"/>
       <w:bookmarkEnd w:id="3"/>
@@ -3997,7 +4003,6 @@
       <w:bookmarkEnd w:id="14"/>
       <w:bookmarkEnd w:id="15"/>
       <w:bookmarkEnd w:id="16"/>
-      <w:bookmarkEnd w:id="17"/>
     </w:p>
     <w:tbl>
       <w:tblPr>
@@ -4230,63 +4235,14 @@
                 <w:sz w:val="28"/>
                 <w:szCs w:val="28"/>
               </w:rPr>
-              <w:t>M</w:t>
+              <w:t xml:space="preserve">M/T/W 10-11am, M/Th 3-4pm, </w:t>
             </w:r>
             <w:r>
               <w:rPr>
                 <w:sz w:val="28"/>
                 <w:szCs w:val="28"/>
               </w:rPr>
-              <w:t>on</w:t>
-            </w:r>
-            <w:r>
-              <w:rPr>
-                <w:sz w:val="28"/>
-                <w:szCs w:val="28"/>
-              </w:rPr>
-              <w:t xml:space="preserve"> 10-11am &amp; 3-4pm, T</w:t>
-            </w:r>
-            <w:r>
-              <w:rPr>
-                <w:sz w:val="28"/>
-                <w:szCs w:val="28"/>
-              </w:rPr>
-              <w:t>ues</w:t>
-            </w:r>
-            <w:r>
-              <w:rPr>
-                <w:sz w:val="28"/>
-                <w:szCs w:val="28"/>
-              </w:rPr>
-              <w:t xml:space="preserve"> 3-4pm, W</w:t>
-            </w:r>
-            <w:r>
-              <w:rPr>
-                <w:sz w:val="28"/>
-                <w:szCs w:val="28"/>
-              </w:rPr>
-              <w:t>ed</w:t>
-            </w:r>
-            <w:r>
-              <w:rPr>
-                <w:sz w:val="28"/>
-                <w:szCs w:val="28"/>
-              </w:rPr>
-              <w:t xml:space="preserve"> 9-10am, Th</w:t>
-            </w:r>
-            <w:r>
-              <w:rPr>
-                <w:sz w:val="28"/>
-                <w:szCs w:val="28"/>
-              </w:rPr>
-              <w:t>urs</w:t>
-            </w:r>
-            <w:r>
-              <w:rPr>
-                <w:sz w:val="28"/>
-                <w:szCs w:val="28"/>
-              </w:rPr>
-              <w:t xml:space="preserve"> 10-11am, or by appt.</w:t>
+              <w:t>or by appt.</w:t>
             </w:r>
           </w:p>
           <w:p>
@@ -4379,84 +4335,24 @@
                 <w:sz w:val="28"/>
                 <w:szCs w:val="28"/>
               </w:rPr>
-              <w:t>M/T/W/T</w:t>
+              <w:t xml:space="preserve">Monday/Wednesday 12:30 - 2:30pm, </w:t>
             </w:r>
+          </w:p>
+          <w:p>
+            <w:pPr>
+              <w:spacing w:after="0"/>
+              <w:jc w:val="left"/>
+              <w:rPr>
+                <w:sz w:val="28"/>
+                <w:szCs w:val="28"/>
+              </w:rPr>
+            </w:pPr>
             <w:r>
               <w:rPr>
                 <w:sz w:val="28"/>
                 <w:szCs w:val="28"/>
               </w:rPr>
-              <w:t>h</w:t>
-            </w:r>
-            <w:r>
-              <w:rPr>
-                <w:sz w:val="28"/>
-                <w:szCs w:val="28"/>
-              </w:rPr>
-              <w:t xml:space="preserve"> </w:t>
-            </w:r>
-            <w:r>
-              <w:rPr>
-                <w:sz w:val="28"/>
-                <w:szCs w:val="28"/>
-              </w:rPr>
-              <w:t>11</w:t>
-            </w:r>
-            <w:r>
-              <w:rPr>
-                <w:sz w:val="28"/>
-                <w:szCs w:val="28"/>
-              </w:rPr>
-              <w:t>:30</w:t>
-            </w:r>
-            <w:r>
-              <w:rPr>
-                <w:sz w:val="28"/>
-                <w:szCs w:val="28"/>
-              </w:rPr>
-              <w:t xml:space="preserve"> </w:t>
-            </w:r>
-            <w:r>
-              <w:rPr>
-                <w:sz w:val="28"/>
-                <w:szCs w:val="28"/>
-              </w:rPr>
-              <w:t>-</w:t>
-            </w:r>
-            <w:r>
-              <w:rPr>
-                <w:sz w:val="28"/>
-                <w:szCs w:val="28"/>
-              </w:rPr>
-              <w:t xml:space="preserve"> </w:t>
-            </w:r>
-            <w:r>
-              <w:rPr>
-                <w:sz w:val="28"/>
-                <w:szCs w:val="28"/>
-              </w:rPr>
-              <w:t>1</w:t>
-            </w:r>
-            <w:r>
-              <w:rPr>
-                <w:sz w:val="28"/>
-                <w:szCs w:val="28"/>
-              </w:rPr>
-              <w:t>2</w:t>
-            </w:r>
-            <w:r>
-              <w:rPr>
-                <w:sz w:val="28"/>
-                <w:szCs w:val="28"/>
-              </w:rPr>
-              <w:t>:20</w:t>
-            </w:r>
-            <w:r>
-              <w:rPr>
-                <w:sz w:val="28"/>
-                <w:szCs w:val="28"/>
-              </w:rPr>
-              <w:t xml:space="preserve"> PM</w:t>
+              <w:t>Hybrid Work released on Fridays</w:t>
             </w:r>
           </w:p>
           <w:p>
@@ -4545,11 +4441,11 @@
           <w:sz w:val="28"/>
         </w:rPr>
       </w:pPr>
-      <w:bookmarkStart w:id="18" w:name="_Toc515994813"/>
-      <w:bookmarkStart w:id="19" w:name="_Toc515994952"/>
-      <w:bookmarkStart w:id="20" w:name="_Toc515995091"/>
-      <w:bookmarkStart w:id="21" w:name="_Toc515995137"/>
-      <w:bookmarkStart w:id="22" w:name="_Toc515996158"/>
+      <w:bookmarkStart w:id="17" w:name="_Toc515994813"/>
+      <w:bookmarkStart w:id="18" w:name="_Toc515994952"/>
+      <w:bookmarkStart w:id="19" w:name="_Toc515995091"/>
+      <w:bookmarkStart w:id="20" w:name="_Toc515995137"/>
+      <w:bookmarkStart w:id="21" w:name="_Toc515996158"/>
       <w:r>
         <w:rPr>
           <w:sz w:val="28"/>
@@ -4565,18 +4461,19 @@
           <w:b/>
         </w:rPr>
       </w:pPr>
-      <w:bookmarkStart w:id="23" w:name="_Toc524353255"/>
-      <w:bookmarkStart w:id="24" w:name="_Toc524353413"/>
-      <w:bookmarkStart w:id="25" w:name="_Toc524358439"/>
-      <w:bookmarkStart w:id="26" w:name="_Toc524358516"/>
-      <w:bookmarkStart w:id="27" w:name="_Toc524358586"/>
-      <w:bookmarkStart w:id="28" w:name="_Toc524358666"/>
+      <w:bookmarkStart w:id="22" w:name="_Toc524353255"/>
+      <w:bookmarkStart w:id="23" w:name="_Toc524353413"/>
+      <w:bookmarkStart w:id="24" w:name="_Toc524358439"/>
+      <w:bookmarkStart w:id="25" w:name="_Toc524358516"/>
+      <w:bookmarkStart w:id="26" w:name="_Toc524358586"/>
+      <w:bookmarkStart w:id="27" w:name="_Toc524358666"/>
       <w:r>
         <w:rPr>
           <w:b/>
         </w:rPr>
         <w:t>Course Outcomes</w:t>
       </w:r>
+      <w:bookmarkEnd w:id="17"/>
       <w:bookmarkEnd w:id="18"/>
       <w:bookmarkEnd w:id="19"/>
       <w:bookmarkEnd w:id="20"/>
@@ -4587,7 +4484,6 @@
       <w:bookmarkEnd w:id="25"/>
       <w:bookmarkEnd w:id="26"/>
       <w:bookmarkEnd w:id="27"/>
-      <w:bookmarkEnd w:id="28"/>
     </w:p>
     <w:p>
       <w:pPr>
@@ -4601,19 +4497,19 @@
           <w:szCs w:val="28"/>
         </w:rPr>
       </w:pPr>
-      <w:bookmarkStart w:id="29" w:name="_Toc515994817"/>
-      <w:bookmarkStart w:id="30" w:name="_Toc515994815"/>
-      <w:bookmarkStart w:id="31" w:name="_Toc509386061"/>
-      <w:bookmarkStart w:id="32" w:name="_Toc510519457"/>
-      <w:bookmarkStart w:id="33" w:name="_Toc510519732"/>
-      <w:bookmarkStart w:id="34" w:name="_Toc513565971"/>
-      <w:bookmarkStart w:id="35" w:name="_Toc513566256"/>
-      <w:bookmarkStart w:id="36" w:name="_Toc513566345"/>
-      <w:bookmarkStart w:id="37" w:name="_Toc515994820"/>
-      <w:bookmarkStart w:id="38" w:name="_Toc515994953"/>
-      <w:bookmarkStart w:id="39" w:name="_Toc515995092"/>
-      <w:bookmarkStart w:id="40" w:name="_Toc515995138"/>
-      <w:bookmarkStart w:id="41" w:name="_Toc515996159"/>
+      <w:bookmarkStart w:id="28" w:name="_Toc515994817"/>
+      <w:bookmarkStart w:id="29" w:name="_Toc515994815"/>
+      <w:bookmarkStart w:id="30" w:name="_Toc509386061"/>
+      <w:bookmarkStart w:id="31" w:name="_Toc510519457"/>
+      <w:bookmarkStart w:id="32" w:name="_Toc510519732"/>
+      <w:bookmarkStart w:id="33" w:name="_Toc513565971"/>
+      <w:bookmarkStart w:id="34" w:name="_Toc513566256"/>
+      <w:bookmarkStart w:id="35" w:name="_Toc513566345"/>
+      <w:bookmarkStart w:id="36" w:name="_Toc515994820"/>
+      <w:bookmarkStart w:id="37" w:name="_Toc515994953"/>
+      <w:bookmarkStart w:id="38" w:name="_Toc515995092"/>
+      <w:bookmarkStart w:id="39" w:name="_Toc515995138"/>
+      <w:bookmarkStart w:id="40" w:name="_Toc515996159"/>
       <w:r>
         <w:rPr>
           <w:sz w:val="24"/>
@@ -4635,7 +4531,7 @@
         </w:rPr>
         <w:t>.</w:t>
       </w:r>
-      <w:bookmarkEnd w:id="29"/>
+      <w:bookmarkEnd w:id="28"/>
     </w:p>
     <w:p>
       <w:pPr>
@@ -4656,7 +4552,7 @@
         </w:rPr>
         <w:t>Identify and use programming language constructs such as sequence, selection, iteration, and procedures.</w:t>
       </w:r>
-      <w:bookmarkEnd w:id="30"/>
+      <w:bookmarkEnd w:id="29"/>
     </w:p>
     <w:p>
       <w:pPr>
@@ -4670,7 +4566,7 @@
           <w:szCs w:val="28"/>
         </w:rPr>
       </w:pPr>
-      <w:bookmarkStart w:id="42" w:name="_Toc515994816"/>
+      <w:bookmarkStart w:id="41" w:name="_Toc515994816"/>
       <w:r>
         <w:rPr>
           <w:sz w:val="24"/>
@@ -4685,7 +4581,7 @@
         </w:rPr>
         <w:t xml:space="preserve"> and explain syntax, semantics, and practical effects of programming statements and procedures.</w:t>
       </w:r>
-      <w:bookmarkEnd w:id="42"/>
+      <w:bookmarkEnd w:id="41"/>
     </w:p>
     <w:p>
       <w:pPr>
@@ -4699,7 +4595,7 @@
           <w:szCs w:val="28"/>
         </w:rPr>
       </w:pPr>
-      <w:bookmarkStart w:id="43" w:name="_Toc515994818"/>
+      <w:bookmarkStart w:id="42" w:name="_Toc515994818"/>
       <w:r>
         <w:rPr>
           <w:sz w:val="24"/>
@@ -4707,7 +4603,7 @@
         </w:rPr>
         <w:t>Recognize and use test cases to verify that solutions meet specifications.</w:t>
       </w:r>
-      <w:bookmarkEnd w:id="43"/>
+      <w:bookmarkEnd w:id="42"/>
     </w:p>
     <w:p>
       <w:pPr>
@@ -4721,7 +4617,8 @@
           <w:szCs w:val="28"/>
         </w:rPr>
       </w:pPr>
-      <w:bookmarkStart w:id="44" w:name="_Toc515994819"/>
+      <w:bookmarkStart w:id="43" w:name="_Toc515994819"/>
+      <w:bookmarkStart w:id="44" w:name="_GoBack"/>
       <w:r>
         <w:rPr>
           <w:sz w:val="24"/>
@@ -4729,7 +4626,7 @@
         </w:rPr>
         <w:t>Examine and compare reasoning, design, and effectiveness of alternative solutions.</w:t>
       </w:r>
-      <w:bookmarkEnd w:id="44"/>
+      <w:bookmarkEnd w:id="43"/>
     </w:p>
     <w:p>
       <w:pPr>
@@ -4745,6 +4642,7 @@
       <w:bookmarkStart w:id="48" w:name="_Toc524358517"/>
       <w:bookmarkStart w:id="49" w:name="_Toc524358587"/>
       <w:bookmarkStart w:id="50" w:name="_Toc524358667"/>
+      <w:bookmarkEnd w:id="44"/>
       <w:r>
         <w:rPr>
           <w:b/>
@@ -4752,6 +4650,7 @@
         <w:lastRenderedPageBreak/>
         <w:t>Prerequisites</w:t>
       </w:r>
+      <w:bookmarkEnd w:id="30"/>
       <w:bookmarkEnd w:id="31"/>
       <w:bookmarkEnd w:id="32"/>
       <w:bookmarkEnd w:id="33"/>
@@ -4762,7 +4661,6 @@
       <w:bookmarkEnd w:id="38"/>
       <w:bookmarkEnd w:id="39"/>
       <w:bookmarkEnd w:id="40"/>
-      <w:bookmarkEnd w:id="41"/>
       <w:bookmarkEnd w:id="45"/>
       <w:bookmarkEnd w:id="46"/>
       <w:bookmarkEnd w:id="47"/>
@@ -7598,10 +7496,10 @@
             <v:path o:extrusionok="f" gradientshapeok="t" o:connecttype="rect"/>
             <o:lock v:ext="edit" aspectratio="t"/>
           </v:shapetype>
-          <v:shape id="_x0000_i1025" type="#_x0000_t75" alt="" style="width:289.9pt;height:210.3pt;mso-width-percent:0;mso-height-percent:0;mso-width-percent:0;mso-height-percent:0" o:ole="">
+          <v:shape id="_x0000_i1025" type="#_x0000_t75" alt="" style="width:290pt;height:210pt;mso-width-percent:0;mso-height-percent:0;mso-width-percent:0;mso-height-percent:0" o:ole="">
             <v:imagedata r:id="rId16" o:title=""/>
           </v:shape>
-          <o:OLEObject Type="Embed" ProgID="Excel.Sheet.8" ShapeID="_x0000_i1025" DrawAspect="Content" ObjectID="_1608067488" r:id="rId17"/>
+          <o:OLEObject Type="Embed" ProgID="Excel.Sheet.8" ShapeID="_x0000_i1025" DrawAspect="Content" ObjectID="_1615656760" r:id="rId17"/>
         </w:object>
       </w:r>
     </w:p>
@@ -15243,6 +15141,7 @@
   <w:style w:type="character" w:default="1" w:styleId="DefaultParagraphFont">
     <w:name w:val="Default Paragraph Font"/>
     <w:uiPriority w:val="1"/>
+    <w:semiHidden/>
     <w:unhideWhenUsed/>
   </w:style>
   <w:style w:type="table" w:default="1" w:styleId="TableNormal">
@@ -16151,7 +16050,7 @@
 </file>
 
 <file path=customXml/itemProps1.xml><?xml version="1.0" encoding="utf-8"?>
-<ds:datastoreItem xmlns:ds="http://schemas.openxmlformats.org/officeDocument/2006/customXml" ds:itemID="{549CEC51-9C46-3F41-A0B2-EB9AD7BED374}">
+<ds:datastoreItem xmlns:ds="http://schemas.openxmlformats.org/officeDocument/2006/customXml" ds:itemID="{B1C0D1F2-5F94-9545-A626-DE8BDAD0F5AE}">
   <ds:schemaRefs>
     <ds:schemaRef ds:uri="http://schemas.openxmlformats.org/officeDocument/2006/bibliography"/>
   </ds:schemaRefs>

</xml_diff>

<commit_message>
Syllabus updates and photo roster work
</commit_message>
<xml_diff>
--- a/121/CS 121 Syllabus.docx
+++ b/121/CS 121 Syllabus.docx
@@ -7420,7 +7420,25 @@
                 <w:sz w:val="28"/>
                 <w:szCs w:val="28"/>
               </w:rPr>
-              <w:t>110 pts</w:t>
+              <w:t>11</w:t>
+            </w:r>
+            <w:r>
+              <w:rPr>
+                <w:b/>
+                <w:bCs/>
+                <w:sz w:val="28"/>
+                <w:szCs w:val="28"/>
+              </w:rPr>
+              <w:t>0</w:t>
+            </w:r>
+            <w:r>
+              <w:rPr>
+                <w:b/>
+                <w:bCs/>
+                <w:sz w:val="28"/>
+                <w:szCs w:val="28"/>
+              </w:rPr>
+              <w:t xml:space="preserve"> pts</w:t>
             </w:r>
           </w:p>
         </w:tc>
@@ -7915,7 +7933,7 @@
           <v:shape id="_x0000_i1025" type="#_x0000_t75" alt="" style="width:282.75pt;height:218.25pt" o:ole="">
             <v:imagedata r:id="rId17" o:title=""/>
           </v:shape>
-          <o:OLEObject Type="Embed" ProgID="Excel.Sheet.8" ShapeID="_x0000_i1025" DrawAspect="Content" ObjectID="_1725875065" r:id="rId18"/>
+          <o:OLEObject Type="Embed" ProgID="Excel.Sheet.8" ShapeID="_x0000_i1025" DrawAspect="Content" ObjectID="_1725981582" r:id="rId18"/>
         </w:object>
       </w:r>
     </w:p>

</xml_diff>

<commit_message>
Syllabi template updates - DEIA and Expectations
</commit_message>
<xml_diff>
--- a/121/CS 121 Syllabus.docx
+++ b/121/CS 121 Syllabus.docx
@@ -57,6 +57,12 @@
                         <w:txbxContent>
                           <w:sdt>
                             <w:sdtPr>
+                              <w:rPr>
+                                <w:smallCaps w:val="0"/>
+                                <w:spacing w:val="0"/>
+                                <w:sz w:val="20"/>
+                                <w:szCs w:val="20"/>
+                              </w:rPr>
                               <w:id w:val="-1122379098"/>
                               <w:docPartObj>
                                 <w:docPartGallery w:val="Table of Contents"/>
@@ -67,11 +73,7 @@
                               <w:rPr>
                                 <w:b/>
                                 <w:bCs/>
-                                <w:smallCaps w:val="0"/>
-                                <w:noProof/>
-                                <w:spacing w:val="0"/>
-                                <w:sz w:val="20"/>
-                                <w:szCs w:val="20"/>
+                                <w:noProof/>
                               </w:rPr>
                             </w:sdtEndPr>
                             <w:sdtContent>
@@ -301,7 +303,7 @@
                                       <w:noProof/>
                                       <w:webHidden/>
                                     </w:rPr>
-                                    <w:t>2</w:t>
+                                    <w:t>1</w:t>
                                   </w:r>
                                   <w:r>
                                     <w:rPr>
@@ -1990,6 +1992,12 @@
                   <w:txbxContent>
                     <w:sdt>
                       <w:sdtPr>
+                        <w:rPr>
+                          <w:smallCaps w:val="0"/>
+                          <w:spacing w:val="0"/>
+                          <w:sz w:val="20"/>
+                          <w:szCs w:val="20"/>
+                        </w:rPr>
                         <w:id w:val="-1122379098"/>
                         <w:docPartObj>
                           <w:docPartGallery w:val="Table of Contents"/>
@@ -2000,11 +2008,7 @@
                         <w:rPr>
                           <w:b/>
                           <w:bCs/>
-                          <w:smallCaps w:val="0"/>
                           <w:noProof/>
-                          <w:spacing w:val="0"/>
-                          <w:sz w:val="20"/>
-                          <w:szCs w:val="20"/>
                         </w:rPr>
                       </w:sdtEndPr>
                       <w:sdtContent>
@@ -2234,7 +2238,7 @@
                                 <w:noProof/>
                                 <w:webHidden/>
                               </w:rPr>
-                              <w:t>2</w:t>
+                              <w:t>1</w:t>
                             </w:r>
                             <w:r>
                               <w:rPr>
@@ -3931,7 +3935,7 @@
           <w:rFonts w:ascii="Andale Mono" w:hAnsi="Andale Mono"/>
           <w:b/>
         </w:rPr>
-        <w:t>Winter</w:t>
+        <w:t>Fall</w:t>
       </w:r>
       <w:r>
         <w:rPr>
@@ -3959,8 +3963,17 @@
           <w:rFonts w:ascii="Andale Mono" w:hAnsi="Andale Mono"/>
           <w:b/>
         </w:rPr>
-        <w:t xml:space="preserve"> – Late Start, 8-week, Hybrid section</w:t>
-      </w:r>
+        <w:t xml:space="preserve"> – Late Start, 8-week, Hybrid </w:t>
+      </w:r>
+      <w:proofErr w:type="gramStart"/>
+      <w:r>
+        <w:rPr>
+          <w:rFonts w:ascii="Andale Mono" w:hAnsi="Andale Mono"/>
+          <w:b/>
+        </w:rPr>
+        <w:t>section</w:t>
+      </w:r>
+      <w:proofErr w:type="gramEnd"/>
     </w:p>
     <w:p>
       <w:pPr>
@@ -4270,69 +4283,6 @@
           </w:tcPr>
           <w:p>
             <w:pPr>
-              <w:pStyle w:val="ListParagraph"/>
-              <w:numPr>
-                <w:ilvl w:val="0"/>
-                <w:numId w:val="41"/>
-              </w:numPr>
-              <w:spacing w:after="0"/>
-              <w:jc w:val="left"/>
-              <w:rPr>
-                <w:sz w:val="24"/>
-                <w:szCs w:val="24"/>
-              </w:rPr>
-            </w:pPr>
-            <w:r>
-              <w:rPr>
-                <w:sz w:val="24"/>
-                <w:szCs w:val="24"/>
-              </w:rPr>
-              <w:t>Tue 10:30-noon (in-person)</w:t>
-            </w:r>
-          </w:p>
-          <w:p>
-            <w:pPr>
-              <w:pStyle w:val="ListParagraph"/>
-              <w:spacing w:after="0"/>
-              <w:jc w:val="left"/>
-              <w:rPr>
-                <w:sz w:val="24"/>
-                <w:szCs w:val="24"/>
-              </w:rPr>
-            </w:pPr>
-            <w:r>
-              <w:rPr>
-                <w:sz w:val="24"/>
-                <w:szCs w:val="24"/>
-              </w:rPr>
-              <w:t>Crystal’s Office: 2813</w:t>
-            </w:r>
-          </w:p>
-          <w:p>
-            <w:pPr>
-              <w:pStyle w:val="ListParagraph"/>
-              <w:numPr>
-                <w:ilvl w:val="0"/>
-                <w:numId w:val="41"/>
-              </w:numPr>
-              <w:spacing w:after="0"/>
-              <w:jc w:val="left"/>
-              <w:rPr>
-                <w:sz w:val="24"/>
-                <w:szCs w:val="24"/>
-              </w:rPr>
-            </w:pPr>
-            <w:r>
-              <w:rPr>
-                <w:sz w:val="24"/>
-                <w:szCs w:val="24"/>
-              </w:rPr>
-              <w:t>Wed 2:15-3:15pm (online)</w:t>
-            </w:r>
-          </w:p>
-          <w:p>
-            <w:pPr>
-              <w:pStyle w:val="ListParagraph"/>
               <w:spacing w:after="0"/>
               <w:jc w:val="left"/>
               <w:rPr>
@@ -4347,7 +4297,7 @@
                   <w:sz w:val="24"/>
                   <w:szCs w:val="24"/>
                 </w:rPr>
-                <w:t>http://gather.hellohess.com</w:t>
+                <w:t>http://bookme.hellohess.com</w:t>
               </w:r>
             </w:hyperlink>
             <w:r>
@@ -4362,25 +4312,11 @@
                 <w:sz w:val="24"/>
                 <w:szCs w:val="24"/>
               </w:rPr>
-              <w:t xml:space="preserve">pw: </w:t>
+              <w:t xml:space="preserve"> </w:t>
             </w:r>
-            <w:proofErr w:type="spellStart"/>
-            <w:r>
-              <w:rPr>
-                <w:sz w:val="24"/>
-                <w:szCs w:val="24"/>
-              </w:rPr>
-              <w:t>hellocs</w:t>
-            </w:r>
-            <w:proofErr w:type="spellEnd"/>
           </w:p>
           <w:p>
             <w:pPr>
-              <w:pStyle w:val="ListParagraph"/>
-              <w:numPr>
-                <w:ilvl w:val="0"/>
-                <w:numId w:val="41"/>
-              </w:numPr>
               <w:spacing w:after="0"/>
               <w:jc w:val="left"/>
               <w:rPr>
@@ -4393,12 +4329,11 @@
                 <w:sz w:val="24"/>
                 <w:szCs w:val="24"/>
               </w:rPr>
-              <w:t xml:space="preserve">Sat 10-11:30 AM (online) </w:t>
+              <w:t>Mondays 11 AM - 12:30 PM (online)</w:t>
             </w:r>
           </w:p>
           <w:p>
             <w:pPr>
-              <w:pStyle w:val="ListParagraph"/>
               <w:spacing w:after="0"/>
               <w:jc w:val="left"/>
               <w:rPr>
@@ -4406,39 +4341,47 @@
                 <w:szCs w:val="24"/>
               </w:rPr>
             </w:pPr>
-            <w:hyperlink r:id="rId8" w:history="1">
-              <w:r>
-                <w:rPr>
-                  <w:rStyle w:val="Hyperlink"/>
-                  <w:sz w:val="24"/>
-                  <w:szCs w:val="24"/>
-                </w:rPr>
-                <w:t>http://gather.hellohess.com</w:t>
-              </w:r>
-            </w:hyperlink>
             <w:r>
               <w:rPr>
                 <w:sz w:val="24"/>
                 <w:szCs w:val="24"/>
               </w:rPr>
-              <w:t xml:space="preserve"> </w:t>
+              <w:t>Wednesdays 2 PM - 2:45 PM (on campus, 1308)</w:t>
             </w:r>
+          </w:p>
+          <w:p>
+            <w:pPr>
+              <w:spacing w:after="0"/>
+              <w:jc w:val="left"/>
+              <w:rPr>
+                <w:sz w:val="24"/>
+                <w:szCs w:val="24"/>
+              </w:rPr>
+            </w:pPr>
             <w:r>
               <w:rPr>
                 <w:sz w:val="24"/>
                 <w:szCs w:val="24"/>
               </w:rPr>
-              <w:t xml:space="preserve">pw: </w:t>
+              <w:t>Thursdays 2:30 PM - 3:00 PM (on campus, 1308)</w:t>
             </w:r>
-            <w:proofErr w:type="spellStart"/>
+          </w:p>
+          <w:p>
+            <w:pPr>
+              <w:spacing w:after="0"/>
+              <w:jc w:val="left"/>
+              <w:rPr>
+                <w:sz w:val="24"/>
+                <w:szCs w:val="24"/>
+              </w:rPr>
+            </w:pPr>
             <w:r>
               <w:rPr>
                 <w:sz w:val="24"/>
                 <w:szCs w:val="24"/>
               </w:rPr>
-              <w:t>hellocs</w:t>
+              <w:t>Fridays 11 AM - 12:30 PM (online)</w:t>
             </w:r>
-            <w:proofErr w:type="spellEnd"/>
           </w:p>
         </w:tc>
       </w:tr>
@@ -4894,7 +4837,6 @@
         <w:rPr>
           <w:b/>
         </w:rPr>
-        <w:lastRenderedPageBreak/>
         <w:t>Prerequisites</w:t>
       </w:r>
       <w:bookmarkEnd w:id="40"/>
@@ -4932,6 +4874,7 @@
           <w:sz w:val="28"/>
           <w:szCs w:val="28"/>
         </w:rPr>
+        <w:lastRenderedPageBreak/>
         <w:t>Placement into ENGL&amp; 101, and MATH 099 with grade of 2.0 or better, or instructor permission.</w:t>
       </w:r>
     </w:p>
@@ -4958,13 +4901,13 @@
       <w:bookmarkStart w:id="77" w:name="_Toc115262107"/>
       <w:bookmarkStart w:id="78" w:name="_Toc115262167"/>
       <w:bookmarkStart w:id="79" w:name="_Toc123138168"/>
-      <w:bookmarkStart w:id="80" w:name="_Toc513565972"/>
-      <w:bookmarkStart w:id="81" w:name="_Toc513566257"/>
-      <w:bookmarkStart w:id="82" w:name="_Toc513566346"/>
-      <w:bookmarkStart w:id="83" w:name="_Toc509386062"/>
-      <w:bookmarkStart w:id="84" w:name="_Toc510519458"/>
-      <w:bookmarkStart w:id="85" w:name="_Toc510519733"/>
-      <w:bookmarkStart w:id="86" w:name="_Toc127028450"/>
+      <w:bookmarkStart w:id="80" w:name="_Toc127028450"/>
+      <w:bookmarkStart w:id="81" w:name="_Toc513565972"/>
+      <w:bookmarkStart w:id="82" w:name="_Toc513566257"/>
+      <w:bookmarkStart w:id="83" w:name="_Toc513566346"/>
+      <w:bookmarkStart w:id="84" w:name="_Toc509386062"/>
+      <w:bookmarkStart w:id="85" w:name="_Toc510519458"/>
+      <w:bookmarkStart w:id="86" w:name="_Toc510519733"/>
       <w:r>
         <w:rPr>
           <w:b/>
@@ -4986,7 +4929,7 @@
       <w:bookmarkEnd w:id="77"/>
       <w:bookmarkEnd w:id="78"/>
       <w:bookmarkEnd w:id="79"/>
-      <w:bookmarkEnd w:id="86"/>
+      <w:bookmarkEnd w:id="80"/>
     </w:p>
     <w:p>
       <w:pPr>
@@ -5009,7 +4952,7 @@
         </w:rPr>
         <w:t xml:space="preserve">. We will code “in the cloud” using </w:t>
       </w:r>
-      <w:hyperlink r:id="rId9" w:history="1">
+      <w:hyperlink r:id="rId8" w:history="1">
         <w:r>
           <w:rPr>
             <w:rStyle w:val="Hyperlink"/>
@@ -5026,7 +4969,7 @@
         </w:rPr>
         <w:t xml:space="preserve"> and our course text is also “in the cloud” at </w:t>
       </w:r>
-      <w:hyperlink r:id="rId10" w:history="1">
+      <w:hyperlink r:id="rId9" w:history="1">
         <w:r>
           <w:rPr>
             <w:rStyle w:val="Hyperlink"/>
@@ -5777,9 +5720,9 @@
         <w:lastRenderedPageBreak/>
         <w:t>Required Materials</w:t>
       </w:r>
-      <w:bookmarkEnd w:id="80"/>
       <w:bookmarkEnd w:id="81"/>
       <w:bookmarkEnd w:id="82"/>
+      <w:bookmarkEnd w:id="83"/>
       <w:bookmarkEnd w:id="87"/>
       <w:bookmarkEnd w:id="88"/>
       <w:bookmarkEnd w:id="89"/>
@@ -5829,9 +5772,9 @@
         </w:rPr>
         <w:t>Software</w:t>
       </w:r>
-      <w:bookmarkEnd w:id="83"/>
       <w:bookmarkEnd w:id="84"/>
       <w:bookmarkEnd w:id="85"/>
+      <w:bookmarkEnd w:id="86"/>
       <w:bookmarkEnd w:id="103"/>
       <w:bookmarkEnd w:id="104"/>
       <w:bookmarkEnd w:id="105"/>
@@ -5864,7 +5807,7 @@
           <w:szCs w:val="28"/>
         </w:rPr>
       </w:pPr>
-      <w:hyperlink r:id="rId11" w:history="1">
+      <w:hyperlink r:id="rId10" w:history="1">
         <w:r>
           <w:rPr>
             <w:rStyle w:val="Hyperlink"/>
@@ -5967,7 +5910,7 @@
           <w:szCs w:val="28"/>
         </w:rPr>
       </w:pPr>
-      <w:hyperlink r:id="rId12" w:history="1">
+      <w:hyperlink r:id="rId11" w:history="1">
         <w:r>
           <w:rPr>
             <w:rStyle w:val="Hyperlink"/>
@@ -6018,10 +5961,10 @@
       <w:bookmarkStart w:id="159" w:name="_Toc115262111"/>
       <w:bookmarkStart w:id="160" w:name="_Toc115262171"/>
       <w:bookmarkStart w:id="161" w:name="_Toc123138172"/>
-      <w:bookmarkStart w:id="162" w:name="_Toc509386064"/>
-      <w:bookmarkStart w:id="163" w:name="_Toc510519460"/>
-      <w:bookmarkStart w:id="164" w:name="_Toc510519735"/>
-      <w:bookmarkStart w:id="165" w:name="_Toc127028454"/>
+      <w:bookmarkStart w:id="162" w:name="_Toc127028454"/>
+      <w:bookmarkStart w:id="163" w:name="_Toc509386064"/>
+      <w:bookmarkStart w:id="164" w:name="_Toc510519460"/>
+      <w:bookmarkStart w:id="165" w:name="_Toc510519735"/>
       <w:r>
         <w:rPr>
           <w:b/>
@@ -6052,7 +5995,7 @@
       <w:bookmarkEnd w:id="159"/>
       <w:bookmarkEnd w:id="160"/>
       <w:bookmarkEnd w:id="161"/>
-      <w:bookmarkEnd w:id="165"/>
+      <w:bookmarkEnd w:id="162"/>
     </w:p>
     <w:p>
       <w:pPr>
@@ -6209,7 +6152,7 @@
         </w:rPr>
         <w:t xml:space="preserve">e-Learning at </w:t>
       </w:r>
-      <w:hyperlink r:id="rId13" w:history="1">
+      <w:hyperlink r:id="rId12" w:history="1">
         <w:r>
           <w:rPr>
             <w:rStyle w:val="Hyperlink"/>
@@ -6247,7 +6190,7 @@
         </w:rPr>
         <w:t xml:space="preserve"> </w:t>
       </w:r>
-      <w:hyperlink r:id="rId14" w:history="1">
+      <w:hyperlink r:id="rId13" w:history="1">
         <w:r>
           <w:rPr>
             <w:rStyle w:val="Hyperlink"/>
@@ -6272,7 +6215,7 @@
         </w:rPr>
         <w:t xml:space="preserve"> basic computing support is also available on campus at the </w:t>
       </w:r>
-      <w:hyperlink r:id="rId15" w:history="1">
+      <w:hyperlink r:id="rId14" w:history="1">
         <w:r>
           <w:rPr>
             <w:rStyle w:val="Hyperlink"/>
@@ -6319,7 +6262,7 @@
         </w:rPr>
         <w:t xml:space="preserve"> </w:t>
       </w:r>
-      <w:hyperlink r:id="rId16" w:history="1">
+      <w:hyperlink r:id="rId15" w:history="1">
         <w:r>
           <w:rPr>
             <w:rStyle w:val="Hyperlink"/>
@@ -6437,7 +6380,7 @@
         </w:rPr>
         <w:t xml:space="preserve">More Information: </w:t>
       </w:r>
-      <w:hyperlink r:id="rId17" w:history="1">
+      <w:hyperlink r:id="rId16" w:history="1">
         <w:r>
           <w:rPr>
             <w:rStyle w:val="Hyperlink"/>
@@ -6511,9 +6454,9 @@
         <w:lastRenderedPageBreak/>
         <w:t xml:space="preserve">Grading </w:t>
       </w:r>
-      <w:bookmarkEnd w:id="162"/>
       <w:bookmarkEnd w:id="163"/>
       <w:bookmarkEnd w:id="164"/>
+      <w:bookmarkEnd w:id="165"/>
       <w:r>
         <w:rPr>
           <w:b/>
@@ -8097,9 +8040,9 @@
             <o:lock v:ext="edit" aspectratio="t"/>
           </v:shapetype>
           <v:shape id="_x0000_i1025" type="#_x0000_t75" alt="" style="width:283pt;height:218.5pt" o:ole="">
-            <v:imagedata r:id="rId18" o:title=""/>
+            <v:imagedata r:id="rId17" o:title=""/>
           </v:shape>
-          <o:OLEObject Type="Embed" ProgID="Excel.Sheet.8" ShapeID="_x0000_i1025" DrawAspect="Content" ObjectID="_1737641200" r:id="rId19"/>
+          <o:OLEObject Type="Embed" ProgID="Excel.Sheet.8" ShapeID="_x0000_i1025" DrawAspect="Content" ObjectID="_1756914973" r:id="rId18"/>
         </w:object>
       </w:r>
     </w:p>
@@ -8287,7 +8230,7 @@
         </w:rPr>
         <w:t xml:space="preserve">: </w:t>
       </w:r>
-      <w:hyperlink r:id="rId20" w:history="1">
+      <w:hyperlink r:id="rId19" w:history="1">
         <w:r>
           <w:rPr>
             <w:rStyle w:val="Hyperlink"/>
@@ -8427,7 +8370,14 @@
           <w:sz w:val="28"/>
           <w:szCs w:val="28"/>
         </w:rPr>
-        <w:t>: You are expected to complete all pre-work and homework before class starts so that you are ready to be engaged in conversations and activities.</w:t>
+        <w:t>: You are expected to complete pre-work and homework before class starts so that you are ready to be engaged in conversations and activities.</w:t>
+      </w:r>
+      <w:r>
+        <w:rPr>
+          <w:sz w:val="28"/>
+          <w:szCs w:val="28"/>
+        </w:rPr>
+        <w:t xml:space="preserve"> We learn to code by coding—so put your finger muscles to work!</w:t>
       </w:r>
     </w:p>
     <w:p>
@@ -8456,7 +8406,28 @@
           <w:sz w:val="28"/>
           <w:szCs w:val="28"/>
         </w:rPr>
-        <w:t>: You are expected to be an active contributor in class. This means both asking questions and helping others.</w:t>
+        <w:t xml:space="preserve">: You are expected to be </w:t>
+      </w:r>
+      <w:r>
+        <w:rPr>
+          <w:sz w:val="28"/>
+          <w:szCs w:val="28"/>
+        </w:rPr>
+        <w:t>actively engaged in your learning in class and online</w:t>
+      </w:r>
+      <w:r>
+        <w:rPr>
+          <w:sz w:val="28"/>
+          <w:szCs w:val="28"/>
+        </w:rPr>
+        <w:t>. This means both asking questions and helping others.</w:t>
+      </w:r>
+      <w:r>
+        <w:rPr>
+          <w:sz w:val="28"/>
+          <w:szCs w:val="28"/>
+        </w:rPr>
+        <w:t xml:space="preserve"> It also means utilizing the tools that enhance your ability to learn while avoiding the temptations and tools that hinder learning. When in doubt, don’t hesitate to reach out to the instructor to strategize how you will learn this material best!</w:t>
       </w:r>
     </w:p>
     <w:p>
@@ -8654,7 +8625,15 @@
           <w:sz w:val="28"/>
           <w:szCs w:val="28"/>
         </w:rPr>
-        <w:t xml:space="preserve">, I strive to provide multiple ways of student engagement, a variety of representation in the material, and multiple ways of expressing learning. I also strive to honor accommodation needs (documented or undocumented) due to visible or invisible differences as well as </w:t>
+        <w:t xml:space="preserve">, I strive to provide multiple ways of student engagement, a variety of representation in the material, and multiple ways of </w:t>
+      </w:r>
+      <w:r>
+        <w:rPr>
+          <w:sz w:val="28"/>
+          <w:szCs w:val="28"/>
+        </w:rPr>
+        <w:lastRenderedPageBreak/>
+        <w:t xml:space="preserve">expressing learning. I also strive to honor accommodation needs (documented or undocumented) due to visible or invisible differences as well as </w:t>
       </w:r>
       <w:r>
         <w:rPr>
@@ -8683,7 +8662,6 @@
           <w:sz w:val="28"/>
           <w:szCs w:val="28"/>
         </w:rPr>
-        <w:lastRenderedPageBreak/>
         <w:t>W</w:t>
       </w:r>
       <w:r>
@@ -8820,7 +8798,7 @@
                 <w:color w:val="2D3B45"/>
               </w:rPr>
             </w:pPr>
-            <w:hyperlink r:id="rId21" w:tgtFrame="_blank" w:tooltip="How do I change my preferred name?" w:history="1">
+            <w:hyperlink r:id="rId20" w:tgtFrame="_blank" w:tooltip="How do I change my preferred name?" w:history="1">
               <w:r>
                 <w:rPr>
                   <w:rStyle w:val="Hyperlink"/>
@@ -8845,7 +8823,7 @@
                 <w:color w:val="2D3B45"/>
               </w:rPr>
             </w:pPr>
-            <w:hyperlink r:id="rId22" w:tgtFrame="_blank" w:tooltip="Where are the gender neutral restrooms?" w:history="1">
+            <w:hyperlink r:id="rId21" w:tgtFrame="_blank" w:tooltip="Where are the gender neutral restrooms?" w:history="1">
               <w:r>
                 <w:rPr>
                   <w:rStyle w:val="Hyperlink"/>
@@ -8910,7 +8888,7 @@
                 <w:color w:val="2D3B45"/>
               </w:rPr>
             </w:pPr>
-            <w:hyperlink r:id="rId23" w:tgtFrame="_blank" w:tooltip="Where can I find information on scholarships or financial aid?" w:history="1">
+            <w:hyperlink r:id="rId22" w:tgtFrame="_blank" w:tooltip="Where can I find information on scholarships or financial aid?" w:history="1">
               <w:r>
                 <w:rPr>
                   <w:rStyle w:val="Hyperlink"/>
@@ -8935,7 +8913,7 @@
                 <w:color w:val="2D3B45"/>
               </w:rPr>
             </w:pPr>
-            <w:hyperlink r:id="rId24" w:tgtFrame="_blank" w:history="1">
+            <w:hyperlink r:id="rId23" w:tgtFrame="_blank" w:history="1">
               <w:r>
                 <w:rPr>
                   <w:rStyle w:val="Hyperlink"/>
@@ -8960,7 +8938,7 @@
                 <w:color w:val="2D3B45"/>
               </w:rPr>
             </w:pPr>
-            <w:hyperlink r:id="rId25" w:tgtFrame="_blank" w:history="1">
+            <w:hyperlink r:id="rId24" w:tgtFrame="_blank" w:history="1">
               <w:r>
                 <w:rPr>
                   <w:rStyle w:val="Hyperlink"/>
@@ -9014,7 +8992,7 @@
                 <w:color w:val="2D3B45"/>
               </w:rPr>
             </w:pPr>
-            <w:hyperlink r:id="rId26" w:tgtFrame="_blank" w:history="1">
+            <w:hyperlink r:id="rId25" w:tgtFrame="_blank" w:history="1">
               <w:r>
                 <w:rPr>
                   <w:rStyle w:val="Hyperlink"/>
@@ -9063,7 +9041,7 @@
                 <w:color w:val="2D3B45"/>
               </w:rPr>
             </w:pPr>
-            <w:hyperlink r:id="rId27" w:tgtFrame="_blank" w:history="1">
+            <w:hyperlink r:id="rId26" w:tgtFrame="_blank" w:history="1">
               <w:r>
                 <w:rPr>
                   <w:rStyle w:val="Hyperlink"/>
@@ -9088,7 +9066,7 @@
                 <w:color w:val="2D3B45"/>
               </w:rPr>
             </w:pPr>
-            <w:hyperlink r:id="rId28" w:tgtFrame="_blank" w:history="1">
+            <w:hyperlink r:id="rId27" w:tgtFrame="_blank" w:history="1">
               <w:r>
                 <w:rPr>
                   <w:rStyle w:val="Hyperlink"/>
@@ -9113,7 +9091,7 @@
                 <w:color w:val="2D3B45"/>
               </w:rPr>
             </w:pPr>
-            <w:hyperlink r:id="rId29" w:tgtFrame="_blank" w:history="1">
+            <w:hyperlink r:id="rId28" w:tgtFrame="_blank" w:history="1">
               <w:r>
                 <w:rPr>
                   <w:rStyle w:val="Hyperlink"/>
@@ -9138,7 +9116,7 @@
                 <w:color w:val="2D3B45"/>
               </w:rPr>
             </w:pPr>
-            <w:hyperlink r:id="rId30" w:tgtFrame="_blank" w:history="1">
+            <w:hyperlink r:id="rId29" w:tgtFrame="_blank" w:history="1">
               <w:r>
                 <w:rPr>
                   <w:rStyle w:val="Hyperlink"/>
@@ -9163,7 +9141,7 @@
                 <w:color w:val="2D3B45"/>
               </w:rPr>
             </w:pPr>
-            <w:hyperlink r:id="rId31" w:tgtFrame="_blank" w:history="1">
+            <w:hyperlink r:id="rId30" w:tgtFrame="_blank" w:history="1">
               <w:r>
                 <w:rPr>
                   <w:rStyle w:val="Hyperlink"/>
@@ -9188,7 +9166,7 @@
                 <w:szCs w:val="28"/>
               </w:rPr>
             </w:pPr>
-            <w:hyperlink r:id="rId32" w:tgtFrame="_blank" w:history="1">
+            <w:hyperlink r:id="rId31" w:tgtFrame="_blank" w:history="1">
               <w:r>
                 <w:rPr>
                   <w:rStyle w:val="Hyperlink"/>
@@ -9217,17 +9195,17 @@
       <w:bookmarkStart w:id="274" w:name="_Toc515995103"/>
       <w:bookmarkStart w:id="275" w:name="_Toc515995149"/>
       <w:bookmarkStart w:id="276" w:name="_Toc515996170"/>
-      <w:bookmarkStart w:id="277" w:name="_Toc509386067"/>
-      <w:bookmarkStart w:id="278" w:name="_Toc524353268"/>
-      <w:bookmarkStart w:id="279" w:name="_Toc524353426"/>
-      <w:bookmarkStart w:id="280" w:name="_Toc524358452"/>
-      <w:bookmarkStart w:id="281" w:name="_Toc524358530"/>
-      <w:bookmarkStart w:id="282" w:name="_Toc524358600"/>
-      <w:bookmarkStart w:id="283" w:name="_Toc524358680"/>
-      <w:bookmarkStart w:id="284" w:name="_Toc114669840"/>
-      <w:bookmarkStart w:id="285" w:name="_Toc115262120"/>
-      <w:bookmarkStart w:id="286" w:name="_Toc115262180"/>
-      <w:bookmarkStart w:id="287" w:name="_Toc123138181"/>
+      <w:bookmarkStart w:id="277" w:name="_Toc524353268"/>
+      <w:bookmarkStart w:id="278" w:name="_Toc524353426"/>
+      <w:bookmarkStart w:id="279" w:name="_Toc524358452"/>
+      <w:bookmarkStart w:id="280" w:name="_Toc524358530"/>
+      <w:bookmarkStart w:id="281" w:name="_Toc524358600"/>
+      <w:bookmarkStart w:id="282" w:name="_Toc524358680"/>
+      <w:bookmarkStart w:id="283" w:name="_Toc114669840"/>
+      <w:bookmarkStart w:id="284" w:name="_Toc115262120"/>
+      <w:bookmarkStart w:id="285" w:name="_Toc115262180"/>
+      <w:bookmarkStart w:id="286" w:name="_Toc123138181"/>
+      <w:bookmarkStart w:id="287" w:name="_Toc509386067"/>
       <w:bookmarkEnd w:id="259"/>
       <w:bookmarkEnd w:id="260"/>
       <w:bookmarkEnd w:id="261"/>
@@ -9410,7 +9388,7 @@
         </w:rPr>
         <w:t xml:space="preserve">No really, this is actually </w:t>
       </w:r>
-      <w:hyperlink r:id="rId33" w:history="1">
+      <w:hyperlink r:id="rId32" w:history="1">
         <w:r>
           <w:rPr>
             <w:rStyle w:val="Hyperlink"/>
@@ -9501,11 +9479,12 @@
     </w:p>
     <w:p>
       <w:pPr>
-        <w:rPr>
-          <w:b/>
-          <w:bCs/>
-          <w:smallCaps/>
-          <w:spacing w:val="5"/>
+        <w:numPr>
+          <w:ilvl w:val="0"/>
+          <w:numId w:val="6"/>
+        </w:numPr>
+        <w:spacing w:after="120" w:line="240" w:lineRule="auto"/>
+        <w:rPr>
           <w:sz w:val="28"/>
           <w:szCs w:val="28"/>
         </w:rPr>
@@ -9560,6 +9539,7 @@
       <w:bookmarkEnd w:id="274"/>
       <w:bookmarkEnd w:id="275"/>
       <w:bookmarkEnd w:id="276"/>
+      <w:bookmarkEnd w:id="277"/>
       <w:bookmarkEnd w:id="278"/>
       <w:bookmarkEnd w:id="279"/>
       <w:bookmarkEnd w:id="280"/>
@@ -9569,7 +9549,6 @@
       <w:bookmarkEnd w:id="284"/>
       <w:bookmarkEnd w:id="285"/>
       <w:bookmarkEnd w:id="286"/>
-      <w:bookmarkEnd w:id="287"/>
       <w:bookmarkEnd w:id="299"/>
     </w:p>
     <w:p>
@@ -9991,7 +9970,7 @@
       <w:bookmarkStart w:id="314" w:name="_Toc115262181"/>
       <w:bookmarkStart w:id="315" w:name="_Toc123138182"/>
       <w:bookmarkStart w:id="316" w:name="_Toc127028464"/>
-      <w:bookmarkEnd w:id="277"/>
+      <w:bookmarkEnd w:id="287"/>
       <w:r>
         <w:rPr>
           <w:b/>
@@ -10041,17 +10020,17 @@
       <w:bookmarkStart w:id="332" w:name="_Toc115262122"/>
       <w:bookmarkStart w:id="333" w:name="_Toc115262182"/>
       <w:bookmarkStart w:id="334" w:name="_Toc123138183"/>
-      <w:bookmarkStart w:id="335" w:name="_Toc509386068"/>
-      <w:bookmarkStart w:id="336" w:name="_Toc510519465"/>
-      <w:bookmarkStart w:id="337" w:name="_Toc510519740"/>
-      <w:bookmarkStart w:id="338" w:name="_Toc513565983"/>
-      <w:bookmarkStart w:id="339" w:name="_Toc513566268"/>
-      <w:bookmarkStart w:id="340" w:name="_Toc513566357"/>
-      <w:bookmarkStart w:id="341" w:name="_Toc515994833"/>
-      <w:bookmarkStart w:id="342" w:name="_Toc515994966"/>
-      <w:bookmarkStart w:id="343" w:name="_Toc515995105"/>
-      <w:bookmarkStart w:id="344" w:name="_Toc515995151"/>
-      <w:bookmarkStart w:id="345" w:name="_Toc127028465"/>
+      <w:bookmarkStart w:id="335" w:name="_Toc127028465"/>
+      <w:bookmarkStart w:id="336" w:name="_Toc509386068"/>
+      <w:bookmarkStart w:id="337" w:name="_Toc510519465"/>
+      <w:bookmarkStart w:id="338" w:name="_Toc510519740"/>
+      <w:bookmarkStart w:id="339" w:name="_Toc513565983"/>
+      <w:bookmarkStart w:id="340" w:name="_Toc513566268"/>
+      <w:bookmarkStart w:id="341" w:name="_Toc513566357"/>
+      <w:bookmarkStart w:id="342" w:name="_Toc515994833"/>
+      <w:bookmarkStart w:id="343" w:name="_Toc515994966"/>
+      <w:bookmarkStart w:id="344" w:name="_Toc515995105"/>
+      <w:bookmarkStart w:id="345" w:name="_Toc515995151"/>
       <w:r>
         <w:rPr>
           <w:b/>
@@ -10076,7 +10055,7 @@
       <w:bookmarkEnd w:id="332"/>
       <w:bookmarkEnd w:id="333"/>
       <w:bookmarkEnd w:id="334"/>
-      <w:bookmarkEnd w:id="345"/>
+      <w:bookmarkEnd w:id="335"/>
     </w:p>
     <w:p>
       <w:pPr>
@@ -10155,7 +10134,7 @@
         </w:rPr>
         <w:t xml:space="preserve">You can read Shoreline’s </w:t>
       </w:r>
-      <w:hyperlink r:id="rId34" w:history="1">
+      <w:hyperlink r:id="rId33" w:history="1">
         <w:r>
           <w:rPr>
             <w:rStyle w:val="Hyperlink"/>
@@ -10183,7 +10162,6 @@
       <w:bookmarkStart w:id="348" w:name="_Toc115262183"/>
       <w:bookmarkStart w:id="349" w:name="_Toc123138184"/>
       <w:bookmarkStart w:id="350" w:name="_Toc127028466"/>
-      <w:bookmarkEnd w:id="335"/>
       <w:bookmarkEnd w:id="336"/>
       <w:bookmarkEnd w:id="337"/>
       <w:bookmarkEnd w:id="338"/>
@@ -10193,6 +10171,7 @@
       <w:bookmarkEnd w:id="342"/>
       <w:bookmarkEnd w:id="343"/>
       <w:bookmarkEnd w:id="344"/>
+      <w:bookmarkEnd w:id="345"/>
       <w:r>
         <w:rPr>
           <w:b/>
@@ -10259,7 +10238,7 @@
         </w:rPr>
         <w:t xml:space="preserve"> </w:t>
       </w:r>
-      <w:hyperlink r:id="rId35" w:history="1">
+      <w:hyperlink r:id="rId34" w:history="1">
         <w:r>
           <w:rPr>
             <w:rStyle w:val="Hyperlink"/>
@@ -10397,7 +10376,7 @@
         </w:rPr>
         <w:t xml:space="preserve"> office in 4228 (Library), email </w:t>
       </w:r>
-      <w:hyperlink r:id="rId36" w:history="1">
+      <w:hyperlink r:id="rId35" w:history="1">
         <w:r>
           <w:rPr>
             <w:rStyle w:val="Hyperlink"/>
@@ -10427,7 +10406,7 @@
         </w:rPr>
         <w:t xml:space="preserve"> webpage: </w:t>
       </w:r>
-      <w:hyperlink r:id="rId37" w:history="1">
+      <w:hyperlink r:id="rId36" w:history="1">
         <w:r>
           <w:rPr>
             <w:rStyle w:val="Hyperlink"/>
@@ -10616,7 +10595,7 @@
         </w:rPr>
         <w:t xml:space="preserve">, </w:t>
       </w:r>
-      <w:hyperlink r:id="rId38" w:history="1">
+      <w:hyperlink r:id="rId37" w:history="1">
         <w:r>
           <w:rPr>
             <w:rStyle w:val="Hyperlink"/>
@@ -10723,7 +10702,7 @@
         </w:rPr>
         <w:t xml:space="preserve">Live Chat: </w:t>
       </w:r>
-      <w:hyperlink r:id="rId39" w:history="1">
+      <w:hyperlink r:id="rId38" w:history="1">
         <w:r>
           <w:rPr>
             <w:rStyle w:val="Hyperlink"/>
@@ -10849,7 +10828,7 @@
         </w:rPr>
         <w:t xml:space="preserve">Check out the </w:t>
       </w:r>
-      <w:hyperlink r:id="rId40" w:history="1">
+      <w:hyperlink r:id="rId39" w:history="1">
         <w:r>
           <w:rPr>
             <w:rStyle w:val="Hyperlink"/>
@@ -11007,7 +10986,7 @@
           <w:numId w:val="33"/>
         </w:numPr>
       </w:pPr>
-      <w:hyperlink r:id="rId41" w:history="1">
+      <w:hyperlink r:id="rId40" w:history="1">
         <w:r>
           <w:rPr>
             <w:rStyle w:val="Hyperlink"/>
@@ -11025,7 +11004,7 @@
           <w:numId w:val="33"/>
         </w:numPr>
       </w:pPr>
-      <w:hyperlink r:id="rId42" w:history="1">
+      <w:hyperlink r:id="rId41" w:history="1">
         <w:r>
           <w:rPr>
             <w:rStyle w:val="Hyperlink"/>
@@ -11043,7 +11022,7 @@
           <w:numId w:val="33"/>
         </w:numPr>
       </w:pPr>
-      <w:hyperlink r:id="rId43" w:tgtFrame="_blank" w:history="1">
+      <w:hyperlink r:id="rId42" w:tgtFrame="_blank" w:history="1">
         <w:r>
           <w:rPr>
             <w:rStyle w:val="Hyperlink"/>
@@ -11061,7 +11040,7 @@
           <w:numId w:val="33"/>
         </w:numPr>
       </w:pPr>
-      <w:hyperlink r:id="rId44" w:tgtFrame="_blank" w:history="1">
+      <w:hyperlink r:id="rId43" w:tgtFrame="_blank" w:history="1">
         <w:r>
           <w:rPr>
             <w:rStyle w:val="Hyperlink"/>
@@ -11079,7 +11058,7 @@
           <w:numId w:val="33"/>
         </w:numPr>
       </w:pPr>
-      <w:hyperlink r:id="rId45" w:tgtFrame="_blank" w:history="1">
+      <w:hyperlink r:id="rId44" w:tgtFrame="_blank" w:history="1">
         <w:r>
           <w:rPr>
             <w:rStyle w:val="Hyperlink"/>
@@ -11097,7 +11076,7 @@
           <w:numId w:val="33"/>
         </w:numPr>
       </w:pPr>
-      <w:hyperlink r:id="rId46" w:tgtFrame="_blank" w:history="1">
+      <w:hyperlink r:id="rId45" w:tgtFrame="_blank" w:history="1">
         <w:r>
           <w:rPr>
             <w:rStyle w:val="Hyperlink"/>
@@ -11115,7 +11094,7 @@
           <w:numId w:val="33"/>
         </w:numPr>
       </w:pPr>
-      <w:hyperlink r:id="rId47" w:tgtFrame="_blank" w:history="1">
+      <w:hyperlink r:id="rId46" w:tgtFrame="_blank" w:history="1">
         <w:r>
           <w:rPr>
             <w:rStyle w:val="Hyperlink"/>
@@ -11133,7 +11112,7 @@
           <w:numId w:val="33"/>
         </w:numPr>
       </w:pPr>
-      <w:hyperlink r:id="rId48" w:tgtFrame="_blank" w:history="1">
+      <w:hyperlink r:id="rId47" w:tgtFrame="_blank" w:history="1">
         <w:r>
           <w:rPr>
             <w:rStyle w:val="Hyperlink"/>
@@ -11226,7 +11205,7 @@
           <w:szCs w:val="28"/>
         </w:rPr>
       </w:pPr>
-      <w:hyperlink r:id="rId49" w:tgtFrame="_blank" w:history="1">
+      <w:hyperlink r:id="rId48" w:tgtFrame="_blank" w:history="1">
         <w:r>
           <w:rPr>
             <w:rStyle w:val="Hyperlink"/>
@@ -11249,7 +11228,7 @@
           <w:szCs w:val="28"/>
         </w:rPr>
       </w:pPr>
-      <w:hyperlink r:id="rId50" w:history="1">
+      <w:hyperlink r:id="rId49" w:history="1">
         <w:r>
           <w:rPr>
             <w:rStyle w:val="Hyperlink"/>
@@ -11272,7 +11251,7 @@
           <w:szCs w:val="28"/>
         </w:rPr>
       </w:pPr>
-      <w:hyperlink r:id="rId51" w:tgtFrame="_blank" w:history="1">
+      <w:hyperlink r:id="rId50" w:tgtFrame="_blank" w:history="1">
         <w:r>
           <w:rPr>
             <w:rStyle w:val="Hyperlink"/>
@@ -11289,7 +11268,7 @@
         </w:rPr>
         <w:t> </w:t>
       </w:r>
-      <w:hyperlink r:id="rId52" w:tgtFrame="_blank" w:history="1">
+      <w:hyperlink r:id="rId51" w:tgtFrame="_blank" w:history="1">
         <w:r>
           <w:rPr>
             <w:rStyle w:val="Hyperlink"/>
@@ -11319,7 +11298,7 @@
           <w:szCs w:val="28"/>
         </w:rPr>
       </w:pPr>
-      <w:hyperlink r:id="rId53" w:tgtFrame="_blank" w:history="1">
+      <w:hyperlink r:id="rId52" w:tgtFrame="_blank" w:history="1">
         <w:r>
           <w:rPr>
             <w:rStyle w:val="Hyperlink"/>
@@ -11342,7 +11321,7 @@
           <w:szCs w:val="28"/>
         </w:rPr>
       </w:pPr>
-      <w:hyperlink r:id="rId54" w:tgtFrame="_blank" w:history="1">
+      <w:hyperlink r:id="rId53" w:tgtFrame="_blank" w:history="1">
         <w:r>
           <w:rPr>
             <w:rStyle w:val="Hyperlink"/>

</xml_diff>

<commit_message>
Small edits to DEIA statement
</commit_message>
<xml_diff>
--- a/121/CS 121 Syllabus.docx
+++ b/121/CS 121 Syllabus.docx
@@ -8039,10 +8039,10 @@
             <v:path o:extrusionok="f" gradientshapeok="t" o:connecttype="rect"/>
             <o:lock v:ext="edit" aspectratio="t"/>
           </v:shapetype>
-          <v:shape id="_x0000_i1025" type="#_x0000_t75" alt="" style="width:283pt;height:218.5pt" o:ole="">
+          <v:shape id="_x0000_i1025" type="#_x0000_t75" alt="" style="width:283.15pt;height:218.25pt" o:ole="">
             <v:imagedata r:id="rId17" o:title=""/>
           </v:shape>
-          <o:OLEObject Type="Embed" ProgID="Excel.Sheet.8" ShapeID="_x0000_i1025" DrawAspect="Content" ObjectID="_1756914973" r:id="rId18"/>
+          <o:OLEObject Type="Embed" ProgID="Excel.Sheet.8" ShapeID="_x0000_i1025" DrawAspect="Content" ObjectID="_1758433925" r:id="rId18"/>
         </w:object>
       </w:r>
     </w:p>
@@ -8633,14 +8633,56 @@
           <w:szCs w:val="28"/>
         </w:rPr>
         <w:lastRenderedPageBreak/>
-        <w:t xml:space="preserve">expressing learning. I also strive to honor accommodation needs (documented or undocumented) due to visible or invisible differences as well as </w:t>
-      </w:r>
-      <w:r>
-        <w:rPr>
-          <w:sz w:val="28"/>
-          <w:szCs w:val="28"/>
-        </w:rPr>
-        <w:t>temporary, relapsing or remitting, or long-term</w:t>
+        <w:t xml:space="preserve">expressing learning. I also strive to honor accommodation needs (documented or undocumented) due to visible/invisible differences as well as </w:t>
+      </w:r>
+      <w:r>
+        <w:rPr>
+          <w:sz w:val="28"/>
+          <w:szCs w:val="28"/>
+        </w:rPr>
+        <w:t>temporary</w:t>
+      </w:r>
+      <w:r>
+        <w:rPr>
+          <w:sz w:val="28"/>
+          <w:szCs w:val="28"/>
+        </w:rPr>
+        <w:t xml:space="preserve">/ </w:t>
+      </w:r>
+      <w:r>
+        <w:rPr>
+          <w:sz w:val="28"/>
+          <w:szCs w:val="28"/>
+        </w:rPr>
+        <w:t>relapsing</w:t>
+      </w:r>
+      <w:r>
+        <w:rPr>
+          <w:sz w:val="28"/>
+          <w:szCs w:val="28"/>
+        </w:rPr>
+        <w:t>/</w:t>
+      </w:r>
+      <w:r>
+        <w:rPr>
+          <w:sz w:val="28"/>
+          <w:szCs w:val="28"/>
+        </w:rPr>
+        <w:t>remitting</w:t>
+      </w:r>
+      <w:r>
+        <w:rPr>
+          <w:sz w:val="28"/>
+          <w:szCs w:val="28"/>
+        </w:rPr>
+        <w:t xml:space="preserve"> conditions</w:t>
+      </w:r>
+      <w:r>
+        <w:rPr>
+          <w:sz w:val="28"/>
+          <w:szCs w:val="28"/>
+        </w:rPr>
+        <w:t>, or long-term</w:t>
       </w:r>
       <w:r>
         <w:rPr>
@@ -8718,7 +8760,7 @@
           <w:sz w:val="28"/>
           <w:szCs w:val="28"/>
         </w:rPr>
-        <w:t>.</w:t>
+        <w:t>. I hope you will join me in making our learning space a place where all learners find joy and success in learning Computer Science.</w:t>
       </w:r>
     </w:p>
     <w:p>

</xml_diff>

<commit_message>
small adjustment to assignments
</commit_message>
<xml_diff>
--- a/121/CS 121 Syllabus.docx
+++ b/121/CS 121 Syllabus.docx
@@ -58,6 +58,8 @@
                           <w:sdt>
                             <w:sdtPr>
                               <w:rPr>
+                                <w:smallCaps w:val="0"/>
+                                <w:spacing w:val="0"/>
                                 <w:sz w:val="28"/>
                                 <w:szCs w:val="28"/>
                               </w:rPr>
@@ -71,9 +73,7 @@
                               <w:rPr>
                                 <w:b/>
                                 <w:bCs/>
-                                <w:smallCaps w:val="0"/>
-                                <w:noProof/>
-                                <w:spacing w:val="0"/>
+                                <w:noProof/>
                                 <w:sz w:val="18"/>
                                 <w:szCs w:val="18"/>
                               </w:rPr>
@@ -2726,6 +2726,8 @@
                     <w:sdt>
                       <w:sdtPr>
                         <w:rPr>
+                          <w:smallCaps w:val="0"/>
+                          <w:spacing w:val="0"/>
                           <w:sz w:val="28"/>
                           <w:szCs w:val="28"/>
                         </w:rPr>
@@ -2739,9 +2741,7 @@
                         <w:rPr>
                           <w:b/>
                           <w:bCs/>
-                          <w:smallCaps w:val="0"/>
                           <w:noProof/>
-                          <w:spacing w:val="0"/>
                           <w:sz w:val="18"/>
                           <w:szCs w:val="18"/>
                         </w:rPr>
@@ -5621,7 +5621,7 @@
               </w:rPr>
               <w:t xml:space="preserve">Crystal Hess - </w:t>
             </w:r>
-            <w:hyperlink r:id="rId6" w:history="1">
+            <w:hyperlink r:id="rId8" w:history="1">
               <w:r>
                 <w:rPr>
                   <w:rStyle w:val="Hyperlink"/>
@@ -6446,19 +6446,19 @@
           <w:szCs w:val="28"/>
         </w:rPr>
       </w:pPr>
-      <w:bookmarkStart w:id="56" w:name="_Toc509386061"/>
-      <w:bookmarkStart w:id="57" w:name="_Toc510519457"/>
-      <w:bookmarkStart w:id="58" w:name="_Toc510519732"/>
-      <w:bookmarkStart w:id="59" w:name="_Toc513565971"/>
-      <w:bookmarkStart w:id="60" w:name="_Toc513566256"/>
-      <w:bookmarkStart w:id="61" w:name="_Toc513566345"/>
-      <w:bookmarkStart w:id="62" w:name="_Toc515994820"/>
-      <w:bookmarkStart w:id="63" w:name="_Toc515994953"/>
-      <w:bookmarkStart w:id="64" w:name="_Toc515995092"/>
-      <w:bookmarkStart w:id="65" w:name="_Toc515995138"/>
-      <w:bookmarkStart w:id="66" w:name="_Toc515996159"/>
-      <w:bookmarkStart w:id="67" w:name="_Toc515994815"/>
-      <w:bookmarkStart w:id="68" w:name="_Toc515994817"/>
+      <w:bookmarkStart w:id="56" w:name="_Toc515994817"/>
+      <w:bookmarkStart w:id="57" w:name="_Toc515994815"/>
+      <w:bookmarkStart w:id="58" w:name="_Toc509386061"/>
+      <w:bookmarkStart w:id="59" w:name="_Toc510519457"/>
+      <w:bookmarkStart w:id="60" w:name="_Toc510519732"/>
+      <w:bookmarkStart w:id="61" w:name="_Toc513565971"/>
+      <w:bookmarkStart w:id="62" w:name="_Toc513566256"/>
+      <w:bookmarkStart w:id="63" w:name="_Toc513566345"/>
+      <w:bookmarkStart w:id="64" w:name="_Toc515994820"/>
+      <w:bookmarkStart w:id="65" w:name="_Toc515994953"/>
+      <w:bookmarkStart w:id="66" w:name="_Toc515995092"/>
+      <w:bookmarkStart w:id="67" w:name="_Toc515995138"/>
+      <w:bookmarkStart w:id="68" w:name="_Toc515996159"/>
       <w:r>
         <w:rPr>
           <w:sz w:val="24"/>
@@ -6480,7 +6480,7 @@
         </w:rPr>
         <w:t>.</w:t>
       </w:r>
-      <w:bookmarkEnd w:id="68"/>
+      <w:bookmarkEnd w:id="56"/>
     </w:p>
     <w:p>
       <w:pPr>
@@ -6501,7 +6501,7 @@
         </w:rPr>
         <w:t>Identify and use programming language constructs such as sequence, selection, iteration, and procedures.</w:t>
       </w:r>
-      <w:bookmarkEnd w:id="67"/>
+      <w:bookmarkEnd w:id="57"/>
     </w:p>
     <w:p>
       <w:pPr>
@@ -6602,21 +6602,19 @@
       <w:bookmarkStart w:id="87" w:name="_Toc127028450"/>
       <w:bookmarkStart w:id="88" w:name="_Toc176869894"/>
       <w:bookmarkStart w:id="89" w:name="_Toc176870117"/>
-      <w:bookmarkStart w:id="90" w:name="_Toc513565972"/>
-      <w:bookmarkStart w:id="91" w:name="_Toc513566257"/>
-      <w:bookmarkStart w:id="92" w:name="_Toc513566346"/>
-      <w:bookmarkStart w:id="93" w:name="_Toc509386062"/>
-      <w:bookmarkStart w:id="94" w:name="_Toc510519458"/>
-      <w:bookmarkStart w:id="95" w:name="_Toc510519733"/>
-      <w:bookmarkStart w:id="96" w:name="_Toc176945531"/>
-      <w:bookmarkStart w:id="97" w:name="_Toc176946037"/>
-      <w:bookmarkStart w:id="98" w:name="_Toc176946110"/>
-      <w:bookmarkStart w:id="99" w:name="_Toc176946613"/>
-      <w:bookmarkStart w:id="100" w:name="_Toc176946678"/>
-      <w:bookmarkStart w:id="101" w:name="_Toc176946705"/>
-      <w:bookmarkStart w:id="102" w:name="_Toc176947549"/>
-      <w:bookmarkEnd w:id="56"/>
-      <w:bookmarkEnd w:id="57"/>
+      <w:bookmarkStart w:id="90" w:name="_Toc176945531"/>
+      <w:bookmarkStart w:id="91" w:name="_Toc176946037"/>
+      <w:bookmarkStart w:id="92" w:name="_Toc176946110"/>
+      <w:bookmarkStart w:id="93" w:name="_Toc176946613"/>
+      <w:bookmarkStart w:id="94" w:name="_Toc176946678"/>
+      <w:bookmarkStart w:id="95" w:name="_Toc176946705"/>
+      <w:bookmarkStart w:id="96" w:name="_Toc176947549"/>
+      <w:bookmarkStart w:id="97" w:name="_Toc513565972"/>
+      <w:bookmarkStart w:id="98" w:name="_Toc513566257"/>
+      <w:bookmarkStart w:id="99" w:name="_Toc513566346"/>
+      <w:bookmarkStart w:id="100" w:name="_Toc509386062"/>
+      <w:bookmarkStart w:id="101" w:name="_Toc510519458"/>
+      <w:bookmarkStart w:id="102" w:name="_Toc510519733"/>
       <w:bookmarkEnd w:id="58"/>
       <w:bookmarkEnd w:id="59"/>
       <w:bookmarkEnd w:id="60"/>
@@ -6626,6 +6624,8 @@
       <w:bookmarkEnd w:id="64"/>
       <w:bookmarkEnd w:id="65"/>
       <w:bookmarkEnd w:id="66"/>
+      <w:bookmarkEnd w:id="67"/>
+      <w:bookmarkEnd w:id="68"/>
       <w:r>
         <w:rPr>
           <w:b/>
@@ -6651,18 +6651,18 @@
       <w:bookmarkEnd w:id="87"/>
       <w:bookmarkEnd w:id="88"/>
       <w:bookmarkEnd w:id="89"/>
+      <w:bookmarkEnd w:id="90"/>
+      <w:bookmarkEnd w:id="91"/>
+      <w:bookmarkEnd w:id="92"/>
+      <w:bookmarkEnd w:id="93"/>
+      <w:bookmarkEnd w:id="94"/>
+      <w:bookmarkEnd w:id="95"/>
       <w:bookmarkEnd w:id="96"/>
-      <w:bookmarkEnd w:id="97"/>
-      <w:bookmarkEnd w:id="98"/>
-      <w:bookmarkEnd w:id="99"/>
-      <w:bookmarkEnd w:id="100"/>
-      <w:bookmarkEnd w:id="101"/>
-      <w:bookmarkEnd w:id="102"/>
     </w:p>
     <w:tbl>
       <w:tblPr>
         <w:tblW w:w="0" w:type="auto"/>
-        <w:tblInd w:w="830" w:type="dxa"/>
+        <w:jc w:val="center"/>
         <w:tblBorders>
           <w:top w:val="outset" w:sz="6" w:space="0" w:color="auto"/>
           <w:left w:val="outset" w:sz="6" w:space="0" w:color="auto"/>
@@ -6679,10 +6679,14 @@
       </w:tblPr>
       <w:tblGrid>
         <w:gridCol w:w="735"/>
-        <w:gridCol w:w="1799"/>
-        <w:gridCol w:w="5400"/>
+        <w:gridCol w:w="1507"/>
+        <w:gridCol w:w="3551"/>
+        <w:gridCol w:w="3551"/>
       </w:tblGrid>
       <w:tr>
+        <w:trPr>
+          <w:jc w:val="center"/>
+        </w:trPr>
         <w:tc>
           <w:tcPr>
             <w:tcW w:w="0" w:type="auto"/>
@@ -6721,7 +6725,7 @@
         </w:tc>
         <w:tc>
           <w:tcPr>
-            <w:tcW w:w="1799" w:type="dxa"/>
+            <w:tcW w:w="1507" w:type="dxa"/>
             <w:tcBorders>
               <w:top w:val="outset" w:sz="6" w:space="0" w:color="auto"/>
               <w:left w:val="outset" w:sz="6" w:space="0" w:color="auto"/>
@@ -6757,7 +6761,7 @@
         </w:tc>
         <w:tc>
           <w:tcPr>
-            <w:tcW w:w="5400" w:type="dxa"/>
+            <w:tcW w:w="3551" w:type="dxa"/>
             <w:tcBorders>
               <w:top w:val="outset" w:sz="6" w:space="0" w:color="auto"/>
               <w:left w:val="outset" w:sz="6" w:space="0" w:color="auto"/>
@@ -6771,13 +6775,51 @@
               <w:jc w:val="left"/>
               <w:rPr>
                 <w:rFonts w:eastAsia="Times New Roman" w:cs="Times New Roman"/>
+                <w:sz w:val="22"/>
+                <w:szCs w:val="24"/>
+              </w:rPr>
+            </w:pPr>
+            <w:r>
+              <w:rPr>
+                <w:rFonts w:eastAsia="Times New Roman" w:cs="Times New Roman"/>
                 <w:b/>
                 <w:bCs/>
                 <w:sz w:val="22"/>
                 <w:szCs w:val="24"/>
               </w:rPr>
-            </w:pPr>
-            <w:r>
+              <w:t>PRACTICE ASSIGNMENTS</w:t>
+            </w:r>
+            <w:r>
+              <w:rPr>
+                <w:rFonts w:eastAsia="Times New Roman" w:cs="Times New Roman"/>
+                <w:sz w:val="22"/>
+                <w:szCs w:val="24"/>
+              </w:rPr>
+              <w:t xml:space="preserve"> </w:t>
+            </w:r>
+            <w:r>
+              <w:rPr>
+                <w:rFonts w:eastAsia="Times New Roman" w:cs="Times New Roman"/>
+                <w:sz w:val="18"/>
+              </w:rPr>
+              <w:t>*may change</w:t>
+            </w:r>
+          </w:p>
+        </w:tc>
+        <w:tc>
+          <w:tcPr>
+            <w:tcW w:w="3551" w:type="dxa"/>
+            <w:tcBorders>
+              <w:top w:val="outset" w:sz="6" w:space="0" w:color="auto"/>
+              <w:left w:val="outset" w:sz="6" w:space="0" w:color="auto"/>
+              <w:bottom w:val="outset" w:sz="6" w:space="0" w:color="auto"/>
+              <w:right w:val="outset" w:sz="6" w:space="0" w:color="auto"/>
+            </w:tcBorders>
+          </w:tcPr>
+          <w:p>
+            <w:pPr>
+              <w:spacing w:after="0" w:line="240" w:lineRule="auto"/>
+              <w:jc w:val="left"/>
               <w:rPr>
                 <w:rFonts w:eastAsia="Times New Roman" w:cs="Times New Roman"/>
                 <w:b/>
@@ -6785,12 +6827,34 @@
                 <w:sz w:val="22"/>
                 <w:szCs w:val="24"/>
               </w:rPr>
-              <w:t>ASSIGNMENTS DUE</w:t>
+            </w:pPr>
+            <w:r>
+              <w:rPr>
+                <w:rFonts w:eastAsia="Times New Roman" w:cs="Times New Roman"/>
+                <w:b/>
+                <w:bCs/>
+                <w:sz w:val="22"/>
+                <w:szCs w:val="24"/>
+              </w:rPr>
+              <w:t xml:space="preserve">ASSESSMENT </w:t>
+            </w:r>
+            <w:r>
+              <w:rPr>
+                <w:rFonts w:eastAsia="Times New Roman" w:cs="Times New Roman"/>
+                <w:b/>
+                <w:bCs/>
+                <w:sz w:val="22"/>
+                <w:szCs w:val="24"/>
+              </w:rPr>
+              <w:t>ASSIGNMENTS</w:t>
             </w:r>
           </w:p>
         </w:tc>
       </w:tr>
       <w:tr>
+        <w:trPr>
+          <w:jc w:val="center"/>
+        </w:trPr>
         <w:tc>
           <w:tcPr>
             <w:tcW w:w="0" w:type="auto"/>
@@ -6825,7 +6889,7 @@
         </w:tc>
         <w:tc>
           <w:tcPr>
-            <w:tcW w:w="1799" w:type="dxa"/>
+            <w:tcW w:w="1507" w:type="dxa"/>
             <w:tcBorders>
               <w:top w:val="outset" w:sz="6" w:space="0" w:color="auto"/>
               <w:left w:val="outset" w:sz="6" w:space="0" w:color="auto"/>
@@ -6851,13 +6915,13 @@
                 <w:sz w:val="22"/>
                 <w:szCs w:val="24"/>
               </w:rPr>
-              <w:t>Getting Started with CS 121</w:t>
+              <w:t>Getting Started</w:t>
             </w:r>
           </w:p>
         </w:tc>
         <w:tc>
           <w:tcPr>
-            <w:tcW w:w="5400" w:type="dxa"/>
+            <w:tcW w:w="3551" w:type="dxa"/>
             <w:tcBorders>
               <w:top w:val="outset" w:sz="6" w:space="0" w:color="auto"/>
               <w:left w:val="outset" w:sz="6" w:space="0" w:color="auto"/>
@@ -6870,6 +6934,28 @@
               <w:spacing w:after="0" w:line="240" w:lineRule="auto"/>
               <w:jc w:val="left"/>
               <w:rPr>
+                <w:rFonts w:ascii="Apple Color Emoji" w:eastAsia="Times New Roman" w:hAnsi="Apple Color Emoji" w:cs="Apple Color Emoji"/>
+                <w:sz w:val="22"/>
+                <w:szCs w:val="24"/>
+              </w:rPr>
+            </w:pPr>
+          </w:p>
+        </w:tc>
+        <w:tc>
+          <w:tcPr>
+            <w:tcW w:w="3551" w:type="dxa"/>
+            <w:tcBorders>
+              <w:top w:val="outset" w:sz="6" w:space="0" w:color="auto"/>
+              <w:left w:val="outset" w:sz="6" w:space="0" w:color="auto"/>
+              <w:bottom w:val="outset" w:sz="6" w:space="0" w:color="auto"/>
+              <w:right w:val="outset" w:sz="6" w:space="0" w:color="auto"/>
+            </w:tcBorders>
+          </w:tcPr>
+          <w:p>
+            <w:pPr>
+              <w:spacing w:after="0" w:line="240" w:lineRule="auto"/>
+              <w:jc w:val="left"/>
+              <w:rPr>
                 <w:rFonts w:eastAsia="Times New Roman" w:cs="Times New Roman"/>
                 <w:sz w:val="22"/>
                 <w:szCs w:val="24"/>
@@ -6922,6 +7008,9 @@
         </w:tc>
       </w:tr>
       <w:tr>
+        <w:trPr>
+          <w:jc w:val="center"/>
+        </w:trPr>
         <w:tc>
           <w:tcPr>
             <w:tcW w:w="0" w:type="auto"/>
@@ -6957,7 +7046,7 @@
         </w:tc>
         <w:tc>
           <w:tcPr>
-            <w:tcW w:w="1799" w:type="dxa"/>
+            <w:tcW w:w="1507" w:type="dxa"/>
             <w:tcBorders>
               <w:top w:val="outset" w:sz="6" w:space="0" w:color="auto"/>
               <w:left w:val="outset" w:sz="6" w:space="0" w:color="auto"/>
@@ -6990,7 +7079,7 @@
         </w:tc>
         <w:tc>
           <w:tcPr>
-            <w:tcW w:w="5400" w:type="dxa"/>
+            <w:tcW w:w="3551" w:type="dxa"/>
             <w:tcBorders>
               <w:top w:val="outset" w:sz="6" w:space="0" w:color="auto"/>
               <w:left w:val="outset" w:sz="6" w:space="0" w:color="auto"/>
@@ -7014,7 +7103,7 @@
                 <w:sz w:val="22"/>
                 <w:szCs w:val="24"/>
               </w:rPr>
-              <w:t>📝</w:t>
+              <w:t>💬</w:t>
             </w:r>
             <w:r>
               <w:rPr>
@@ -7038,8 +7127,18 @@
                 <w:sz w:val="22"/>
                 <w:szCs w:val="24"/>
               </w:rPr>
-              <w:t>Buying a Computer Activity</w:t>
-            </w:r>
+              <w:t xml:space="preserve">Buying a </w:t>
+            </w:r>
+            <w:proofErr w:type="gramStart"/>
+            <w:r>
+              <w:rPr>
+                <w:rFonts w:eastAsia="Times New Roman" w:cs="Times New Roman"/>
+                <w:sz w:val="22"/>
+                <w:szCs w:val="24"/>
+              </w:rPr>
+              <w:t>Computer</w:t>
+            </w:r>
+            <w:proofErr w:type="gramEnd"/>
           </w:p>
           <w:p>
             <w:pPr>
@@ -7057,15 +7156,7 @@
                 <w:sz w:val="22"/>
                 <w:szCs w:val="24"/>
               </w:rPr>
-              <w:t>📝</w:t>
-            </w:r>
-            <w:r>
-              <w:rPr>
-                <w:rFonts w:eastAsia="Times New Roman" w:cs="Times New Roman"/>
-                <w:sz w:val="22"/>
-                <w:szCs w:val="24"/>
-              </w:rPr>
-              <w:t xml:space="preserve"> Learn about </w:t>
+              <w:t>💬</w:t>
             </w:r>
             <w:r>
               <w:rPr>
@@ -7099,7 +7190,7 @@
                 <w:szCs w:val="24"/>
               </w:rPr>
               <w:drawing>
-                <wp:inline distT="0" distB="0" distL="0" distR="0" wp14:anchorId="227AF351" wp14:editId="3D45FAA8">
+                <wp:inline distT="0" distB="0" distL="0" distR="0" wp14:anchorId="1BE39AA3" wp14:editId="05B021FB">
                   <wp:extent cx="135172" cy="135172"/>
                   <wp:effectExtent l="0" t="0" r="5080" b="5080"/>
                   <wp:docPr id="1805111119" name="Picture 5" descr="computer chip icon"/>
@@ -7116,7 +7207,7 @@
                           </pic:cNvPicPr>
                         </pic:nvPicPr>
                         <pic:blipFill>
-                          <a:blip r:embed="rId7" cstate="print">
+                          <a:blip r:embed="rId9" cstate="print">
                             <a:extLst>
                               <a:ext uri="{28A0092B-C50C-407E-A947-70E740481C1C}">
                                 <a14:useLocalDpi xmlns:a14="http://schemas.microsoft.com/office/drawing/2010/main" val="0"/>
@@ -7163,6 +7254,22 @@
               </w:rPr>
               <w:t xml:space="preserve"> </w:t>
             </w:r>
+            <w:r>
+              <w:rPr>
+                <w:rFonts w:eastAsia="Times New Roman" w:cs="Times New Roman"/>
+                <w:sz w:val="22"/>
+                <w:szCs w:val="24"/>
+              </w:rPr>
+              <w:t>Practice -</w:t>
+            </w:r>
+            <w:r>
+              <w:rPr>
+                <w:rFonts w:eastAsia="Times New Roman" w:cs="Times New Roman"/>
+                <w:sz w:val="22"/>
+                <w:szCs w:val="24"/>
+              </w:rPr>
+              <w:t> </w:t>
+            </w:r>
             <w:proofErr w:type="spellStart"/>
             <w:r>
               <w:rPr>
@@ -7182,6 +7289,17 @@
               <w:t xml:space="preserve"> (with code blocks) </w:t>
             </w:r>
           </w:p>
+        </w:tc>
+        <w:tc>
+          <w:tcPr>
+            <w:tcW w:w="3551" w:type="dxa"/>
+            <w:tcBorders>
+              <w:top w:val="outset" w:sz="6" w:space="0" w:color="auto"/>
+              <w:left w:val="outset" w:sz="6" w:space="0" w:color="auto"/>
+              <w:bottom w:val="outset" w:sz="6" w:space="0" w:color="auto"/>
+              <w:right w:val="outset" w:sz="6" w:space="0" w:color="auto"/>
+            </w:tcBorders>
+          </w:tcPr>
           <w:p>
             <w:pPr>
               <w:spacing w:after="0" w:line="240" w:lineRule="auto"/>
@@ -7236,6 +7354,9 @@
         </w:tc>
       </w:tr>
       <w:tr>
+        <w:trPr>
+          <w:jc w:val="center"/>
+        </w:trPr>
         <w:tc>
           <w:tcPr>
             <w:tcW w:w="0" w:type="auto"/>
@@ -7271,7 +7392,7 @@
         </w:tc>
         <w:tc>
           <w:tcPr>
-            <w:tcW w:w="1799" w:type="dxa"/>
+            <w:tcW w:w="1507" w:type="dxa"/>
             <w:tcBorders>
               <w:top w:val="outset" w:sz="6" w:space="0" w:color="auto"/>
               <w:left w:val="outset" w:sz="6" w:space="0" w:color="auto"/>
@@ -7304,7 +7425,7 @@
         </w:tc>
         <w:tc>
           <w:tcPr>
-            <w:tcW w:w="5400" w:type="dxa"/>
+            <w:tcW w:w="3551" w:type="dxa"/>
             <w:tcBorders>
               <w:top w:val="outset" w:sz="6" w:space="0" w:color="auto"/>
               <w:left w:val="outset" w:sz="6" w:space="0" w:color="auto"/>
@@ -7328,15 +7449,23 @@
                 <w:sz w:val="22"/>
                 <w:szCs w:val="24"/>
               </w:rPr>
-              <w:t>📝</w:t>
-            </w:r>
-            <w:r>
-              <w:rPr>
-                <w:rFonts w:eastAsia="Times New Roman" w:cs="Times New Roman"/>
-                <w:sz w:val="22"/>
-                <w:szCs w:val="24"/>
-              </w:rPr>
-              <w:t xml:space="preserve"> Learn about Types, Operators, and Expressions</w:t>
+              <w:t>💬</w:t>
+            </w:r>
+            <w:r>
+              <w:rPr>
+                <w:rFonts w:eastAsia="Times New Roman" w:cs="Times New Roman"/>
+                <w:sz w:val="22"/>
+                <w:szCs w:val="24"/>
+              </w:rPr>
+              <w:t xml:space="preserve"> Practice -</w:t>
+            </w:r>
+            <w:r>
+              <w:rPr>
+                <w:rFonts w:eastAsia="Times New Roman" w:cs="Times New Roman"/>
+                <w:sz w:val="22"/>
+                <w:szCs w:val="24"/>
+              </w:rPr>
+              <w:t> Types, Operators, and Expressions</w:t>
             </w:r>
           </w:p>
           <w:p>
@@ -7355,15 +7484,55 @@
                 <w:sz w:val="22"/>
                 <w:szCs w:val="24"/>
               </w:rPr>
-              <w:t>📝</w:t>
-            </w:r>
-            <w:r>
-              <w:rPr>
-                <w:rFonts w:eastAsia="Times New Roman" w:cs="Times New Roman"/>
-                <w:sz w:val="22"/>
-                <w:szCs w:val="24"/>
-              </w:rPr>
-              <w:t xml:space="preserve"> Program 2 - Fake News </w:t>
+              <w:t>💬</w:t>
+            </w:r>
+            <w:r>
+              <w:rPr>
+                <w:rFonts w:eastAsia="Times New Roman" w:cs="Times New Roman"/>
+                <w:sz w:val="22"/>
+                <w:szCs w:val="24"/>
+              </w:rPr>
+              <w:t xml:space="preserve"> </w:t>
+            </w:r>
+            <w:r>
+              <w:rPr>
+                <w:rFonts w:eastAsia="Times New Roman" w:cs="Times New Roman"/>
+                <w:sz w:val="22"/>
+                <w:szCs w:val="24"/>
+              </w:rPr>
+              <w:t>Practice -</w:t>
+            </w:r>
+            <w:r>
+              <w:rPr>
+                <w:rFonts w:eastAsia="Times New Roman" w:cs="Times New Roman"/>
+                <w:sz w:val="22"/>
+                <w:szCs w:val="24"/>
+              </w:rPr>
+              <w:t> </w:t>
+            </w:r>
+            <w:r>
+              <w:rPr>
+                <w:rFonts w:eastAsia="Times New Roman" w:cs="Times New Roman"/>
+                <w:sz w:val="22"/>
+                <w:szCs w:val="24"/>
+              </w:rPr>
+              <w:t>Variables</w:t>
+            </w:r>
+            <w:r>
+              <w:rPr>
+                <w:rFonts w:eastAsia="Times New Roman" w:cs="Times New Roman"/>
+                <w:sz w:val="22"/>
+                <w:szCs w:val="24"/>
+              </w:rPr>
+              <w:t xml:space="preserve">, </w:t>
+            </w:r>
+            <w:r>
+              <w:rPr>
+                <w:rFonts w:eastAsia="Times New Roman" w:cs="Times New Roman"/>
+                <w:sz w:val="22"/>
+                <w:szCs w:val="24"/>
+              </w:rPr>
+              <w:t>User Input</w:t>
             </w:r>
           </w:p>
           <w:p>
@@ -7371,7 +7540,7 @@
               <w:spacing w:after="0" w:line="240" w:lineRule="auto"/>
               <w:jc w:val="left"/>
               <w:rPr>
-                <w:rFonts w:eastAsia="Times New Roman" w:cs="Times New Roman"/>
+                <w:rFonts w:ascii="Apple Color Emoji" w:eastAsia="Times New Roman" w:hAnsi="Apple Color Emoji" w:cs="Apple Color Emoji"/>
                 <w:sz w:val="22"/>
                 <w:szCs w:val="24"/>
               </w:rPr>
@@ -7382,6 +7551,60 @@
                 <w:sz w:val="22"/>
                 <w:szCs w:val="24"/>
               </w:rPr>
+              <w:t>💬</w:t>
+            </w:r>
+            <w:r>
+              <w:rPr>
+                <w:rFonts w:eastAsia="Times New Roman" w:cs="Times New Roman"/>
+                <w:sz w:val="22"/>
+                <w:szCs w:val="24"/>
+              </w:rPr>
+              <w:t xml:space="preserve"> </w:t>
+            </w:r>
+            <w:r>
+              <w:rPr>
+                <w:rFonts w:eastAsia="Times New Roman" w:cs="Times New Roman"/>
+                <w:sz w:val="22"/>
+                <w:szCs w:val="24"/>
+              </w:rPr>
+              <w:t>Practice -</w:t>
+            </w:r>
+            <w:r>
+              <w:rPr>
+                <w:rFonts w:eastAsia="Times New Roman" w:cs="Times New Roman"/>
+                <w:sz w:val="22"/>
+                <w:szCs w:val="24"/>
+              </w:rPr>
+              <w:t> Functions</w:t>
+            </w:r>
+          </w:p>
+        </w:tc>
+        <w:tc>
+          <w:tcPr>
+            <w:tcW w:w="3551" w:type="dxa"/>
+            <w:tcBorders>
+              <w:top w:val="outset" w:sz="6" w:space="0" w:color="auto"/>
+              <w:left w:val="outset" w:sz="6" w:space="0" w:color="auto"/>
+              <w:bottom w:val="outset" w:sz="6" w:space="0" w:color="auto"/>
+              <w:right w:val="outset" w:sz="6" w:space="0" w:color="auto"/>
+            </w:tcBorders>
+          </w:tcPr>
+          <w:p>
+            <w:pPr>
+              <w:spacing w:after="0" w:line="240" w:lineRule="auto"/>
+              <w:jc w:val="left"/>
+              <w:rPr>
+                <w:rFonts w:eastAsia="Times New Roman" w:cs="Times New Roman"/>
+                <w:sz w:val="22"/>
+                <w:szCs w:val="24"/>
+              </w:rPr>
+            </w:pPr>
+            <w:r>
+              <w:rPr>
+                <w:rFonts w:ascii="Apple Color Emoji" w:eastAsia="Times New Roman" w:hAnsi="Apple Color Emoji" w:cs="Apple Color Emoji"/>
+                <w:sz w:val="22"/>
+                <w:szCs w:val="24"/>
+              </w:rPr>
               <w:t>📝</w:t>
             </w:r>
             <w:r>
@@ -7390,7 +7613,7 @@
                 <w:sz w:val="22"/>
                 <w:szCs w:val="24"/>
               </w:rPr>
-              <w:t xml:space="preserve"> Quiz 2 - Variables, User Input, Print </w:t>
+              <w:t xml:space="preserve"> Program 2 - Fake News </w:t>
             </w:r>
           </w:p>
           <w:p>
@@ -7417,12 +7640,15 @@
                 <w:sz w:val="22"/>
                 <w:szCs w:val="24"/>
               </w:rPr>
-              <w:t xml:space="preserve"> Learn about Functions</w:t>
+              <w:t xml:space="preserve"> Quiz 2 - Variables, User Input, Print</w:t>
             </w:r>
           </w:p>
         </w:tc>
       </w:tr>
       <w:tr>
+        <w:trPr>
+          <w:jc w:val="center"/>
+        </w:trPr>
         <w:tc>
           <w:tcPr>
             <w:tcW w:w="0" w:type="auto"/>
@@ -7458,7 +7684,7 @@
         </w:tc>
         <w:tc>
           <w:tcPr>
-            <w:tcW w:w="1799" w:type="dxa"/>
+            <w:tcW w:w="1507" w:type="dxa"/>
             <w:tcBorders>
               <w:top w:val="outset" w:sz="6" w:space="0" w:color="auto"/>
               <w:left w:val="outset" w:sz="6" w:space="0" w:color="auto"/>
@@ -7491,7 +7717,7 @@
         </w:tc>
         <w:tc>
           <w:tcPr>
-            <w:tcW w:w="5400" w:type="dxa"/>
+            <w:tcW w:w="3551" w:type="dxa"/>
             <w:tcBorders>
               <w:top w:val="outset" w:sz="6" w:space="0" w:color="auto"/>
               <w:left w:val="outset" w:sz="6" w:space="0" w:color="auto"/>
@@ -7515,7 +7741,7 @@
                 <w:sz w:val="22"/>
                 <w:szCs w:val="24"/>
               </w:rPr>
-              <w:t>📝</w:t>
+              <w:t>💬</w:t>
             </w:r>
             <w:r>
               <w:rPr>
@@ -7531,15 +7757,7 @@
                 <w:sz w:val="22"/>
                 <w:szCs w:val="24"/>
               </w:rPr>
-              <w:t xml:space="preserve">Pair 2 - </w:t>
-            </w:r>
-            <w:r>
-              <w:rPr>
-                <w:rFonts w:eastAsia="Times New Roman" w:cs="Times New Roman"/>
-                <w:sz w:val="22"/>
-                <w:szCs w:val="24"/>
-              </w:rPr>
-              <w:t>Warm-Up: Week 3</w:t>
+              <w:t>Pair 2 - Functions</w:t>
             </w:r>
           </w:p>
           <w:p>
@@ -7558,15 +7776,39 @@
                 <w:sz w:val="22"/>
                 <w:szCs w:val="24"/>
               </w:rPr>
-              <w:t>📝</w:t>
-            </w:r>
-            <w:r>
-              <w:rPr>
-                <w:rFonts w:eastAsia="Times New Roman" w:cs="Times New Roman"/>
-                <w:sz w:val="22"/>
-                <w:szCs w:val="24"/>
-              </w:rPr>
-              <w:t xml:space="preserve"> Program 3 - Nursery Rhymes</w:t>
+              <w:t>💬</w:t>
+            </w:r>
+            <w:r>
+              <w:rPr>
+                <w:rFonts w:eastAsia="Times New Roman" w:cs="Times New Roman"/>
+                <w:sz w:val="22"/>
+                <w:szCs w:val="24"/>
+              </w:rPr>
+              <w:t xml:space="preserve"> </w:t>
+            </w:r>
+            <w:r>
+              <w:rPr>
+                <w:rFonts w:eastAsia="Times New Roman" w:cs="Times New Roman"/>
+                <w:sz w:val="22"/>
+                <w:szCs w:val="24"/>
+              </w:rPr>
+              <w:t>Practice -</w:t>
+            </w:r>
+            <w:r>
+              <w:rPr>
+                <w:rFonts w:eastAsia="Times New Roman" w:cs="Times New Roman"/>
+                <w:sz w:val="22"/>
+                <w:szCs w:val="24"/>
+              </w:rPr>
+              <w:t> </w:t>
+            </w:r>
+            <w:r>
+              <w:rPr>
+                <w:rFonts w:eastAsia="Times New Roman" w:cs="Times New Roman"/>
+                <w:sz w:val="22"/>
+                <w:szCs w:val="24"/>
+              </w:rPr>
+              <w:t>Conditionals</w:t>
             </w:r>
           </w:p>
           <w:p>
@@ -7574,7 +7816,7 @@
               <w:spacing w:after="0" w:line="240" w:lineRule="auto"/>
               <w:jc w:val="left"/>
               <w:rPr>
-                <w:rFonts w:eastAsia="Times New Roman" w:cs="Times New Roman"/>
+                <w:rFonts w:ascii="Apple Color Emoji" w:eastAsia="Times New Roman" w:hAnsi="Apple Color Emoji" w:cs="Apple Color Emoji"/>
                 <w:sz w:val="22"/>
                 <w:szCs w:val="24"/>
               </w:rPr>
@@ -7585,6 +7827,68 @@
                 <w:sz w:val="22"/>
                 <w:szCs w:val="24"/>
               </w:rPr>
+              <w:t>💬</w:t>
+            </w:r>
+            <w:r>
+              <w:rPr>
+                <w:rFonts w:eastAsia="Times New Roman" w:cs="Times New Roman"/>
+                <w:sz w:val="22"/>
+                <w:szCs w:val="24"/>
+              </w:rPr>
+              <w:t xml:space="preserve"> </w:t>
+            </w:r>
+            <w:r>
+              <w:rPr>
+                <w:rFonts w:eastAsia="Times New Roman" w:cs="Times New Roman"/>
+                <w:sz w:val="22"/>
+                <w:szCs w:val="24"/>
+              </w:rPr>
+              <w:t>Practice -</w:t>
+            </w:r>
+            <w:r>
+              <w:rPr>
+                <w:rFonts w:eastAsia="Times New Roman" w:cs="Times New Roman"/>
+                <w:sz w:val="22"/>
+                <w:szCs w:val="24"/>
+              </w:rPr>
+              <w:t> </w:t>
+            </w:r>
+            <w:r>
+              <w:rPr>
+                <w:rFonts w:eastAsia="Times New Roman" w:cs="Times New Roman"/>
+                <w:sz w:val="22"/>
+                <w:szCs w:val="24"/>
+              </w:rPr>
+              <w:t>Functions that Return</w:t>
+            </w:r>
+          </w:p>
+        </w:tc>
+        <w:tc>
+          <w:tcPr>
+            <w:tcW w:w="3551" w:type="dxa"/>
+            <w:tcBorders>
+              <w:top w:val="outset" w:sz="6" w:space="0" w:color="auto"/>
+              <w:left w:val="outset" w:sz="6" w:space="0" w:color="auto"/>
+              <w:bottom w:val="outset" w:sz="6" w:space="0" w:color="auto"/>
+              <w:right w:val="outset" w:sz="6" w:space="0" w:color="auto"/>
+            </w:tcBorders>
+          </w:tcPr>
+          <w:p>
+            <w:pPr>
+              <w:spacing w:after="0" w:line="240" w:lineRule="auto"/>
+              <w:jc w:val="left"/>
+              <w:rPr>
+                <w:rFonts w:eastAsia="Times New Roman" w:cs="Times New Roman"/>
+                <w:sz w:val="22"/>
+                <w:szCs w:val="24"/>
+              </w:rPr>
+            </w:pPr>
+            <w:r>
+              <w:rPr>
+                <w:rFonts w:ascii="Apple Color Emoji" w:eastAsia="Times New Roman" w:hAnsi="Apple Color Emoji" w:cs="Apple Color Emoji"/>
+                <w:sz w:val="22"/>
+                <w:szCs w:val="24"/>
+              </w:rPr>
               <w:t>📝</w:t>
             </w:r>
             <w:r>
@@ -7593,7 +7897,7 @@
                 <w:sz w:val="22"/>
                 <w:szCs w:val="24"/>
               </w:rPr>
-              <w:t xml:space="preserve"> Learn about Functions that Return </w:t>
+              <w:t xml:space="preserve"> Program 3 - Nursery Rhymes</w:t>
             </w:r>
           </w:p>
           <w:p>
@@ -7626,6 +7930,9 @@
         </w:tc>
       </w:tr>
       <w:tr>
+        <w:trPr>
+          <w:jc w:val="center"/>
+        </w:trPr>
         <w:tc>
           <w:tcPr>
             <w:tcW w:w="0" w:type="auto"/>
@@ -7661,7 +7968,7 @@
         </w:tc>
         <w:tc>
           <w:tcPr>
-            <w:tcW w:w="1799" w:type="dxa"/>
+            <w:tcW w:w="1507" w:type="dxa"/>
             <w:tcBorders>
               <w:top w:val="outset" w:sz="6" w:space="0" w:color="auto"/>
               <w:left w:val="outset" w:sz="6" w:space="0" w:color="auto"/>
@@ -7694,7 +8001,7 @@
         </w:tc>
         <w:tc>
           <w:tcPr>
-            <w:tcW w:w="5400" w:type="dxa"/>
+            <w:tcW w:w="3551" w:type="dxa"/>
             <w:tcBorders>
               <w:top w:val="outset" w:sz="6" w:space="0" w:color="auto"/>
               <w:left w:val="outset" w:sz="6" w:space="0" w:color="auto"/>
@@ -7718,7 +8025,7 @@
                 <w:sz w:val="22"/>
                 <w:szCs w:val="24"/>
               </w:rPr>
-              <w:t>📝</w:t>
+              <w:t>💬</w:t>
             </w:r>
             <w:r>
               <w:rPr>
@@ -7734,15 +8041,23 @@
                 <w:sz w:val="22"/>
                 <w:szCs w:val="24"/>
               </w:rPr>
-              <w:t xml:space="preserve">Pair 3 - </w:t>
-            </w:r>
-            <w:r>
-              <w:rPr>
-                <w:rFonts w:eastAsia="Times New Roman" w:cs="Times New Roman"/>
-                <w:sz w:val="22"/>
-                <w:szCs w:val="24"/>
-              </w:rPr>
-              <w:t>Grade Calculator (fix the broken code)</w:t>
+              <w:t>Practice -</w:t>
+            </w:r>
+            <w:r>
+              <w:rPr>
+                <w:rFonts w:eastAsia="Times New Roman" w:cs="Times New Roman"/>
+                <w:sz w:val="22"/>
+                <w:szCs w:val="24"/>
+              </w:rPr>
+              <w:t> </w:t>
+            </w:r>
+            <w:r>
+              <w:rPr>
+                <w:rFonts w:eastAsia="Times New Roman" w:cs="Times New Roman"/>
+                <w:sz w:val="22"/>
+                <w:szCs w:val="24"/>
+              </w:rPr>
+              <w:t>Math and Random</w:t>
             </w:r>
           </w:p>
           <w:p>
@@ -7761,6 +8076,60 @@
                 <w:sz w:val="22"/>
                 <w:szCs w:val="24"/>
               </w:rPr>
+              <w:t>💬</w:t>
+            </w:r>
+            <w:r>
+              <w:rPr>
+                <w:rFonts w:eastAsia="Times New Roman" w:cs="Times New Roman"/>
+                <w:sz w:val="22"/>
+                <w:szCs w:val="24"/>
+              </w:rPr>
+              <w:t xml:space="preserve"> </w:t>
+            </w:r>
+            <w:r>
+              <w:rPr>
+                <w:rFonts w:eastAsia="Times New Roman" w:cs="Times New Roman"/>
+                <w:sz w:val="22"/>
+                <w:szCs w:val="24"/>
+              </w:rPr>
+              <w:t xml:space="preserve">Pair 3 - </w:t>
+            </w:r>
+            <w:r>
+              <w:rPr>
+                <w:rFonts w:eastAsia="Times New Roman" w:cs="Times New Roman"/>
+                <w:sz w:val="22"/>
+                <w:szCs w:val="24"/>
+              </w:rPr>
+              <w:t>Grade Calculator (fix the broken code)</w:t>
+            </w:r>
+          </w:p>
+        </w:tc>
+        <w:tc>
+          <w:tcPr>
+            <w:tcW w:w="3551" w:type="dxa"/>
+            <w:tcBorders>
+              <w:top w:val="outset" w:sz="6" w:space="0" w:color="auto"/>
+              <w:left w:val="outset" w:sz="6" w:space="0" w:color="auto"/>
+              <w:bottom w:val="outset" w:sz="6" w:space="0" w:color="auto"/>
+              <w:right w:val="outset" w:sz="6" w:space="0" w:color="auto"/>
+            </w:tcBorders>
+          </w:tcPr>
+          <w:p>
+            <w:pPr>
+              <w:spacing w:after="0" w:line="240" w:lineRule="auto"/>
+              <w:jc w:val="left"/>
+              <w:rPr>
+                <w:rFonts w:eastAsia="Times New Roman" w:cs="Times New Roman"/>
+                <w:sz w:val="22"/>
+                <w:szCs w:val="24"/>
+              </w:rPr>
+            </w:pPr>
+            <w:r>
+              <w:rPr>
+                <w:rFonts w:ascii="Apple Color Emoji" w:eastAsia="Times New Roman" w:hAnsi="Apple Color Emoji" w:cs="Apple Color Emoji"/>
+                <w:sz w:val="22"/>
+                <w:szCs w:val="24"/>
+              </w:rPr>
               <w:t>📝</w:t>
             </w:r>
             <w:r>
@@ -7802,6 +8171,9 @@
         </w:tc>
       </w:tr>
       <w:tr>
+        <w:trPr>
+          <w:jc w:val="center"/>
+        </w:trPr>
         <w:tc>
           <w:tcPr>
             <w:tcW w:w="0" w:type="auto"/>
@@ -7837,7 +8209,7 @@
         </w:tc>
         <w:tc>
           <w:tcPr>
-            <w:tcW w:w="1799" w:type="dxa"/>
+            <w:tcW w:w="1507" w:type="dxa"/>
             <w:tcBorders>
               <w:top w:val="outset" w:sz="6" w:space="0" w:color="auto"/>
               <w:left w:val="outset" w:sz="6" w:space="0" w:color="auto"/>
@@ -7889,7 +8261,7 @@
         </w:tc>
         <w:tc>
           <w:tcPr>
-            <w:tcW w:w="5400" w:type="dxa"/>
+            <w:tcW w:w="3551" w:type="dxa"/>
             <w:tcBorders>
               <w:top w:val="outset" w:sz="6" w:space="0" w:color="auto"/>
               <w:left w:val="outset" w:sz="6" w:space="0" w:color="auto"/>
@@ -7902,59 +8274,19 @@
               <w:spacing w:after="0" w:line="240" w:lineRule="auto"/>
               <w:jc w:val="left"/>
               <w:rPr>
-                <w:rFonts w:eastAsia="Times New Roman" w:cs="Times New Roman"/>
-                <w:bCs/>
-                <w:sz w:val="22"/>
-                <w:szCs w:val="24"/>
-              </w:rPr>
-            </w:pPr>
-            <w:r>
-              <w:rPr>
                 <w:rFonts w:ascii="Apple Color Emoji" w:eastAsia="Times New Roman" w:hAnsi="Apple Color Emoji" w:cs="Apple Color Emoji"/>
                 <w:bCs/>
                 <w:sz w:val="22"/>
                 <w:szCs w:val="24"/>
               </w:rPr>
-              <w:t>📝</w:t>
-            </w:r>
-            <w:r>
-              <w:rPr>
-                <w:rFonts w:eastAsia="Times New Roman" w:cs="Times New Roman"/>
-                <w:bCs/>
-                <w:sz w:val="22"/>
-                <w:szCs w:val="24"/>
-              </w:rPr>
-              <w:t xml:space="preserve"> MIDTERM EXAM</w:t>
-            </w:r>
-          </w:p>
-          <w:p>
-            <w:pPr>
-              <w:spacing w:after="0" w:line="240" w:lineRule="auto"/>
-              <w:jc w:val="left"/>
-              <w:rPr>
-                <w:rFonts w:eastAsia="Times New Roman" w:cs="Times New Roman"/>
-                <w:bCs/>
-                <w:sz w:val="22"/>
-                <w:szCs w:val="24"/>
-              </w:rPr>
             </w:pPr>
             <w:r>
               <w:rPr>
                 <w:rFonts w:ascii="Apple Color Emoji" w:eastAsia="Times New Roman" w:hAnsi="Apple Color Emoji" w:cs="Apple Color Emoji"/>
-                <w:bCs/>
-                <w:sz w:val="22"/>
-                <w:szCs w:val="24"/>
-              </w:rPr>
-              <w:t>📝</w:t>
-            </w:r>
-            <w:r>
-              <w:rPr>
-                <w:rFonts w:eastAsia="Times New Roman" w:cs="Times New Roman"/>
-                <w:bCs/>
-                <w:sz w:val="22"/>
-                <w:szCs w:val="24"/>
-              </w:rPr>
-              <w:t xml:space="preserve"> Learn about </w:t>
+                <w:sz w:val="22"/>
+                <w:szCs w:val="24"/>
+              </w:rPr>
+              <w:t>💬</w:t>
             </w:r>
             <w:r>
               <w:rPr>
@@ -7988,10 +8320,10 @@
                 <w:szCs w:val="24"/>
               </w:rPr>
               <w:drawing>
-                <wp:inline distT="0" distB="0" distL="0" distR="0" wp14:anchorId="117166A5" wp14:editId="467B8A67">
+                <wp:inline distT="0" distB="0" distL="0" distR="0" wp14:anchorId="45E28FC8" wp14:editId="1FB2CB0B">
                   <wp:extent cx="135172" cy="135172"/>
                   <wp:effectExtent l="0" t="0" r="5080" b="5080"/>
-                  <wp:docPr id="867465384" name="Picture 5" descr="computer chip icon"/>
+                  <wp:docPr id="1934961647" name="Picture 5" descr="computer chip icon"/>
                   <wp:cNvGraphicFramePr>
                     <a:graphicFrameLocks xmlns:a="http://schemas.openxmlformats.org/drawingml/2006/main" noChangeAspect="1"/>
                   </wp:cNvGraphicFramePr>
@@ -8005,7 +8337,7 @@
                           </pic:cNvPicPr>
                         </pic:nvPicPr>
                         <pic:blipFill>
-                          <a:blip r:embed="rId7" cstate="print">
+                          <a:blip r:embed="rId9" cstate="print">
                             <a:extLst>
                               <a:ext uri="{28A0092B-C50C-407E-A947-70E740481C1C}">
                                 <a14:useLocalDpi xmlns:a14="http://schemas.microsoft.com/office/drawing/2010/main" val="0"/>
@@ -8052,6 +8384,22 @@
               </w:rPr>
               <w:t xml:space="preserve"> </w:t>
             </w:r>
+            <w:r>
+              <w:rPr>
+                <w:rFonts w:eastAsia="Times New Roman" w:cs="Times New Roman"/>
+                <w:sz w:val="22"/>
+                <w:szCs w:val="24"/>
+              </w:rPr>
+              <w:t>Practice -</w:t>
+            </w:r>
+            <w:r>
+              <w:rPr>
+                <w:rFonts w:eastAsia="Times New Roman" w:cs="Times New Roman"/>
+                <w:sz w:val="22"/>
+                <w:szCs w:val="24"/>
+              </w:rPr>
+              <w:t> </w:t>
+            </w:r>
             <w:proofErr w:type="spellStart"/>
             <w:r>
               <w:rPr>
@@ -8071,6 +8419,47 @@
                 <w:szCs w:val="24"/>
               </w:rPr>
               <w:t xml:space="preserve"> (Rock, Paper, Scissors) </w:t>
+            </w:r>
+          </w:p>
+        </w:tc>
+        <w:tc>
+          <w:tcPr>
+            <w:tcW w:w="3551" w:type="dxa"/>
+            <w:tcBorders>
+              <w:top w:val="outset" w:sz="6" w:space="0" w:color="auto"/>
+              <w:left w:val="outset" w:sz="6" w:space="0" w:color="auto"/>
+              <w:bottom w:val="outset" w:sz="6" w:space="0" w:color="auto"/>
+              <w:right w:val="outset" w:sz="6" w:space="0" w:color="auto"/>
+            </w:tcBorders>
+          </w:tcPr>
+          <w:p>
+            <w:pPr>
+              <w:spacing w:after="0" w:line="240" w:lineRule="auto"/>
+              <w:jc w:val="left"/>
+              <w:rPr>
+                <w:rFonts w:eastAsia="Times New Roman" w:cs="Times New Roman"/>
+                <w:bCs/>
+                <w:sz w:val="22"/>
+                <w:szCs w:val="24"/>
+              </w:rPr>
+            </w:pPr>
+            <w:r>
+              <w:rPr>
+                <w:rFonts w:ascii="Apple Color Emoji" w:eastAsia="Times New Roman" w:hAnsi="Apple Color Emoji" w:cs="Apple Color Emoji"/>
+                <w:bCs/>
+                <w:sz w:val="22"/>
+                <w:szCs w:val="24"/>
+              </w:rPr>
+              <w:t>📝</w:t>
+            </w:r>
+            <w:r>
+              <w:rPr>
+                <w:rFonts w:eastAsia="Times New Roman" w:cs="Times New Roman"/>
+                <w:bCs/>
+                <w:sz w:val="22"/>
+                <w:szCs w:val="24"/>
+              </w:rPr>
+              <w:t xml:space="preserve"> MIDTERM EXAM</w:t>
             </w:r>
           </w:p>
           <w:p>
@@ -8096,15 +8485,6 @@
             <w:r>
               <w:rPr>
                 <w:rFonts w:eastAsia="Times New Roman" w:cs="Times New Roman"/>
-                <w:bCs/>
-                <w:sz w:val="22"/>
-                <w:szCs w:val="24"/>
-              </w:rPr>
-              <w:t xml:space="preserve"> Program 5 - </w:t>
-            </w:r>
-            <w:r>
-              <w:rPr>
-                <w:rFonts w:eastAsia="Times New Roman" w:cs="Times New Roman"/>
                 <w:sz w:val="22"/>
                 <w:szCs w:val="24"/>
               </w:rPr>
@@ -8134,10 +8514,10 @@
                 <w:szCs w:val="24"/>
               </w:rPr>
               <w:drawing>
-                <wp:inline distT="0" distB="0" distL="0" distR="0" wp14:anchorId="24E5963F" wp14:editId="16C1B0C0">
+                <wp:inline distT="0" distB="0" distL="0" distR="0" wp14:anchorId="6B1648A7" wp14:editId="50EE3025">
                   <wp:extent cx="135172" cy="135172"/>
                   <wp:effectExtent l="0" t="0" r="5080" b="5080"/>
-                  <wp:docPr id="1702562684" name="Picture 5" descr="computer chip icon"/>
+                  <wp:docPr id="1876331347" name="Picture 5" descr="computer chip icon"/>
                   <wp:cNvGraphicFramePr>
                     <a:graphicFrameLocks xmlns:a="http://schemas.openxmlformats.org/drawingml/2006/main" noChangeAspect="1"/>
                   </wp:cNvGraphicFramePr>
@@ -8151,7 +8531,7 @@
                           </pic:cNvPicPr>
                         </pic:nvPicPr>
                         <pic:blipFill>
-                          <a:blip r:embed="rId7" cstate="print">
+                          <a:blip r:embed="rId9" cstate="print">
                             <a:extLst>
                               <a:ext uri="{28A0092B-C50C-407E-A947-70E740481C1C}">
                                 <a14:useLocalDpi xmlns:a14="http://schemas.microsoft.com/office/drawing/2010/main" val="0"/>
@@ -8193,10 +8573,11 @@
             <w:r>
               <w:rPr>
                 <w:rFonts w:eastAsia="Times New Roman" w:cs="Times New Roman"/>
-                <w:sz w:val="22"/>
-                <w:szCs w:val="24"/>
-              </w:rPr>
-              <w:t xml:space="preserve"> </w:t>
+                <w:bCs/>
+                <w:sz w:val="22"/>
+                <w:szCs w:val="24"/>
+              </w:rPr>
+              <w:t xml:space="preserve"> Program 5 - </w:t>
             </w:r>
             <w:proofErr w:type="spellStart"/>
             <w:r>
@@ -8222,6 +8603,9 @@
         </w:tc>
       </w:tr>
       <w:tr>
+        <w:trPr>
+          <w:jc w:val="center"/>
+        </w:trPr>
         <w:tc>
           <w:tcPr>
             <w:tcW w:w="0" w:type="auto"/>
@@ -8257,7 +8641,7 @@
         </w:tc>
         <w:tc>
           <w:tcPr>
-            <w:tcW w:w="1799" w:type="dxa"/>
+            <w:tcW w:w="1507" w:type="dxa"/>
             <w:tcBorders>
               <w:top w:val="outset" w:sz="6" w:space="0" w:color="auto"/>
               <w:left w:val="outset" w:sz="6" w:space="0" w:color="auto"/>
@@ -8290,7 +8674,7 @@
         </w:tc>
         <w:tc>
           <w:tcPr>
-            <w:tcW w:w="5400" w:type="dxa"/>
+            <w:tcW w:w="3551" w:type="dxa"/>
             <w:tcBorders>
               <w:top w:val="outset" w:sz="6" w:space="0" w:color="auto"/>
               <w:left w:val="outset" w:sz="6" w:space="0" w:color="auto"/>
@@ -8314,15 +8698,7 @@
                 <w:sz w:val="22"/>
                 <w:szCs w:val="24"/>
               </w:rPr>
-              <w:t>📝</w:t>
-            </w:r>
-            <w:r>
-              <w:rPr>
-                <w:rFonts w:eastAsia="Times New Roman" w:cs="Times New Roman"/>
-                <w:sz w:val="22"/>
-                <w:szCs w:val="24"/>
-              </w:rPr>
-              <w:t xml:space="preserve"> Return </w:t>
+              <w:t>💬</w:t>
             </w:r>
             <w:r>
               <w:rPr>
@@ -8356,10 +8732,10 @@
                 <w:szCs w:val="24"/>
               </w:rPr>
               <w:drawing>
-                <wp:inline distT="0" distB="0" distL="0" distR="0" wp14:anchorId="7A76BE7B" wp14:editId="38767F9A">
+                <wp:inline distT="0" distB="0" distL="0" distR="0" wp14:anchorId="3625EF54" wp14:editId="685B4381">
                   <wp:extent cx="135172" cy="135172"/>
                   <wp:effectExtent l="0" t="0" r="5080" b="5080"/>
-                  <wp:docPr id="383353964" name="Picture 5" descr="computer chip icon"/>
+                  <wp:docPr id="2098068174" name="Picture 5" descr="computer chip icon"/>
                   <wp:cNvGraphicFramePr>
                     <a:graphicFrameLocks xmlns:a="http://schemas.openxmlformats.org/drawingml/2006/main" noChangeAspect="1"/>
                   </wp:cNvGraphicFramePr>
@@ -8373,7 +8749,7 @@
                           </pic:cNvPicPr>
                         </pic:nvPicPr>
                         <pic:blipFill>
-                          <a:blip r:embed="rId7" cstate="print">
+                          <a:blip r:embed="rId9" cstate="print">
                             <a:extLst>
                               <a:ext uri="{28A0092B-C50C-407E-A947-70E740481C1C}">
                                 <a14:useLocalDpi xmlns:a14="http://schemas.microsoft.com/office/drawing/2010/main" val="0"/>
@@ -8420,6 +8796,179 @@
               </w:rPr>
               <w:t xml:space="preserve"> </w:t>
             </w:r>
+            <w:r>
+              <w:rPr>
+                <w:rFonts w:eastAsia="Times New Roman" w:cs="Times New Roman"/>
+                <w:sz w:val="22"/>
+                <w:szCs w:val="24"/>
+              </w:rPr>
+              <w:t xml:space="preserve">Pair </w:t>
+            </w:r>
+            <w:r>
+              <w:rPr>
+                <w:rFonts w:eastAsia="Times New Roman" w:cs="Times New Roman"/>
+                <w:sz w:val="22"/>
+                <w:szCs w:val="24"/>
+              </w:rPr>
+              <w:t>4</w:t>
+            </w:r>
+            <w:r>
+              <w:rPr>
+                <w:rFonts w:eastAsia="Times New Roman" w:cs="Times New Roman"/>
+                <w:sz w:val="22"/>
+                <w:szCs w:val="24"/>
+              </w:rPr>
+              <w:t xml:space="preserve"> -</w:t>
+            </w:r>
+            <w:r>
+              <w:rPr>
+                <w:rFonts w:eastAsia="Times New Roman" w:cs="Times New Roman"/>
+                <w:sz w:val="22"/>
+                <w:szCs w:val="24"/>
+              </w:rPr>
+              <w:t> </w:t>
+            </w:r>
+            <w:proofErr w:type="spellStart"/>
+            <w:r>
+              <w:rPr>
+                <w:rFonts w:eastAsia="Times New Roman" w:cs="Times New Roman"/>
+                <w:sz w:val="22"/>
+                <w:szCs w:val="24"/>
+              </w:rPr>
+              <w:t>micro:bits</w:t>
+            </w:r>
+            <w:proofErr w:type="spellEnd"/>
+            <w:r>
+              <w:rPr>
+                <w:rFonts w:eastAsia="Times New Roman" w:cs="Times New Roman"/>
+                <w:sz w:val="22"/>
+                <w:szCs w:val="24"/>
+              </w:rPr>
+              <w:t xml:space="preserve"> (repetition)</w:t>
+            </w:r>
+          </w:p>
+          <w:p>
+            <w:pPr>
+              <w:spacing w:after="0" w:line="240" w:lineRule="auto"/>
+              <w:jc w:val="left"/>
+              <w:rPr>
+                <w:rFonts w:eastAsia="Times New Roman" w:cs="Times New Roman"/>
+                <w:sz w:val="22"/>
+                <w:szCs w:val="24"/>
+              </w:rPr>
+            </w:pPr>
+            <w:r>
+              <w:rPr>
+                <w:rFonts w:ascii="Apple Color Emoji" w:eastAsia="Times New Roman" w:hAnsi="Apple Color Emoji" w:cs="Apple Color Emoji"/>
+                <w:sz w:val="22"/>
+                <w:szCs w:val="24"/>
+              </w:rPr>
+              <w:t>💬</w:t>
+            </w:r>
+            <w:r>
+              <w:rPr>
+                <w:rFonts w:eastAsia="Times New Roman" w:cs="Times New Roman"/>
+                <w:sz w:val="22"/>
+                <w:szCs w:val="24"/>
+              </w:rPr>
+              <w:fldChar w:fldCharType="begin"/>
+            </w:r>
+            <w:r>
+              <w:rPr>
+                <w:rFonts w:eastAsia="Times New Roman" w:cs="Times New Roman"/>
+                <w:sz w:val="22"/>
+                <w:szCs w:val="24"/>
+              </w:rPr>
+              <w:instrText xml:space="preserve"> INCLUDEPICTURE "/Users/chess/Library/Group Containers/UBF8T346G9.ms/WebArchiveCopyPasteTempFiles/com.microsoft.Word/preview" \* MERGEFORMATINET </w:instrText>
+            </w:r>
+            <w:r>
+              <w:rPr>
+                <w:rFonts w:eastAsia="Times New Roman" w:cs="Times New Roman"/>
+                <w:sz w:val="22"/>
+                <w:szCs w:val="24"/>
+              </w:rPr>
+              <w:fldChar w:fldCharType="separate"/>
+            </w:r>
+            <w:r>
+              <w:rPr>
+                <w:rFonts w:eastAsia="Times New Roman" w:cs="Times New Roman"/>
+                <w:noProof/>
+                <w:sz w:val="22"/>
+                <w:szCs w:val="24"/>
+              </w:rPr>
+              <w:drawing>
+                <wp:inline distT="0" distB="0" distL="0" distR="0" wp14:anchorId="45B465F8" wp14:editId="34B8BBFA">
+                  <wp:extent cx="135172" cy="135172"/>
+                  <wp:effectExtent l="0" t="0" r="5080" b="5080"/>
+                  <wp:docPr id="956248363" name="Picture 5" descr="computer chip icon"/>
+                  <wp:cNvGraphicFramePr>
+                    <a:graphicFrameLocks xmlns:a="http://schemas.openxmlformats.org/drawingml/2006/main" noChangeAspect="1"/>
+                  </wp:cNvGraphicFramePr>
+                  <a:graphic xmlns:a="http://schemas.openxmlformats.org/drawingml/2006/main">
+                    <a:graphicData uri="http://schemas.openxmlformats.org/drawingml/2006/picture">
+                      <pic:pic xmlns:pic="http://schemas.openxmlformats.org/drawingml/2006/picture">
+                        <pic:nvPicPr>
+                          <pic:cNvPr id="0" name="Picture 16" descr="computer chip icon"/>
+                          <pic:cNvPicPr>
+                            <a:picLocks noChangeAspect="1" noChangeArrowheads="1"/>
+                          </pic:cNvPicPr>
+                        </pic:nvPicPr>
+                        <pic:blipFill>
+                          <a:blip r:embed="rId9" cstate="print">
+                            <a:extLst>
+                              <a:ext uri="{28A0092B-C50C-407E-A947-70E740481C1C}">
+                                <a14:useLocalDpi xmlns:a14="http://schemas.microsoft.com/office/drawing/2010/main" val="0"/>
+                              </a:ext>
+                            </a:extLst>
+                          </a:blip>
+                          <a:srcRect/>
+                          <a:stretch>
+                            <a:fillRect/>
+                          </a:stretch>
+                        </pic:blipFill>
+                        <pic:spPr bwMode="auto">
+                          <a:xfrm>
+                            <a:off x="0" y="0"/>
+                            <a:ext cx="140319" cy="140319"/>
+                          </a:xfrm>
+                          <a:prstGeom prst="rect">
+                            <a:avLst/>
+                          </a:prstGeom>
+                          <a:noFill/>
+                          <a:ln>
+                            <a:noFill/>
+                          </a:ln>
+                        </pic:spPr>
+                      </pic:pic>
+                    </a:graphicData>
+                  </a:graphic>
+                </wp:inline>
+              </w:drawing>
+            </w:r>
+            <w:r>
+              <w:rPr>
+                <w:rFonts w:eastAsia="Times New Roman" w:cs="Times New Roman"/>
+                <w:sz w:val="22"/>
+                <w:szCs w:val="24"/>
+              </w:rPr>
+              <w:fldChar w:fldCharType="end"/>
+            </w:r>
+            <w:r>
+              <w:rPr>
+                <w:rFonts w:eastAsia="Times New Roman" w:cs="Times New Roman"/>
+                <w:sz w:val="22"/>
+                <w:szCs w:val="24"/>
+              </w:rPr>
+              <w:t xml:space="preserve"> </w:t>
+            </w:r>
+            <w:r>
+              <w:rPr>
+                <w:rFonts w:eastAsia="Times New Roman" w:cs="Times New Roman"/>
+                <w:sz w:val="22"/>
+                <w:szCs w:val="24"/>
+              </w:rPr>
+              <w:t xml:space="preserve">Return </w:t>
+            </w:r>
             <w:proofErr w:type="spellStart"/>
             <w:r>
               <w:rPr>
@@ -8436,7 +8985,7 @@
               <w:spacing w:after="0" w:line="240" w:lineRule="auto"/>
               <w:jc w:val="left"/>
               <w:rPr>
-                <w:rFonts w:eastAsia="Times New Roman" w:cs="Times New Roman"/>
+                <w:rFonts w:ascii="Cambria" w:eastAsia="Times New Roman" w:hAnsi="Cambria" w:cs="Times New Roman"/>
                 <w:sz w:val="22"/>
                 <w:szCs w:val="24"/>
               </w:rPr>
@@ -8447,15 +8996,23 @@
                 <w:sz w:val="22"/>
                 <w:szCs w:val="24"/>
               </w:rPr>
-              <w:t>📝</w:t>
-            </w:r>
-            <w:r>
-              <w:rPr>
-                <w:rFonts w:eastAsia="Times New Roman" w:cs="Times New Roman"/>
-                <w:sz w:val="22"/>
-                <w:szCs w:val="24"/>
-              </w:rPr>
-              <w:t xml:space="preserve"> Quiz 6 – Repetition</w:t>
+              <w:t>💬</w:t>
+            </w:r>
+            <w:r>
+              <w:rPr>
+                <w:rFonts w:eastAsia="Times New Roman" w:cs="Times New Roman"/>
+                <w:sz w:val="22"/>
+                <w:szCs w:val="24"/>
+              </w:rPr>
+              <w:t xml:space="preserve"> Code</w:t>
+            </w:r>
+            <w:r>
+              <w:rPr>
+                <w:rFonts w:eastAsia="Times New Roman" w:cs="Times New Roman"/>
+                <w:sz w:val="22"/>
+                <w:szCs w:val="24"/>
+              </w:rPr>
+              <w:t>-along Activity Tracker</w:t>
             </w:r>
           </w:p>
           <w:p>
@@ -8463,6 +9020,95 @@
               <w:spacing w:after="0" w:line="240" w:lineRule="auto"/>
               <w:jc w:val="left"/>
               <w:rPr>
+                <w:rFonts w:ascii="Apple Color Emoji" w:eastAsia="Times New Roman" w:hAnsi="Apple Color Emoji" w:cs="Apple Color Emoji"/>
+                <w:sz w:val="22"/>
+                <w:szCs w:val="24"/>
+              </w:rPr>
+            </w:pPr>
+            <w:r>
+              <w:rPr>
+                <w:rFonts w:ascii="Apple Color Emoji" w:eastAsia="Times New Roman" w:hAnsi="Apple Color Emoji" w:cs="Apple Color Emoji"/>
+                <w:sz w:val="22"/>
+                <w:szCs w:val="24"/>
+              </w:rPr>
+              <w:t>💬</w:t>
+            </w:r>
+            <w:r>
+              <w:rPr>
+                <w:rFonts w:eastAsia="Times New Roman" w:cs="Times New Roman"/>
+                <w:sz w:val="22"/>
+                <w:szCs w:val="24"/>
+              </w:rPr>
+              <w:t xml:space="preserve"> </w:t>
+            </w:r>
+            <w:r>
+              <w:rPr>
+                <w:rFonts w:eastAsia="Times New Roman" w:cs="Times New Roman"/>
+                <w:sz w:val="22"/>
+                <w:szCs w:val="24"/>
+              </w:rPr>
+              <w:t xml:space="preserve">Code-along </w:t>
+            </w:r>
+            <w:r>
+              <w:rPr>
+                <w:rFonts w:eastAsia="Times New Roman" w:cs="Times New Roman"/>
+                <w:sz w:val="22"/>
+                <w:szCs w:val="24"/>
+              </w:rPr>
+              <w:t xml:space="preserve">- </w:t>
+            </w:r>
+            <w:r>
+              <w:rPr>
+                <w:rFonts w:eastAsia="Times New Roman" w:cs="Times New Roman"/>
+                <w:sz w:val="22"/>
+                <w:szCs w:val="24"/>
+              </w:rPr>
+              <w:t>Nursery Rhymes v2</w:t>
+            </w:r>
+          </w:p>
+        </w:tc>
+        <w:tc>
+          <w:tcPr>
+            <w:tcW w:w="3551" w:type="dxa"/>
+            <w:tcBorders>
+              <w:top w:val="outset" w:sz="6" w:space="0" w:color="auto"/>
+              <w:left w:val="outset" w:sz="6" w:space="0" w:color="auto"/>
+              <w:bottom w:val="outset" w:sz="6" w:space="0" w:color="auto"/>
+              <w:right w:val="outset" w:sz="6" w:space="0" w:color="auto"/>
+            </w:tcBorders>
+          </w:tcPr>
+          <w:p>
+            <w:pPr>
+              <w:spacing w:after="0" w:line="240" w:lineRule="auto"/>
+              <w:jc w:val="left"/>
+              <w:rPr>
+                <w:rFonts w:eastAsia="Times New Roman" w:cs="Times New Roman"/>
+                <w:sz w:val="22"/>
+                <w:szCs w:val="24"/>
+              </w:rPr>
+            </w:pPr>
+            <w:r>
+              <w:rPr>
+                <w:rFonts w:ascii="Apple Color Emoji" w:eastAsia="Times New Roman" w:hAnsi="Apple Color Emoji" w:cs="Apple Color Emoji"/>
+                <w:sz w:val="22"/>
+                <w:szCs w:val="24"/>
+              </w:rPr>
+              <w:t>📝</w:t>
+            </w:r>
+            <w:r>
+              <w:rPr>
+                <w:rFonts w:eastAsia="Times New Roman" w:cs="Times New Roman"/>
+                <w:sz w:val="22"/>
+                <w:szCs w:val="24"/>
+              </w:rPr>
+              <w:t xml:space="preserve"> Quiz 6 – Repetition</w:t>
+            </w:r>
+          </w:p>
+          <w:p>
+            <w:pPr>
+              <w:spacing w:after="0" w:line="240" w:lineRule="auto"/>
+              <w:jc w:val="left"/>
+              <w:rPr>
                 <w:rFonts w:eastAsia="Times New Roman" w:cs="Times New Roman"/>
                 <w:sz w:val="22"/>
                 <w:szCs w:val="24"/>
@@ -8488,6 +9134,9 @@
         </w:tc>
       </w:tr>
       <w:tr>
+        <w:trPr>
+          <w:jc w:val="center"/>
+        </w:trPr>
         <w:tc>
           <w:tcPr>
             <w:tcW w:w="0" w:type="auto"/>
@@ -8523,7 +9172,7 @@
         </w:tc>
         <w:tc>
           <w:tcPr>
-            <w:tcW w:w="1799" w:type="dxa"/>
+            <w:tcW w:w="1507" w:type="dxa"/>
             <w:tcBorders>
               <w:top w:val="outset" w:sz="6" w:space="0" w:color="auto"/>
               <w:left w:val="outset" w:sz="6" w:space="0" w:color="auto"/>
@@ -8556,7 +9205,7 @@
         </w:tc>
         <w:tc>
           <w:tcPr>
-            <w:tcW w:w="5400" w:type="dxa"/>
+            <w:tcW w:w="3551" w:type="dxa"/>
             <w:tcBorders>
               <w:top w:val="outset" w:sz="6" w:space="0" w:color="auto"/>
               <w:left w:val="outset" w:sz="6" w:space="0" w:color="auto"/>
@@ -8580,15 +9229,23 @@
                 <w:sz w:val="22"/>
                 <w:szCs w:val="24"/>
               </w:rPr>
-              <w:t>📝</w:t>
-            </w:r>
-            <w:r>
-              <w:rPr>
-                <w:rFonts w:eastAsia="Times New Roman" w:cs="Times New Roman"/>
-                <w:sz w:val="22"/>
-                <w:szCs w:val="24"/>
-              </w:rPr>
-              <w:t xml:space="preserve"> Coding Bat Practice (strings)</w:t>
+              <w:t>💬</w:t>
+            </w:r>
+            <w:r>
+              <w:rPr>
+                <w:rFonts w:eastAsia="Times New Roman" w:cs="Times New Roman"/>
+                <w:sz w:val="22"/>
+                <w:szCs w:val="24"/>
+              </w:rPr>
+              <w:t xml:space="preserve"> </w:t>
+            </w:r>
+            <w:r>
+              <w:rPr>
+                <w:rFonts w:eastAsia="Times New Roman" w:cs="Times New Roman"/>
+                <w:sz w:val="22"/>
+                <w:szCs w:val="24"/>
+              </w:rPr>
+              <w:t>Practice - Strings</w:t>
             </w:r>
           </w:p>
           <w:p>
@@ -8607,6 +9264,87 @@
                 <w:sz w:val="22"/>
                 <w:szCs w:val="24"/>
               </w:rPr>
+              <w:t>💬</w:t>
+            </w:r>
+            <w:r>
+              <w:rPr>
+                <w:rFonts w:eastAsia="Times New Roman" w:cs="Times New Roman"/>
+                <w:sz w:val="22"/>
+                <w:szCs w:val="24"/>
+              </w:rPr>
+              <w:t xml:space="preserve"> </w:t>
+            </w:r>
+            <w:r>
+              <w:rPr>
+                <w:rFonts w:eastAsia="Times New Roman" w:cs="Times New Roman"/>
+                <w:sz w:val="22"/>
+                <w:szCs w:val="24"/>
+              </w:rPr>
+              <w:t>Code-along - Strings</w:t>
+            </w:r>
+          </w:p>
+          <w:p>
+            <w:pPr>
+              <w:spacing w:after="0" w:line="240" w:lineRule="auto"/>
+              <w:jc w:val="left"/>
+              <w:rPr>
+                <w:rFonts w:ascii="Apple Color Emoji" w:eastAsia="Times New Roman" w:hAnsi="Apple Color Emoji" w:cs="Apple Color Emoji"/>
+                <w:sz w:val="22"/>
+                <w:szCs w:val="24"/>
+              </w:rPr>
+            </w:pPr>
+            <w:r>
+              <w:rPr>
+                <w:rFonts w:ascii="Apple Color Emoji" w:eastAsia="Times New Roman" w:hAnsi="Apple Color Emoji" w:cs="Apple Color Emoji"/>
+                <w:sz w:val="22"/>
+                <w:szCs w:val="24"/>
+              </w:rPr>
+              <w:t>💬</w:t>
+            </w:r>
+            <w:r>
+              <w:rPr>
+                <w:rFonts w:eastAsia="Times New Roman" w:cs="Times New Roman"/>
+                <w:sz w:val="22"/>
+                <w:szCs w:val="24"/>
+              </w:rPr>
+              <w:t xml:space="preserve"> </w:t>
+            </w:r>
+            <w:r>
+              <w:rPr>
+                <w:rFonts w:eastAsia="Times New Roman" w:cs="Times New Roman"/>
+                <w:sz w:val="22"/>
+                <w:szCs w:val="24"/>
+              </w:rPr>
+              <w:t>Practice - Coding Bat (strings)</w:t>
+            </w:r>
+          </w:p>
+        </w:tc>
+        <w:tc>
+          <w:tcPr>
+            <w:tcW w:w="3551" w:type="dxa"/>
+            <w:tcBorders>
+              <w:top w:val="outset" w:sz="6" w:space="0" w:color="auto"/>
+              <w:left w:val="outset" w:sz="6" w:space="0" w:color="auto"/>
+              <w:bottom w:val="outset" w:sz="6" w:space="0" w:color="auto"/>
+              <w:right w:val="outset" w:sz="6" w:space="0" w:color="auto"/>
+            </w:tcBorders>
+          </w:tcPr>
+          <w:p>
+            <w:pPr>
+              <w:spacing w:after="0" w:line="240" w:lineRule="auto"/>
+              <w:jc w:val="left"/>
+              <w:rPr>
+                <w:rFonts w:eastAsia="Times New Roman" w:cs="Times New Roman"/>
+                <w:sz w:val="22"/>
+                <w:szCs w:val="24"/>
+              </w:rPr>
+            </w:pPr>
+            <w:r>
+              <w:rPr>
+                <w:rFonts w:ascii="Apple Color Emoji" w:eastAsia="Times New Roman" w:hAnsi="Apple Color Emoji" w:cs="Apple Color Emoji"/>
+                <w:sz w:val="22"/>
+                <w:szCs w:val="24"/>
+              </w:rPr>
               <w:t>📝</w:t>
             </w:r>
             <w:r>
@@ -8621,6 +9359,9 @@
         </w:tc>
       </w:tr>
       <w:tr>
+        <w:trPr>
+          <w:jc w:val="center"/>
+        </w:trPr>
         <w:tc>
           <w:tcPr>
             <w:tcW w:w="0" w:type="auto"/>
@@ -8655,7 +9396,7 @@
         </w:tc>
         <w:tc>
           <w:tcPr>
-            <w:tcW w:w="1799" w:type="dxa"/>
+            <w:tcW w:w="1507" w:type="dxa"/>
             <w:tcBorders>
               <w:top w:val="outset" w:sz="6" w:space="0" w:color="auto"/>
               <w:left w:val="outset" w:sz="6" w:space="0" w:color="auto"/>
@@ -8687,7 +9428,7 @@
         </w:tc>
         <w:tc>
           <w:tcPr>
-            <w:tcW w:w="5400" w:type="dxa"/>
+            <w:tcW w:w="3551" w:type="dxa"/>
             <w:tcBorders>
               <w:top w:val="outset" w:sz="6" w:space="0" w:color="auto"/>
               <w:left w:val="outset" w:sz="6" w:space="0" w:color="auto"/>
@@ -8711,7 +9452,7 @@
                 <w:sz w:val="22"/>
                 <w:szCs w:val="24"/>
               </w:rPr>
-              <w:t>📝</w:t>
+              <w:t>💬</w:t>
             </w:r>
             <w:r>
               <w:rPr>
@@ -8727,7 +9468,7 @@
                 <w:sz w:val="22"/>
                 <w:szCs w:val="24"/>
               </w:rPr>
-              <w:t xml:space="preserve">Pair 4 - </w:t>
+              <w:t xml:space="preserve">Pair 5 - </w:t>
             </w:r>
             <w:r>
               <w:rPr>
@@ -8754,6 +9495,52 @@
                 <w:sz w:val="22"/>
                 <w:szCs w:val="24"/>
               </w:rPr>
+              <w:t>💬</w:t>
+            </w:r>
+            <w:r>
+              <w:rPr>
+                <w:rFonts w:eastAsia="Times New Roman" w:cs="Times New Roman"/>
+                <w:sz w:val="22"/>
+                <w:szCs w:val="24"/>
+              </w:rPr>
+              <w:t xml:space="preserve"> </w:t>
+            </w:r>
+            <w:r>
+              <w:rPr>
+                <w:rFonts w:eastAsia="Times New Roman" w:cs="Times New Roman"/>
+                <w:sz w:val="22"/>
+                <w:szCs w:val="24"/>
+              </w:rPr>
+              <w:t>Practice - Lists</w:t>
+            </w:r>
+          </w:p>
+        </w:tc>
+        <w:tc>
+          <w:tcPr>
+            <w:tcW w:w="3551" w:type="dxa"/>
+            <w:tcBorders>
+              <w:top w:val="outset" w:sz="6" w:space="0" w:color="auto"/>
+              <w:left w:val="outset" w:sz="6" w:space="0" w:color="auto"/>
+              <w:bottom w:val="outset" w:sz="6" w:space="0" w:color="auto"/>
+              <w:right w:val="outset" w:sz="6" w:space="0" w:color="auto"/>
+            </w:tcBorders>
+          </w:tcPr>
+          <w:p>
+            <w:pPr>
+              <w:spacing w:after="0" w:line="240" w:lineRule="auto"/>
+              <w:jc w:val="left"/>
+              <w:rPr>
+                <w:rFonts w:eastAsia="Times New Roman" w:cs="Times New Roman"/>
+                <w:sz w:val="22"/>
+                <w:szCs w:val="24"/>
+              </w:rPr>
+            </w:pPr>
+            <w:r>
+              <w:rPr>
+                <w:rFonts w:ascii="Apple Color Emoji" w:eastAsia="Times New Roman" w:hAnsi="Apple Color Emoji" w:cs="Apple Color Emoji"/>
+                <w:sz w:val="22"/>
+                <w:szCs w:val="24"/>
+              </w:rPr>
               <w:t>📝</w:t>
             </w:r>
             <w:r>
@@ -8768,6 +9555,9 @@
         </w:tc>
       </w:tr>
       <w:tr>
+        <w:trPr>
+          <w:jc w:val="center"/>
+        </w:trPr>
         <w:tc>
           <w:tcPr>
             <w:tcW w:w="0" w:type="auto"/>
@@ -8802,7 +9592,7 @@
         </w:tc>
         <w:tc>
           <w:tcPr>
-            <w:tcW w:w="1799" w:type="dxa"/>
+            <w:tcW w:w="1507" w:type="dxa"/>
             <w:tcBorders>
               <w:top w:val="outset" w:sz="6" w:space="0" w:color="auto"/>
               <w:left w:val="outset" w:sz="6" w:space="0" w:color="auto"/>
@@ -8834,7 +9624,7 @@
         </w:tc>
         <w:tc>
           <w:tcPr>
-            <w:tcW w:w="5400" w:type="dxa"/>
+            <w:tcW w:w="3551" w:type="dxa"/>
             <w:tcBorders>
               <w:top w:val="outset" w:sz="6" w:space="0" w:color="auto"/>
               <w:left w:val="outset" w:sz="6" w:space="0" w:color="auto"/>
@@ -8858,15 +9648,23 @@
                 <w:sz w:val="22"/>
                 <w:szCs w:val="24"/>
               </w:rPr>
-              <w:t>📝</w:t>
-            </w:r>
-            <w:r>
-              <w:rPr>
-                <w:rFonts w:eastAsia="Times New Roman" w:cs="Times New Roman"/>
-                <w:sz w:val="22"/>
-                <w:szCs w:val="24"/>
-              </w:rPr>
-              <w:t xml:space="preserve"> Coding Bat Practice (lists)</w:t>
+              <w:t>💬</w:t>
+            </w:r>
+            <w:r>
+              <w:rPr>
+                <w:rFonts w:eastAsia="Times New Roman" w:cs="Times New Roman"/>
+                <w:sz w:val="22"/>
+                <w:szCs w:val="24"/>
+              </w:rPr>
+              <w:t xml:space="preserve"> </w:t>
+            </w:r>
+            <w:r>
+              <w:rPr>
+                <w:rFonts w:eastAsia="Times New Roman" w:cs="Times New Roman"/>
+                <w:sz w:val="22"/>
+                <w:szCs w:val="24"/>
+              </w:rPr>
+              <w:t>Code-along -Lists</w:t>
             </w:r>
           </w:p>
           <w:p>
@@ -8874,6 +9672,52 @@
               <w:spacing w:after="0" w:line="240" w:lineRule="auto"/>
               <w:jc w:val="left"/>
               <w:rPr>
+                <w:rFonts w:ascii="Apple Color Emoji" w:eastAsia="Times New Roman" w:hAnsi="Apple Color Emoji" w:cs="Apple Color Emoji"/>
+                <w:sz w:val="22"/>
+                <w:szCs w:val="24"/>
+              </w:rPr>
+            </w:pPr>
+            <w:r>
+              <w:rPr>
+                <w:rFonts w:ascii="Apple Color Emoji" w:eastAsia="Times New Roman" w:hAnsi="Apple Color Emoji" w:cs="Apple Color Emoji"/>
+                <w:sz w:val="22"/>
+                <w:szCs w:val="24"/>
+              </w:rPr>
+              <w:t>💬</w:t>
+            </w:r>
+            <w:r>
+              <w:rPr>
+                <w:rFonts w:eastAsia="Times New Roman" w:cs="Times New Roman"/>
+                <w:sz w:val="22"/>
+                <w:szCs w:val="24"/>
+              </w:rPr>
+              <w:t xml:space="preserve"> </w:t>
+            </w:r>
+            <w:r>
+              <w:rPr>
+                <w:rFonts w:eastAsia="Times New Roman" w:cs="Times New Roman"/>
+                <w:sz w:val="22"/>
+                <w:szCs w:val="24"/>
+              </w:rPr>
+              <w:t>Practice - Coding Bat (lists)</w:t>
+            </w:r>
+          </w:p>
+        </w:tc>
+        <w:tc>
+          <w:tcPr>
+            <w:tcW w:w="3551" w:type="dxa"/>
+            <w:tcBorders>
+              <w:top w:val="outset" w:sz="6" w:space="0" w:color="auto"/>
+              <w:left w:val="outset" w:sz="6" w:space="0" w:color="auto"/>
+              <w:bottom w:val="outset" w:sz="6" w:space="0" w:color="auto"/>
+              <w:right w:val="outset" w:sz="6" w:space="0" w:color="auto"/>
+            </w:tcBorders>
+          </w:tcPr>
+          <w:p>
+            <w:pPr>
+              <w:spacing w:after="0" w:line="240" w:lineRule="auto"/>
+              <w:jc w:val="left"/>
+              <w:rPr>
                 <w:rFonts w:eastAsia="Times New Roman" w:cs="Times New Roman"/>
                 <w:sz w:val="22"/>
                 <w:szCs w:val="24"/>
@@ -8899,6 +9743,9 @@
         </w:tc>
       </w:tr>
       <w:tr>
+        <w:trPr>
+          <w:jc w:val="center"/>
+        </w:trPr>
         <w:tc>
           <w:tcPr>
             <w:tcW w:w="0" w:type="auto"/>
@@ -8933,7 +9780,7 @@
         </w:tc>
         <w:tc>
           <w:tcPr>
-            <w:tcW w:w="1799" w:type="dxa"/>
+            <w:tcW w:w="1507" w:type="dxa"/>
             <w:tcBorders>
               <w:top w:val="outset" w:sz="6" w:space="0" w:color="auto"/>
               <w:left w:val="outset" w:sz="6" w:space="0" w:color="auto"/>
@@ -8965,7 +9812,7 @@
         </w:tc>
         <w:tc>
           <w:tcPr>
-            <w:tcW w:w="5400" w:type="dxa"/>
+            <w:tcW w:w="3551" w:type="dxa"/>
             <w:tcBorders>
               <w:top w:val="outset" w:sz="6" w:space="0" w:color="auto"/>
               <w:left w:val="outset" w:sz="6" w:space="0" w:color="auto"/>
@@ -8989,7 +9836,7 @@
                 <w:sz w:val="22"/>
                 <w:szCs w:val="24"/>
               </w:rPr>
-              <w:t>📝</w:t>
+              <w:t>💬</w:t>
             </w:r>
             <w:r>
               <w:rPr>
@@ -9005,15 +9852,7 @@
                 <w:sz w:val="22"/>
                 <w:szCs w:val="24"/>
               </w:rPr>
-              <w:t>Pai</w:t>
-            </w:r>
-            <w:r>
-              <w:rPr>
-                <w:rFonts w:eastAsia="Times New Roman" w:cs="Times New Roman"/>
-                <w:sz w:val="22"/>
-                <w:szCs w:val="24"/>
-              </w:rPr>
-              <w:t xml:space="preserve">r 5 - </w:t>
+              <w:t xml:space="preserve">Pair 6 - </w:t>
             </w:r>
             <w:r>
               <w:rPr>
@@ -9029,6 +9868,28 @@
               <w:spacing w:after="0" w:line="240" w:lineRule="auto"/>
               <w:jc w:val="left"/>
               <w:rPr>
+                <w:rFonts w:ascii="Apple Color Emoji" w:eastAsia="Times New Roman" w:hAnsi="Apple Color Emoji" w:cs="Apple Color Emoji"/>
+                <w:sz w:val="22"/>
+                <w:szCs w:val="24"/>
+              </w:rPr>
+            </w:pPr>
+          </w:p>
+        </w:tc>
+        <w:tc>
+          <w:tcPr>
+            <w:tcW w:w="3551" w:type="dxa"/>
+            <w:tcBorders>
+              <w:top w:val="outset" w:sz="6" w:space="0" w:color="auto"/>
+              <w:left w:val="outset" w:sz="6" w:space="0" w:color="auto"/>
+              <w:bottom w:val="outset" w:sz="6" w:space="0" w:color="auto"/>
+              <w:right w:val="outset" w:sz="6" w:space="0" w:color="auto"/>
+            </w:tcBorders>
+          </w:tcPr>
+          <w:p>
+            <w:pPr>
+              <w:spacing w:after="0" w:line="240" w:lineRule="auto"/>
+              <w:jc w:val="left"/>
+              <w:rPr>
                 <w:rFonts w:eastAsia="Times New Roman" w:cs="Times New Roman"/>
                 <w:sz w:val="22"/>
                 <w:szCs w:val="24"/>
@@ -9081,6 +9942,9 @@
         </w:tc>
       </w:tr>
       <w:tr>
+        <w:trPr>
+          <w:jc w:val="center"/>
+        </w:trPr>
         <w:tc>
           <w:tcPr>
             <w:tcW w:w="0" w:type="auto"/>
@@ -9104,7 +9968,7 @@
                 <w:szCs w:val="24"/>
               </w:rPr>
             </w:pPr>
-            <w:hyperlink r:id="rId8" w:history="1">
+            <w:hyperlink r:id="rId10" w:history="1">
               <w:r>
                 <w:rPr>
                   <w:rStyle w:val="Hyperlink"/>
@@ -9119,7 +9983,7 @@
         </w:tc>
         <w:tc>
           <w:tcPr>
-            <w:tcW w:w="1799" w:type="dxa"/>
+            <w:tcW w:w="1507" w:type="dxa"/>
             <w:tcBorders>
               <w:top w:val="outset" w:sz="6" w:space="0" w:color="auto"/>
               <w:left w:val="outset" w:sz="6" w:space="0" w:color="auto"/>
@@ -9153,7 +10017,29 @@
         </w:tc>
         <w:tc>
           <w:tcPr>
-            <w:tcW w:w="5400" w:type="dxa"/>
+            <w:tcW w:w="3551" w:type="dxa"/>
+            <w:tcBorders>
+              <w:top w:val="outset" w:sz="6" w:space="0" w:color="auto"/>
+              <w:left w:val="outset" w:sz="6" w:space="0" w:color="auto"/>
+              <w:bottom w:val="outset" w:sz="6" w:space="0" w:color="auto"/>
+              <w:right w:val="outset" w:sz="6" w:space="0" w:color="auto"/>
+            </w:tcBorders>
+          </w:tcPr>
+          <w:p>
+            <w:pPr>
+              <w:spacing w:after="0" w:line="240" w:lineRule="auto"/>
+              <w:jc w:val="left"/>
+              <w:rPr>
+                <w:rFonts w:ascii="Apple Color Emoji" w:eastAsia="Times New Roman" w:hAnsi="Apple Color Emoji" w:cs="Apple Color Emoji"/>
+                <w:sz w:val="22"/>
+                <w:szCs w:val="24"/>
+              </w:rPr>
+            </w:pPr>
+          </w:p>
+        </w:tc>
+        <w:tc>
+          <w:tcPr>
+            <w:tcW w:w="3551" w:type="dxa"/>
             <w:tcBorders>
               <w:top w:val="outset" w:sz="6" w:space="0" w:color="auto"/>
               <w:left w:val="outset" w:sz="6" w:space="0" w:color="auto"/>
@@ -9229,11 +10115,17 @@
           <w:b/>
         </w:rPr>
         <w:lastRenderedPageBreak/>
+        <w:br/>
+      </w:r>
+      <w:r>
+        <w:rPr>
+          <w:b/>
+        </w:rPr>
         <w:t>Required Materials</w:t>
       </w:r>
-      <w:bookmarkEnd w:id="90"/>
-      <w:bookmarkEnd w:id="91"/>
-      <w:bookmarkEnd w:id="92"/>
+      <w:bookmarkEnd w:id="97"/>
+      <w:bookmarkEnd w:id="98"/>
+      <w:bookmarkEnd w:id="99"/>
       <w:bookmarkEnd w:id="103"/>
       <w:bookmarkEnd w:id="104"/>
       <w:bookmarkEnd w:id="105"/>
@@ -9358,7 +10250,7 @@
                 <w:szCs w:val="28"/>
               </w:rPr>
             </w:pPr>
-            <w:hyperlink r:id="rId9" w:history="1">
+            <w:hyperlink r:id="rId11" w:history="1">
               <w:r>
                 <w:rPr>
                   <w:rStyle w:val="Hyperlink"/>
@@ -9404,7 +10296,7 @@
                 <w:szCs w:val="28"/>
               </w:rPr>
             </w:pPr>
-            <w:hyperlink r:id="rId10" w:history="1">
+            <w:hyperlink r:id="rId12" w:history="1">
               <w:r>
                 <w:rPr>
                   <w:rStyle w:val="Hyperlink"/>
@@ -9532,7 +10424,7 @@
               </w:rPr>
               <w:t xml:space="preserve">Instructor created </w:t>
             </w:r>
-            <w:hyperlink r:id="rId11" w:history="1">
+            <w:hyperlink r:id="rId13" w:history="1">
               <w:r>
                 <w:rPr>
                   <w:rStyle w:val="Hyperlink"/>
@@ -9555,7 +10447,7 @@
                 <w:szCs w:val="28"/>
               </w:rPr>
             </w:pPr>
-            <w:hyperlink r:id="rId12" w:history="1">
+            <w:hyperlink r:id="rId14" w:history="1">
               <w:r>
                 <w:rPr>
                   <w:rStyle w:val="Hyperlink"/>
@@ -9613,19 +10505,19 @@
       <w:bookmarkStart w:id="205" w:name="_Toc127028454"/>
       <w:bookmarkStart w:id="206" w:name="_Toc176869898"/>
       <w:bookmarkStart w:id="207" w:name="_Toc176870121"/>
-      <w:bookmarkStart w:id="208" w:name="_Toc509386064"/>
-      <w:bookmarkStart w:id="209" w:name="_Toc510519460"/>
-      <w:bookmarkStart w:id="210" w:name="_Toc510519735"/>
-      <w:bookmarkStart w:id="211" w:name="_Toc176945535"/>
-      <w:bookmarkStart w:id="212" w:name="_Toc176946041"/>
-      <w:bookmarkStart w:id="213" w:name="_Toc176946114"/>
-      <w:bookmarkStart w:id="214" w:name="_Toc176946617"/>
-      <w:bookmarkStart w:id="215" w:name="_Toc176946682"/>
-      <w:bookmarkStart w:id="216" w:name="_Toc176946709"/>
-      <w:bookmarkStart w:id="217" w:name="_Toc176947553"/>
-      <w:bookmarkEnd w:id="93"/>
-      <w:bookmarkEnd w:id="94"/>
-      <w:bookmarkEnd w:id="95"/>
+      <w:bookmarkStart w:id="208" w:name="_Toc176945535"/>
+      <w:bookmarkStart w:id="209" w:name="_Toc176946041"/>
+      <w:bookmarkStart w:id="210" w:name="_Toc176946114"/>
+      <w:bookmarkStart w:id="211" w:name="_Toc176946617"/>
+      <w:bookmarkStart w:id="212" w:name="_Toc176946682"/>
+      <w:bookmarkStart w:id="213" w:name="_Toc176946709"/>
+      <w:bookmarkStart w:id="214" w:name="_Toc176947553"/>
+      <w:bookmarkStart w:id="215" w:name="_Toc509386064"/>
+      <w:bookmarkStart w:id="216" w:name="_Toc510519460"/>
+      <w:bookmarkStart w:id="217" w:name="_Toc510519735"/>
+      <w:bookmarkEnd w:id="100"/>
+      <w:bookmarkEnd w:id="101"/>
+      <w:bookmarkEnd w:id="102"/>
       <w:r>
         <w:rPr>
           <w:b/>
@@ -9659,13 +10551,13 @@
       <w:bookmarkEnd w:id="205"/>
       <w:bookmarkEnd w:id="206"/>
       <w:bookmarkEnd w:id="207"/>
+      <w:bookmarkEnd w:id="208"/>
+      <w:bookmarkEnd w:id="209"/>
+      <w:bookmarkEnd w:id="210"/>
       <w:bookmarkEnd w:id="211"/>
       <w:bookmarkEnd w:id="212"/>
       <w:bookmarkEnd w:id="213"/>
       <w:bookmarkEnd w:id="214"/>
-      <w:bookmarkEnd w:id="215"/>
-      <w:bookmarkEnd w:id="216"/>
-      <w:bookmarkEnd w:id="217"/>
     </w:p>
     <w:p>
       <w:pPr>
@@ -9792,7 +10684,7 @@
         </w:rPr>
         <w:t xml:space="preserve">support can be found </w:t>
       </w:r>
-      <w:hyperlink r:id="rId13" w:history="1">
+      <w:hyperlink r:id="rId15" w:history="1">
         <w:r>
           <w:rPr>
             <w:rStyle w:val="Hyperlink"/>
@@ -9851,7 +10743,7 @@
         </w:rPr>
         <w:t xml:space="preserve">upport can be found </w:t>
       </w:r>
-      <w:hyperlink r:id="rId14" w:history="1">
+      <w:hyperlink r:id="rId16" w:history="1">
         <w:r>
           <w:rPr>
             <w:rStyle w:val="Hyperlink"/>
@@ -10060,7 +10952,7 @@
         </w:rPr>
         <w:t xml:space="preserve">: </w:t>
       </w:r>
-      <w:hyperlink r:id="rId15" w:history="1">
+      <w:hyperlink r:id="rId17" w:history="1">
         <w:r>
           <w:rPr>
             <w:rStyle w:val="Hyperlink"/>
@@ -10093,28 +10985,28 @@
           <w:b/>
         </w:rPr>
       </w:pPr>
-      <w:bookmarkStart w:id="256" w:name="_Toc515994827"/>
-      <w:bookmarkStart w:id="257" w:name="_Toc515994960"/>
-      <w:bookmarkStart w:id="258" w:name="_Toc515995099"/>
-      <w:bookmarkStart w:id="259" w:name="_Toc515995145"/>
-      <w:bookmarkStart w:id="260" w:name="_Toc515996166"/>
-      <w:bookmarkStart w:id="261" w:name="_Toc524353263"/>
-      <w:bookmarkStart w:id="262" w:name="_Toc524353421"/>
-      <w:bookmarkStart w:id="263" w:name="_Toc524358447"/>
-      <w:bookmarkStart w:id="264" w:name="_Toc524358524"/>
-      <w:bookmarkStart w:id="265" w:name="_Toc524358594"/>
-      <w:bookmarkStart w:id="266" w:name="_Toc524358674"/>
-      <w:bookmarkStart w:id="267" w:name="_Toc114669834"/>
-      <w:bookmarkStart w:id="268" w:name="_Toc115262113"/>
-      <w:bookmarkStart w:id="269" w:name="_Toc115262173"/>
-      <w:bookmarkStart w:id="270" w:name="_Toc123138174"/>
-      <w:bookmarkStart w:id="271" w:name="_Toc176945538"/>
-      <w:bookmarkStart w:id="272" w:name="_Toc176946044"/>
-      <w:bookmarkStart w:id="273" w:name="_Toc176946117"/>
-      <w:bookmarkStart w:id="274" w:name="_Toc176946620"/>
-      <w:bookmarkStart w:id="275" w:name="_Toc176946685"/>
-      <w:bookmarkStart w:id="276" w:name="_Toc176946712"/>
-      <w:bookmarkStart w:id="277" w:name="_Toc176947556"/>
+      <w:bookmarkStart w:id="256" w:name="_Toc176945538"/>
+      <w:bookmarkStart w:id="257" w:name="_Toc176946044"/>
+      <w:bookmarkStart w:id="258" w:name="_Toc176946117"/>
+      <w:bookmarkStart w:id="259" w:name="_Toc176946620"/>
+      <w:bookmarkStart w:id="260" w:name="_Toc176946685"/>
+      <w:bookmarkStart w:id="261" w:name="_Toc176946712"/>
+      <w:bookmarkStart w:id="262" w:name="_Toc176947556"/>
+      <w:bookmarkStart w:id="263" w:name="_Toc515994827"/>
+      <w:bookmarkStart w:id="264" w:name="_Toc515994960"/>
+      <w:bookmarkStart w:id="265" w:name="_Toc515995099"/>
+      <w:bookmarkStart w:id="266" w:name="_Toc515995145"/>
+      <w:bookmarkStart w:id="267" w:name="_Toc515996166"/>
+      <w:bookmarkStart w:id="268" w:name="_Toc524353263"/>
+      <w:bookmarkStart w:id="269" w:name="_Toc524353421"/>
+      <w:bookmarkStart w:id="270" w:name="_Toc524358447"/>
+      <w:bookmarkStart w:id="271" w:name="_Toc524358524"/>
+      <w:bookmarkStart w:id="272" w:name="_Toc524358594"/>
+      <w:bookmarkStart w:id="273" w:name="_Toc524358674"/>
+      <w:bookmarkStart w:id="274" w:name="_Toc114669834"/>
+      <w:bookmarkStart w:id="275" w:name="_Toc115262113"/>
+      <w:bookmarkStart w:id="276" w:name="_Toc115262173"/>
+      <w:bookmarkStart w:id="277" w:name="_Toc123138174"/>
       <w:r>
         <w:rPr>
           <w:b/>
@@ -10128,13 +11020,13 @@
         </w:rPr>
         <w:t>Academic Integrity</w:t>
       </w:r>
-      <w:bookmarkEnd w:id="271"/>
-      <w:bookmarkEnd w:id="272"/>
-      <w:bookmarkEnd w:id="273"/>
-      <w:bookmarkEnd w:id="274"/>
-      <w:bookmarkEnd w:id="275"/>
-      <w:bookmarkEnd w:id="276"/>
-      <w:bookmarkEnd w:id="277"/>
+      <w:bookmarkEnd w:id="256"/>
+      <w:bookmarkEnd w:id="257"/>
+      <w:bookmarkEnd w:id="258"/>
+      <w:bookmarkEnd w:id="259"/>
+      <w:bookmarkEnd w:id="260"/>
+      <w:bookmarkEnd w:id="261"/>
+      <w:bookmarkEnd w:id="262"/>
     </w:p>
     <w:p>
       <w:pPr>
@@ -11068,16 +11960,7 @@
           <w:sz w:val="28"/>
           <w:szCs w:val="28"/>
         </w:rPr>
-        <w:t xml:space="preserve"> </w:t>
-      </w:r>
-      <w:r>
-        <w:rPr>
-          <w:rFonts w:eastAsia="Times New Roman" w:cstheme="minorHAnsi"/>
-          <w:color w:val="000000"/>
-          <w:sz w:val="28"/>
-          <w:szCs w:val="28"/>
-        </w:rPr>
-        <w:t>in a larger program</w:t>
+        <w:t xml:space="preserve"> in a larger program</w:t>
       </w:r>
       <w:r>
         <w:rPr>
@@ -11384,7 +12267,7 @@
         </w:rPr>
         <w:t xml:space="preserve">No really, this is actually </w:t>
       </w:r>
-      <w:hyperlink r:id="rId16" w:history="1">
+      <w:hyperlink r:id="rId18" w:history="1">
         <w:r>
           <w:rPr>
             <w:rStyle w:val="Hyperlink"/>
@@ -11535,9 +12418,9 @@
         <w:lastRenderedPageBreak/>
         <w:t xml:space="preserve">Grading </w:t>
       </w:r>
-      <w:bookmarkEnd w:id="208"/>
-      <w:bookmarkEnd w:id="209"/>
-      <w:bookmarkEnd w:id="210"/>
+      <w:bookmarkEnd w:id="215"/>
+      <w:bookmarkEnd w:id="216"/>
+      <w:bookmarkEnd w:id="217"/>
       <w:r>
         <w:rPr>
           <w:b/>
@@ -11547,13 +12430,6 @@
       <w:bookmarkEnd w:id="253"/>
       <w:bookmarkEnd w:id="254"/>
       <w:bookmarkEnd w:id="255"/>
-      <w:bookmarkEnd w:id="256"/>
-      <w:bookmarkEnd w:id="257"/>
-      <w:bookmarkEnd w:id="258"/>
-      <w:bookmarkEnd w:id="259"/>
-      <w:bookmarkEnd w:id="260"/>
-      <w:bookmarkEnd w:id="261"/>
-      <w:bookmarkEnd w:id="262"/>
       <w:bookmarkEnd w:id="263"/>
       <w:bookmarkEnd w:id="264"/>
       <w:bookmarkEnd w:id="265"/>
@@ -11562,6 +12438,13 @@
       <w:bookmarkEnd w:id="268"/>
       <w:bookmarkEnd w:id="269"/>
       <w:bookmarkEnd w:id="270"/>
+      <w:bookmarkEnd w:id="271"/>
+      <w:bookmarkEnd w:id="272"/>
+      <w:bookmarkEnd w:id="273"/>
+      <w:bookmarkEnd w:id="274"/>
+      <w:bookmarkEnd w:id="275"/>
+      <w:bookmarkEnd w:id="276"/>
+      <w:bookmarkEnd w:id="277"/>
       <w:bookmarkEnd w:id="298"/>
       <w:bookmarkEnd w:id="299"/>
       <w:bookmarkEnd w:id="300"/>
@@ -12103,7 +12986,14 @@
                 <w:sz w:val="28"/>
                 <w:szCs w:val="28"/>
               </w:rPr>
-              <w:t>5)</w:t>
+              <w:t>6</w:t>
+            </w:r>
+            <w:r>
+              <w:rPr>
+                <w:sz w:val="28"/>
+                <w:szCs w:val="28"/>
+              </w:rPr>
+              <w:t>)</w:t>
             </w:r>
           </w:p>
         </w:tc>
@@ -12145,7 +13035,14 @@
                 <w:sz w:val="28"/>
                 <w:szCs w:val="28"/>
               </w:rPr>
-              <w:t>10</w:t>
+              <w:t>1</w:t>
+            </w:r>
+            <w:r>
+              <w:rPr>
+                <w:sz w:val="28"/>
+                <w:szCs w:val="28"/>
+              </w:rPr>
+              <w:t>2</w:t>
             </w:r>
             <w:r>
               <w:rPr>
@@ -12288,7 +13185,14 @@
                 <w:sz w:val="28"/>
                 <w:szCs w:val="28"/>
               </w:rPr>
-              <w:t>25</w:t>
+              <w:t>2</w:t>
+            </w:r>
+            <w:r>
+              <w:rPr>
+                <w:sz w:val="28"/>
+                <w:szCs w:val="28"/>
+              </w:rPr>
+              <w:t>4</w:t>
             </w:r>
             <w:r>
               <w:rPr>
@@ -12818,7 +13722,7 @@
           <w:sz w:val="28"/>
           <w:szCs w:val="28"/>
         </w:rPr>
-        <w:t xml:space="preserve"> builds in difficulty throughout the course, providing an opportunity to build software solutions to tackle varying problems.</w:t>
+        <w:t xml:space="preserve"> build in difficulty throughout the course, providing an opportunity to build software solutions to tackle varying problems.</w:t>
       </w:r>
       <w:r>
         <w:rPr>
@@ -13177,15 +14081,7 @@
           <w:bCs/>
           <w:noProof/>
         </w:rPr>
-      </w:r>
-      <w:r>
-        <w:rPr>
-          <w:rFonts w:ascii="Times New Roman" w:hAnsi="Times New Roman"/>
-          <w:b/>
-          <w:bCs/>
-          <w:noProof/>
-        </w:rPr>
-        <w:object w:dxaOrig="6615" w:dyaOrig="5115" w14:anchorId="43D3787B">
+        <w:object w:dxaOrig="6615" w:dyaOrig="5115" w14:anchorId="095B44F4">
           <v:shapetype id="_x0000_t75" coordsize="21600,21600" o:spt="75" o:preferrelative="t" path="m@4@5l@4@11@9@11@9@5xe" filled="f" stroked="f">
             <v:stroke joinstyle="miter"/>
             <v:formulas>
@@ -13206,9 +14102,9 @@
             <o:lock v:ext="edit" aspectratio="t"/>
           </v:shapetype>
           <v:shape id="_x0000_i1025" type="#_x0000_t75" alt="" style="width:283pt;height:218.15pt;mso-width-percent:0;mso-height-percent:0;mso-width-percent:0;mso-height-percent:0" o:ole="">
-            <v:imagedata r:id="rId17" o:title=""/>
+            <v:imagedata r:id="rId19" o:title=""/>
           </v:shape>
-          <o:OLEObject Type="Embed" ProgID="Excel.Sheet.8" ShapeID="_x0000_i1025" DrawAspect="Content" ObjectID="_1787560405" r:id="rId18"/>
+          <o:OLEObject Type="Embed" ProgID="Excel.Sheet.8" ShapeID="_x0000_i1025" DrawAspect="Content" ObjectID="_1788079448" r:id="rId20"/>
         </w:object>
       </w:r>
     </w:p>
@@ -13414,7 +14310,7 @@
         </w:rPr>
         <w:t xml:space="preserve">: </w:t>
       </w:r>
-      <w:hyperlink r:id="rId19" w:history="1">
+      <w:hyperlink r:id="rId21" w:history="1">
         <w:r>
           <w:rPr>
             <w:rStyle w:val="Hyperlink"/>
@@ -14056,7 +14952,7 @@
                 <w:color w:val="2D3B45"/>
               </w:rPr>
             </w:pPr>
-            <w:hyperlink r:id="rId20" w:tgtFrame="_blank" w:tooltip="How do I change my preferred name?" w:history="1">
+            <w:hyperlink r:id="rId22" w:tgtFrame="_blank" w:tooltip="How do I change my preferred name?" w:history="1">
               <w:r>
                 <w:rPr>
                   <w:rStyle w:val="Hyperlink"/>
@@ -14081,7 +14977,7 @@
                 <w:color w:val="2D3B45"/>
               </w:rPr>
             </w:pPr>
-            <w:hyperlink r:id="rId21" w:tgtFrame="_blank" w:tooltip="Where are the gender neutral restrooms?" w:history="1">
+            <w:hyperlink r:id="rId23" w:tgtFrame="_blank" w:tooltip="Where are the gender neutral restrooms?" w:history="1">
               <w:r>
                 <w:rPr>
                   <w:rStyle w:val="Hyperlink"/>
@@ -14146,7 +15042,7 @@
                 <w:color w:val="2D3B45"/>
               </w:rPr>
             </w:pPr>
-            <w:hyperlink r:id="rId22" w:tgtFrame="_blank" w:tooltip="Where can I find information on scholarships or financial aid?" w:history="1">
+            <w:hyperlink r:id="rId24" w:tgtFrame="_blank" w:tooltip="Where can I find information on scholarships or financial aid?" w:history="1">
               <w:r>
                 <w:rPr>
                   <w:rStyle w:val="Hyperlink"/>
@@ -14171,7 +15067,7 @@
                 <w:color w:val="2D3B45"/>
               </w:rPr>
             </w:pPr>
-            <w:hyperlink r:id="rId23" w:tgtFrame="_blank" w:history="1">
+            <w:hyperlink r:id="rId25" w:tgtFrame="_blank" w:history="1">
               <w:r>
                 <w:rPr>
                   <w:rStyle w:val="Hyperlink"/>
@@ -14196,7 +15092,7 @@
                 <w:color w:val="2D3B45"/>
               </w:rPr>
             </w:pPr>
-            <w:hyperlink r:id="rId24" w:tgtFrame="_blank" w:history="1">
+            <w:hyperlink r:id="rId26" w:tgtFrame="_blank" w:history="1">
               <w:r>
                 <w:rPr>
                   <w:rStyle w:val="Hyperlink"/>
@@ -14250,7 +15146,7 @@
                 <w:color w:val="2D3B45"/>
               </w:rPr>
             </w:pPr>
-            <w:hyperlink r:id="rId25" w:tgtFrame="_blank" w:history="1">
+            <w:hyperlink r:id="rId27" w:tgtFrame="_blank" w:history="1">
               <w:r>
                 <w:rPr>
                   <w:rStyle w:val="Hyperlink"/>
@@ -14299,7 +15195,7 @@
                 <w:color w:val="2D3B45"/>
               </w:rPr>
             </w:pPr>
-            <w:hyperlink r:id="rId26" w:tgtFrame="_blank" w:history="1">
+            <w:hyperlink r:id="rId28" w:tgtFrame="_blank" w:history="1">
               <w:r>
                 <w:rPr>
                   <w:rStyle w:val="Hyperlink"/>
@@ -14324,7 +15220,7 @@
                 <w:color w:val="2D3B45"/>
               </w:rPr>
             </w:pPr>
-            <w:hyperlink r:id="rId27" w:tgtFrame="_blank" w:history="1">
+            <w:hyperlink r:id="rId29" w:tgtFrame="_blank" w:history="1">
               <w:r>
                 <w:rPr>
                   <w:rStyle w:val="Hyperlink"/>
@@ -14349,7 +15245,7 @@
                 <w:color w:val="2D3B45"/>
               </w:rPr>
             </w:pPr>
-            <w:hyperlink r:id="rId28" w:tgtFrame="_blank" w:history="1">
+            <w:hyperlink r:id="rId30" w:tgtFrame="_blank" w:history="1">
               <w:r>
                 <w:rPr>
                   <w:rStyle w:val="Hyperlink"/>
@@ -14374,7 +15270,7 @@
                 <w:color w:val="2D3B45"/>
               </w:rPr>
             </w:pPr>
-            <w:hyperlink r:id="rId29" w:tgtFrame="_blank" w:history="1">
+            <w:hyperlink r:id="rId31" w:tgtFrame="_blank" w:history="1">
               <w:r>
                 <w:rPr>
                   <w:rStyle w:val="Hyperlink"/>
@@ -14399,7 +15295,7 @@
                 <w:color w:val="2D3B45"/>
               </w:rPr>
             </w:pPr>
-            <w:hyperlink r:id="rId30" w:tgtFrame="_blank" w:history="1">
+            <w:hyperlink r:id="rId32" w:tgtFrame="_blank" w:history="1">
               <w:r>
                 <w:rPr>
                   <w:rStyle w:val="Hyperlink"/>
@@ -14424,7 +15320,7 @@
                 <w:szCs w:val="28"/>
               </w:rPr>
             </w:pPr>
-            <w:hyperlink r:id="rId31" w:tgtFrame="_blank" w:history="1">
+            <w:hyperlink r:id="rId33" w:tgtFrame="_blank" w:history="1">
               <w:r>
                 <w:rPr>
                   <w:rStyle w:val="Hyperlink"/>
@@ -15037,23 +15933,23 @@
       <w:bookmarkStart w:id="497" w:name="_Toc127028465"/>
       <w:bookmarkStart w:id="498" w:name="_Toc176869909"/>
       <w:bookmarkStart w:id="499" w:name="_Toc176870132"/>
-      <w:bookmarkStart w:id="500" w:name="_Toc509386068"/>
-      <w:bookmarkStart w:id="501" w:name="_Toc510519465"/>
-      <w:bookmarkStart w:id="502" w:name="_Toc510519740"/>
-      <w:bookmarkStart w:id="503" w:name="_Toc513565983"/>
-      <w:bookmarkStart w:id="504" w:name="_Toc513566268"/>
-      <w:bookmarkStart w:id="505" w:name="_Toc513566357"/>
-      <w:bookmarkStart w:id="506" w:name="_Toc515994833"/>
-      <w:bookmarkStart w:id="507" w:name="_Toc515994966"/>
-      <w:bookmarkStart w:id="508" w:name="_Toc515995105"/>
-      <w:bookmarkStart w:id="509" w:name="_Toc515995151"/>
-      <w:bookmarkStart w:id="510" w:name="_Toc176945548"/>
-      <w:bookmarkStart w:id="511" w:name="_Toc176946055"/>
-      <w:bookmarkStart w:id="512" w:name="_Toc176946128"/>
-      <w:bookmarkStart w:id="513" w:name="_Toc176946631"/>
-      <w:bookmarkStart w:id="514" w:name="_Toc176946696"/>
-      <w:bookmarkStart w:id="515" w:name="_Toc176946723"/>
-      <w:bookmarkStart w:id="516" w:name="_Toc176947567"/>
+      <w:bookmarkStart w:id="500" w:name="_Toc176945548"/>
+      <w:bookmarkStart w:id="501" w:name="_Toc176946055"/>
+      <w:bookmarkStart w:id="502" w:name="_Toc176946128"/>
+      <w:bookmarkStart w:id="503" w:name="_Toc176946631"/>
+      <w:bookmarkStart w:id="504" w:name="_Toc176946696"/>
+      <w:bookmarkStart w:id="505" w:name="_Toc176946723"/>
+      <w:bookmarkStart w:id="506" w:name="_Toc176947567"/>
+      <w:bookmarkStart w:id="507" w:name="_Toc509386068"/>
+      <w:bookmarkStart w:id="508" w:name="_Toc510519465"/>
+      <w:bookmarkStart w:id="509" w:name="_Toc510519740"/>
+      <w:bookmarkStart w:id="510" w:name="_Toc513565983"/>
+      <w:bookmarkStart w:id="511" w:name="_Toc513566268"/>
+      <w:bookmarkStart w:id="512" w:name="_Toc513566357"/>
+      <w:bookmarkStart w:id="513" w:name="_Toc515994833"/>
+      <w:bookmarkStart w:id="514" w:name="_Toc515994966"/>
+      <w:bookmarkStart w:id="515" w:name="_Toc515995105"/>
+      <w:bookmarkStart w:id="516" w:name="_Toc515995151"/>
       <w:r>
         <w:rPr>
           <w:b/>
@@ -15081,13 +15977,13 @@
       <w:bookmarkEnd w:id="497"/>
       <w:bookmarkEnd w:id="498"/>
       <w:bookmarkEnd w:id="499"/>
-      <w:bookmarkEnd w:id="510"/>
-      <w:bookmarkEnd w:id="511"/>
-      <w:bookmarkEnd w:id="512"/>
-      <w:bookmarkEnd w:id="513"/>
-      <w:bookmarkEnd w:id="514"/>
-      <w:bookmarkEnd w:id="515"/>
-      <w:bookmarkEnd w:id="516"/>
+      <w:bookmarkEnd w:id="500"/>
+      <w:bookmarkEnd w:id="501"/>
+      <w:bookmarkEnd w:id="502"/>
+      <w:bookmarkEnd w:id="503"/>
+      <w:bookmarkEnd w:id="504"/>
+      <w:bookmarkEnd w:id="505"/>
+      <w:bookmarkEnd w:id="506"/>
     </w:p>
     <w:p>
       <w:pPr>
@@ -15166,7 +16062,7 @@
         </w:rPr>
         <w:t xml:space="preserve">You can read Shoreline’s </w:t>
       </w:r>
-      <w:hyperlink r:id="rId32" w:history="1">
+      <w:hyperlink r:id="rId34" w:history="1">
         <w:r>
           <w:rPr>
             <w:rStyle w:val="Hyperlink"/>
@@ -15203,16 +16099,16 @@
       <w:bookmarkStart w:id="528" w:name="_Toc176946697"/>
       <w:bookmarkStart w:id="529" w:name="_Toc176946724"/>
       <w:bookmarkStart w:id="530" w:name="_Toc176947568"/>
-      <w:bookmarkEnd w:id="500"/>
-      <w:bookmarkEnd w:id="501"/>
-      <w:bookmarkEnd w:id="502"/>
-      <w:bookmarkEnd w:id="503"/>
-      <w:bookmarkEnd w:id="504"/>
-      <w:bookmarkEnd w:id="505"/>
-      <w:bookmarkEnd w:id="506"/>
       <w:bookmarkEnd w:id="507"/>
       <w:bookmarkEnd w:id="508"/>
       <w:bookmarkEnd w:id="509"/>
+      <w:bookmarkEnd w:id="510"/>
+      <w:bookmarkEnd w:id="511"/>
+      <w:bookmarkEnd w:id="512"/>
+      <w:bookmarkEnd w:id="513"/>
+      <w:bookmarkEnd w:id="514"/>
+      <w:bookmarkEnd w:id="515"/>
+      <w:bookmarkEnd w:id="516"/>
       <w:r>
         <w:rPr>
           <w:b/>
@@ -15288,7 +16184,7 @@
         </w:rPr>
         <w:t xml:space="preserve"> </w:t>
       </w:r>
-      <w:hyperlink r:id="rId33" w:history="1">
+      <w:hyperlink r:id="rId35" w:history="1">
         <w:r>
           <w:rPr>
             <w:rStyle w:val="Hyperlink"/>
@@ -15444,7 +16340,7 @@
         </w:rPr>
         <w:t xml:space="preserve"> office in 4228 (Library), email </w:t>
       </w:r>
-      <w:hyperlink r:id="rId34" w:history="1">
+      <w:hyperlink r:id="rId36" w:history="1">
         <w:r>
           <w:rPr>
             <w:rStyle w:val="Hyperlink"/>
@@ -15474,7 +16370,7 @@
         </w:rPr>
         <w:t xml:space="preserve"> webpage: </w:t>
       </w:r>
-      <w:hyperlink r:id="rId35" w:history="1">
+      <w:hyperlink r:id="rId37" w:history="1">
         <w:r>
           <w:rPr>
             <w:rStyle w:val="Hyperlink"/>
@@ -15663,7 +16559,7 @@
         </w:rPr>
         <w:t xml:space="preserve">, </w:t>
       </w:r>
-      <w:hyperlink r:id="rId36" w:history="1">
+      <w:hyperlink r:id="rId38" w:history="1">
         <w:r>
           <w:rPr>
             <w:rStyle w:val="Hyperlink"/>
@@ -15770,7 +16666,7 @@
         </w:rPr>
         <w:t xml:space="preserve">Live Chat: </w:t>
       </w:r>
-      <w:hyperlink r:id="rId37" w:history="1">
+      <w:hyperlink r:id="rId39" w:history="1">
         <w:r>
           <w:rPr>
             <w:rStyle w:val="Hyperlink"/>
@@ -15914,7 +16810,7 @@
         </w:rPr>
         <w:t xml:space="preserve">Check out the </w:t>
       </w:r>
-      <w:hyperlink r:id="rId38" w:history="1">
+      <w:hyperlink r:id="rId40" w:history="1">
         <w:r>
           <w:rPr>
             <w:rStyle w:val="Hyperlink"/>
@@ -16095,7 +16991,7 @@
           <w:u w:val="none"/>
         </w:rPr>
       </w:pPr>
-      <w:hyperlink r:id="rId39" w:history="1">
+      <w:hyperlink r:id="rId41" w:history="1">
         <w:r>
           <w:rPr>
             <w:rStyle w:val="Hyperlink"/>
@@ -16113,7 +17009,7 @@
           <w:numId w:val="9"/>
         </w:numPr>
       </w:pPr>
-      <w:hyperlink r:id="rId40" w:history="1">
+      <w:hyperlink r:id="rId42" w:history="1">
         <w:r>
           <w:rPr>
             <w:rStyle w:val="Hyperlink"/>
@@ -16154,7 +17050,7 @@
           <w:numId w:val="9"/>
         </w:numPr>
       </w:pPr>
-      <w:hyperlink r:id="rId41" w:history="1">
+      <w:hyperlink r:id="rId43" w:history="1">
         <w:r>
           <w:rPr>
             <w:rStyle w:val="Hyperlink"/>
@@ -16172,7 +17068,7 @@
           <w:numId w:val="9"/>
         </w:numPr>
       </w:pPr>
-      <w:hyperlink r:id="rId42" w:tgtFrame="_blank" w:history="1">
+      <w:hyperlink r:id="rId44" w:tgtFrame="_blank" w:history="1">
         <w:r>
           <w:rPr>
             <w:rStyle w:val="Hyperlink"/>
@@ -16190,7 +17086,7 @@
           <w:numId w:val="9"/>
         </w:numPr>
       </w:pPr>
-      <w:hyperlink r:id="rId43" w:tgtFrame="_blank" w:history="1">
+      <w:hyperlink r:id="rId45" w:tgtFrame="_blank" w:history="1">
         <w:r>
           <w:rPr>
             <w:rStyle w:val="Hyperlink"/>
@@ -16208,7 +17104,7 @@
           <w:numId w:val="9"/>
         </w:numPr>
       </w:pPr>
-      <w:hyperlink r:id="rId44" w:tgtFrame="_blank" w:history="1">
+      <w:hyperlink r:id="rId46" w:tgtFrame="_blank" w:history="1">
         <w:r>
           <w:rPr>
             <w:rStyle w:val="Hyperlink"/>
@@ -16226,7 +17122,7 @@
           <w:numId w:val="9"/>
         </w:numPr>
       </w:pPr>
-      <w:hyperlink r:id="rId45" w:tgtFrame="_blank" w:history="1">
+      <w:hyperlink r:id="rId47" w:tgtFrame="_blank" w:history="1">
         <w:r>
           <w:rPr>
             <w:rStyle w:val="Hyperlink"/>
@@ -16244,7 +17140,7 @@
           <w:numId w:val="9"/>
         </w:numPr>
       </w:pPr>
-      <w:hyperlink r:id="rId46" w:tgtFrame="_blank" w:history="1">
+      <w:hyperlink r:id="rId48" w:tgtFrame="_blank" w:history="1">
         <w:r>
           <w:rPr>
             <w:rStyle w:val="Hyperlink"/>
@@ -16262,7 +17158,7 @@
           <w:numId w:val="9"/>
         </w:numPr>
       </w:pPr>
-      <w:hyperlink r:id="rId47" w:tgtFrame="_blank" w:history="1">
+      <w:hyperlink r:id="rId49" w:tgtFrame="_blank" w:history="1">
         <w:r>
           <w:rPr>
             <w:rStyle w:val="Hyperlink"/>
@@ -16373,7 +17269,7 @@
           <w:szCs w:val="28"/>
         </w:rPr>
       </w:pPr>
-      <w:hyperlink r:id="rId48" w:tgtFrame="_blank" w:history="1">
+      <w:hyperlink r:id="rId50" w:tgtFrame="_blank" w:history="1">
         <w:r>
           <w:rPr>
             <w:rStyle w:val="Hyperlink"/>
@@ -16396,7 +17292,7 @@
           <w:szCs w:val="28"/>
         </w:rPr>
       </w:pPr>
-      <w:hyperlink r:id="rId49" w:history="1">
+      <w:hyperlink r:id="rId51" w:history="1">
         <w:r>
           <w:rPr>
             <w:rStyle w:val="Hyperlink"/>
@@ -16419,7 +17315,7 @@
           <w:szCs w:val="28"/>
         </w:rPr>
       </w:pPr>
-      <w:hyperlink r:id="rId50" w:tgtFrame="_blank" w:history="1">
+      <w:hyperlink r:id="rId52" w:tgtFrame="_blank" w:history="1">
         <w:r>
           <w:rPr>
             <w:rStyle w:val="Hyperlink"/>
@@ -16436,7 +17332,7 @@
         </w:rPr>
         <w:t> </w:t>
       </w:r>
-      <w:hyperlink r:id="rId51" w:tgtFrame="_blank" w:history="1">
+      <w:hyperlink r:id="rId53" w:tgtFrame="_blank" w:history="1">
         <w:r>
           <w:rPr>
             <w:rStyle w:val="Hyperlink"/>
@@ -16466,7 +17362,7 @@
           <w:szCs w:val="28"/>
         </w:rPr>
       </w:pPr>
-      <w:hyperlink r:id="rId52" w:tgtFrame="_blank" w:history="1">
+      <w:hyperlink r:id="rId54" w:tgtFrame="_blank" w:history="1">
         <w:r>
           <w:rPr>
             <w:rStyle w:val="Hyperlink"/>
@@ -16489,7 +17385,7 @@
           <w:szCs w:val="28"/>
         </w:rPr>
       </w:pPr>
-      <w:hyperlink r:id="rId53" w:tgtFrame="_blank" w:history="1">
+      <w:hyperlink r:id="rId55" w:tgtFrame="_blank" w:history="1">
         <w:r>
           <w:rPr>
             <w:rStyle w:val="Hyperlink"/>
@@ -16517,6 +17413,8 @@
       </w:pPr>
     </w:p>
     <w:sectPr>
+      <w:footerReference w:type="even" r:id="rId56"/>
+      <w:footerReference w:type="default" r:id="rId57"/>
       <w:pgSz w:w="12240" w:h="15840"/>
       <w:pgMar w:top="1440" w:right="1440" w:bottom="1080" w:left="1440" w:header="720" w:footer="720" w:gutter="0"/>
       <w:cols w:space="720"/>
@@ -16524,6 +17422,173 @@
     </w:sectPr>
   </w:body>
 </w:document>
+</file>
+
+<file path=word/endnotes.xml><?xml version="1.0" encoding="utf-8"?>
+<w:endnotes xmlns:wpc="http://schemas.microsoft.com/office/word/2010/wordprocessingCanvas" xmlns:cx="http://schemas.microsoft.com/office/drawing/2014/chartex" xmlns:cx1="http://schemas.microsoft.com/office/drawing/2015/9/8/chartex" xmlns:cx2="http://schemas.microsoft.com/office/drawing/2015/10/21/chartex" xmlns:cx3="http://schemas.microsoft.com/office/drawing/2016/5/9/chartex" xmlns:cx4="http://schemas.microsoft.com/office/drawing/2016/5/10/chartex" xmlns:cx5="http://schemas.microsoft.com/office/drawing/2016/5/11/chartex" xmlns:cx6="http://schemas.microsoft.com/office/drawing/2016/5/12/chartex" xmlns:cx7="http://schemas.microsoft.com/office/drawing/2016/5/13/chartex" xmlns:cx8="http://schemas.microsoft.com/office/drawing/2016/5/14/chartex" xmlns:mc="http://schemas.openxmlformats.org/markup-compatibility/2006" xmlns:aink="http://schemas.microsoft.com/office/drawing/2016/ink" xmlns:am3d="http://schemas.microsoft.com/office/drawing/2017/model3d" xmlns:o="urn:schemas-microsoft-com:office:office" xmlns:oel="http://schemas.microsoft.com/office/2019/extlst" xmlns:r="http://schemas.openxmlformats.org/officeDocument/2006/relationships" xmlns:m="http://schemas.openxmlformats.org/officeDocument/2006/math" xmlns:v="urn:schemas-microsoft-com:vml" xmlns:wp14="http://schemas.microsoft.com/office/word/2010/wordprocessingDrawing" xmlns:wp="http://schemas.openxmlformats.org/drawingml/2006/wordprocessingDrawing" xmlns:w10="urn:schemas-microsoft-com:office:word" xmlns:w="http://schemas.openxmlformats.org/wordprocessingml/2006/main" xmlns:w14="http://schemas.microsoft.com/office/word/2010/wordml" xmlns:w15="http://schemas.microsoft.com/office/word/2012/wordml" xmlns:w16cex="http://schemas.microsoft.com/office/word/2018/wordml/cex" xmlns:w16cid="http://schemas.microsoft.com/office/word/2016/wordml/cid" xmlns:w16="http://schemas.microsoft.com/office/word/2018/wordml" xmlns:w16du="http://schemas.microsoft.com/office/word/2023/wordml/word16du" xmlns:w16sdtdh="http://schemas.microsoft.com/office/word/2020/wordml/sdtdatahash" xmlns:w16se="http://schemas.microsoft.com/office/word/2015/wordml/symex" xmlns:wpg="http://schemas.microsoft.com/office/word/2010/wordprocessingGroup" xmlns:wpi="http://schemas.microsoft.com/office/word/2010/wordprocessingInk" xmlns:wne="http://schemas.microsoft.com/office/word/2006/wordml" xmlns:wps="http://schemas.microsoft.com/office/word/2010/wordprocessingShape" mc:Ignorable="w14 w15 w16se w16cid w16 w16cex w16sdtdh w16du wp14">
+  <w:endnote w:type="separator" w:id="-1">
+    <w:p>
+      <w:pPr>
+        <w:spacing w:after="0" w:line="240" w:lineRule="auto"/>
+      </w:pPr>
+      <w:r>
+        <w:separator/>
+      </w:r>
+    </w:p>
+  </w:endnote>
+  <w:endnote w:type="continuationSeparator" w:id="0">
+    <w:p>
+      <w:pPr>
+        <w:spacing w:after="0" w:line="240" w:lineRule="auto"/>
+      </w:pPr>
+      <w:r>
+        <w:continuationSeparator/>
+      </w:r>
+    </w:p>
+  </w:endnote>
+</w:endnotes>
+</file>
+
+<file path=word/footer1.xml><?xml version="1.0" encoding="utf-8"?>
+<w:ftr xmlns:wpc="http://schemas.microsoft.com/office/word/2010/wordprocessingCanvas" xmlns:cx="http://schemas.microsoft.com/office/drawing/2014/chartex" xmlns:cx1="http://schemas.microsoft.com/office/drawing/2015/9/8/chartex" xmlns:cx2="http://schemas.microsoft.com/office/drawing/2015/10/21/chartex" xmlns:cx3="http://schemas.microsoft.com/office/drawing/2016/5/9/chartex" xmlns:cx4="http://schemas.microsoft.com/office/drawing/2016/5/10/chartex" xmlns:cx5="http://schemas.microsoft.com/office/drawing/2016/5/11/chartex" xmlns:cx6="http://schemas.microsoft.com/office/drawing/2016/5/12/chartex" xmlns:cx7="http://schemas.microsoft.com/office/drawing/2016/5/13/chartex" xmlns:cx8="http://schemas.microsoft.com/office/drawing/2016/5/14/chartex" xmlns:mc="http://schemas.openxmlformats.org/markup-compatibility/2006" xmlns:aink="http://schemas.microsoft.com/office/drawing/2016/ink" xmlns:am3d="http://schemas.microsoft.com/office/drawing/2017/model3d" xmlns:o="urn:schemas-microsoft-com:office:office" xmlns:oel="http://schemas.microsoft.com/office/2019/extlst" xmlns:r="http://schemas.openxmlformats.org/officeDocument/2006/relationships" xmlns:m="http://schemas.openxmlformats.org/officeDocument/2006/math" xmlns:v="urn:schemas-microsoft-com:vml" xmlns:wp14="http://schemas.microsoft.com/office/word/2010/wordprocessingDrawing" xmlns:wp="http://schemas.openxmlformats.org/drawingml/2006/wordprocessingDrawing" xmlns:w10="urn:schemas-microsoft-com:office:word" xmlns:w="http://schemas.openxmlformats.org/wordprocessingml/2006/main" xmlns:w14="http://schemas.microsoft.com/office/word/2010/wordml" xmlns:w15="http://schemas.microsoft.com/office/word/2012/wordml" xmlns:w16cex="http://schemas.microsoft.com/office/word/2018/wordml/cex" xmlns:w16cid="http://schemas.microsoft.com/office/word/2016/wordml/cid" xmlns:w16="http://schemas.microsoft.com/office/word/2018/wordml" xmlns:w16du="http://schemas.microsoft.com/office/word/2023/wordml/word16du" xmlns:w16sdtdh="http://schemas.microsoft.com/office/word/2020/wordml/sdtdatahash" xmlns:w16se="http://schemas.microsoft.com/office/word/2015/wordml/symex" xmlns:wpg="http://schemas.microsoft.com/office/word/2010/wordprocessingGroup" xmlns:wpi="http://schemas.microsoft.com/office/word/2010/wordprocessingInk" xmlns:wne="http://schemas.microsoft.com/office/word/2006/wordml" xmlns:wps="http://schemas.microsoft.com/office/word/2010/wordprocessingShape" mc:Ignorable="w14 w15 w16se w16cid w16 w16cex w16sdtdh w16du wp14">
+  <w:sdt>
+    <w:sdtPr>
+      <w:rPr>
+        <w:rStyle w:val="PageNumber"/>
+      </w:rPr>
+      <w:id w:val="-219670521"/>
+      <w:docPartObj>
+        <w:docPartGallery w:val="Page Numbers (Bottom of Page)"/>
+        <w:docPartUnique/>
+      </w:docPartObj>
+    </w:sdtPr>
+    <w:sdtContent>
+      <w:p>
+        <w:pPr>
+          <w:pStyle w:val="Footer"/>
+          <w:framePr w:wrap="none" w:vAnchor="text" w:hAnchor="margin" w:xAlign="right" w:y="1"/>
+          <w:rPr>
+            <w:rStyle w:val="PageNumber"/>
+          </w:rPr>
+        </w:pPr>
+        <w:r>
+          <w:rPr>
+            <w:rStyle w:val="PageNumber"/>
+          </w:rPr>
+          <w:fldChar w:fldCharType="begin"/>
+        </w:r>
+        <w:r>
+          <w:rPr>
+            <w:rStyle w:val="PageNumber"/>
+          </w:rPr>
+          <w:instrText xml:space="preserve"> PAGE </w:instrText>
+        </w:r>
+        <w:r>
+          <w:rPr>
+            <w:rStyle w:val="PageNumber"/>
+          </w:rPr>
+          <w:fldChar w:fldCharType="end"/>
+        </w:r>
+      </w:p>
+    </w:sdtContent>
+  </w:sdt>
+  <w:p>
+    <w:pPr>
+      <w:pStyle w:val="Footer"/>
+      <w:ind w:right="360"/>
+    </w:pPr>
+  </w:p>
+</w:ftr>
+</file>
+
+<file path=word/footer2.xml><?xml version="1.0" encoding="utf-8"?>
+<w:ftr xmlns:wpc="http://schemas.microsoft.com/office/word/2010/wordprocessingCanvas" xmlns:cx="http://schemas.microsoft.com/office/drawing/2014/chartex" xmlns:cx1="http://schemas.microsoft.com/office/drawing/2015/9/8/chartex" xmlns:cx2="http://schemas.microsoft.com/office/drawing/2015/10/21/chartex" xmlns:cx3="http://schemas.microsoft.com/office/drawing/2016/5/9/chartex" xmlns:cx4="http://schemas.microsoft.com/office/drawing/2016/5/10/chartex" xmlns:cx5="http://schemas.microsoft.com/office/drawing/2016/5/11/chartex" xmlns:cx6="http://schemas.microsoft.com/office/drawing/2016/5/12/chartex" xmlns:cx7="http://schemas.microsoft.com/office/drawing/2016/5/13/chartex" xmlns:cx8="http://schemas.microsoft.com/office/drawing/2016/5/14/chartex" xmlns:mc="http://schemas.openxmlformats.org/markup-compatibility/2006" xmlns:aink="http://schemas.microsoft.com/office/drawing/2016/ink" xmlns:am3d="http://schemas.microsoft.com/office/drawing/2017/model3d" xmlns:o="urn:schemas-microsoft-com:office:office" xmlns:oel="http://schemas.microsoft.com/office/2019/extlst" xmlns:r="http://schemas.openxmlformats.org/officeDocument/2006/relationships" xmlns:m="http://schemas.openxmlformats.org/officeDocument/2006/math" xmlns:v="urn:schemas-microsoft-com:vml" xmlns:wp14="http://schemas.microsoft.com/office/word/2010/wordprocessingDrawing" xmlns:wp="http://schemas.openxmlformats.org/drawingml/2006/wordprocessingDrawing" xmlns:w10="urn:schemas-microsoft-com:office:word" xmlns:w="http://schemas.openxmlformats.org/wordprocessingml/2006/main" xmlns:w14="http://schemas.microsoft.com/office/word/2010/wordml" xmlns:w15="http://schemas.microsoft.com/office/word/2012/wordml" xmlns:w16cex="http://schemas.microsoft.com/office/word/2018/wordml/cex" xmlns:w16cid="http://schemas.microsoft.com/office/word/2016/wordml/cid" xmlns:w16="http://schemas.microsoft.com/office/word/2018/wordml" xmlns:w16du="http://schemas.microsoft.com/office/word/2023/wordml/word16du" xmlns:w16sdtdh="http://schemas.microsoft.com/office/word/2020/wordml/sdtdatahash" xmlns:w16se="http://schemas.microsoft.com/office/word/2015/wordml/symex" xmlns:wpg="http://schemas.microsoft.com/office/word/2010/wordprocessingGroup" xmlns:wpi="http://schemas.microsoft.com/office/word/2010/wordprocessingInk" xmlns:wne="http://schemas.microsoft.com/office/word/2006/wordml" xmlns:wps="http://schemas.microsoft.com/office/word/2010/wordprocessingShape" mc:Ignorable="w14 w15 w16se w16cid w16 w16cex w16sdtdh w16du wp14">
+  <w:sdt>
+    <w:sdtPr>
+      <w:rPr>
+        <w:rStyle w:val="PageNumber"/>
+      </w:rPr>
+      <w:id w:val="-1903827148"/>
+      <w:docPartObj>
+        <w:docPartGallery w:val="Page Numbers (Bottom of Page)"/>
+        <w:docPartUnique/>
+      </w:docPartObj>
+    </w:sdtPr>
+    <w:sdtContent>
+      <w:p>
+        <w:pPr>
+          <w:pStyle w:val="Footer"/>
+          <w:framePr w:wrap="none" w:vAnchor="text" w:hAnchor="margin" w:xAlign="right" w:y="1"/>
+          <w:rPr>
+            <w:rStyle w:val="PageNumber"/>
+          </w:rPr>
+        </w:pPr>
+        <w:r>
+          <w:rPr>
+            <w:rStyle w:val="PageNumber"/>
+          </w:rPr>
+          <w:fldChar w:fldCharType="begin"/>
+        </w:r>
+        <w:r>
+          <w:rPr>
+            <w:rStyle w:val="PageNumber"/>
+          </w:rPr>
+          <w:instrText xml:space="preserve"> PAGE </w:instrText>
+        </w:r>
+        <w:r>
+          <w:rPr>
+            <w:rStyle w:val="PageNumber"/>
+          </w:rPr>
+          <w:fldChar w:fldCharType="separate"/>
+        </w:r>
+        <w:r>
+          <w:rPr>
+            <w:rStyle w:val="PageNumber"/>
+            <w:noProof/>
+          </w:rPr>
+          <w:t>1</w:t>
+        </w:r>
+        <w:r>
+          <w:rPr>
+            <w:rStyle w:val="PageNumber"/>
+          </w:rPr>
+          <w:fldChar w:fldCharType="end"/>
+        </w:r>
+      </w:p>
+    </w:sdtContent>
+  </w:sdt>
+  <w:p>
+    <w:pPr>
+      <w:pStyle w:val="Footer"/>
+      <w:ind w:right="360"/>
+    </w:pPr>
+  </w:p>
+</w:ftr>
+</file>
+
+<file path=word/footnotes.xml><?xml version="1.0" encoding="utf-8"?>
+<w:footnotes xmlns:wpc="http://schemas.microsoft.com/office/word/2010/wordprocessingCanvas" xmlns:cx="http://schemas.microsoft.com/office/drawing/2014/chartex" xmlns:cx1="http://schemas.microsoft.com/office/drawing/2015/9/8/chartex" xmlns:cx2="http://schemas.microsoft.com/office/drawing/2015/10/21/chartex" xmlns:cx3="http://schemas.microsoft.com/office/drawing/2016/5/9/chartex" xmlns:cx4="http://schemas.microsoft.com/office/drawing/2016/5/10/chartex" xmlns:cx5="http://schemas.microsoft.com/office/drawing/2016/5/11/chartex" xmlns:cx6="http://schemas.microsoft.com/office/drawing/2016/5/12/chartex" xmlns:cx7="http://schemas.microsoft.com/office/drawing/2016/5/13/chartex" xmlns:cx8="http://schemas.microsoft.com/office/drawing/2016/5/14/chartex" xmlns:mc="http://schemas.openxmlformats.org/markup-compatibility/2006" xmlns:aink="http://schemas.microsoft.com/office/drawing/2016/ink" xmlns:am3d="http://schemas.microsoft.com/office/drawing/2017/model3d" xmlns:o="urn:schemas-microsoft-com:office:office" xmlns:oel="http://schemas.microsoft.com/office/2019/extlst" xmlns:r="http://schemas.openxmlformats.org/officeDocument/2006/relationships" xmlns:m="http://schemas.openxmlformats.org/officeDocument/2006/math" xmlns:v="urn:schemas-microsoft-com:vml" xmlns:wp14="http://schemas.microsoft.com/office/word/2010/wordprocessingDrawing" xmlns:wp="http://schemas.openxmlformats.org/drawingml/2006/wordprocessingDrawing" xmlns:w10="urn:schemas-microsoft-com:office:word" xmlns:w="http://schemas.openxmlformats.org/wordprocessingml/2006/main" xmlns:w14="http://schemas.microsoft.com/office/word/2010/wordml" xmlns:w15="http://schemas.microsoft.com/office/word/2012/wordml" xmlns:w16cex="http://schemas.microsoft.com/office/word/2018/wordml/cex" xmlns:w16cid="http://schemas.microsoft.com/office/word/2016/wordml/cid" xmlns:w16="http://schemas.microsoft.com/office/word/2018/wordml" xmlns:w16du="http://schemas.microsoft.com/office/word/2023/wordml/word16du" xmlns:w16sdtdh="http://schemas.microsoft.com/office/word/2020/wordml/sdtdatahash" xmlns:w16se="http://schemas.microsoft.com/office/word/2015/wordml/symex" xmlns:wpg="http://schemas.microsoft.com/office/word/2010/wordprocessingGroup" xmlns:wpi="http://schemas.microsoft.com/office/word/2010/wordprocessingInk" xmlns:wne="http://schemas.microsoft.com/office/word/2006/wordml" xmlns:wps="http://schemas.microsoft.com/office/word/2010/wordprocessingShape" mc:Ignorable="w14 w15 w16se w16cid w16 w16cex w16sdtdh w16du wp14">
+  <w:footnote w:type="separator" w:id="-1">
+    <w:p>
+      <w:pPr>
+        <w:spacing w:after="0" w:line="240" w:lineRule="auto"/>
+      </w:pPr>
+      <w:r>
+        <w:separator/>
+      </w:r>
+    </w:p>
+  </w:footnote>
+  <w:footnote w:type="continuationSeparator" w:id="0">
+    <w:p>
+      <w:pPr>
+        <w:spacing w:after="0" w:line="240" w:lineRule="auto"/>
+      </w:pPr>
+      <w:r>
+        <w:continuationSeparator/>
+      </w:r>
+    </w:p>
+  </w:footnote>
+</w:footnotes>
 </file>
 
 <file path=word/numbering.xml><?xml version="1.0" encoding="utf-8"?>
@@ -19135,6 +20200,36 @@
       </w:tblBorders>
     </w:tblPr>
   </w:style>
+  <w:style w:type="paragraph" w:styleId="Footer">
+    <w:name w:val="footer"/>
+    <w:basedOn w:val="Normal"/>
+    <w:link w:val="FooterChar"/>
+    <w:uiPriority w:val="99"/>
+    <w:unhideWhenUsed/>
+    <w:rsid w:val="00804E6A"/>
+    <w:pPr>
+      <w:tabs>
+        <w:tab w:val="center" w:pos="4680"/>
+        <w:tab w:val="right" w:pos="9360"/>
+      </w:tabs>
+      <w:spacing w:after="0" w:line="240" w:lineRule="auto"/>
+    </w:pPr>
+  </w:style>
+  <w:style w:type="character" w:customStyle="1" w:styleId="FooterChar">
+    <w:name w:val="Footer Char"/>
+    <w:basedOn w:val="DefaultParagraphFont"/>
+    <w:link w:val="Footer"/>
+    <w:uiPriority w:val="99"/>
+    <w:rsid w:val="00804E6A"/>
+  </w:style>
+  <w:style w:type="character" w:styleId="PageNumber">
+    <w:name w:val="page number"/>
+    <w:basedOn w:val="DefaultParagraphFont"/>
+    <w:uiPriority w:val="99"/>
+    <w:semiHidden/>
+    <w:unhideWhenUsed/>
+    <w:rsid w:val="00804E6A"/>
+  </w:style>
 </w:styles>
 </file>
 

</xml_diff>

<commit_message>
Adds Winter 2025 Syllabi
</commit_message>
<xml_diff>
--- a/121/CS 121 Syllabus.docx
+++ b/121/CS 121 Syllabus.docx
@@ -5401,7 +5401,7 @@
           <w:rFonts w:ascii="Andale Mono" w:hAnsi="Andale Mono"/>
           <w:b/>
         </w:rPr>
-        <w:t>Fall</w:t>
+        <w:t>Winter</w:t>
       </w:r>
       <w:r>
         <w:rPr>
@@ -5422,7 +5422,7 @@
           <w:rFonts w:ascii="Andale Mono" w:hAnsi="Andale Mono"/>
           <w:b/>
         </w:rPr>
-        <w:t>4</w:t>
+        <w:t>5</w:t>
       </w:r>
       <w:r>
         <w:rPr>
@@ -5784,85 +5784,18 @@
                 <w:sz w:val="24"/>
                 <w:szCs w:val="24"/>
               </w:rPr>
-              <w:t>Mondays 1</w:t>
-            </w:r>
-            <w:r>
-              <w:rPr>
-                <w:sz w:val="24"/>
-                <w:szCs w:val="24"/>
-              </w:rPr>
-              <w:t>2:30</w:t>
-            </w:r>
-            <w:r>
-              <w:rPr>
-                <w:sz w:val="24"/>
-                <w:szCs w:val="24"/>
-              </w:rPr>
-              <w:t xml:space="preserve"> </w:t>
-            </w:r>
-            <w:r>
-              <w:rPr>
-                <w:sz w:val="24"/>
-                <w:szCs w:val="24"/>
-              </w:rPr>
-              <w:t>P</w:t>
-            </w:r>
-            <w:r>
-              <w:rPr>
-                <w:sz w:val="24"/>
-                <w:szCs w:val="24"/>
-              </w:rPr>
-              <w:t xml:space="preserve">M </w:t>
-            </w:r>
-            <w:r>
-              <w:rPr>
-                <w:sz w:val="24"/>
-                <w:szCs w:val="24"/>
-              </w:rPr>
-              <w:t>–</w:t>
-            </w:r>
-            <w:r>
-              <w:rPr>
-                <w:sz w:val="24"/>
-                <w:szCs w:val="24"/>
-              </w:rPr>
-              <w:t xml:space="preserve"> </w:t>
-            </w:r>
-            <w:r>
-              <w:rPr>
-                <w:sz w:val="24"/>
-                <w:szCs w:val="24"/>
-              </w:rPr>
-              <w:t>2:0</w:t>
-            </w:r>
-            <w:r>
-              <w:rPr>
-                <w:sz w:val="24"/>
-                <w:szCs w:val="24"/>
-              </w:rPr>
-              <w:t>0 PM (</w:t>
-            </w:r>
-            <w:r>
-              <w:rPr>
-                <w:sz w:val="24"/>
-                <w:szCs w:val="24"/>
-              </w:rPr>
-              <w:t>campus</w:t>
-            </w:r>
-            <w:r>
-              <w:rPr>
-                <w:sz w:val="24"/>
-                <w:szCs w:val="24"/>
-              </w:rPr>
-              <w:t>, 6216</w:t>
-            </w:r>
-            <w:r>
-              <w:rPr>
-                <w:sz w:val="24"/>
-                <w:szCs w:val="24"/>
-              </w:rPr>
-              <w:t>)</w:t>
-            </w:r>
+              <w:t xml:space="preserve">Mondays 1 PM - 2:30 PM on </w:t>
+            </w:r>
+            <w:hyperlink r:id="rId9" w:history="1">
+              <w:r>
+                <w:rPr>
+                  <w:rStyle w:val="Hyperlink"/>
+                  <w:sz w:val="24"/>
+                  <w:szCs w:val="24"/>
+                </w:rPr>
+                <w:t>zoom</w:t>
+              </w:r>
+            </w:hyperlink>
           </w:p>
           <w:p>
             <w:pPr>
@@ -5885,136 +5818,14 @@
                 <w:sz w:val="24"/>
                 <w:szCs w:val="24"/>
               </w:rPr>
-              <w:t xml:space="preserve"> </w:t>
+              <w:t>/</w:t>
             </w:r>
             <w:r>
               <w:rPr>
                 <w:sz w:val="24"/>
                 <w:szCs w:val="24"/>
               </w:rPr>
-              <w:t>10:00</w:t>
-            </w:r>
-            <w:r>
-              <w:rPr>
-                <w:sz w:val="24"/>
-                <w:szCs w:val="24"/>
-              </w:rPr>
-              <w:t xml:space="preserve"> </w:t>
-            </w:r>
-            <w:r>
-              <w:rPr>
-                <w:sz w:val="24"/>
-                <w:szCs w:val="24"/>
-              </w:rPr>
-              <w:t>A</w:t>
-            </w:r>
-            <w:r>
-              <w:rPr>
-                <w:sz w:val="24"/>
-                <w:szCs w:val="24"/>
-              </w:rPr>
-              <w:t xml:space="preserve">M - </w:t>
-            </w:r>
-            <w:r>
-              <w:rPr>
-                <w:sz w:val="24"/>
-                <w:szCs w:val="24"/>
-              </w:rPr>
-              <w:t>11</w:t>
-            </w:r>
-            <w:r>
-              <w:rPr>
-                <w:sz w:val="24"/>
-                <w:szCs w:val="24"/>
-              </w:rPr>
-              <w:t>:</w:t>
-            </w:r>
-            <w:r>
-              <w:rPr>
-                <w:sz w:val="24"/>
-                <w:szCs w:val="24"/>
-              </w:rPr>
-              <w:t>30</w:t>
-            </w:r>
-            <w:r>
-              <w:rPr>
-                <w:sz w:val="24"/>
-                <w:szCs w:val="24"/>
-              </w:rPr>
-              <w:t xml:space="preserve"> PM (</w:t>
-            </w:r>
-            <w:r>
-              <w:rPr>
-                <w:sz w:val="24"/>
-                <w:szCs w:val="24"/>
-              </w:rPr>
-              <w:t>online</w:t>
-            </w:r>
-            <w:r>
-              <w:rPr>
-                <w:sz w:val="24"/>
-                <w:szCs w:val="24"/>
-              </w:rPr>
-              <w:t>)</w:t>
-            </w:r>
-          </w:p>
-          <w:p>
-            <w:pPr>
-              <w:spacing w:after="0"/>
-              <w:jc w:val="left"/>
-              <w:rPr>
-                <w:sz w:val="24"/>
-                <w:szCs w:val="24"/>
-              </w:rPr>
-            </w:pPr>
-            <w:r>
-              <w:rPr>
-                <w:sz w:val="24"/>
-                <w:szCs w:val="24"/>
-              </w:rPr>
-              <w:t xml:space="preserve">Thursdays </w:t>
-            </w:r>
-            <w:r>
-              <w:rPr>
-                <w:sz w:val="24"/>
-                <w:szCs w:val="24"/>
-              </w:rPr>
-              <w:t>12:00</w:t>
-            </w:r>
-            <w:r>
-              <w:rPr>
-                <w:sz w:val="24"/>
-                <w:szCs w:val="24"/>
-              </w:rPr>
-              <w:t xml:space="preserve"> PM - </w:t>
-            </w:r>
-            <w:r>
-              <w:rPr>
-                <w:sz w:val="24"/>
-                <w:szCs w:val="24"/>
-              </w:rPr>
-              <w:t>1</w:t>
-            </w:r>
-            <w:r>
-              <w:rPr>
-                <w:sz w:val="24"/>
-                <w:szCs w:val="24"/>
-              </w:rPr>
-              <w:t xml:space="preserve">:00 PM (campus, </w:t>
-            </w:r>
-            <w:r>
-              <w:rPr>
-                <w:sz w:val="24"/>
-                <w:szCs w:val="24"/>
-              </w:rPr>
-              <w:t>6216</w:t>
-            </w:r>
-            <w:r>
-              <w:rPr>
-                <w:sz w:val="24"/>
-                <w:szCs w:val="24"/>
-              </w:rPr>
-              <w:t>)</w:t>
+              <w:t xml:space="preserve">Thursdays 11:30 AM - 12:30 PM in 1308 </w:t>
             </w:r>
           </w:p>
           <w:p>
@@ -6105,26 +5916,31 @@
             </w:pPr>
             <w:r>
               <w:rPr>
-                <w:b/>
-                <w:bCs/>
                 <w:sz w:val="24"/>
                 <w:szCs w:val="24"/>
               </w:rPr>
-              <w:t>Section # 6944:</w:t>
+              <w:t xml:space="preserve">Online </w:t>
             </w:r>
             <w:r>
               <w:rPr>
                 <w:sz w:val="24"/>
                 <w:szCs w:val="24"/>
               </w:rPr>
-              <w:t xml:space="preserve">   </w:t>
+              <w:t>m</w:t>
             </w:r>
             <w:r>
               <w:rPr>
                 <w:sz w:val="24"/>
                 <w:szCs w:val="24"/>
               </w:rPr>
-              <w:t xml:space="preserve">Online Material + </w:t>
+              <w:t>aterial</w:t>
+            </w:r>
+            <w:r>
+              <w:rPr>
+                <w:sz w:val="24"/>
+                <w:szCs w:val="24"/>
+              </w:rPr>
+              <w:t>, and</w:t>
             </w:r>
           </w:p>
           <w:p>
@@ -6141,121 +5957,7 @@
                 <w:sz w:val="24"/>
                 <w:szCs w:val="24"/>
               </w:rPr>
-              <w:t>M 10:30am - 12:00pm in computer lab 1308</w:t>
-            </w:r>
-          </w:p>
-          <w:p>
-            <w:pPr>
-              <w:spacing w:after="0"/>
-              <w:jc w:val="left"/>
-              <w:rPr>
-                <w:sz w:val="24"/>
-                <w:szCs w:val="24"/>
-              </w:rPr>
-            </w:pPr>
-            <w:r>
-              <w:rPr>
-                <w:b/>
-                <w:bCs/>
-                <w:sz w:val="24"/>
-                <w:szCs w:val="24"/>
-              </w:rPr>
-              <w:t>Section # 694</w:t>
-            </w:r>
-            <w:r>
-              <w:rPr>
-                <w:b/>
-                <w:bCs/>
-                <w:sz w:val="24"/>
-                <w:szCs w:val="24"/>
-              </w:rPr>
-              <w:t>6</w:t>
-            </w:r>
-            <w:r>
-              <w:rPr>
-                <w:b/>
-                <w:bCs/>
-                <w:sz w:val="24"/>
-                <w:szCs w:val="24"/>
-              </w:rPr>
-              <w:t>:</w:t>
-            </w:r>
-            <w:r>
-              <w:rPr>
-                <w:sz w:val="24"/>
-                <w:szCs w:val="24"/>
-              </w:rPr>
-              <w:t xml:space="preserve">   Online Material + </w:t>
-            </w:r>
-            <w:r>
-              <w:rPr>
-                <w:sz w:val="24"/>
-                <w:szCs w:val="24"/>
-              </w:rPr>
-              <w:br/>
-            </w:r>
-            <w:r>
-              <w:rPr>
-                <w:sz w:val="24"/>
-                <w:szCs w:val="24"/>
-              </w:rPr>
-              <w:t>W</w:t>
-            </w:r>
-            <w:r>
-              <w:rPr>
-                <w:sz w:val="24"/>
-                <w:szCs w:val="24"/>
-              </w:rPr>
-              <w:t xml:space="preserve"> 12:30pm - 2:</w:t>
-            </w:r>
-            <w:r>
-              <w:rPr>
-                <w:sz w:val="24"/>
-                <w:szCs w:val="24"/>
-              </w:rPr>
-              <w:t>0</w:t>
-            </w:r>
-            <w:r>
-              <w:rPr>
-                <w:sz w:val="24"/>
-                <w:szCs w:val="24"/>
-              </w:rPr>
-              <w:t>0pm</w:t>
-            </w:r>
-            <w:r>
-              <w:rPr>
-                <w:sz w:val="24"/>
-                <w:szCs w:val="24"/>
-              </w:rPr>
-              <w:t xml:space="preserve"> in c</w:t>
-            </w:r>
-            <w:r>
-              <w:rPr>
-                <w:sz w:val="24"/>
-                <w:szCs w:val="24"/>
-              </w:rPr>
-              <w:t xml:space="preserve">omputer </w:t>
-            </w:r>
-            <w:r>
-              <w:rPr>
-                <w:sz w:val="24"/>
-                <w:szCs w:val="24"/>
-              </w:rPr>
-              <w:t>l</w:t>
-            </w:r>
-            <w:r>
-              <w:rPr>
-                <w:sz w:val="24"/>
-                <w:szCs w:val="24"/>
-              </w:rPr>
-              <w:t xml:space="preserve">ab </w:t>
-            </w:r>
-            <w:r>
-              <w:rPr>
-                <w:sz w:val="24"/>
-                <w:szCs w:val="24"/>
-              </w:rPr>
-              <w:t>1308</w:t>
+              <w:t>W 10:30 AM - NOON in computer lab 1308</w:t>
             </w:r>
           </w:p>
         </w:tc>
@@ -6575,6 +6277,15 @@
         <w:t>Examine and compare reasoning, design, and effectiveness of alternative solutions.</w:t>
       </w:r>
       <w:bookmarkEnd w:id="71"/>
+    </w:p>
+    <w:p>
+      <w:pPr>
+        <w:ind w:left="360"/>
+        <w:rPr>
+          <w:sz w:val="24"/>
+          <w:szCs w:val="28"/>
+        </w:rPr>
+      </w:pPr>
     </w:p>
     <w:p>
       <w:pPr>
@@ -7207,7 +6918,7 @@
                           </pic:cNvPicPr>
                         </pic:nvPicPr>
                         <pic:blipFill>
-                          <a:blip r:embed="rId9" cstate="print">
+                          <a:blip r:embed="rId10" cstate="print">
                             <a:extLst>
                               <a:ext uri="{28A0092B-C50C-407E-A947-70E740481C1C}">
                                 <a14:useLocalDpi xmlns:a14="http://schemas.microsoft.com/office/drawing/2010/main" val="0"/>
@@ -8041,23 +7752,15 @@
                 <w:sz w:val="22"/>
                 <w:szCs w:val="24"/>
               </w:rPr>
-              <w:t>Practice -</w:t>
-            </w:r>
-            <w:r>
-              <w:rPr>
-                <w:rFonts w:eastAsia="Times New Roman" w:cs="Times New Roman"/>
-                <w:sz w:val="22"/>
-                <w:szCs w:val="24"/>
-              </w:rPr>
-              <w:t> </w:t>
-            </w:r>
-            <w:r>
-              <w:rPr>
-                <w:rFonts w:eastAsia="Times New Roman" w:cs="Times New Roman"/>
-                <w:sz w:val="22"/>
-                <w:szCs w:val="24"/>
-              </w:rPr>
-              <w:t>Math and Random</w:t>
+              <w:t xml:space="preserve">Pair 3 - </w:t>
+            </w:r>
+            <w:r>
+              <w:rPr>
+                <w:rFonts w:eastAsia="Times New Roman" w:cs="Times New Roman"/>
+                <w:sz w:val="22"/>
+                <w:szCs w:val="24"/>
+              </w:rPr>
+              <w:t>Grade Calculator (fix the broken code)</w:t>
             </w:r>
           </w:p>
           <w:p>
@@ -8092,15 +7795,23 @@
                 <w:sz w:val="22"/>
                 <w:szCs w:val="24"/>
               </w:rPr>
-              <w:t xml:space="preserve">Pair 3 - </w:t>
-            </w:r>
-            <w:r>
-              <w:rPr>
-                <w:rFonts w:eastAsia="Times New Roman" w:cs="Times New Roman"/>
-                <w:sz w:val="22"/>
-                <w:szCs w:val="24"/>
-              </w:rPr>
-              <w:t>Grade Calculator (fix the broken code)</w:t>
+              <w:t>Practice -</w:t>
+            </w:r>
+            <w:r>
+              <w:rPr>
+                <w:rFonts w:eastAsia="Times New Roman" w:cs="Times New Roman"/>
+                <w:sz w:val="22"/>
+                <w:szCs w:val="24"/>
+              </w:rPr>
+              <w:t> </w:t>
+            </w:r>
+            <w:r>
+              <w:rPr>
+                <w:rFonts w:eastAsia="Times New Roman" w:cs="Times New Roman"/>
+                <w:sz w:val="22"/>
+                <w:szCs w:val="24"/>
+              </w:rPr>
+              <w:t>Math and Random</w:t>
             </w:r>
           </w:p>
         </w:tc>
@@ -8337,7 +8048,7 @@
                           </pic:cNvPicPr>
                         </pic:nvPicPr>
                         <pic:blipFill>
-                          <a:blip r:embed="rId9" cstate="print">
+                          <a:blip r:embed="rId10" cstate="print">
                             <a:extLst>
                               <a:ext uri="{28A0092B-C50C-407E-A947-70E740481C1C}">
                                 <a14:useLocalDpi xmlns:a14="http://schemas.microsoft.com/office/drawing/2010/main" val="0"/>
@@ -8531,7 +8242,7 @@
                           </pic:cNvPicPr>
                         </pic:nvPicPr>
                         <pic:blipFill>
-                          <a:blip r:embed="rId9" cstate="print">
+                          <a:blip r:embed="rId10" cstate="print">
                             <a:extLst>
                               <a:ext uri="{28A0092B-C50C-407E-A947-70E740481C1C}">
                                 <a14:useLocalDpi xmlns:a14="http://schemas.microsoft.com/office/drawing/2010/main" val="0"/>
@@ -8749,7 +8460,7 @@
                           </pic:cNvPicPr>
                         </pic:nvPicPr>
                         <pic:blipFill>
-                          <a:blip r:embed="rId9" cstate="print">
+                          <a:blip r:embed="rId10" cstate="print">
                             <a:extLst>
                               <a:ext uri="{28A0092B-C50C-407E-A947-70E740481C1C}">
                                 <a14:useLocalDpi xmlns:a14="http://schemas.microsoft.com/office/drawing/2010/main" val="0"/>
@@ -8914,7 +8625,7 @@
                           </pic:cNvPicPr>
                         </pic:nvPicPr>
                         <pic:blipFill>
-                          <a:blip r:embed="rId9" cstate="print">
+                          <a:blip r:embed="rId10" cstate="print">
                             <a:extLst>
                               <a:ext uri="{28A0092B-C50C-407E-A947-70E740481C1C}">
                                 <a14:useLocalDpi xmlns:a14="http://schemas.microsoft.com/office/drawing/2010/main" val="0"/>
@@ -8985,7 +8696,7 @@
               <w:spacing w:after="0" w:line="240" w:lineRule="auto"/>
               <w:jc w:val="left"/>
               <w:rPr>
-                <w:rFonts w:ascii="Cambria" w:eastAsia="Times New Roman" w:hAnsi="Cambria" w:cs="Times New Roman"/>
+                <w:rFonts w:eastAsia="Times New Roman" w:cs="Times New Roman"/>
                 <w:sz w:val="22"/>
                 <w:szCs w:val="24"/>
               </w:rPr>
@@ -9012,7 +8723,15 @@
                 <w:sz w:val="22"/>
                 <w:szCs w:val="24"/>
               </w:rPr>
-              <w:t>-along Activity Tracker</w:t>
+              <w:t>-along Activity Tracke</w:t>
+            </w:r>
+            <w:r>
+              <w:rPr>
+                <w:rFonts w:eastAsia="Times New Roman" w:cs="Times New Roman"/>
+                <w:sz w:val="22"/>
+                <w:szCs w:val="24"/>
+              </w:rPr>
+              <w:t xml:space="preserve">r </w:t>
             </w:r>
           </w:p>
           <w:p>
@@ -9020,17 +8739,17 @@
               <w:spacing w:after="0" w:line="240" w:lineRule="auto"/>
               <w:jc w:val="left"/>
               <w:rPr>
+                <w:rFonts w:eastAsia="Times New Roman" w:cs="Times New Roman"/>
+                <w:sz w:val="22"/>
+                <w:szCs w:val="24"/>
+              </w:rPr>
+            </w:pPr>
+            <w:r>
+              <w:rPr>
                 <w:rFonts w:ascii="Apple Color Emoji" w:eastAsia="Times New Roman" w:hAnsi="Apple Color Emoji" w:cs="Apple Color Emoji"/>
                 <w:sz w:val="22"/>
                 <w:szCs w:val="24"/>
               </w:rPr>
-            </w:pPr>
-            <w:r>
-              <w:rPr>
-                <w:rFonts w:ascii="Apple Color Emoji" w:eastAsia="Times New Roman" w:hAnsi="Apple Color Emoji" w:cs="Apple Color Emoji"/>
-                <w:sz w:val="22"/>
-                <w:szCs w:val="24"/>
-              </w:rPr>
               <w:t>💬</w:t>
             </w:r>
             <w:r>
@@ -9047,23 +8766,7 @@
                 <w:sz w:val="22"/>
                 <w:szCs w:val="24"/>
               </w:rPr>
-              <w:t xml:space="preserve">Code-along </w:t>
-            </w:r>
-            <w:r>
-              <w:rPr>
-                <w:rFonts w:eastAsia="Times New Roman" w:cs="Times New Roman"/>
-                <w:sz w:val="22"/>
-                <w:szCs w:val="24"/>
-              </w:rPr>
-              <w:t xml:space="preserve">- </w:t>
-            </w:r>
-            <w:r>
-              <w:rPr>
-                <w:rFonts w:eastAsia="Times New Roman" w:cs="Times New Roman"/>
-                <w:sz w:val="22"/>
-                <w:szCs w:val="24"/>
-              </w:rPr>
-              <w:t>Nursery Rhymes v2</w:t>
+              <w:t>Practice - Loops</w:t>
             </w:r>
           </w:p>
         </w:tc>
@@ -9863,17 +9566,6 @@
               <w:t>Holiday Shopping</w:t>
             </w:r>
           </w:p>
-          <w:p>
-            <w:pPr>
-              <w:spacing w:after="0" w:line="240" w:lineRule="auto"/>
-              <w:jc w:val="left"/>
-              <w:rPr>
-                <w:rFonts w:ascii="Apple Color Emoji" w:eastAsia="Times New Roman" w:hAnsi="Apple Color Emoji" w:cs="Apple Color Emoji"/>
-                <w:sz w:val="22"/>
-                <w:szCs w:val="24"/>
-              </w:rPr>
-            </w:pPr>
-          </w:p>
         </w:tc>
         <w:tc>
           <w:tcPr>
@@ -9910,33 +9602,6 @@
                 <w:szCs w:val="24"/>
               </w:rPr>
               <w:t xml:space="preserve"> Program 8 - COVID Shot Records </w:t>
-            </w:r>
-          </w:p>
-          <w:p>
-            <w:pPr>
-              <w:spacing w:after="0" w:line="240" w:lineRule="auto"/>
-              <w:jc w:val="left"/>
-              <w:rPr>
-                <w:rFonts w:eastAsia="Times New Roman" w:cs="Times New Roman"/>
-                <w:sz w:val="22"/>
-                <w:szCs w:val="24"/>
-              </w:rPr>
-            </w:pPr>
-            <w:r>
-              <w:rPr>
-                <w:rFonts w:ascii="Apple Color Emoji" w:eastAsia="Times New Roman" w:hAnsi="Apple Color Emoji" w:cs="Apple Color Emoji"/>
-                <w:sz w:val="22"/>
-                <w:szCs w:val="24"/>
-              </w:rPr>
-              <w:t>📝</w:t>
-            </w:r>
-            <w:r>
-              <w:rPr>
-                <w:rFonts w:eastAsia="Times New Roman" w:cs="Times New Roman"/>
-                <w:sz w:val="22"/>
-                <w:szCs w:val="24"/>
-              </w:rPr>
-              <w:t xml:space="preserve"> Quiz 9 - Final Prep</w:t>
             </w:r>
           </w:p>
         </w:tc>
@@ -9968,7 +9633,7 @@
                 <w:szCs w:val="24"/>
               </w:rPr>
             </w:pPr>
-            <w:hyperlink r:id="rId10" w:history="1">
+            <w:hyperlink r:id="rId11" w:history="1">
               <w:r>
                 <w:rPr>
                   <w:rStyle w:val="Hyperlink"/>
@@ -10047,6 +9712,41 @@
               <w:right w:val="outset" w:sz="6" w:space="0" w:color="auto"/>
             </w:tcBorders>
           </w:tcPr>
+          <w:p>
+            <w:pPr>
+              <w:spacing w:after="0" w:line="240" w:lineRule="auto"/>
+              <w:jc w:val="left"/>
+              <w:rPr>
+                <w:rFonts w:ascii="Apple Color Emoji" w:eastAsia="Times New Roman" w:hAnsi="Apple Color Emoji" w:cs="Apple Color Emoji"/>
+                <w:sz w:val="22"/>
+                <w:szCs w:val="24"/>
+              </w:rPr>
+            </w:pPr>
+            <w:r>
+              <w:rPr>
+                <w:rFonts w:ascii="Apple Color Emoji" w:eastAsia="Times New Roman" w:hAnsi="Apple Color Emoji" w:cs="Apple Color Emoji"/>
+                <w:sz w:val="22"/>
+                <w:szCs w:val="24"/>
+              </w:rPr>
+              <w:t>📝</w:t>
+            </w:r>
+            <w:r>
+              <w:rPr>
+                <w:rFonts w:eastAsia="Times New Roman" w:cs="Times New Roman"/>
+                <w:sz w:val="22"/>
+                <w:szCs w:val="24"/>
+              </w:rPr>
+              <w:t xml:space="preserve"> Quiz 9 - Final Prep</w:t>
+            </w:r>
+            <w:r>
+              <w:rPr>
+                <w:rFonts w:ascii="Apple Color Emoji" w:eastAsia="Times New Roman" w:hAnsi="Apple Color Emoji" w:cs="Apple Color Emoji"/>
+                <w:sz w:val="22"/>
+                <w:szCs w:val="24"/>
+              </w:rPr>
+              <w:t xml:space="preserve"> </w:t>
+            </w:r>
+          </w:p>
           <w:p>
             <w:pPr>
               <w:spacing w:after="0" w:line="240" w:lineRule="auto"/>
@@ -10207,6 +9907,44 @@
               <w:rPr>
                 <w:b/>
               </w:rPr>
+              <w:t>Computer</w:t>
+            </w:r>
+          </w:p>
+          <w:p>
+            <w:pPr>
+              <w:pStyle w:val="ListParagraph"/>
+              <w:numPr>
+                <w:ilvl w:val="0"/>
+                <w:numId w:val="6"/>
+              </w:numPr>
+              <w:rPr>
+                <w:i/>
+                <w:iCs/>
+                <w:sz w:val="24"/>
+                <w:szCs w:val="24"/>
+              </w:rPr>
+            </w:pPr>
+            <w:r>
+              <w:rPr>
+                <w:i/>
+                <w:iCs/>
+                <w:sz w:val="24"/>
+                <w:szCs w:val="24"/>
+              </w:rPr>
+              <w:t>Access to a computer with internet access (or use library computers)</w:t>
+            </w:r>
+          </w:p>
+          <w:p>
+            <w:pPr>
+              <w:pStyle w:val="Heading2"/>
+              <w:rPr>
+                <w:b/>
+              </w:rPr>
+            </w:pPr>
+            <w:r>
+              <w:rPr>
+                <w:b/>
+              </w:rPr>
               <w:t>Software</w:t>
             </w:r>
             <w:bookmarkEnd w:id="128"/>
@@ -10246,24 +9984,24 @@
                 <w:numId w:val="6"/>
               </w:numPr>
               <w:rPr>
-                <w:sz w:val="28"/>
-                <w:szCs w:val="28"/>
+                <w:sz w:val="24"/>
+                <w:szCs w:val="24"/>
               </w:rPr>
             </w:pPr>
-            <w:hyperlink r:id="rId11" w:history="1">
+            <w:hyperlink r:id="rId12" w:history="1">
               <w:r>
                 <w:rPr>
                   <w:rStyle w:val="Hyperlink"/>
-                  <w:sz w:val="28"/>
-                  <w:szCs w:val="28"/>
+                  <w:sz w:val="24"/>
+                  <w:szCs w:val="24"/>
                 </w:rPr>
                 <w:t>colab.research.google.com</w:t>
               </w:r>
             </w:hyperlink>
             <w:r>
               <w:rPr>
-                <w:sz w:val="28"/>
-                <w:szCs w:val="28"/>
+                <w:sz w:val="24"/>
+                <w:szCs w:val="24"/>
               </w:rPr>
               <w:t xml:space="preserve"> </w:t>
             </w:r>
@@ -10271,15 +10009,15 @@
               <w:rPr>
                 <w:i/>
                 <w:iCs/>
-                <w:sz w:val="28"/>
-                <w:szCs w:val="28"/>
+                <w:sz w:val="24"/>
+                <w:szCs w:val="24"/>
               </w:rPr>
               <w:t>(Available online for free</w:t>
             </w:r>
             <w:r>
               <w:rPr>
-                <w:sz w:val="28"/>
-                <w:szCs w:val="28"/>
+                <w:sz w:val="24"/>
+                <w:szCs w:val="24"/>
               </w:rPr>
               <w:t>)</w:t>
             </w:r>
@@ -10292,23 +10030,24 @@
                 <w:numId w:val="6"/>
               </w:numPr>
               <w:rPr>
-                <w:sz w:val="28"/>
-                <w:szCs w:val="28"/>
+                <w:sz w:val="24"/>
+                <w:szCs w:val="24"/>
               </w:rPr>
             </w:pPr>
-            <w:hyperlink r:id="rId12" w:history="1">
+            <w:hyperlink r:id="rId13" w:history="1">
               <w:r>
                 <w:rPr>
                   <w:rStyle w:val="Hyperlink"/>
-                  <w:sz w:val="28"/>
+                  <w:sz w:val="24"/>
+                  <w:szCs w:val="18"/>
                 </w:rPr>
                 <w:t>repl.it</w:t>
               </w:r>
             </w:hyperlink>
             <w:r>
               <w:rPr>
-                <w:sz w:val="28"/>
-                <w:szCs w:val="28"/>
+                <w:sz w:val="24"/>
+                <w:szCs w:val="24"/>
               </w:rPr>
               <w:t> </w:t>
             </w:r>
@@ -10316,15 +10055,15 @@
               <w:rPr>
                 <w:i/>
                 <w:iCs/>
-                <w:sz w:val="28"/>
-                <w:szCs w:val="28"/>
+                <w:sz w:val="24"/>
+                <w:szCs w:val="24"/>
               </w:rPr>
               <w:t>(Available online for free</w:t>
             </w:r>
             <w:r>
               <w:rPr>
-                <w:sz w:val="28"/>
-                <w:szCs w:val="28"/>
+                <w:sz w:val="24"/>
+                <w:szCs w:val="24"/>
               </w:rPr>
               <w:t>)</w:t>
             </w:r>
@@ -10413,23 +10152,23 @@
                 <w:numId w:val="6"/>
               </w:numPr>
               <w:rPr>
-                <w:sz w:val="28"/>
-                <w:szCs w:val="28"/>
+                <w:sz w:val="24"/>
+                <w:szCs w:val="24"/>
               </w:rPr>
             </w:pPr>
             <w:r>
               <w:rPr>
-                <w:sz w:val="28"/>
-                <w:szCs w:val="28"/>
+                <w:sz w:val="24"/>
+                <w:szCs w:val="24"/>
               </w:rPr>
               <w:t xml:space="preserve">Instructor created </w:t>
             </w:r>
-            <w:hyperlink r:id="rId13" w:history="1">
+            <w:hyperlink r:id="rId14" w:history="1">
               <w:r>
                 <w:rPr>
                   <w:rStyle w:val="Hyperlink"/>
-                  <w:sz w:val="28"/>
-                  <w:szCs w:val="28"/>
+                  <w:sz w:val="24"/>
+                  <w:szCs w:val="24"/>
                 </w:rPr>
                 <w:t>“textbook”</w:t>
               </w:r>
@@ -10443,15 +10182,16 @@
                 <w:numId w:val="6"/>
               </w:numPr>
               <w:rPr>
-                <w:sz w:val="28"/>
-                <w:szCs w:val="28"/>
+                <w:sz w:val="24"/>
+                <w:szCs w:val="24"/>
               </w:rPr>
             </w:pPr>
-            <w:hyperlink r:id="rId14" w:history="1">
+            <w:hyperlink r:id="rId15" w:history="1">
               <w:r>
                 <w:rPr>
                   <w:rStyle w:val="Hyperlink"/>
-                  <w:sz w:val="28"/>
+                  <w:sz w:val="24"/>
+                  <w:szCs w:val="18"/>
                 </w:rPr>
                 <w:t>How to Think like a Computer Scientist</w:t>
               </w:r>
@@ -10460,15 +10200,15 @@
               <w:rPr>
                 <w:i/>
                 <w:iCs/>
-                <w:sz w:val="28"/>
-                <w:szCs w:val="28"/>
+                <w:sz w:val="24"/>
+                <w:szCs w:val="24"/>
               </w:rPr>
               <w:t xml:space="preserve"> (Available online for free</w:t>
             </w:r>
             <w:r>
               <w:rPr>
-                <w:sz w:val="28"/>
-                <w:szCs w:val="28"/>
+                <w:sz w:val="24"/>
+                <w:szCs w:val="24"/>
               </w:rPr>
               <w:t>)</w:t>
             </w:r>
@@ -10684,65 +10424,6 @@
         </w:rPr>
         <w:t xml:space="preserve">support can be found </w:t>
       </w:r>
-      <w:hyperlink r:id="rId15" w:history="1">
-        <w:r>
-          <w:rPr>
-            <w:rStyle w:val="Hyperlink"/>
-            <w:rFonts w:cs="Times New Roman"/>
-            <w:sz w:val="28"/>
-            <w:szCs w:val="28"/>
-          </w:rPr>
-          <w:t>here</w:t>
-        </w:r>
-      </w:hyperlink>
-      <w:r>
-        <w:rPr>
-          <w:rFonts w:cs="Times New Roman"/>
-          <w:sz w:val="28"/>
-          <w:szCs w:val="28"/>
-        </w:rPr>
-        <w:t xml:space="preserve"> or in </w:t>
-      </w:r>
-      <w:r>
-        <w:rPr>
-          <w:rFonts w:cs="Times New Roman"/>
-          <w:sz w:val="28"/>
-          <w:szCs w:val="28"/>
-        </w:rPr>
-        <w:t>Room 4228 (in Library)</w:t>
-      </w:r>
-      <w:r>
-        <w:rPr>
-          <w:rFonts w:cs="Times New Roman"/>
-          <w:sz w:val="28"/>
-          <w:szCs w:val="28"/>
-        </w:rPr>
-        <w:t xml:space="preserve">. </w:t>
-      </w:r>
-      <w:r>
-        <w:rPr>
-          <w:rFonts w:cs="Times New Roman"/>
-          <w:sz w:val="28"/>
-          <w:szCs w:val="28"/>
-        </w:rPr>
-        <w:t xml:space="preserve">Technology </w:t>
-      </w:r>
-      <w:r>
-        <w:rPr>
-          <w:rFonts w:cs="Times New Roman"/>
-          <w:sz w:val="28"/>
-          <w:szCs w:val="28"/>
-        </w:rPr>
-        <w:t>s</w:t>
-      </w:r>
-      <w:r>
-        <w:rPr>
-          <w:rFonts w:cs="Times New Roman"/>
-          <w:sz w:val="28"/>
-          <w:szCs w:val="28"/>
-        </w:rPr>
-        <w:t xml:space="preserve">upport can be found </w:t>
-      </w:r>
       <w:hyperlink r:id="rId16" w:history="1">
         <w:r>
           <w:rPr>
@@ -10768,6 +10449,65 @@
           <w:sz w:val="28"/>
           <w:szCs w:val="28"/>
         </w:rPr>
+        <w:t>Room 4228 (in Library)</w:t>
+      </w:r>
+      <w:r>
+        <w:rPr>
+          <w:rFonts w:cs="Times New Roman"/>
+          <w:sz w:val="28"/>
+          <w:szCs w:val="28"/>
+        </w:rPr>
+        <w:t xml:space="preserve">. </w:t>
+      </w:r>
+      <w:r>
+        <w:rPr>
+          <w:rFonts w:cs="Times New Roman"/>
+          <w:sz w:val="28"/>
+          <w:szCs w:val="28"/>
+        </w:rPr>
+        <w:t xml:space="preserve">Technology </w:t>
+      </w:r>
+      <w:r>
+        <w:rPr>
+          <w:rFonts w:cs="Times New Roman"/>
+          <w:sz w:val="28"/>
+          <w:szCs w:val="28"/>
+        </w:rPr>
+        <w:t>s</w:t>
+      </w:r>
+      <w:r>
+        <w:rPr>
+          <w:rFonts w:cs="Times New Roman"/>
+          <w:sz w:val="28"/>
+          <w:szCs w:val="28"/>
+        </w:rPr>
+        <w:t xml:space="preserve">upport can be found </w:t>
+      </w:r>
+      <w:hyperlink r:id="rId17" w:history="1">
+        <w:r>
+          <w:rPr>
+            <w:rStyle w:val="Hyperlink"/>
+            <w:rFonts w:cs="Times New Roman"/>
+            <w:sz w:val="28"/>
+            <w:szCs w:val="28"/>
+          </w:rPr>
+          <w:t>here</w:t>
+        </w:r>
+      </w:hyperlink>
+      <w:r>
+        <w:rPr>
+          <w:rFonts w:cs="Times New Roman"/>
+          <w:sz w:val="28"/>
+          <w:szCs w:val="28"/>
+        </w:rPr>
+        <w:t xml:space="preserve"> or in </w:t>
+      </w:r>
+      <w:r>
+        <w:rPr>
+          <w:rFonts w:cs="Times New Roman"/>
+          <w:sz w:val="28"/>
+          <w:szCs w:val="28"/>
+        </w:rPr>
         <w:t>Room 4122 (Library, Lower Level)</w:t>
       </w:r>
       <w:r>
@@ -10778,17 +10518,6 @@
         </w:rPr>
         <w:t>.</w:t>
       </w:r>
-    </w:p>
-    <w:p>
-      <w:pPr>
-        <w:spacing w:before="100" w:beforeAutospacing="1" w:after="100" w:afterAutospacing="1"/>
-        <w:ind w:left="720"/>
-        <w:rPr>
-          <w:rFonts w:cs="Times New Roman"/>
-          <w:sz w:val="28"/>
-          <w:szCs w:val="28"/>
-        </w:rPr>
-      </w:pPr>
     </w:p>
     <w:p>
       <w:pPr>
@@ -10952,7 +10681,7 @@
         </w:rPr>
         <w:t xml:space="preserve">: </w:t>
       </w:r>
-      <w:hyperlink r:id="rId17" w:history="1">
+      <w:hyperlink r:id="rId18" w:history="1">
         <w:r>
           <w:rPr>
             <w:rStyle w:val="Hyperlink"/>
@@ -11840,22 +11569,40 @@
       <w:r>
         <w:rPr>
           <w:rFonts w:eastAsia="Times New Roman" w:cstheme="minorHAnsi"/>
+          <w:b/>
+          <w:bCs/>
           <w:color w:val="000000"/>
           <w:sz w:val="28"/>
           <w:szCs w:val="28"/>
+          <w:highlight w:val="yellow"/>
         </w:rPr>
         <w:t xml:space="preserve">You are </w:t>
       </w:r>
       <w:r>
         <w:rPr>
           <w:rFonts w:eastAsia="Times New Roman" w:cstheme="minorHAnsi"/>
+          <w:b/>
+          <w:bCs/>
           <w:i/>
           <w:iCs/>
           <w:color w:val="000000"/>
           <w:sz w:val="28"/>
           <w:szCs w:val="28"/>
+          <w:highlight w:val="yellow"/>
         </w:rPr>
         <w:t>never permitted</w:t>
+      </w:r>
+      <w:r>
+        <w:rPr>
+          <w:rFonts w:eastAsia="Times New Roman" w:cstheme="minorHAnsi"/>
+          <w:b/>
+          <w:bCs/>
+          <w:color w:val="000000"/>
+          <w:sz w:val="28"/>
+          <w:szCs w:val="28"/>
+          <w:highlight w:val="yellow"/>
+        </w:rPr>
+        <w:t xml:space="preserve"> to utilize large amounts of code that you did not write.</w:t>
       </w:r>
       <w:r>
         <w:rPr>
@@ -11864,7 +11611,7 @@
           <w:sz w:val="28"/>
           <w:szCs w:val="28"/>
         </w:rPr>
-        <w:t xml:space="preserve"> to utilize large amounts of code that you did not write. </w:t>
+        <w:t xml:space="preserve"> </w:t>
       </w:r>
       <w:r>
         <w:rPr>
@@ -12267,7 +12014,7 @@
         </w:rPr>
         <w:t xml:space="preserve">No really, this is actually </w:t>
       </w:r>
-      <w:hyperlink r:id="rId18" w:history="1">
+      <w:hyperlink r:id="rId19" w:history="1">
         <w:r>
           <w:rPr>
             <w:rStyle w:val="Hyperlink"/>
@@ -14101,10 +13848,10 @@
             <v:path o:extrusionok="f" gradientshapeok="t" o:connecttype="rect"/>
             <o:lock v:ext="edit" aspectratio="t"/>
           </v:shapetype>
-          <v:shape id="_x0000_i1025" type="#_x0000_t75" alt="" style="width:283pt;height:218.15pt;mso-width-percent:0;mso-height-percent:0;mso-width-percent:0;mso-height-percent:0" o:ole="">
-            <v:imagedata r:id="rId19" o:title=""/>
+          <v:shape id="_x0000_i1025" type="#_x0000_t75" alt="" style="width:283.3pt;height:217.75pt;mso-width-percent:0;mso-height-percent:0;mso-width-percent:0;mso-height-percent:0" o:ole="">
+            <v:imagedata r:id="rId20" o:title=""/>
           </v:shape>
-          <o:OLEObject Type="Embed" ProgID="Excel.Sheet.8" ShapeID="_x0000_i1025" DrawAspect="Content" ObjectID="_1788079448" r:id="rId20"/>
+          <o:OLEObject Type="Embed" ProgID="Excel.Sheet.8" ShapeID="_x0000_i1025" DrawAspect="Content" ObjectID="_1797496244" r:id="rId21"/>
         </w:object>
       </w:r>
     </w:p>
@@ -14310,7 +14057,7 @@
         </w:rPr>
         <w:t xml:space="preserve">: </w:t>
       </w:r>
-      <w:hyperlink r:id="rId21" w:history="1">
+      <w:hyperlink r:id="rId22" w:history="1">
         <w:r>
           <w:rPr>
             <w:rStyle w:val="Hyperlink"/>
@@ -14952,7 +14699,7 @@
                 <w:color w:val="2D3B45"/>
               </w:rPr>
             </w:pPr>
-            <w:hyperlink r:id="rId22" w:tgtFrame="_blank" w:tooltip="How do I change my preferred name?" w:history="1">
+            <w:hyperlink r:id="rId23" w:tgtFrame="_blank" w:tooltip="How do I change my preferred name?" w:history="1">
               <w:r>
                 <w:rPr>
                   <w:rStyle w:val="Hyperlink"/>
@@ -14977,7 +14724,7 @@
                 <w:color w:val="2D3B45"/>
               </w:rPr>
             </w:pPr>
-            <w:hyperlink r:id="rId23" w:tgtFrame="_blank" w:tooltip="Where are the gender neutral restrooms?" w:history="1">
+            <w:hyperlink r:id="rId24" w:tgtFrame="_blank" w:tooltip="Where are the gender neutral restrooms?" w:history="1">
               <w:r>
                 <w:rPr>
                   <w:rStyle w:val="Hyperlink"/>
@@ -15042,7 +14789,7 @@
                 <w:color w:val="2D3B45"/>
               </w:rPr>
             </w:pPr>
-            <w:hyperlink r:id="rId24" w:tgtFrame="_blank" w:tooltip="Where can I find information on scholarships or financial aid?" w:history="1">
+            <w:hyperlink r:id="rId25" w:tgtFrame="_blank" w:tooltip="Where can I find information on scholarships or financial aid?" w:history="1">
               <w:r>
                 <w:rPr>
                   <w:rStyle w:val="Hyperlink"/>
@@ -15067,7 +14814,7 @@
                 <w:color w:val="2D3B45"/>
               </w:rPr>
             </w:pPr>
-            <w:hyperlink r:id="rId25" w:tgtFrame="_blank" w:history="1">
+            <w:hyperlink r:id="rId26" w:tgtFrame="_blank" w:history="1">
               <w:r>
                 <w:rPr>
                   <w:rStyle w:val="Hyperlink"/>
@@ -15092,7 +14839,7 @@
                 <w:color w:val="2D3B45"/>
               </w:rPr>
             </w:pPr>
-            <w:hyperlink r:id="rId26" w:tgtFrame="_blank" w:history="1">
+            <w:hyperlink r:id="rId27" w:tgtFrame="_blank" w:history="1">
               <w:r>
                 <w:rPr>
                   <w:rStyle w:val="Hyperlink"/>
@@ -15146,7 +14893,7 @@
                 <w:color w:val="2D3B45"/>
               </w:rPr>
             </w:pPr>
-            <w:hyperlink r:id="rId27" w:tgtFrame="_blank" w:history="1">
+            <w:hyperlink r:id="rId28" w:tgtFrame="_blank" w:history="1">
               <w:r>
                 <w:rPr>
                   <w:rStyle w:val="Hyperlink"/>
@@ -15195,7 +14942,7 @@
                 <w:color w:val="2D3B45"/>
               </w:rPr>
             </w:pPr>
-            <w:hyperlink r:id="rId28" w:tgtFrame="_blank" w:history="1">
+            <w:hyperlink r:id="rId29" w:tgtFrame="_blank" w:history="1">
               <w:r>
                 <w:rPr>
                   <w:rStyle w:val="Hyperlink"/>
@@ -15220,7 +14967,7 @@
                 <w:color w:val="2D3B45"/>
               </w:rPr>
             </w:pPr>
-            <w:hyperlink r:id="rId29" w:tgtFrame="_blank" w:history="1">
+            <w:hyperlink r:id="rId30" w:tgtFrame="_blank" w:history="1">
               <w:r>
                 <w:rPr>
                   <w:rStyle w:val="Hyperlink"/>
@@ -15245,7 +14992,7 @@
                 <w:color w:val="2D3B45"/>
               </w:rPr>
             </w:pPr>
-            <w:hyperlink r:id="rId30" w:tgtFrame="_blank" w:history="1">
+            <w:hyperlink r:id="rId31" w:tgtFrame="_blank" w:history="1">
               <w:r>
                 <w:rPr>
                   <w:rStyle w:val="Hyperlink"/>
@@ -15270,7 +15017,7 @@
                 <w:color w:val="2D3B45"/>
               </w:rPr>
             </w:pPr>
-            <w:hyperlink r:id="rId31" w:tgtFrame="_blank" w:history="1">
+            <w:hyperlink r:id="rId32" w:tgtFrame="_blank" w:history="1">
               <w:r>
                 <w:rPr>
                   <w:rStyle w:val="Hyperlink"/>
@@ -15295,7 +15042,7 @@
                 <w:color w:val="2D3B45"/>
               </w:rPr>
             </w:pPr>
-            <w:hyperlink r:id="rId32" w:tgtFrame="_blank" w:history="1">
+            <w:hyperlink r:id="rId33" w:tgtFrame="_blank" w:history="1">
               <w:r>
                 <w:rPr>
                   <w:rStyle w:val="Hyperlink"/>
@@ -15320,7 +15067,7 @@
                 <w:szCs w:val="28"/>
               </w:rPr>
             </w:pPr>
-            <w:hyperlink r:id="rId33" w:tgtFrame="_blank" w:history="1">
+            <w:hyperlink r:id="rId34" w:tgtFrame="_blank" w:history="1">
               <w:r>
                 <w:rPr>
                   <w:rStyle w:val="Hyperlink"/>
@@ -16062,7 +15809,7 @@
         </w:rPr>
         <w:t xml:space="preserve">You can read Shoreline’s </w:t>
       </w:r>
-      <w:hyperlink r:id="rId34" w:history="1">
+      <w:hyperlink r:id="rId35" w:history="1">
         <w:r>
           <w:rPr>
             <w:rStyle w:val="Hyperlink"/>
@@ -16184,7 +15931,7 @@
         </w:rPr>
         <w:t xml:space="preserve"> </w:t>
       </w:r>
-      <w:hyperlink r:id="rId35" w:history="1">
+      <w:hyperlink r:id="rId36" w:history="1">
         <w:r>
           <w:rPr>
             <w:rStyle w:val="Hyperlink"/>
@@ -16340,7 +16087,7 @@
         </w:rPr>
         <w:t xml:space="preserve"> office in 4228 (Library), email </w:t>
       </w:r>
-      <w:hyperlink r:id="rId36" w:history="1">
+      <w:hyperlink r:id="rId37" w:history="1">
         <w:r>
           <w:rPr>
             <w:rStyle w:val="Hyperlink"/>
@@ -16370,7 +16117,7 @@
         </w:rPr>
         <w:t xml:space="preserve"> webpage: </w:t>
       </w:r>
-      <w:hyperlink r:id="rId37" w:history="1">
+      <w:hyperlink r:id="rId38" w:history="1">
         <w:r>
           <w:rPr>
             <w:rStyle w:val="Hyperlink"/>
@@ -16559,7 +16306,7 @@
         </w:rPr>
         <w:t xml:space="preserve">, </w:t>
       </w:r>
-      <w:hyperlink r:id="rId38" w:history="1">
+      <w:hyperlink r:id="rId39" w:history="1">
         <w:r>
           <w:rPr>
             <w:rStyle w:val="Hyperlink"/>
@@ -16666,7 +16413,7 @@
         </w:rPr>
         <w:t xml:space="preserve">Live Chat: </w:t>
       </w:r>
-      <w:hyperlink r:id="rId39" w:history="1">
+      <w:hyperlink r:id="rId40" w:history="1">
         <w:r>
           <w:rPr>
             <w:rStyle w:val="Hyperlink"/>
@@ -16810,7 +16557,7 @@
         </w:rPr>
         <w:t xml:space="preserve">Check out the </w:t>
       </w:r>
-      <w:hyperlink r:id="rId40" w:history="1">
+      <w:hyperlink r:id="rId41" w:history="1">
         <w:r>
           <w:rPr>
             <w:rStyle w:val="Hyperlink"/>
@@ -16991,7 +16738,7 @@
           <w:u w:val="none"/>
         </w:rPr>
       </w:pPr>
-      <w:hyperlink r:id="rId41" w:history="1">
+      <w:hyperlink r:id="rId42" w:history="1">
         <w:r>
           <w:rPr>
             <w:rStyle w:val="Hyperlink"/>
@@ -17009,7 +16756,7 @@
           <w:numId w:val="9"/>
         </w:numPr>
       </w:pPr>
-      <w:hyperlink r:id="rId42" w:history="1">
+      <w:hyperlink r:id="rId43" w:history="1">
         <w:r>
           <w:rPr>
             <w:rStyle w:val="Hyperlink"/>
@@ -17050,7 +16797,7 @@
           <w:numId w:val="9"/>
         </w:numPr>
       </w:pPr>
-      <w:hyperlink r:id="rId43" w:history="1">
+      <w:hyperlink r:id="rId44" w:history="1">
         <w:r>
           <w:rPr>
             <w:rStyle w:val="Hyperlink"/>
@@ -17068,7 +16815,7 @@
           <w:numId w:val="9"/>
         </w:numPr>
       </w:pPr>
-      <w:hyperlink r:id="rId44" w:tgtFrame="_blank" w:history="1">
+      <w:hyperlink r:id="rId45" w:tgtFrame="_blank" w:history="1">
         <w:r>
           <w:rPr>
             <w:rStyle w:val="Hyperlink"/>
@@ -17086,7 +16833,7 @@
           <w:numId w:val="9"/>
         </w:numPr>
       </w:pPr>
-      <w:hyperlink r:id="rId45" w:tgtFrame="_blank" w:history="1">
+      <w:hyperlink r:id="rId46" w:tgtFrame="_blank" w:history="1">
         <w:r>
           <w:rPr>
             <w:rStyle w:val="Hyperlink"/>
@@ -17104,7 +16851,7 @@
           <w:numId w:val="9"/>
         </w:numPr>
       </w:pPr>
-      <w:hyperlink r:id="rId46" w:tgtFrame="_blank" w:history="1">
+      <w:hyperlink r:id="rId47" w:tgtFrame="_blank" w:history="1">
         <w:r>
           <w:rPr>
             <w:rStyle w:val="Hyperlink"/>
@@ -17122,7 +16869,7 @@
           <w:numId w:val="9"/>
         </w:numPr>
       </w:pPr>
-      <w:hyperlink r:id="rId47" w:tgtFrame="_blank" w:history="1">
+      <w:hyperlink r:id="rId48" w:tgtFrame="_blank" w:history="1">
         <w:r>
           <w:rPr>
             <w:rStyle w:val="Hyperlink"/>
@@ -17140,7 +16887,7 @@
           <w:numId w:val="9"/>
         </w:numPr>
       </w:pPr>
-      <w:hyperlink r:id="rId48" w:tgtFrame="_blank" w:history="1">
+      <w:hyperlink r:id="rId49" w:tgtFrame="_blank" w:history="1">
         <w:r>
           <w:rPr>
             <w:rStyle w:val="Hyperlink"/>
@@ -17158,7 +16905,7 @@
           <w:numId w:val="9"/>
         </w:numPr>
       </w:pPr>
-      <w:hyperlink r:id="rId49" w:tgtFrame="_blank" w:history="1">
+      <w:hyperlink r:id="rId50" w:tgtFrame="_blank" w:history="1">
         <w:r>
           <w:rPr>
             <w:rStyle w:val="Hyperlink"/>
@@ -17269,7 +17016,7 @@
           <w:szCs w:val="28"/>
         </w:rPr>
       </w:pPr>
-      <w:hyperlink r:id="rId50" w:tgtFrame="_blank" w:history="1">
+      <w:hyperlink r:id="rId51" w:tgtFrame="_blank" w:history="1">
         <w:r>
           <w:rPr>
             <w:rStyle w:val="Hyperlink"/>
@@ -17292,7 +17039,7 @@
           <w:szCs w:val="28"/>
         </w:rPr>
       </w:pPr>
-      <w:hyperlink r:id="rId51" w:history="1">
+      <w:hyperlink r:id="rId52" w:history="1">
         <w:r>
           <w:rPr>
             <w:rStyle w:val="Hyperlink"/>
@@ -17315,7 +17062,7 @@
           <w:szCs w:val="28"/>
         </w:rPr>
       </w:pPr>
-      <w:hyperlink r:id="rId52" w:tgtFrame="_blank" w:history="1">
+      <w:hyperlink r:id="rId53" w:tgtFrame="_blank" w:history="1">
         <w:r>
           <w:rPr>
             <w:rStyle w:val="Hyperlink"/>
@@ -17332,7 +17079,7 @@
         </w:rPr>
         <w:t> </w:t>
       </w:r>
-      <w:hyperlink r:id="rId53" w:tgtFrame="_blank" w:history="1">
+      <w:hyperlink r:id="rId54" w:tgtFrame="_blank" w:history="1">
         <w:r>
           <w:rPr>
             <w:rStyle w:val="Hyperlink"/>
@@ -17362,7 +17109,7 @@
           <w:szCs w:val="28"/>
         </w:rPr>
       </w:pPr>
-      <w:hyperlink r:id="rId54" w:tgtFrame="_blank" w:history="1">
+      <w:hyperlink r:id="rId55" w:tgtFrame="_blank" w:history="1">
         <w:r>
           <w:rPr>
             <w:rStyle w:val="Hyperlink"/>
@@ -17385,7 +17132,7 @@
           <w:szCs w:val="28"/>
         </w:rPr>
       </w:pPr>
-      <w:hyperlink r:id="rId55" w:tgtFrame="_blank" w:history="1">
+      <w:hyperlink r:id="rId56" w:tgtFrame="_blank" w:history="1">
         <w:r>
           <w:rPr>
             <w:rStyle w:val="Hyperlink"/>
@@ -17413,8 +17160,8 @@
       </w:pPr>
     </w:p>
     <w:sectPr>
-      <w:footerReference w:type="even" r:id="rId56"/>
-      <w:footerReference w:type="default" r:id="rId57"/>
+      <w:footerReference w:type="even" r:id="rId57"/>
+      <w:footerReference w:type="default" r:id="rId58"/>
       <w:pgSz w:w="12240" w:h="15840"/>
       <w:pgMar w:top="1440" w:right="1440" w:bottom="1080" w:left="1440" w:header="720" w:footer="720" w:gutter="0"/>
       <w:cols w:space="720"/>
@@ -18589,9 +18336,9 @@
     </w:lvl>
   </w:abstractNum>
   <w:abstractNum w:abstractNumId="11" w15:restartNumberingAfterBreak="0">
-    <w:nsid w:val="3C1653F2"/>
+    <w:nsid w:val="38845ABA"/>
     <w:multiLevelType w:val="hybridMultilevel"/>
-    <w:tmpl w:val="52922B2E"/>
+    <w:tmpl w:val="A2ECB2AC"/>
     <w:lvl w:ilvl="0" w:tplc="04090001">
       <w:start w:val="1"/>
       <w:numFmt w:val="bullet"/>
@@ -18702,6 +18449,119 @@
     </w:lvl>
   </w:abstractNum>
   <w:abstractNum w:abstractNumId="12" w15:restartNumberingAfterBreak="0">
+    <w:nsid w:val="3C1653F2"/>
+    <w:multiLevelType w:val="hybridMultilevel"/>
+    <w:tmpl w:val="52922B2E"/>
+    <w:lvl w:ilvl="0" w:tplc="04090001">
+      <w:start w:val="1"/>
+      <w:numFmt w:val="bullet"/>
+      <w:lvlText w:val=""/>
+      <w:lvlJc w:val="left"/>
+      <w:pPr>
+        <w:ind w:left="720" w:hanging="360"/>
+      </w:pPr>
+      <w:rPr>
+        <w:rFonts w:ascii="Symbol" w:hAnsi="Symbol" w:hint="default"/>
+      </w:rPr>
+    </w:lvl>
+    <w:lvl w:ilvl="1" w:tplc="04090003" w:tentative="1">
+      <w:start w:val="1"/>
+      <w:numFmt w:val="bullet"/>
+      <w:lvlText w:val="o"/>
+      <w:lvlJc w:val="left"/>
+      <w:pPr>
+        <w:ind w:left="1440" w:hanging="360"/>
+      </w:pPr>
+      <w:rPr>
+        <w:rFonts w:ascii="Courier New" w:hAnsi="Courier New" w:cs="Courier New" w:hint="default"/>
+      </w:rPr>
+    </w:lvl>
+    <w:lvl w:ilvl="2" w:tplc="04090005" w:tentative="1">
+      <w:start w:val="1"/>
+      <w:numFmt w:val="bullet"/>
+      <w:lvlText w:val=""/>
+      <w:lvlJc w:val="left"/>
+      <w:pPr>
+        <w:ind w:left="2160" w:hanging="360"/>
+      </w:pPr>
+      <w:rPr>
+        <w:rFonts w:ascii="Wingdings" w:hAnsi="Wingdings" w:hint="default"/>
+      </w:rPr>
+    </w:lvl>
+    <w:lvl w:ilvl="3" w:tplc="04090001" w:tentative="1">
+      <w:start w:val="1"/>
+      <w:numFmt w:val="bullet"/>
+      <w:lvlText w:val=""/>
+      <w:lvlJc w:val="left"/>
+      <w:pPr>
+        <w:ind w:left="2880" w:hanging="360"/>
+      </w:pPr>
+      <w:rPr>
+        <w:rFonts w:ascii="Symbol" w:hAnsi="Symbol" w:hint="default"/>
+      </w:rPr>
+    </w:lvl>
+    <w:lvl w:ilvl="4" w:tplc="04090003" w:tentative="1">
+      <w:start w:val="1"/>
+      <w:numFmt w:val="bullet"/>
+      <w:lvlText w:val="o"/>
+      <w:lvlJc w:val="left"/>
+      <w:pPr>
+        <w:ind w:left="3600" w:hanging="360"/>
+      </w:pPr>
+      <w:rPr>
+        <w:rFonts w:ascii="Courier New" w:hAnsi="Courier New" w:cs="Courier New" w:hint="default"/>
+      </w:rPr>
+    </w:lvl>
+    <w:lvl w:ilvl="5" w:tplc="04090005" w:tentative="1">
+      <w:start w:val="1"/>
+      <w:numFmt w:val="bullet"/>
+      <w:lvlText w:val=""/>
+      <w:lvlJc w:val="left"/>
+      <w:pPr>
+        <w:ind w:left="4320" w:hanging="360"/>
+      </w:pPr>
+      <w:rPr>
+        <w:rFonts w:ascii="Wingdings" w:hAnsi="Wingdings" w:hint="default"/>
+      </w:rPr>
+    </w:lvl>
+    <w:lvl w:ilvl="6" w:tplc="04090001" w:tentative="1">
+      <w:start w:val="1"/>
+      <w:numFmt w:val="bullet"/>
+      <w:lvlText w:val=""/>
+      <w:lvlJc w:val="left"/>
+      <w:pPr>
+        <w:ind w:left="5040" w:hanging="360"/>
+      </w:pPr>
+      <w:rPr>
+        <w:rFonts w:ascii="Symbol" w:hAnsi="Symbol" w:hint="default"/>
+      </w:rPr>
+    </w:lvl>
+    <w:lvl w:ilvl="7" w:tplc="04090003" w:tentative="1">
+      <w:start w:val="1"/>
+      <w:numFmt w:val="bullet"/>
+      <w:lvlText w:val="o"/>
+      <w:lvlJc w:val="left"/>
+      <w:pPr>
+        <w:ind w:left="5760" w:hanging="360"/>
+      </w:pPr>
+      <w:rPr>
+        <w:rFonts w:ascii="Courier New" w:hAnsi="Courier New" w:cs="Courier New" w:hint="default"/>
+      </w:rPr>
+    </w:lvl>
+    <w:lvl w:ilvl="8" w:tplc="04090005" w:tentative="1">
+      <w:start w:val="1"/>
+      <w:numFmt w:val="bullet"/>
+      <w:lvlText w:val=""/>
+      <w:lvlJc w:val="left"/>
+      <w:pPr>
+        <w:ind w:left="6480" w:hanging="360"/>
+      </w:pPr>
+      <w:rPr>
+        <w:rFonts w:ascii="Wingdings" w:hAnsi="Wingdings" w:hint="default"/>
+      </w:rPr>
+    </w:lvl>
+  </w:abstractNum>
+  <w:abstractNum w:abstractNumId="13" w15:restartNumberingAfterBreak="0">
     <w:nsid w:val="4B7F7D21"/>
     <w:multiLevelType w:val="hybridMultilevel"/>
     <w:tmpl w:val="3CA6246E"/>
@@ -18814,7 +18674,7 @@
       </w:rPr>
     </w:lvl>
   </w:abstractNum>
-  <w:abstractNum w:abstractNumId="13" w15:restartNumberingAfterBreak="0">
+  <w:abstractNum w:abstractNumId="14" w15:restartNumberingAfterBreak="0">
     <w:nsid w:val="702805A9"/>
     <w:multiLevelType w:val="hybridMultilevel"/>
     <w:tmpl w:val="88B4EAAC"/>
@@ -18952,10 +18812,10 @@
     <w:abstractNumId w:val="5"/>
   </w:num>
   <w:num w:numId="9" w16cid:durableId="2062509366">
-    <w:abstractNumId w:val="13"/>
+    <w:abstractNumId w:val="14"/>
   </w:num>
   <w:num w:numId="10" w16cid:durableId="650137958">
-    <w:abstractNumId w:val="11"/>
+    <w:abstractNumId w:val="12"/>
   </w:num>
   <w:num w:numId="11" w16cid:durableId="414936485">
     <w:abstractNumId w:val="6"/>
@@ -18964,10 +18824,13 @@
     <w:abstractNumId w:val="4"/>
   </w:num>
   <w:num w:numId="13" w16cid:durableId="2117091818">
-    <w:abstractNumId w:val="12"/>
+    <w:abstractNumId w:val="13"/>
   </w:num>
   <w:num w:numId="14" w16cid:durableId="1451120251">
     <w:abstractNumId w:val="9"/>
+  </w:num>
+  <w:num w:numId="15" w16cid:durableId="437331441">
+    <w:abstractNumId w:val="11"/>
   </w:num>
   <w:numIdMacAtCleanup w:val="13"/>
 </w:numbering>

</xml_diff>